<commit_message>
Yep, seq diagram fixed
</commit_message>
<xml_diff>
--- a/Architecture and Design/Architecture and Design.docx
+++ b/Architecture and Design/Architecture and Design.docx
@@ -1,6 +1,6 @@
 
 <file path=word/document.xml><?xml version="1.0" encoding="utf-8"?>
-<w:document xmlns:wpc="http://schemas.microsoft.com/office/word/2010/wordprocessingCanvas" xmlns:mo="http://schemas.microsoft.com/office/mac/office/2008/main" xmlns:mc="http://schemas.openxmlformats.org/markup-compatibility/2006" xmlns:mv="urn:schemas-microsoft-com:mac:vml" xmlns:o="urn:schemas-microsoft-com:office:office" xmlns:r="http://schemas.openxmlformats.org/officeDocument/2006/relationships" xmlns:m="http://schemas.openxmlformats.org/officeDocument/2006/math" xmlns:v="urn:schemas-microsoft-com:vml" xmlns:wp14="http://schemas.microsoft.com/office/word/2010/wordprocessingDrawing" xmlns:wp="http://schemas.openxmlformats.org/drawingml/2006/wordprocessingDrawing" xmlns:w10="urn:schemas-microsoft-com:office:word" xmlns:w="http://schemas.openxmlformats.org/wordprocessingml/2006/main" xmlns:w14="http://schemas.microsoft.com/office/word/2010/wordml" xmlns:wpg="http://schemas.microsoft.com/office/word/2010/wordprocessingGroup" xmlns:wpi="http://schemas.microsoft.com/office/word/2010/wordprocessingInk" xmlns:wne="http://schemas.microsoft.com/office/word/2006/wordml" xmlns:wps="http://schemas.microsoft.com/office/word/2010/wordprocessingShape" mc:Ignorable="w14 wp14">
+<w:document xmlns:wpc="http://schemas.microsoft.com/office/word/2010/wordprocessingCanvas" xmlns:mc="http://schemas.openxmlformats.org/markup-compatibility/2006" xmlns:o="urn:schemas-microsoft-com:office:office" xmlns:r="http://schemas.openxmlformats.org/officeDocument/2006/relationships" xmlns:m="http://schemas.openxmlformats.org/officeDocument/2006/math" xmlns:v="urn:schemas-microsoft-com:vml" xmlns:wp14="http://schemas.microsoft.com/office/word/2010/wordprocessingDrawing" xmlns:wp="http://schemas.openxmlformats.org/drawingml/2006/wordprocessingDrawing" xmlns:w10="urn:schemas-microsoft-com:office:word" xmlns:w="http://schemas.openxmlformats.org/wordprocessingml/2006/main" xmlns:w14="http://schemas.microsoft.com/office/word/2010/wordml" xmlns:w15="http://schemas.microsoft.com/office/word/2012/wordml" xmlns:wpg="http://schemas.microsoft.com/office/word/2010/wordprocessingGroup" xmlns:wpi="http://schemas.microsoft.com/office/word/2010/wordprocessingInk" xmlns:wne="http://schemas.microsoft.com/office/word/2006/wordml" xmlns:wps="http://schemas.microsoft.com/office/word/2010/wordprocessingShape" mc:Ignorable="w14 w15 wp14">
   <w:body>
     <w:p>
       <w:pPr>
@@ -452,8 +452,6 @@
             <w:r>
               <w:t>Team 6</w:t>
             </w:r>
-            <w:bookmarkStart w:id="1" w:name="_GoBack"/>
-            <w:bookmarkEnd w:id="1"/>
           </w:p>
         </w:tc>
       </w:tr>
@@ -474,7 +472,12 @@
     <w:sdt>
       <w:sdtPr>
         <w:rPr>
-          <w:color w:val="auto"/>
+          <w:rFonts w:asciiTheme="minorHAnsi" w:eastAsiaTheme="minorEastAsia" w:hAnsiTheme="minorHAnsi" w:cstheme="minorBidi"/>
+          <w:b w:val="0"/>
+          <w:bCs w:val="0"/>
+          <w:color w:val="auto"/>
+          <w:sz w:val="24"/>
+          <w:szCs w:val="24"/>
         </w:rPr>
         <w:id w:val="544804454"/>
         <w:docPartObj>
@@ -484,10 +487,7 @@
       </w:sdtPr>
       <w:sdtEndPr>
         <w:rPr>
-          <w:rFonts w:asciiTheme="minorHAnsi" w:eastAsiaTheme="minorEastAsia" w:hAnsiTheme="minorHAnsi" w:cstheme="minorBidi"/>
           <w:noProof/>
-          <w:sz w:val="24"/>
-          <w:szCs w:val="24"/>
         </w:rPr>
       </w:sdtEndPr>
       <w:sdtContent>
@@ -2499,14 +2499,15 @@
           <w:color w:val="auto"/>
         </w:rPr>
       </w:pPr>
-      <w:bookmarkStart w:id="2" w:name="_Toc289954150"/>
-      <w:r>
-        <w:rPr>
-          <w:color w:val="auto"/>
-        </w:rPr>
+      <w:bookmarkStart w:id="1" w:name="_Toc289954150"/>
+      <w:r>
+        <w:rPr>
+          <w:color w:val="auto"/>
+        </w:rPr>
+        <w:lastRenderedPageBreak/>
         <w:t>List of Illustrations</w:t>
       </w:r>
-      <w:bookmarkEnd w:id="2"/>
+      <w:bookmarkEnd w:id="1"/>
     </w:p>
     <w:p>
       <w:pPr>
@@ -3204,7 +3205,7 @@
           <w:szCs w:val="32"/>
         </w:rPr>
       </w:pPr>
-      <w:bookmarkStart w:id="3" w:name="_Toc289954151"/>
+      <w:bookmarkStart w:id="2" w:name="_Toc289954151"/>
       <w:r>
         <w:rPr>
           <w:sz w:val="36"/>
@@ -3226,35 +3227,36 @@
           <w:color w:val="auto"/>
           <w:sz w:val="36"/>
         </w:rPr>
+        <w:lastRenderedPageBreak/>
         <w:t>Introduction</w:t>
       </w:r>
+      <w:bookmarkEnd w:id="2"/>
+    </w:p>
+    <w:p>
+      <w:pPr>
+        <w:spacing w:line="360" w:lineRule="auto"/>
+      </w:pPr>
+      <w:r>
+        <w:t>The purpose of this document is to outline in detail the software architecture and design of the “Tower Defense Game” - a basic game for the project component of course ECSE 321 “Introduction to Software Engineering”. The document will capture the significant architectural and design decisions used in the software.</w:t>
+      </w:r>
+    </w:p>
+    <w:p>
+      <w:pPr>
+        <w:pStyle w:val="Heading2"/>
+        <w:rPr>
+          <w:color w:val="auto"/>
+          <w:sz w:val="28"/>
+        </w:rPr>
+      </w:pPr>
+      <w:bookmarkStart w:id="3" w:name="_Toc289954152"/>
+      <w:r>
+        <w:rPr>
+          <w:color w:val="auto"/>
+          <w:sz w:val="28"/>
+        </w:rPr>
+        <w:t>Audience</w:t>
+      </w:r>
       <w:bookmarkEnd w:id="3"/>
-    </w:p>
-    <w:p>
-      <w:pPr>
-        <w:spacing w:line="360" w:lineRule="auto"/>
-      </w:pPr>
-      <w:r>
-        <w:t>The purpose of this document is to outline in detail the software architecture and design of the “Tower Defense Game” - a basic game for the project component of course ECSE 321 “Introduction to Software Engineering”. The document will capture the significant architectural and design decisions used in the software.</w:t>
-      </w:r>
-    </w:p>
-    <w:p>
-      <w:pPr>
-        <w:pStyle w:val="Heading2"/>
-        <w:rPr>
-          <w:color w:val="auto"/>
-          <w:sz w:val="28"/>
-        </w:rPr>
-      </w:pPr>
-      <w:bookmarkStart w:id="4" w:name="_Toc289954152"/>
-      <w:r>
-        <w:rPr>
-          <w:color w:val="auto"/>
-          <w:sz w:val="28"/>
-        </w:rPr>
-        <w:t>Audience</w:t>
-      </w:r>
-      <w:bookmarkEnd w:id="4"/>
     </w:p>
     <w:p>
       <w:pPr>
@@ -3392,7 +3394,7 @@
           <w:sz w:val="28"/>
         </w:rPr>
       </w:pPr>
-      <w:bookmarkStart w:id="5" w:name="_Toc289954153"/>
+      <w:bookmarkStart w:id="4" w:name="_Toc289954153"/>
       <w:r>
         <w:rPr>
           <w:color w:val="auto"/>
@@ -3400,14 +3402,47 @@
         </w:rPr>
         <w:t>Scope</w:t>
       </w:r>
+      <w:bookmarkEnd w:id="4"/>
+    </w:p>
+    <w:p>
+      <w:pPr>
+        <w:spacing w:line="360" w:lineRule="auto"/>
+      </w:pPr>
+      <w:r>
+        <w:t xml:space="preserve">The Tower Defense Game can be complex but given the project timeframe and for the sake of simplicity and elegance, certain features are omitted. They include: </w:t>
+      </w:r>
+    </w:p>
+    <w:p>
+      <w:pPr>
+        <w:pStyle w:val="Heading3"/>
+        <w:rPr>
+          <w:color w:val="auto"/>
+          <w:sz w:val="22"/>
+        </w:rPr>
+      </w:pPr>
+      <w:bookmarkStart w:id="5" w:name="_Toc289954154"/>
+      <w:r>
+        <w:rPr>
+          <w:color w:val="auto"/>
+          <w:sz w:val="22"/>
+        </w:rPr>
+        <w:t>Multiplayer feature:</w:t>
+      </w:r>
       <w:bookmarkEnd w:id="5"/>
-    </w:p>
-    <w:p>
-      <w:pPr>
-        <w:spacing w:line="360" w:lineRule="auto"/>
-      </w:pPr>
-      <w:r>
-        <w:t xml:space="preserve">The Tower Defense Game can be complex but given the project timeframe and for the sake of simplicity and elegance, certain features are omitted. They include: </w:t>
+      <w:r>
+        <w:rPr>
+          <w:color w:val="auto"/>
+          <w:sz w:val="22"/>
+        </w:rPr>
+        <w:t xml:space="preserve"> </w:t>
+      </w:r>
+    </w:p>
+    <w:p>
+      <w:pPr>
+        <w:spacing w:line="360" w:lineRule="auto"/>
+      </w:pPr>
+      <w:r>
+        <w:t xml:space="preserve">One might expect a survival mode where players can compete against each other in real time, to outlast the Critters longer than their opponent. Although this would be a great feature, it would require a longer timeframe to implement. </w:t>
       </w:r>
     </w:p>
     <w:p>
@@ -3418,13 +3453,13 @@
           <w:sz w:val="22"/>
         </w:rPr>
       </w:pPr>
-      <w:bookmarkStart w:id="6" w:name="_Toc289954154"/>
+      <w:bookmarkStart w:id="6" w:name="_Toc289954155"/>
       <w:r>
         <w:rPr>
           <w:color w:val="auto"/>
           <w:sz w:val="22"/>
         </w:rPr>
-        <w:t>Multiplayer feature:</w:t>
+        <w:t>3D graphics:</w:t>
       </w:r>
       <w:bookmarkEnd w:id="6"/>
       <w:r>
@@ -3440,30 +3475,31 @@
         <w:spacing w:line="360" w:lineRule="auto"/>
       </w:pPr>
       <w:r>
-        <w:t xml:space="preserve">One might expect a survival mode where players can compete against each other in real time, to outlast the Critters longer than their opponent. Although this would be a great feature, it would require a longer timeframe to implement. </w:t>
-      </w:r>
-    </w:p>
-    <w:p>
-      <w:pPr>
-        <w:pStyle w:val="Heading3"/>
-        <w:rPr>
-          <w:color w:val="auto"/>
-          <w:sz w:val="22"/>
-        </w:rPr>
-      </w:pPr>
-      <w:bookmarkStart w:id="7" w:name="_Toc289954155"/>
-      <w:r>
-        <w:rPr>
-          <w:color w:val="auto"/>
-          <w:sz w:val="22"/>
-        </w:rPr>
-        <w:t>3D graphics:</w:t>
+        <w:t>Since we are developing a Tower Defense Game, one might expect it to not only have a state of the art game engine, but also have immersive graphics. We will only be implementing the game engine, as time spent working on the engine will produce higher value than better graphics. The graphics will be implemented from a library.</w:t>
+      </w:r>
+    </w:p>
+    <w:p>
+      <w:pPr>
+        <w:pStyle w:val="Heading2"/>
+        <w:spacing w:line="360" w:lineRule="auto"/>
+        <w:rPr>
+          <w:color w:val="auto"/>
+          <w:sz w:val="28"/>
+        </w:rPr>
+      </w:pPr>
+      <w:bookmarkStart w:id="7" w:name="_Toc289954156"/>
+      <w:r>
+        <w:rPr>
+          <w:color w:val="auto"/>
+          <w:sz w:val="28"/>
+        </w:rPr>
+        <w:t>Related Documents</w:t>
       </w:r>
       <w:bookmarkEnd w:id="7"/>
       <w:r>
         <w:rPr>
           <w:color w:val="auto"/>
-          <w:sz w:val="22"/>
+          <w:sz w:val="28"/>
         </w:rPr>
         <w:t xml:space="preserve"> </w:t>
       </w:r>
@@ -3473,32 +3509,63 @@
         <w:spacing w:line="360" w:lineRule="auto"/>
       </w:pPr>
       <w:r>
-        <w:t>Since we are developing a Tower Defense Game, one might expect it to not only have a state of the art game engine, but also have immersive graphics. We will only be implementing the game engine, as time spent working on the engine will produce higher value than better graphics. The graphics will be implemented from a library.</w:t>
-      </w:r>
-    </w:p>
-    <w:p>
-      <w:pPr>
-        <w:pStyle w:val="Heading2"/>
-        <w:spacing w:line="360" w:lineRule="auto"/>
-        <w:rPr>
-          <w:color w:val="auto"/>
-          <w:sz w:val="28"/>
-        </w:rPr>
-      </w:pPr>
-      <w:bookmarkStart w:id="8" w:name="_Toc289954156"/>
-      <w:r>
-        <w:rPr>
-          <w:color w:val="auto"/>
-          <w:sz w:val="28"/>
-        </w:rPr>
-        <w:t>Related Documents</w:t>
+        <w:t xml:space="preserve">Prerequisite document: “Tower Defense - Software Requirements Specifications” Software Requirements Specification (SRS), V. 1.0 </w:t>
+      </w:r>
+    </w:p>
+    <w:p>
+      <w:pPr>
+        <w:spacing w:line="360" w:lineRule="auto"/>
+      </w:pPr>
+    </w:p>
+    <w:p>
+      <w:pPr>
+        <w:spacing w:line="360" w:lineRule="auto"/>
+        <w:rPr>
+          <w:lang w:val="fr-CA"/>
+        </w:rPr>
+      </w:pPr>
+      <w:r>
+        <w:rPr>
+          <w:lang w:val="fr-CA"/>
+        </w:rPr>
+        <w:t>Standard Java documentation: Javadoc/index.html</w:t>
+      </w:r>
+    </w:p>
+    <w:p>
+      <w:pPr>
+        <w:pStyle w:val="Heading1"/>
+        <w:spacing w:line="360" w:lineRule="auto"/>
+        <w:rPr>
+          <w:color w:val="auto"/>
+        </w:rPr>
+      </w:pPr>
+      <w:bookmarkStart w:id="8" w:name="_Toc289954157"/>
+      <w:r>
+        <w:rPr>
+          <w:color w:val="auto"/>
+        </w:rPr>
+        <w:lastRenderedPageBreak/>
+        <w:t>System Architecture</w:t>
       </w:r>
       <w:bookmarkEnd w:id="8"/>
-      <w:r>
-        <w:rPr>
-          <w:color w:val="auto"/>
-          <w:sz w:val="28"/>
-        </w:rPr>
+    </w:p>
+    <w:p>
+      <w:pPr>
+        <w:spacing w:line="360" w:lineRule="auto"/>
+      </w:pPr>
+      <w:r>
+        <w:t xml:space="preserve">The Tower Defense game implements a layered, multitier, architectural strategy. This architecture is based off of the typical client-server </w:t>
+      </w:r>
+      <w:r>
+        <w:t>three-tier</w:t>
+      </w:r>
+      <w:r>
+        <w:t xml:space="preserve"> architecture, which has a presentation layer, a domain logic layer, and a data storage layer. Since the game does not store or use much data, the third layer has been removed. The architecture is thus a two-layered architecture, comprised of a presentation layer, and a domain logic layer. </w:t>
+      </w:r>
+      <w:r>
+        <w:t xml:space="preserve">Advantages of any n-tier architecture include being able to make changes to the program easily. The developer can change aspects of the presentation layer with minimally affecting the domain model layer. </w:t>
+      </w:r>
+      <w:r>
         <w:t xml:space="preserve"> </w:t>
       </w:r>
     </w:p>
@@ -3506,64 +3573,6 @@
       <w:pPr>
         <w:spacing w:line="360" w:lineRule="auto"/>
       </w:pPr>
-      <w:r>
-        <w:t xml:space="preserve">Prerequisite document: “Tower Defense - Software Requirements Specifications” Software Requirements Specification (SRS), V. 1.0 </w:t>
-      </w:r>
-    </w:p>
-    <w:p>
-      <w:pPr>
-        <w:spacing w:line="360" w:lineRule="auto"/>
-      </w:pPr>
-    </w:p>
-    <w:p>
-      <w:pPr>
-        <w:spacing w:line="360" w:lineRule="auto"/>
-      </w:pPr>
-      <w:r>
-        <w:t>Standard Java documentation: Javadoc/index.html</w:t>
-      </w:r>
-    </w:p>
-    <w:p>
-      <w:pPr>
-        <w:pStyle w:val="Heading1"/>
-        <w:spacing w:line="360" w:lineRule="auto"/>
-        <w:rPr>
-          <w:color w:val="auto"/>
-        </w:rPr>
-      </w:pPr>
-      <w:bookmarkStart w:id="9" w:name="_Toc289954157"/>
-      <w:r>
-        <w:rPr>
-          <w:color w:val="auto"/>
-        </w:rPr>
-        <w:t>System Architecture</w:t>
-      </w:r>
-      <w:bookmarkEnd w:id="9"/>
-    </w:p>
-    <w:p>
-      <w:pPr>
-        <w:spacing w:line="360" w:lineRule="auto"/>
-      </w:pPr>
-      <w:r>
-        <w:t xml:space="preserve">The Tower Defense game implements a layered, multitier, architectural strategy. This architecture is based off of the typical client-server </w:t>
-      </w:r>
-      <w:r>
-        <w:t>three-tier</w:t>
-      </w:r>
-      <w:r>
-        <w:t xml:space="preserve"> architecture, which has a presentation layer, a domain logic layer, and a data storage layer. Since the game does not store or use much data, the third layer has been removed. The architecture is thus a two-layered architecture, comprised of a presentation layer, and a domain logic layer. </w:t>
-      </w:r>
-      <w:r>
-        <w:t xml:space="preserve">Advantages of any n-tier architecture include being able to make changes to the program easily. The developer can change aspects of the presentation layer with minimally affecting the domain model layer. </w:t>
-      </w:r>
-      <w:r>
-        <w:t xml:space="preserve"> </w:t>
-      </w:r>
-    </w:p>
-    <w:p>
-      <w:pPr>
-        <w:spacing w:line="360" w:lineRule="auto"/>
-      </w:pPr>
     </w:p>
     <w:p>
       <w:pPr>
@@ -3640,6 +3649,7 @@
       <w:r>
         <w:rPr>
           <w:noProof/>
+          <w:lang w:val="en-CA" w:eastAsia="en-CA" w:bidi="hi-IN"/>
         </w:rPr>
         <w:drawing>
           <wp:inline distT="0" distB="0" distL="0" distR="0" wp14:anchorId="2D8CDD85" wp14:editId="6C051B14">
@@ -3657,7 +3667,7 @@
                     <pic:cNvPicPr/>
                   </pic:nvPicPr>
                   <pic:blipFill rotWithShape="1">
-                    <a:blip r:embed="rId9">
+                    <a:blip r:embed="rId8">
                       <a:extLst>
                         <a:ext uri="{28A0092B-C50C-407E-A947-70E740481C1C}">
                           <a14:useLocalDpi xmlns:a14="http://schemas.microsoft.com/office/drawing/2010/main" val="0"/>
@@ -3682,7 +3692,7 @@
                     </a:ln>
                     <a:extLst>
                       <a:ext uri="{53640926-AAD7-44d8-BBD7-CCE9431645EC}">
-                        <a14:shadowObscured xmlns:a14="http://schemas.microsoft.com/office/drawing/2010/main"/>
+                        <a14:shadowObscured xmlns:a14="http://schemas.microsoft.com/office/drawing/2010/main" xmlns:w="http://schemas.openxmlformats.org/wordprocessingml/2006/main" xmlns:w10="urn:schemas-microsoft-com:office:word" xmlns:v="urn:schemas-microsoft-com:vml" xmlns:o="urn:schemas-microsoft-com:office:office" xmlns:mv="urn:schemas-microsoft-com:mac:vml" xmlns:mo="http://schemas.microsoft.com/office/mac/office/2008/main" xmlns=""/>
                       </a:ext>
                     </a:extLst>
                   </pic:spPr>
@@ -3701,8 +3711,8 @@
           <w:color w:val="auto"/>
         </w:rPr>
       </w:pPr>
-      <w:bookmarkStart w:id="10" w:name="OLE_LINK9"/>
-      <w:bookmarkStart w:id="11" w:name="OLE_LINK10"/>
+      <w:bookmarkStart w:id="9" w:name="OLE_LINK9"/>
+      <w:bookmarkStart w:id="10" w:name="OLE_LINK10"/>
       <w:r>
         <w:rPr>
           <w:color w:val="auto"/>
@@ -3755,22 +3765,23 @@
           <w:color w:val="auto"/>
         </w:rPr>
       </w:pPr>
-      <w:bookmarkStart w:id="12" w:name="_Toc289954158"/>
+      <w:bookmarkStart w:id="11" w:name="_Toc289954158"/>
+      <w:bookmarkEnd w:id="9"/>
       <w:bookmarkEnd w:id="10"/>
+      <w:r>
+        <w:rPr>
+          <w:color w:val="auto"/>
+        </w:rPr>
+        <w:lastRenderedPageBreak/>
+        <w:t xml:space="preserve">Complete </w:t>
+      </w:r>
+      <w:r>
+        <w:rPr>
+          <w:color w:val="auto"/>
+        </w:rPr>
+        <w:t>Architecture Diagram</w:t>
+      </w:r>
       <w:bookmarkEnd w:id="11"/>
-      <w:r>
-        <w:rPr>
-          <w:color w:val="auto"/>
-        </w:rPr>
-        <w:t xml:space="preserve">Complete </w:t>
-      </w:r>
-      <w:r>
-        <w:rPr>
-          <w:color w:val="auto"/>
-        </w:rPr>
-        <w:t>Architecture Diagram</w:t>
-      </w:r>
-      <w:bookmarkEnd w:id="12"/>
     </w:p>
     <w:p>
       <w:pPr>
@@ -3794,6 +3805,7 @@
       <w:r>
         <w:rPr>
           <w:noProof/>
+          <w:lang w:val="en-CA" w:eastAsia="en-CA" w:bidi="hi-IN"/>
         </w:rPr>
         <w:drawing>
           <wp:inline distT="0" distB="0" distL="0" distR="0" wp14:anchorId="170E757B" wp14:editId="58B7F658">
@@ -3811,7 +3823,7 @@
                     <pic:cNvPicPr/>
                   </pic:nvPicPr>
                   <pic:blipFill>
-                    <a:blip r:embed="rId10">
+                    <a:blip r:embed="rId9">
                       <a:extLst>
                         <a:ext uri="{28A0092B-C50C-407E-A947-70E740481C1C}">
                           <a14:useLocalDpi xmlns:a14="http://schemas.microsoft.com/office/drawing/2010/main" val="0"/>
@@ -3852,8 +3864,8 @@
           <w:color w:val="auto"/>
         </w:rPr>
       </w:pPr>
-      <w:bookmarkStart w:id="13" w:name="OLE_LINK11"/>
-      <w:bookmarkStart w:id="14" w:name="OLE_LINK12"/>
+      <w:bookmarkStart w:id="12" w:name="OLE_LINK11"/>
+      <w:bookmarkStart w:id="13" w:name="OLE_LINK12"/>
       <w:r>
         <w:rPr>
           <w:color w:val="auto"/>
@@ -3898,8 +3910,8 @@
         <w:t xml:space="preserve"> - Complete Architecture Diagram</w:t>
       </w:r>
     </w:p>
+    <w:bookmarkEnd w:id="12"/>
     <w:bookmarkEnd w:id="13"/>
-    <w:bookmarkEnd w:id="14"/>
     <w:p/>
     <w:p>
       <w:pPr>
@@ -3945,7 +3957,11 @@
         <w:t xml:space="preserve">can be </w:t>
       </w:r>
       <w:r>
-        <w:t>easily understood. For example, there is a connection between the GameController and DrawableEntity. This interface is implemented by the Map, Tower, and Critter. Critters and To</w:t>
+        <w:t xml:space="preserve">easily understood. For example, there is a connection between the GameController and </w:t>
+      </w:r>
+      <w:r>
+        <w:lastRenderedPageBreak/>
+        <w:t>DrawableEntity. This interface is implemented by the Map, Tower, and Critter. Critters and To</w:t>
       </w:r>
       <w:r>
         <w:t xml:space="preserve">wers have their own subclasses. These classes inherit from the superclasses. </w:t>
@@ -3964,14 +3980,14 @@
           <w:color w:val="auto"/>
         </w:rPr>
       </w:pPr>
-      <w:bookmarkStart w:id="15" w:name="_Toc289954159"/>
+      <w:bookmarkStart w:id="14" w:name="_Toc289954159"/>
       <w:r>
         <w:rPr>
           <w:color w:val="auto"/>
         </w:rPr>
         <w:t>Presentation Layer:</w:t>
       </w:r>
-      <w:bookmarkEnd w:id="15"/>
+      <w:bookmarkEnd w:id="14"/>
     </w:p>
     <w:p>
       <w:pPr>
@@ -3982,6 +3998,7 @@
       <w:r>
         <w:rPr>
           <w:noProof/>
+          <w:lang w:val="en-CA" w:eastAsia="en-CA" w:bidi="hi-IN"/>
         </w:rPr>
         <w:drawing>
           <wp:inline distT="0" distB="0" distL="0" distR="0" wp14:anchorId="7EEF91A9" wp14:editId="6B0C5C8B">
@@ -3999,7 +4016,7 @@
                     <pic:cNvPicPr/>
                   </pic:nvPicPr>
                   <pic:blipFill>
-                    <a:blip r:embed="rId11">
+                    <a:blip r:embed="rId10">
                       <a:extLst>
                         <a:ext uri="{28A0092B-C50C-407E-A947-70E740481C1C}">
                           <a14:useLocalDpi xmlns:a14="http://schemas.microsoft.com/office/drawing/2010/main" val="0"/>
@@ -4039,8 +4056,8 @@
           <w:color w:val="auto"/>
         </w:rPr>
       </w:pPr>
-      <w:bookmarkStart w:id="16" w:name="OLE_LINK13"/>
-      <w:bookmarkStart w:id="17" w:name="OLE_LINK14"/>
+      <w:bookmarkStart w:id="15" w:name="OLE_LINK13"/>
+      <w:bookmarkStart w:id="16" w:name="OLE_LINK14"/>
       <w:r>
         <w:rPr>
           <w:color w:val="auto"/>
@@ -4085,8 +4102,8 @@
         <w:t xml:space="preserve"> - Presentation Layer Diagram</w:t>
       </w:r>
     </w:p>
+    <w:bookmarkEnd w:id="15"/>
     <w:bookmarkEnd w:id="16"/>
-    <w:bookmarkEnd w:id="17"/>
     <w:p>
       <w:pPr>
         <w:spacing w:line="360" w:lineRule="auto"/>
@@ -4111,30 +4128,31 @@
           <w:color w:val="auto"/>
         </w:rPr>
       </w:pPr>
-      <w:bookmarkStart w:id="18" w:name="_Toc289954160"/>
-      <w:r>
-        <w:rPr>
-          <w:color w:val="auto"/>
-        </w:rPr>
+      <w:bookmarkStart w:id="17" w:name="_Toc289954160"/>
+      <w:r>
+        <w:rPr>
+          <w:color w:val="auto"/>
+        </w:rPr>
+        <w:lastRenderedPageBreak/>
         <w:t>Domain Logic Layer</w:t>
       </w:r>
+      <w:bookmarkEnd w:id="17"/>
+    </w:p>
+    <w:p>
+      <w:pPr>
+        <w:pStyle w:val="Heading3"/>
+        <w:rPr>
+          <w:color w:val="auto"/>
+        </w:rPr>
+      </w:pPr>
+      <w:bookmarkStart w:id="18" w:name="_Toc289954161"/>
+      <w:r>
+        <w:rPr>
+          <w:color w:val="auto"/>
+        </w:rPr>
+        <w:t>Drawable Entities</w:t>
+      </w:r>
       <w:bookmarkEnd w:id="18"/>
-    </w:p>
-    <w:p>
-      <w:pPr>
-        <w:pStyle w:val="Heading3"/>
-        <w:rPr>
-          <w:color w:val="auto"/>
-        </w:rPr>
-      </w:pPr>
-      <w:bookmarkStart w:id="19" w:name="_Toc289954161"/>
-      <w:r>
-        <w:rPr>
-          <w:color w:val="auto"/>
-        </w:rPr>
-        <w:t>Drawable Entities</w:t>
-      </w:r>
-      <w:bookmarkEnd w:id="19"/>
     </w:p>
     <w:p>
       <w:pPr>
@@ -4146,6 +4164,7 @@
       <w:r>
         <w:rPr>
           <w:noProof/>
+          <w:lang w:val="en-CA" w:eastAsia="en-CA" w:bidi="hi-IN"/>
         </w:rPr>
         <w:drawing>
           <wp:inline distT="0" distB="0" distL="0" distR="0" wp14:anchorId="4908BCA9" wp14:editId="455377C6">
@@ -4163,7 +4182,7 @@
                     <pic:cNvPicPr/>
                   </pic:nvPicPr>
                   <pic:blipFill>
-                    <a:blip r:embed="rId12">
+                    <a:blip r:embed="rId11">
                       <a:extLst>
                         <a:ext uri="{28A0092B-C50C-407E-A947-70E740481C1C}">
                           <a14:useLocalDpi xmlns:a14="http://schemas.microsoft.com/office/drawing/2010/main" val="0"/>
@@ -4203,8 +4222,8 @@
           <w:color w:val="auto"/>
         </w:rPr>
       </w:pPr>
-      <w:bookmarkStart w:id="20" w:name="OLE_LINK15"/>
-      <w:bookmarkStart w:id="21" w:name="OLE_LINK16"/>
+      <w:bookmarkStart w:id="19" w:name="OLE_LINK15"/>
+      <w:bookmarkStart w:id="20" w:name="OLE_LINK16"/>
       <w:r>
         <w:rPr>
           <w:color w:val="auto"/>
@@ -4249,13 +4268,14 @@
         <w:t xml:space="preserve"> - Drawable Entities</w:t>
       </w:r>
     </w:p>
+    <w:bookmarkEnd w:id="19"/>
     <w:bookmarkEnd w:id="20"/>
-    <w:bookmarkEnd w:id="21"/>
-    <w:p>
-      <w:pPr>
-        <w:spacing w:line="360" w:lineRule="auto"/>
-      </w:pPr>
-      <w:r>
+    <w:p>
+      <w:pPr>
+        <w:spacing w:line="360" w:lineRule="auto"/>
+      </w:pPr>
+      <w:r>
+        <w:lastRenderedPageBreak/>
         <w:t>Note that the attributes of the Map, Tower, and Critter were not shown, as it created messy diagrams. In addition, it is redundant, considering that there are getter and setter methods that are shown.</w:t>
       </w:r>
     </w:p>
@@ -4266,14 +4286,14 @@
           <w:color w:val="auto"/>
         </w:rPr>
       </w:pPr>
-      <w:bookmarkStart w:id="22" w:name="_Toc289954162"/>
+      <w:bookmarkStart w:id="21" w:name="_Toc289954162"/>
       <w:r>
         <w:rPr>
           <w:color w:val="auto"/>
         </w:rPr>
         <w:t>Game Controllers and Helpers</w:t>
       </w:r>
-      <w:bookmarkEnd w:id="22"/>
+      <w:bookmarkEnd w:id="21"/>
     </w:p>
     <w:p>
       <w:pPr>
@@ -4286,6 +4306,7 @@
       <w:r>
         <w:rPr>
           <w:noProof/>
+          <w:lang w:val="en-CA" w:eastAsia="en-CA" w:bidi="hi-IN"/>
         </w:rPr>
         <w:drawing>
           <wp:inline distT="0" distB="0" distL="0" distR="0" wp14:anchorId="24CA752C" wp14:editId="1D3F0FD6">
@@ -4303,7 +4324,7 @@
                     <pic:cNvPicPr/>
                   </pic:nvPicPr>
                   <pic:blipFill>
-                    <a:blip r:embed="rId13">
+                    <a:blip r:embed="rId12">
                       <a:extLst>
                         <a:ext uri="{28A0092B-C50C-407E-A947-70E740481C1C}">
                           <a14:useLocalDpi xmlns:a14="http://schemas.microsoft.com/office/drawing/2010/main" val="0"/>
@@ -4343,8 +4364,8 @@
           <w:color w:val="auto"/>
         </w:rPr>
       </w:pPr>
-      <w:bookmarkStart w:id="23" w:name="OLE_LINK17"/>
-      <w:bookmarkStart w:id="24" w:name="OLE_LINK18"/>
+      <w:bookmarkStart w:id="22" w:name="OLE_LINK17"/>
+      <w:bookmarkStart w:id="23" w:name="OLE_LINK18"/>
       <w:r>
         <w:rPr>
           <w:color w:val="auto"/>
@@ -4396,16 +4417,17 @@
           <w:color w:val="auto"/>
         </w:rPr>
       </w:pPr>
-      <w:bookmarkStart w:id="25" w:name="_Toc289954163"/>
+      <w:bookmarkStart w:id="24" w:name="_Toc289954163"/>
+      <w:bookmarkEnd w:id="22"/>
       <w:bookmarkEnd w:id="23"/>
+      <w:r>
+        <w:rPr>
+          <w:color w:val="auto"/>
+        </w:rPr>
+        <w:lastRenderedPageBreak/>
+        <w:t>Strategies</w:t>
+      </w:r>
       <w:bookmarkEnd w:id="24"/>
-      <w:r>
-        <w:rPr>
-          <w:color w:val="auto"/>
-        </w:rPr>
-        <w:t>Strategies</w:t>
-      </w:r>
-      <w:bookmarkEnd w:id="25"/>
     </w:p>
     <w:p>
       <w:pPr>
@@ -4424,6 +4446,7 @@
       <w:r>
         <w:rPr>
           <w:noProof/>
+          <w:lang w:val="en-CA" w:eastAsia="en-CA" w:bidi="hi-IN"/>
         </w:rPr>
         <w:drawing>
           <wp:inline distT="0" distB="0" distL="0" distR="0" wp14:anchorId="3D6EB3CC" wp14:editId="1185FB92">
@@ -4441,7 +4464,7 @@
                     <pic:cNvPicPr/>
                   </pic:nvPicPr>
                   <pic:blipFill>
-                    <a:blip r:embed="rId14">
+                    <a:blip r:embed="rId13">
                       <a:extLst>
                         <a:ext uri="{28A0092B-C50C-407E-A947-70E740481C1C}">
                           <a14:useLocalDpi xmlns:a14="http://schemas.microsoft.com/office/drawing/2010/main" val="0"/>
@@ -4476,8 +4499,8 @@
           <w:color w:val="auto"/>
         </w:rPr>
       </w:pPr>
-      <w:bookmarkStart w:id="26" w:name="OLE_LINK19"/>
-      <w:bookmarkStart w:id="27" w:name="OLE_LINK20"/>
+      <w:bookmarkStart w:id="25" w:name="OLE_LINK19"/>
+      <w:bookmarkStart w:id="26" w:name="OLE_LINK20"/>
       <w:r>
         <w:rPr>
           <w:color w:val="auto"/>
@@ -4522,8 +4545,8 @@
         <w:t xml:space="preserve"> – Strategies Diagram</w:t>
       </w:r>
     </w:p>
+    <w:bookmarkEnd w:id="25"/>
     <w:bookmarkEnd w:id="26"/>
-    <w:bookmarkEnd w:id="27"/>
     <w:p>
       <w:pPr>
         <w:spacing w:line="360" w:lineRule="auto"/>
@@ -4560,14 +4583,15 @@
           <w:color w:val="auto"/>
         </w:rPr>
       </w:pPr>
-      <w:bookmarkStart w:id="28" w:name="_Toc289954164"/>
-      <w:r>
-        <w:rPr>
-          <w:color w:val="auto"/>
-        </w:rPr>
+      <w:bookmarkStart w:id="27" w:name="_Toc289954164"/>
+      <w:r>
+        <w:rPr>
+          <w:color w:val="auto"/>
+        </w:rPr>
+        <w:lastRenderedPageBreak/>
         <w:t>GRASP and Design Patterns:</w:t>
       </w:r>
-      <w:bookmarkEnd w:id="28"/>
+      <w:bookmarkEnd w:id="27"/>
     </w:p>
     <w:p>
       <w:pPr>
@@ -4795,33 +4819,33 @@
           <w:color w:val="auto"/>
         </w:rPr>
       </w:pPr>
-      <w:bookmarkStart w:id="29" w:name="_Toc289954165"/>
+      <w:bookmarkStart w:id="28" w:name="_Toc289954165"/>
       <w:r>
         <w:rPr>
           <w:color w:val="auto"/>
         </w:rPr>
         <w:t>Principles</w:t>
       </w:r>
+      <w:bookmarkEnd w:id="28"/>
+    </w:p>
+    <w:p>
+      <w:pPr>
+        <w:pStyle w:val="Heading3"/>
+        <w:rPr>
+          <w:color w:val="auto"/>
+        </w:rPr>
+      </w:pPr>
+      <w:bookmarkStart w:id="29" w:name="_Toc289954166"/>
+      <w:r>
+        <w:rPr>
+          <w:color w:val="auto"/>
+        </w:rPr>
+        <w:t>1) Principle Name: Indirection Principle</w:t>
+      </w:r>
       <w:bookmarkEnd w:id="29"/>
     </w:p>
     <w:p>
       <w:pPr>
-        <w:pStyle w:val="Heading3"/>
-        <w:rPr>
-          <w:color w:val="auto"/>
-        </w:rPr>
-      </w:pPr>
-      <w:bookmarkStart w:id="30" w:name="_Toc289954166"/>
-      <w:r>
-        <w:rPr>
-          <w:color w:val="auto"/>
-        </w:rPr>
-        <w:t>1) Principle Name: Indirection Principle</w:t>
-      </w:r>
-      <w:bookmarkEnd w:id="30"/>
-    </w:p>
-    <w:p>
-      <w:pPr>
         <w:spacing w:line="360" w:lineRule="auto"/>
       </w:pPr>
     </w:p>
@@ -4836,7 +4860,11 @@
         <w:t xml:space="preserve">two other classes. </w:t>
       </w:r>
       <w:r>
-        <w:t>We have applied the indirection principle throughout our code, and the helpers package contains classes that all are partially the result of the indirection principle. One example of the indirection principle is how we handle Critters being observed by the game controller.</w:t>
+        <w:t xml:space="preserve">We have applied the indirection principle </w:t>
+      </w:r>
+      <w:r>
+        <w:lastRenderedPageBreak/>
+        <w:t>throughout our code, and the helpers package contains classes that all are partially the result of the indirection principle. One example of the indirection principle is how we handle Critters being observed by the game controller.</w:t>
       </w:r>
     </w:p>
     <w:p>
@@ -4939,6 +4967,7 @@
       <w:r>
         <w:rPr>
           <w:noProof/>
+          <w:lang w:val="en-CA" w:eastAsia="en-CA" w:bidi="hi-IN"/>
         </w:rPr>
         <w:drawing>
           <wp:inline distT="0" distB="0" distL="0" distR="0" wp14:anchorId="6066D562" wp14:editId="04544FB6">
@@ -4958,7 +4987,7 @@
                     </pic:cNvPicPr>
                   </pic:nvPicPr>
                   <pic:blipFill>
-                    <a:blip r:embed="rId15">
+                    <a:blip r:embed="rId14">
                       <a:extLst>
                         <a:ext uri="{28A0092B-C50C-407E-A947-70E740481C1C}">
                           <a14:useLocalDpi xmlns:a14="http://schemas.microsoft.com/office/drawing/2010/main" val="0"/>
@@ -5000,8 +5029,8 @@
           <w:color w:val="auto"/>
         </w:rPr>
       </w:pPr>
-      <w:bookmarkStart w:id="31" w:name="OLE_LINK21"/>
-      <w:bookmarkStart w:id="32" w:name="OLE_LINK22"/>
+      <w:bookmarkStart w:id="30" w:name="OLE_LINK21"/>
+      <w:bookmarkStart w:id="31" w:name="OLE_LINK22"/>
       <w:r>
         <w:rPr>
           <w:color w:val="auto"/>
@@ -5046,8 +5075,8 @@
         <w:t xml:space="preserve"> - Indirection of Subject</w:t>
       </w:r>
     </w:p>
+    <w:bookmarkEnd w:id="30"/>
     <w:bookmarkEnd w:id="31"/>
-    <w:bookmarkEnd w:id="32"/>
     <w:p/>
     <w:p>
       <w:pPr>
@@ -5056,7 +5085,7 @@
           <w:color w:val="auto"/>
         </w:rPr>
       </w:pPr>
-      <w:bookmarkStart w:id="33" w:name="_Toc289954167"/>
+      <w:bookmarkStart w:id="32" w:name="_Toc289954167"/>
       <w:r>
         <w:rPr>
           <w:color w:val="auto"/>
@@ -5075,129 +5104,129 @@
         </w:rPr>
         <w:t>Principle Name: Information Expert</w:t>
       </w:r>
+      <w:bookmarkEnd w:id="32"/>
+    </w:p>
+    <w:p>
+      <w:pPr>
+        <w:spacing w:line="360" w:lineRule="auto"/>
+      </w:pPr>
+      <w:r>
+        <w:t>Information Expert pertains to what classes should know about other classes</w:t>
+      </w:r>
+      <w:r>
+        <w:t>, and what they should be able to do</w:t>
+      </w:r>
+      <w:r>
+        <w:t>. For instance, the Map does not need to know anything about the critters or the towers</w:t>
+      </w:r>
+      <w:r>
+        <w:t xml:space="preserve"> that are placed on it, but the Critters need to know about the Map’s path.</w:t>
+      </w:r>
+    </w:p>
+    <w:p>
+      <w:pPr>
+        <w:spacing w:line="360" w:lineRule="auto"/>
+      </w:pPr>
+    </w:p>
+    <w:p>
+      <w:pPr>
+        <w:spacing w:line="360" w:lineRule="auto"/>
+      </w:pPr>
+      <w:r>
+        <w:t xml:space="preserve">This principle is used on multiple occasions throughout </w:t>
+      </w:r>
+      <w:r>
+        <w:t xml:space="preserve">our code to ensure </w:t>
+      </w:r>
+      <w:r>
+        <w:t>that we do not have any upwards dependencies, and that classes know as little as they need to in order to still function correctly.</w:t>
+      </w:r>
+    </w:p>
+    <w:p>
+      <w:pPr>
+        <w:spacing w:line="360" w:lineRule="auto"/>
+      </w:pPr>
+    </w:p>
+    <w:p>
+      <w:pPr>
+        <w:spacing w:line="360" w:lineRule="auto"/>
+      </w:pPr>
+      <w:r>
+        <w:rPr>
+          <w:b/>
+        </w:rPr>
+        <w:t xml:space="preserve">Sample </w:t>
+      </w:r>
+      <w:r>
+        <w:rPr>
+          <w:b/>
+        </w:rPr>
+        <w:t>Problem:</w:t>
+      </w:r>
+      <w:r>
+        <w:t xml:space="preserve"> In the Tower Defense Game which class should be responsible for knowing the </w:t>
+      </w:r>
+      <w:r>
+        <w:t>information of how a Tower shoots a Critter?</w:t>
+      </w:r>
+    </w:p>
+    <w:p>
+      <w:pPr>
+        <w:spacing w:line="360" w:lineRule="auto"/>
+      </w:pPr>
+    </w:p>
+    <w:p>
+      <w:pPr>
+        <w:spacing w:line="360" w:lineRule="auto"/>
+      </w:pPr>
+      <w:r>
+        <w:rPr>
+          <w:b/>
+        </w:rPr>
+        <w:t>Solution:</w:t>
+      </w:r>
+      <w:r>
+        <w:t xml:space="preserve"> Towers and critters are the classes that are responsible for knowing their respective list of activities. The tower and critter instances are their own respective information experts. </w:t>
+      </w:r>
+      <w:r>
+        <w:t xml:space="preserve">This means that when a Tower shoots a Critter, it does not directly affect the Critter’s </w:t>
+      </w:r>
+      <w:r>
+        <w:t xml:space="preserve">attributes. This is because the Tower does not know about the Critter. Instead, the Tower shoots a critter, which results in triggering a damage method in the Critter. The Critter then handles this damage accordingly. </w:t>
+      </w:r>
+    </w:p>
+    <w:p>
+      <w:pPr>
+        <w:spacing w:line="360" w:lineRule="auto"/>
+      </w:pPr>
+    </w:p>
+    <w:p>
+      <w:pPr>
+        <w:pStyle w:val="Heading3"/>
+        <w:rPr>
+          <w:color w:val="auto"/>
+        </w:rPr>
+      </w:pPr>
+      <w:bookmarkStart w:id="33" w:name="_Toc289954168"/>
+      <w:r>
+        <w:rPr>
+          <w:color w:val="auto"/>
+        </w:rPr>
+        <w:t>3</w:t>
+      </w:r>
+      <w:r>
+        <w:rPr>
+          <w:color w:val="auto"/>
+        </w:rPr>
+        <w:t xml:space="preserve">) </w:t>
+      </w:r>
+      <w:r>
+        <w:rPr>
+          <w:color w:val="auto"/>
+        </w:rPr>
+        <w:t>Principle Name: High Cohesion</w:t>
+      </w:r>
       <w:bookmarkEnd w:id="33"/>
-    </w:p>
-    <w:p>
-      <w:pPr>
-        <w:spacing w:line="360" w:lineRule="auto"/>
-      </w:pPr>
-      <w:r>
-        <w:t>Information Expert pertains to what classes should know about other classes</w:t>
-      </w:r>
-      <w:r>
-        <w:t>, and what they should be able to do</w:t>
-      </w:r>
-      <w:r>
-        <w:t>. For instance, the Map does not need to know anything about the critters or the towers</w:t>
-      </w:r>
-      <w:r>
-        <w:t xml:space="preserve"> that are placed on it, but the Critters need to know about the Map’s path.</w:t>
-      </w:r>
-    </w:p>
-    <w:p>
-      <w:pPr>
-        <w:spacing w:line="360" w:lineRule="auto"/>
-      </w:pPr>
-    </w:p>
-    <w:p>
-      <w:pPr>
-        <w:spacing w:line="360" w:lineRule="auto"/>
-      </w:pPr>
-      <w:r>
-        <w:t xml:space="preserve">This principle is used on multiple occasions throughout </w:t>
-      </w:r>
-      <w:r>
-        <w:t xml:space="preserve">our code to ensure </w:t>
-      </w:r>
-      <w:r>
-        <w:t>that we do not have any upwards dependencies, and that classes know as little as they need to in order to still function correctly.</w:t>
-      </w:r>
-    </w:p>
-    <w:p>
-      <w:pPr>
-        <w:spacing w:line="360" w:lineRule="auto"/>
-      </w:pPr>
-    </w:p>
-    <w:p>
-      <w:pPr>
-        <w:spacing w:line="360" w:lineRule="auto"/>
-      </w:pPr>
-      <w:r>
-        <w:rPr>
-          <w:b/>
-        </w:rPr>
-        <w:t xml:space="preserve">Sample </w:t>
-      </w:r>
-      <w:r>
-        <w:rPr>
-          <w:b/>
-        </w:rPr>
-        <w:t>Problem:</w:t>
-      </w:r>
-      <w:r>
-        <w:t xml:space="preserve"> In the Tower Defense Game which class should be responsible for knowing the </w:t>
-      </w:r>
-      <w:r>
-        <w:t>information of how a Tower shoots a Critter?</w:t>
-      </w:r>
-    </w:p>
-    <w:p>
-      <w:pPr>
-        <w:spacing w:line="360" w:lineRule="auto"/>
-      </w:pPr>
-    </w:p>
-    <w:p>
-      <w:pPr>
-        <w:spacing w:line="360" w:lineRule="auto"/>
-      </w:pPr>
-      <w:r>
-        <w:rPr>
-          <w:b/>
-        </w:rPr>
-        <w:t>Solution:</w:t>
-      </w:r>
-      <w:r>
-        <w:t xml:space="preserve"> Towers and critters are the classes that are responsible for knowing their respective list of activities. The tower and critter instances are their own respective information experts. </w:t>
-      </w:r>
-      <w:r>
-        <w:t xml:space="preserve">This means that when a Tower shoots a Critter, it does not directly affect the Critter’s </w:t>
-      </w:r>
-      <w:r>
-        <w:t xml:space="preserve">attributes. This is because the Tower does not know about the Critter. Instead, the Tower shoots a critter, which results in triggering a damage method in the Critter. The Critter then handles this damage accordingly. </w:t>
-      </w:r>
-    </w:p>
-    <w:p>
-      <w:pPr>
-        <w:spacing w:line="360" w:lineRule="auto"/>
-      </w:pPr>
-    </w:p>
-    <w:p>
-      <w:pPr>
-        <w:pStyle w:val="Heading3"/>
-        <w:rPr>
-          <w:color w:val="auto"/>
-        </w:rPr>
-      </w:pPr>
-      <w:bookmarkStart w:id="34" w:name="_Toc289954168"/>
-      <w:r>
-        <w:rPr>
-          <w:color w:val="auto"/>
-        </w:rPr>
-        <w:t>3</w:t>
-      </w:r>
-      <w:r>
-        <w:rPr>
-          <w:color w:val="auto"/>
-        </w:rPr>
-        <w:t xml:space="preserve">) </w:t>
-      </w:r>
-      <w:r>
-        <w:rPr>
-          <w:color w:val="auto"/>
-        </w:rPr>
-        <w:t>Principle Name: High Cohesion</w:t>
-      </w:r>
-      <w:bookmarkEnd w:id="34"/>
     </w:p>
     <w:p>
       <w:pPr>
@@ -5269,6 +5298,7 @@
       <w:r>
         <w:rPr>
           <w:noProof/>
+          <w:lang w:val="en-CA" w:eastAsia="en-CA" w:bidi="hi-IN"/>
         </w:rPr>
         <w:drawing>
           <wp:inline distT="0" distB="0" distL="0" distR="0" wp14:anchorId="088E25B3" wp14:editId="41BC2A0C">
@@ -5286,7 +5316,7 @@
                     <pic:cNvPicPr/>
                   </pic:nvPicPr>
                   <pic:blipFill>
-                    <a:blip r:embed="rId16">
+                    <a:blip r:embed="rId15">
                       <a:extLst>
                         <a:ext uri="{28A0092B-C50C-407E-A947-70E740481C1C}">
                           <a14:useLocalDpi xmlns:a14="http://schemas.microsoft.com/office/drawing/2010/main" val="0"/>
@@ -5326,8 +5356,8 @@
           <w:color w:val="auto"/>
         </w:rPr>
       </w:pPr>
-      <w:bookmarkStart w:id="35" w:name="OLE_LINK23"/>
-      <w:bookmarkStart w:id="36" w:name="OLE_LINK24"/>
+      <w:bookmarkStart w:id="34" w:name="OLE_LINK23"/>
+      <w:bookmarkStart w:id="35" w:name="OLE_LINK24"/>
       <w:r>
         <w:rPr>
           <w:color w:val="auto"/>
@@ -5372,8 +5402,8 @@
         <w:t xml:space="preserve"> - Artist High Cohesion</w:t>
       </w:r>
     </w:p>
+    <w:bookmarkEnd w:id="34"/>
     <w:bookmarkEnd w:id="35"/>
-    <w:bookmarkEnd w:id="36"/>
     <w:p>
       <w:pPr>
         <w:spacing w:line="360" w:lineRule="auto"/>
@@ -5394,11 +5424,12 @@
           <w:color w:val="auto"/>
         </w:rPr>
       </w:pPr>
-      <w:bookmarkStart w:id="37" w:name="_Toc289954169"/>
-      <w:r>
-        <w:rPr>
-          <w:color w:val="auto"/>
-        </w:rPr>
+      <w:bookmarkStart w:id="36" w:name="_Toc289954169"/>
+      <w:r>
+        <w:rPr>
+          <w:color w:val="auto"/>
+        </w:rPr>
+        <w:lastRenderedPageBreak/>
         <w:t>4)</w:t>
       </w:r>
       <w:r>
@@ -5413,7 +5444,7 @@
         </w:rPr>
         <w:t>m</w:t>
       </w:r>
-      <w:bookmarkEnd w:id="37"/>
+      <w:bookmarkEnd w:id="36"/>
     </w:p>
     <w:p>
       <w:pPr>
@@ -5564,6 +5595,7 @@
       <w:r>
         <w:rPr>
           <w:noProof/>
+          <w:lang w:val="en-CA" w:eastAsia="en-CA" w:bidi="hi-IN"/>
         </w:rPr>
         <w:drawing>
           <wp:inline distT="0" distB="0" distL="0" distR="0" wp14:anchorId="6DDCCA9E" wp14:editId="17B87A1F">
@@ -5581,7 +5613,7 @@
                     <pic:cNvPicPr/>
                   </pic:nvPicPr>
                   <pic:blipFill rotWithShape="1">
-                    <a:blip r:embed="rId17">
+                    <a:blip r:embed="rId16">
                       <a:extLst>
                         <a:ext uri="{28A0092B-C50C-407E-A947-70E740481C1C}">
                           <a14:useLocalDpi xmlns:a14="http://schemas.microsoft.com/office/drawing/2010/main" val="0"/>
@@ -5606,7 +5638,7 @@
                     </a:ln>
                     <a:extLst>
                       <a:ext uri="{53640926-AAD7-44d8-BBD7-CCE9431645EC}">
-                        <a14:shadowObscured xmlns:a14="http://schemas.microsoft.com/office/drawing/2010/main"/>
+                        <a14:shadowObscured xmlns:a14="http://schemas.microsoft.com/office/drawing/2010/main" xmlns:w="http://schemas.openxmlformats.org/wordprocessingml/2006/main" xmlns:w10="urn:schemas-microsoft-com:office:word" xmlns:v="urn:schemas-microsoft-com:vml" xmlns:o="urn:schemas-microsoft-com:office:office" xmlns:mv="urn:schemas-microsoft-com:mac:vml" xmlns:mo="http://schemas.microsoft.com/office/mac/office/2008/main" xmlns=""/>
                       </a:ext>
                     </a:extLst>
                   </pic:spPr>
@@ -5625,8 +5657,8 @@
           <w:color w:val="auto"/>
         </w:rPr>
       </w:pPr>
-      <w:bookmarkStart w:id="38" w:name="OLE_LINK25"/>
-      <w:bookmarkStart w:id="39" w:name="OLE_LINK26"/>
+      <w:bookmarkStart w:id="37" w:name="OLE_LINK25"/>
+      <w:bookmarkStart w:id="38" w:name="OLE_LINK26"/>
       <w:r>
         <w:rPr>
           <w:color w:val="auto"/>
@@ -5671,8 +5703,8 @@
         <w:t xml:space="preserve"> - Tower Polymorphism</w:t>
       </w:r>
     </w:p>
+    <w:bookmarkEnd w:id="37"/>
     <w:bookmarkEnd w:id="38"/>
-    <w:bookmarkEnd w:id="39"/>
     <w:p>
       <w:pPr>
         <w:spacing w:line="360" w:lineRule="auto"/>
@@ -5705,119 +5737,120 @@
           <w:color w:val="auto"/>
         </w:rPr>
       </w:pPr>
-      <w:bookmarkStart w:id="40" w:name="_Toc289954170"/>
+      <w:bookmarkStart w:id="39" w:name="_Toc289954170"/>
       <w:r>
         <w:rPr>
           <w:color w:val="auto"/>
         </w:rPr>
         <w:t>5) Principle Name: Creator</w:t>
       </w:r>
+      <w:bookmarkEnd w:id="39"/>
+    </w:p>
+    <w:p>
+      <w:pPr>
+        <w:spacing w:line="360" w:lineRule="auto"/>
+      </w:pPr>
+    </w:p>
+    <w:p>
+      <w:pPr>
+        <w:spacing w:line="360" w:lineRule="auto"/>
+      </w:pPr>
+      <w:r>
+        <w:lastRenderedPageBreak/>
+        <w:t>The Creator principle decides which classes are responsible for creating other classes. For instance, it would not be appropriate for the Tower class to be responsible for the creation of the Map, or even vice versa.</w:t>
+      </w:r>
+    </w:p>
+    <w:p>
+      <w:pPr>
+        <w:spacing w:line="360" w:lineRule="auto"/>
+      </w:pPr>
+    </w:p>
+    <w:p>
+      <w:pPr>
+        <w:spacing w:line="360" w:lineRule="auto"/>
+      </w:pPr>
+      <w:r>
+        <w:rPr>
+          <w:b/>
+        </w:rPr>
+        <w:t xml:space="preserve">Sample </w:t>
+      </w:r>
+      <w:r>
+        <w:rPr>
+          <w:b/>
+        </w:rPr>
+        <w:t xml:space="preserve">Problem: </w:t>
+      </w:r>
+      <w:r>
+        <w:t>In the tower defense game, who should be responsible for creating instances of the critter</w:t>
+      </w:r>
+      <w:r>
+        <w:t xml:space="preserve"> class</w:t>
+      </w:r>
+      <w:r>
+        <w:t xml:space="preserve">?  </w:t>
+      </w:r>
+    </w:p>
+    <w:p>
+      <w:pPr>
+        <w:spacing w:line="360" w:lineRule="auto"/>
+      </w:pPr>
+    </w:p>
+    <w:p>
+      <w:pPr>
+        <w:spacing w:line="360" w:lineRule="auto"/>
+      </w:pPr>
+      <w:r>
+        <w:rPr>
+          <w:b/>
+        </w:rPr>
+        <w:t>Solution:</w:t>
+      </w:r>
+      <w:r>
+        <w:t xml:space="preserve">  </w:t>
+      </w:r>
+      <w:r>
+        <w:t>There is a specific class for creating critters, called the Critter Generator. This class is the only class that is allowed to instantiate critters at runtime. The game controller is the class that is responsible for creating the generator (and is its Creator), and the generator creates the Critters.</w:t>
+      </w:r>
+      <w:r>
+        <w:t xml:space="preserve"> One reason why this is helpful is so that the creation of classes happens in a minimum amount of places. For instance, the creation of critters only happens in the generator, so if we want to change what critters show up, we just change the generator class. </w:t>
+      </w:r>
+      <w:r>
+        <w:t>Note that having a generator class rather than generating them in the game controller directly is another instance of the indirection principle being applied.</w:t>
+      </w:r>
+    </w:p>
+    <w:p>
+      <w:pPr>
+        <w:spacing w:line="360" w:lineRule="auto"/>
+      </w:pPr>
+    </w:p>
+    <w:p>
+      <w:pPr>
+        <w:pStyle w:val="Heading3"/>
+        <w:rPr>
+          <w:color w:val="auto"/>
+        </w:rPr>
+      </w:pPr>
+      <w:bookmarkStart w:id="40" w:name="_Toc289954171"/>
+      <w:r>
+        <w:rPr>
+          <w:color w:val="auto"/>
+        </w:rPr>
+        <w:t>6</w:t>
+      </w:r>
+      <w:r>
+        <w:rPr>
+          <w:color w:val="auto"/>
+        </w:rPr>
+        <w:t xml:space="preserve">) </w:t>
+      </w:r>
+      <w:r>
+        <w:rPr>
+          <w:color w:val="auto"/>
+        </w:rPr>
+        <w:t>Principle Name: Controller</w:t>
+      </w:r>
       <w:bookmarkEnd w:id="40"/>
-    </w:p>
-    <w:p>
-      <w:pPr>
-        <w:spacing w:line="360" w:lineRule="auto"/>
-      </w:pPr>
-    </w:p>
-    <w:p>
-      <w:pPr>
-        <w:spacing w:line="360" w:lineRule="auto"/>
-      </w:pPr>
-      <w:r>
-        <w:t>The Creator principle decides which classes are responsible for creating other classes. For instance, it would not be appropriate for the Tower class to be responsible for the creation of the Map, or even vice versa.</w:t>
-      </w:r>
-    </w:p>
-    <w:p>
-      <w:pPr>
-        <w:spacing w:line="360" w:lineRule="auto"/>
-      </w:pPr>
-    </w:p>
-    <w:p>
-      <w:pPr>
-        <w:spacing w:line="360" w:lineRule="auto"/>
-      </w:pPr>
-      <w:r>
-        <w:rPr>
-          <w:b/>
-        </w:rPr>
-        <w:t xml:space="preserve">Sample </w:t>
-      </w:r>
-      <w:r>
-        <w:rPr>
-          <w:b/>
-        </w:rPr>
-        <w:t xml:space="preserve">Problem: </w:t>
-      </w:r>
-      <w:r>
-        <w:t>In the tower defense game, who should be responsible for creating instances of the critter</w:t>
-      </w:r>
-      <w:r>
-        <w:t xml:space="preserve"> class</w:t>
-      </w:r>
-      <w:r>
-        <w:t xml:space="preserve">?  </w:t>
-      </w:r>
-    </w:p>
-    <w:p>
-      <w:pPr>
-        <w:spacing w:line="360" w:lineRule="auto"/>
-      </w:pPr>
-    </w:p>
-    <w:p>
-      <w:pPr>
-        <w:spacing w:line="360" w:lineRule="auto"/>
-      </w:pPr>
-      <w:r>
-        <w:rPr>
-          <w:b/>
-        </w:rPr>
-        <w:t>Solution:</w:t>
-      </w:r>
-      <w:r>
-        <w:t xml:space="preserve">  </w:t>
-      </w:r>
-      <w:r>
-        <w:t>There is a specific class for creating critters, called the Critter Generator. This class is the only class that is allowed to instantiate critters at runtime. The game controller is the class that is responsible for creating the generator (and is its Creator), and the generator creates the Critters.</w:t>
-      </w:r>
-      <w:r>
-        <w:t xml:space="preserve"> One reason why this is helpful is so that the creation of classes happens in a minimum amount of places. For instance, the creation of critters only happens in the generator, so if we want to change what critters show up, we just change the generator class. </w:t>
-      </w:r>
-      <w:r>
-        <w:t>Note that having a generator class rather than generating them in the game controller directly is another instance of the indirection principle being applied.</w:t>
-      </w:r>
-    </w:p>
-    <w:p>
-      <w:pPr>
-        <w:spacing w:line="360" w:lineRule="auto"/>
-      </w:pPr>
-    </w:p>
-    <w:p>
-      <w:pPr>
-        <w:pStyle w:val="Heading3"/>
-        <w:rPr>
-          <w:color w:val="auto"/>
-        </w:rPr>
-      </w:pPr>
-      <w:bookmarkStart w:id="41" w:name="_Toc289954171"/>
-      <w:r>
-        <w:rPr>
-          <w:color w:val="auto"/>
-        </w:rPr>
-        <w:t>6</w:t>
-      </w:r>
-      <w:r>
-        <w:rPr>
-          <w:color w:val="auto"/>
-        </w:rPr>
-        <w:t xml:space="preserve">) </w:t>
-      </w:r>
-      <w:r>
-        <w:rPr>
-          <w:color w:val="auto"/>
-        </w:rPr>
-        <w:t>Principle Name: Controller</w:t>
-      </w:r>
-      <w:bookmarkEnd w:id="41"/>
     </w:p>
     <w:p>
       <w:pPr>
@@ -5912,7 +5945,9 @@
       <w:r>
         <w:rPr>
           <w:noProof/>
-        </w:rPr>
+          <w:lang w:val="en-CA" w:eastAsia="en-CA" w:bidi="hi-IN"/>
+        </w:rPr>
+        <w:lastRenderedPageBreak/>
         <w:drawing>
           <wp:inline distT="0" distB="0" distL="0" distR="0" wp14:anchorId="5E1B1A4B" wp14:editId="5B415369">
             <wp:extent cx="5482378" cy="2912788"/>
@@ -5931,7 +5966,7 @@
                     </pic:cNvPicPr>
                   </pic:nvPicPr>
                   <pic:blipFill>
-                    <a:blip r:embed="rId18">
+                    <a:blip r:embed="rId17">
                       <a:extLst>
                         <a:ext uri="{28A0092B-C50C-407E-A947-70E740481C1C}">
                           <a14:useLocalDpi xmlns:a14="http://schemas.microsoft.com/office/drawing/2010/main" val="0"/>
@@ -5971,8 +6006,8 @@
           <w:color w:val="auto"/>
         </w:rPr>
       </w:pPr>
-      <w:bookmarkStart w:id="42" w:name="OLE_LINK27"/>
-      <w:bookmarkStart w:id="43" w:name="OLE_LINK28"/>
+      <w:bookmarkStart w:id="41" w:name="OLE_LINK27"/>
+      <w:bookmarkStart w:id="42" w:name="OLE_LINK28"/>
       <w:r>
         <w:rPr>
           <w:color w:val="auto"/>
@@ -6025,53 +6060,53 @@
           <w:color w:val="auto"/>
         </w:rPr>
       </w:pPr>
-      <w:bookmarkStart w:id="44" w:name="_Toc289954172"/>
+      <w:bookmarkStart w:id="43" w:name="_Toc289954172"/>
+      <w:bookmarkEnd w:id="41"/>
       <w:bookmarkEnd w:id="42"/>
+      <w:r>
+        <w:rPr>
+          <w:color w:val="auto"/>
+        </w:rPr>
+        <w:t xml:space="preserve">Design </w:t>
+      </w:r>
+      <w:r>
+        <w:rPr>
+          <w:color w:val="auto"/>
+        </w:rPr>
+        <w:t>Patterns</w:t>
+      </w:r>
       <w:bookmarkEnd w:id="43"/>
-      <w:r>
-        <w:rPr>
-          <w:color w:val="auto"/>
-        </w:rPr>
-        <w:t xml:space="preserve">Design </w:t>
-      </w:r>
-      <w:r>
-        <w:rPr>
-          <w:color w:val="auto"/>
-        </w:rPr>
-        <w:t>Patterns</w:t>
+    </w:p>
+    <w:p>
+      <w:pPr>
+        <w:pStyle w:val="Heading3"/>
+        <w:rPr>
+          <w:color w:val="auto"/>
+        </w:rPr>
+      </w:pPr>
+      <w:bookmarkStart w:id="44" w:name="_Toc289954173"/>
+      <w:r>
+        <w:rPr>
+          <w:color w:val="auto"/>
+        </w:rPr>
+        <w:t>1)</w:t>
+      </w:r>
+      <w:r>
+        <w:rPr>
+          <w:color w:val="auto"/>
+        </w:rPr>
+        <w:t xml:space="preserve"> Pattern name: Singlet</w:t>
+      </w:r>
+      <w:r>
+        <w:rPr>
+          <w:color w:val="auto"/>
+        </w:rPr>
+        <w:t>on</w:t>
       </w:r>
       <w:bookmarkEnd w:id="44"/>
     </w:p>
     <w:p>
       <w:pPr>
-        <w:pStyle w:val="Heading3"/>
-        <w:rPr>
-          <w:color w:val="auto"/>
-        </w:rPr>
-      </w:pPr>
-      <w:bookmarkStart w:id="45" w:name="_Toc289954173"/>
-      <w:r>
-        <w:rPr>
-          <w:color w:val="auto"/>
-        </w:rPr>
-        <w:t>1)</w:t>
-      </w:r>
-      <w:r>
-        <w:rPr>
-          <w:color w:val="auto"/>
-        </w:rPr>
-        <w:t xml:space="preserve"> Pattern name: Singlet</w:t>
-      </w:r>
-      <w:r>
-        <w:rPr>
-          <w:color w:val="auto"/>
-        </w:rPr>
-        <w:t>on</w:t>
-      </w:r>
-      <w:bookmarkEnd w:id="45"/>
-    </w:p>
-    <w:p>
-      <w:pPr>
         <w:spacing w:line="360" w:lineRule="auto"/>
         <w:rPr>
           <w:b/>
@@ -6158,6 +6193,7 @@
       <w:r>
         <w:rPr>
           <w:noProof/>
+          <w:lang w:val="en-CA" w:eastAsia="en-CA" w:bidi="hi-IN"/>
         </w:rPr>
         <w:drawing>
           <wp:inline distT="0" distB="0" distL="0" distR="0" wp14:anchorId="70E31530" wp14:editId="52B0D82F">
@@ -6177,7 +6213,7 @@
                     </pic:cNvPicPr>
                   </pic:nvPicPr>
                   <pic:blipFill rotWithShape="1">
-                    <a:blip r:embed="rId19">
+                    <a:blip r:embed="rId18">
                       <a:extLst>
                         <a:ext uri="{28A0092B-C50C-407E-A947-70E740481C1C}">
                           <a14:useLocalDpi xmlns:a14="http://schemas.microsoft.com/office/drawing/2010/main" val="0"/>
@@ -6201,7 +6237,7 @@
                     </a:ln>
                     <a:extLst>
                       <a:ext uri="{53640926-AAD7-44d8-BBD7-CCE9431645EC}">
-                        <a14:shadowObscured xmlns:a14="http://schemas.microsoft.com/office/drawing/2010/main"/>
+                        <a14:shadowObscured xmlns:a14="http://schemas.microsoft.com/office/drawing/2010/main" xmlns:w="http://schemas.openxmlformats.org/wordprocessingml/2006/main" xmlns:w10="urn:schemas-microsoft-com:office:word" xmlns:v="urn:schemas-microsoft-com:vml" xmlns:o="urn:schemas-microsoft-com:office:office" xmlns:mv="urn:schemas-microsoft-com:mac:vml" xmlns:mo="http://schemas.microsoft.com/office/mac/office/2008/main" xmlns=""/>
                       </a:ext>
                     </a:extLst>
                   </pic:spPr>
@@ -6214,6 +6250,7 @@
       <w:r>
         <w:rPr>
           <w:noProof/>
+          <w:lang w:val="en-CA" w:eastAsia="en-CA" w:bidi="hi-IN"/>
         </w:rPr>
         <w:drawing>
           <wp:inline distT="0" distB="0" distL="0" distR="0" wp14:anchorId="656265C1" wp14:editId="4E0EE5E1">
@@ -6231,7 +6268,7 @@
                     <pic:cNvPicPr/>
                   </pic:nvPicPr>
                   <pic:blipFill>
-                    <a:blip r:embed="rId20">
+                    <a:blip r:embed="rId19">
                       <a:extLst>
                         <a:ext uri="{28A0092B-C50C-407E-A947-70E740481C1C}">
                           <a14:useLocalDpi xmlns:a14="http://schemas.microsoft.com/office/drawing/2010/main" val="0"/>
@@ -6260,6 +6297,7 @@
       <w:r>
         <w:rPr>
           <w:noProof/>
+          <w:lang w:val="en-CA" w:eastAsia="en-CA" w:bidi="hi-IN"/>
         </w:rPr>
         <w:drawing>
           <wp:inline distT="0" distB="0" distL="0" distR="0" wp14:anchorId="47DF6A60" wp14:editId="6100B98B">
@@ -6277,7 +6315,7 @@
                     <pic:cNvPicPr/>
                   </pic:nvPicPr>
                   <pic:blipFill>
-                    <a:blip r:embed="rId21">
+                    <a:blip r:embed="rId20">
                       <a:extLst>
                         <a:ext uri="{28A0092B-C50C-407E-A947-70E740481C1C}">
                           <a14:useLocalDpi xmlns:a14="http://schemas.microsoft.com/office/drawing/2010/main" val="0"/>
@@ -6312,9 +6350,9 @@
           <w:color w:val="auto"/>
         </w:rPr>
       </w:pPr>
-      <w:bookmarkStart w:id="46" w:name="OLE_LINK29"/>
-      <w:bookmarkStart w:id="47" w:name="OLE_LINK30"/>
-      <w:bookmarkStart w:id="48" w:name="OLE_LINK45"/>
+      <w:bookmarkStart w:id="45" w:name="OLE_LINK29"/>
+      <w:bookmarkStart w:id="46" w:name="OLE_LINK30"/>
+      <w:bookmarkStart w:id="47" w:name="OLE_LINK45"/>
       <w:r>
         <w:rPr>
           <w:color w:val="auto"/>
@@ -6359,9 +6397,9 @@
         <w:t xml:space="preserve"> - Singleton Classes</w:t>
       </w:r>
     </w:p>
+    <w:bookmarkEnd w:id="45"/>
     <w:bookmarkEnd w:id="46"/>
     <w:bookmarkEnd w:id="47"/>
-    <w:bookmarkEnd w:id="48"/>
     <w:p>
       <w:pPr>
         <w:spacing w:line="360" w:lineRule="auto"/>
@@ -6553,6 +6591,7 @@
       <w:r>
         <w:rPr>
           <w:noProof/>
+          <w:lang w:val="en-CA" w:eastAsia="en-CA" w:bidi="hi-IN"/>
         </w:rPr>
         <w:drawing>
           <wp:inline distT="0" distB="0" distL="0" distR="0" wp14:anchorId="5142DD35" wp14:editId="2513D8ED">
@@ -6570,7 +6609,7 @@
                     <pic:cNvPicPr/>
                   </pic:nvPicPr>
                   <pic:blipFill>
-                    <a:blip r:embed="rId22">
+                    <a:blip r:embed="rId21">
                       <a:extLst>
                         <a:ext uri="{28A0092B-C50C-407E-A947-70E740481C1C}">
                           <a14:useLocalDpi xmlns:a14="http://schemas.microsoft.com/office/drawing/2010/main" val="0"/>
@@ -6606,8 +6645,8 @@
           <w:color w:val="auto"/>
         </w:rPr>
       </w:pPr>
-      <w:bookmarkStart w:id="49" w:name="OLE_LINK31"/>
-      <w:bookmarkStart w:id="50" w:name="OLE_LINK32"/>
+      <w:bookmarkStart w:id="48" w:name="OLE_LINK31"/>
+      <w:bookmarkStart w:id="49" w:name="OLE_LINK32"/>
       <w:r>
         <w:rPr>
           <w:color w:val="auto"/>
@@ -6659,40 +6698,40 @@
           <w:color w:val="auto"/>
         </w:rPr>
       </w:pPr>
-      <w:bookmarkStart w:id="51" w:name="_Toc289954174"/>
+      <w:bookmarkStart w:id="50" w:name="_Toc289954174"/>
+      <w:bookmarkEnd w:id="48"/>
       <w:bookmarkEnd w:id="49"/>
+      <w:r>
+        <w:rPr>
+          <w:color w:val="auto"/>
+        </w:rPr>
+        <w:t>2</w:t>
+      </w:r>
+      <w:r>
+        <w:rPr>
+          <w:color w:val="auto"/>
+        </w:rPr>
+        <w:t>)</w:t>
+      </w:r>
+      <w:r>
+        <w:rPr>
+          <w:color w:val="auto"/>
+        </w:rPr>
+        <w:t xml:space="preserve"> </w:t>
+      </w:r>
+      <w:r>
+        <w:rPr>
+          <w:color w:val="auto"/>
+        </w:rPr>
+        <w:t>Pattern name:</w:t>
+      </w:r>
+      <w:r>
+        <w:rPr>
+          <w:color w:val="auto"/>
+        </w:rPr>
+        <w:t xml:space="preserve"> Observer</w:t>
+      </w:r>
       <w:bookmarkEnd w:id="50"/>
-      <w:r>
-        <w:rPr>
-          <w:color w:val="auto"/>
-        </w:rPr>
-        <w:t>2</w:t>
-      </w:r>
-      <w:r>
-        <w:rPr>
-          <w:color w:val="auto"/>
-        </w:rPr>
-        <w:t>)</w:t>
-      </w:r>
-      <w:r>
-        <w:rPr>
-          <w:color w:val="auto"/>
-        </w:rPr>
-        <w:t xml:space="preserve"> </w:t>
-      </w:r>
-      <w:r>
-        <w:rPr>
-          <w:color w:val="auto"/>
-        </w:rPr>
-        <w:t>Pattern name:</w:t>
-      </w:r>
-      <w:r>
-        <w:rPr>
-          <w:color w:val="auto"/>
-        </w:rPr>
-        <w:t xml:space="preserve"> Observer</w:t>
-      </w:r>
-      <w:bookmarkEnd w:id="51"/>
     </w:p>
     <w:p>
       <w:pPr>
@@ -6724,6 +6763,7 @@
         <w:rPr>
           <w:b/>
         </w:rPr>
+        <w:lastRenderedPageBreak/>
         <w:t xml:space="preserve">Sample </w:t>
       </w:r>
       <w:r>
@@ -6847,6 +6887,7 @@
       <w:r>
         <w:rPr>
           <w:noProof/>
+          <w:lang w:val="en-CA" w:eastAsia="en-CA" w:bidi="hi-IN"/>
         </w:rPr>
         <w:drawing>
           <wp:inline distT="0" distB="0" distL="0" distR="0" wp14:anchorId="57BF7987" wp14:editId="4D4C2FC0">
@@ -6866,7 +6907,7 @@
                     </pic:cNvPicPr>
                   </pic:nvPicPr>
                   <pic:blipFill>
-                    <a:blip r:embed="rId23">
+                    <a:blip r:embed="rId22">
                       <a:extLst>
                         <a:ext uri="{28A0092B-C50C-407E-A947-70E740481C1C}">
                           <a14:useLocalDpi xmlns:a14="http://schemas.microsoft.com/office/drawing/2010/main" val="0"/>
@@ -6908,8 +6949,8 @@
           <w:color w:val="auto"/>
         </w:rPr>
       </w:pPr>
-      <w:bookmarkStart w:id="52" w:name="OLE_LINK33"/>
-      <w:bookmarkStart w:id="53" w:name="OLE_LINK34"/>
+      <w:bookmarkStart w:id="51" w:name="OLE_LINK33"/>
+      <w:bookmarkStart w:id="52" w:name="OLE_LINK34"/>
       <w:r>
         <w:rPr>
           <w:color w:val="auto"/>
@@ -6961,28 +7002,28 @@
           <w:color w:val="auto"/>
         </w:rPr>
       </w:pPr>
-      <w:bookmarkStart w:id="54" w:name="_Toc289954175"/>
+      <w:bookmarkStart w:id="53" w:name="_Toc289954175"/>
+      <w:bookmarkEnd w:id="51"/>
       <w:bookmarkEnd w:id="52"/>
+      <w:r>
+        <w:rPr>
+          <w:color w:val="auto"/>
+        </w:rPr>
+        <w:t>3)</w:t>
+      </w:r>
+      <w:r>
+        <w:rPr>
+          <w:color w:val="auto"/>
+        </w:rPr>
+        <w:t xml:space="preserve"> </w:t>
+      </w:r>
+      <w:r>
+        <w:rPr>
+          <w:color w:val="auto"/>
+        </w:rPr>
+        <w:t>Pattern name: Strategy</w:t>
+      </w:r>
       <w:bookmarkEnd w:id="53"/>
-      <w:r>
-        <w:rPr>
-          <w:color w:val="auto"/>
-        </w:rPr>
-        <w:t>3)</w:t>
-      </w:r>
-      <w:r>
-        <w:rPr>
-          <w:color w:val="auto"/>
-        </w:rPr>
-        <w:t xml:space="preserve"> </w:t>
-      </w:r>
-      <w:r>
-        <w:rPr>
-          <w:color w:val="auto"/>
-        </w:rPr>
-        <w:t>Pattern name: Strategy</w:t>
-      </w:r>
-      <w:bookmarkEnd w:id="54"/>
     </w:p>
     <w:p>
       <w:pPr>
@@ -7051,7 +7092,11 @@
         <w:t xml:space="preserve">Solution: </w:t>
       </w:r>
       <w:r>
-        <w:t xml:space="preserve">Rather than hard-coding in all of these ways, one interface (IStrategy) is created, and all of the different ways of doing it (strategies) implement this interface. The Tower class then has an IStrategy object, which could be any of the strategies. Each of these has the method that selects the target critter, and the Tower calls this method to select the critter it wants to target, without knowing explicitly how to choose a target. </w:t>
+        <w:t xml:space="preserve">Rather than hard-coding in all of these ways, one interface (IStrategy) is created, and all of the different ways of doing it (strategies) implement this interface. The Tower class then has an IStrategy object, which could be any of the strategies. Each of these has </w:t>
+      </w:r>
+      <w:r>
+        <w:lastRenderedPageBreak/>
+        <w:t xml:space="preserve">the method that selects the target critter, and the Tower calls this method to select the critter it wants to target, without knowing explicitly how to choose a target. </w:t>
       </w:r>
     </w:p>
     <w:p>
@@ -7067,6 +7112,7 @@
       <w:r>
         <w:rPr>
           <w:noProof/>
+          <w:lang w:val="en-CA" w:eastAsia="en-CA" w:bidi="hi-IN"/>
         </w:rPr>
         <w:drawing>
           <wp:inline distT="0" distB="0" distL="0" distR="0" wp14:anchorId="68ECD69D" wp14:editId="7A90D6FA">
@@ -7086,7 +7132,7 @@
                     </pic:cNvPicPr>
                   </pic:nvPicPr>
                   <pic:blipFill>
-                    <a:blip r:embed="rId24">
+                    <a:blip r:embed="rId23">
                       <a:extLst>
                         <a:ext uri="{28A0092B-C50C-407E-A947-70E740481C1C}">
                           <a14:useLocalDpi xmlns:a14="http://schemas.microsoft.com/office/drawing/2010/main" val="0"/>
@@ -7128,8 +7174,8 @@
           <w:color w:val="auto"/>
         </w:rPr>
       </w:pPr>
-      <w:bookmarkStart w:id="55" w:name="OLE_LINK35"/>
-      <w:bookmarkStart w:id="56" w:name="OLE_LINK36"/>
+      <w:bookmarkStart w:id="54" w:name="OLE_LINK35"/>
+      <w:bookmarkStart w:id="55" w:name="OLE_LINK36"/>
       <w:r>
         <w:rPr>
           <w:color w:val="auto"/>
@@ -7174,8 +7220,8 @@
         <w:t xml:space="preserve"> - Strategy Pattern</w:t>
       </w:r>
     </w:p>
+    <w:bookmarkEnd w:id="54"/>
     <w:bookmarkEnd w:id="55"/>
-    <w:bookmarkEnd w:id="56"/>
     <w:p>
       <w:pPr>
         <w:rPr>
@@ -7198,14 +7244,15 @@
           <w:color w:val="auto"/>
         </w:rPr>
       </w:pPr>
-      <w:bookmarkStart w:id="57" w:name="_Toc289954176"/>
-      <w:r>
-        <w:rPr>
-          <w:color w:val="auto"/>
-        </w:rPr>
+      <w:bookmarkStart w:id="56" w:name="_Toc289954176"/>
+      <w:r>
+        <w:rPr>
+          <w:color w:val="auto"/>
+        </w:rPr>
+        <w:lastRenderedPageBreak/>
         <w:t>Sequence Diagrams</w:t>
       </w:r>
-      <w:bookmarkEnd w:id="57"/>
+      <w:bookmarkEnd w:id="56"/>
     </w:p>
     <w:p>
       <w:r>
@@ -7279,7 +7326,7 @@
           <w:color w:val="auto"/>
         </w:rPr>
       </w:pPr>
-      <w:bookmarkStart w:id="58" w:name="_Toc289954177"/>
+      <w:bookmarkStart w:id="57" w:name="_Toc289954177"/>
       <w:r>
         <w:rPr>
           <w:b w:val="0"/>
@@ -7294,7 +7341,7 @@
         </w:rPr>
         <w:t>. Creating a new game map</w:t>
       </w:r>
-      <w:bookmarkEnd w:id="58"/>
+      <w:bookmarkEnd w:id="57"/>
     </w:p>
     <w:p>
       <w:pPr>
@@ -7305,6 +7352,7 @@
       <w:r>
         <w:rPr>
           <w:noProof/>
+          <w:lang w:val="en-CA" w:eastAsia="en-CA" w:bidi="hi-IN"/>
         </w:rPr>
         <w:drawing>
           <wp:inline distT="0" distB="0" distL="0" distR="0" wp14:anchorId="5D99329B" wp14:editId="012CCDB3">
@@ -7322,7 +7370,7 @@
                     <pic:cNvPicPr/>
                   </pic:nvPicPr>
                   <pic:blipFill>
-                    <a:blip r:embed="rId25">
+                    <a:blip r:embed="rId24">
                       <a:extLst>
                         <a:ext uri="{28A0092B-C50C-407E-A947-70E740481C1C}">
                           <a14:useLocalDpi xmlns:a14="http://schemas.microsoft.com/office/drawing/2010/main" val="0"/>
@@ -7357,8 +7405,8 @@
           <w:color w:val="auto"/>
         </w:rPr>
       </w:pPr>
-      <w:bookmarkStart w:id="59" w:name="OLE_LINK37"/>
-      <w:bookmarkStart w:id="60" w:name="OLE_LINK38"/>
+      <w:bookmarkStart w:id="58" w:name="OLE_LINK37"/>
+      <w:bookmarkStart w:id="59" w:name="OLE_LINK38"/>
       <w:r>
         <w:rPr>
           <w:color w:val="auto"/>
@@ -7411,24 +7459,25 @@
           <w:color w:val="auto"/>
         </w:rPr>
       </w:pPr>
-      <w:bookmarkStart w:id="61" w:name="_Toc289954178"/>
+      <w:bookmarkStart w:id="60" w:name="_Toc289954178"/>
+      <w:bookmarkEnd w:id="58"/>
       <w:bookmarkEnd w:id="59"/>
+      <w:r>
+        <w:rPr>
+          <w:b w:val="0"/>
+          <w:color w:val="auto"/>
+        </w:rPr>
+        <w:lastRenderedPageBreak/>
+        <w:t>2</w:t>
+      </w:r>
+      <w:r>
+        <w:rPr>
+          <w:b w:val="0"/>
+          <w:color w:val="auto"/>
+        </w:rPr>
+        <w:t>. Starting a wave</w:t>
+      </w:r>
       <w:bookmarkEnd w:id="60"/>
-      <w:r>
-        <w:rPr>
-          <w:b w:val="0"/>
-          <w:color w:val="auto"/>
-        </w:rPr>
-        <w:t>2</w:t>
-      </w:r>
-      <w:r>
-        <w:rPr>
-          <w:b w:val="0"/>
-          <w:color w:val="auto"/>
-        </w:rPr>
-        <w:t>. Starting a wave</w:t>
-      </w:r>
-      <w:bookmarkEnd w:id="61"/>
     </w:p>
     <w:p>
       <w:pPr>
@@ -7439,6 +7488,7 @@
       <w:r>
         <w:rPr>
           <w:noProof/>
+          <w:lang w:val="en-CA" w:eastAsia="en-CA" w:bidi="hi-IN"/>
         </w:rPr>
         <w:drawing>
           <wp:inline distT="0" distB="0" distL="0" distR="0" wp14:anchorId="7161CAF0" wp14:editId="1A63CBEE">
@@ -7456,7 +7506,7 @@
                     <pic:cNvPicPr/>
                   </pic:nvPicPr>
                   <pic:blipFill>
-                    <a:blip r:embed="rId26">
+                    <a:blip r:embed="rId25">
                       <a:extLst>
                         <a:ext uri="{28A0092B-C50C-407E-A947-70E740481C1C}">
                           <a14:useLocalDpi xmlns:a14="http://schemas.microsoft.com/office/drawing/2010/main" val="0"/>
@@ -7491,8 +7541,8 @@
           <w:color w:val="auto"/>
         </w:rPr>
       </w:pPr>
-      <w:bookmarkStart w:id="62" w:name="OLE_LINK39"/>
-      <w:bookmarkStart w:id="63" w:name="OLE_LINK40"/>
+      <w:bookmarkStart w:id="61" w:name="OLE_LINK39"/>
+      <w:bookmarkStart w:id="62" w:name="OLE_LINK40"/>
       <w:r>
         <w:rPr>
           <w:color w:val="auto"/>
@@ -7537,8 +7587,8 @@
         <w:t xml:space="preserve"> - Sequence Diagram Start Wave</w:t>
       </w:r>
     </w:p>
+    <w:bookmarkEnd w:id="61"/>
     <w:bookmarkEnd w:id="62"/>
-    <w:bookmarkEnd w:id="63"/>
     <w:p>
       <w:pPr>
         <w:spacing w:line="360" w:lineRule="auto"/>
@@ -7552,12 +7602,13 @@
           <w:color w:val="auto"/>
         </w:rPr>
       </w:pPr>
-      <w:bookmarkStart w:id="64" w:name="_Toc289954179"/>
+      <w:bookmarkStart w:id="63" w:name="_Toc289954179"/>
       <w:r>
         <w:rPr>
           <w:b w:val="0"/>
           <w:color w:val="auto"/>
         </w:rPr>
+        <w:lastRenderedPageBreak/>
         <w:t>3</w:t>
       </w:r>
       <w:r>
@@ -7567,7 +7618,7 @@
         </w:rPr>
         <w:t>. Preparing for the wave</w:t>
       </w:r>
-      <w:bookmarkEnd w:id="64"/>
+      <w:bookmarkEnd w:id="63"/>
     </w:p>
     <w:p>
       <w:pPr>
@@ -7578,6 +7629,7 @@
       <w:r>
         <w:rPr>
           <w:noProof/>
+          <w:lang w:val="en-CA" w:eastAsia="en-CA" w:bidi="hi-IN"/>
         </w:rPr>
         <w:drawing>
           <wp:inline distT="0" distB="0" distL="0" distR="0" wp14:anchorId="121DAC4B" wp14:editId="35C2BF57">
@@ -7595,7 +7647,7 @@
                     <pic:cNvPicPr/>
                   </pic:nvPicPr>
                   <pic:blipFill>
-                    <a:blip r:embed="rId27">
+                    <a:blip r:embed="rId26">
                       <a:extLst>
                         <a:ext uri="{28A0092B-C50C-407E-A947-70E740481C1C}">
                           <a14:useLocalDpi xmlns:a14="http://schemas.microsoft.com/office/drawing/2010/main" val="0"/>
@@ -7630,8 +7682,8 @@
           <w:color w:val="auto"/>
         </w:rPr>
       </w:pPr>
-      <w:bookmarkStart w:id="65" w:name="OLE_LINK41"/>
-      <w:bookmarkStart w:id="66" w:name="OLE_LINK42"/>
+      <w:bookmarkStart w:id="64" w:name="OLE_LINK41"/>
+      <w:bookmarkStart w:id="65" w:name="OLE_LINK42"/>
       <w:r>
         <w:rPr>
           <w:color w:val="auto"/>
@@ -7684,17 +7736,18 @@
           <w:color w:val="auto"/>
         </w:rPr>
       </w:pPr>
-      <w:bookmarkStart w:id="67" w:name="_Toc289954180"/>
+      <w:bookmarkStart w:id="66" w:name="_Toc289954180"/>
+      <w:bookmarkEnd w:id="64"/>
       <w:bookmarkEnd w:id="65"/>
+      <w:r>
+        <w:rPr>
+          <w:b w:val="0"/>
+          <w:color w:val="auto"/>
+        </w:rPr>
+        <w:lastRenderedPageBreak/>
+        <w:t>4. Playing the game</w:t>
+      </w:r>
       <w:bookmarkEnd w:id="66"/>
-      <w:r>
-        <w:rPr>
-          <w:b w:val="0"/>
-          <w:color w:val="auto"/>
-        </w:rPr>
-        <w:t>4. Playing the game</w:t>
-      </w:r>
-      <w:bookmarkEnd w:id="67"/>
     </w:p>
     <w:p>
       <w:pPr>
@@ -7704,11 +7757,12 @@
       <w:r>
         <w:rPr>
           <w:noProof/>
+          <w:lang w:val="en-CA" w:eastAsia="en-CA" w:bidi="hi-IN"/>
         </w:rPr>
         <w:drawing>
-          <wp:inline distT="0" distB="0" distL="0" distR="0" wp14:anchorId="68C0CF5F" wp14:editId="47E06A52">
-            <wp:extent cx="5957570" cy="5487655"/>
-            <wp:effectExtent l="0" t="0" r="11430" b="0"/>
+          <wp:inline distT="0" distB="0" distL="0" distR="0" wp14:anchorId="68C0CF5F" wp14:editId="3E2C7248">
+            <wp:extent cx="5957415" cy="5487655"/>
+            <wp:effectExtent l="0" t="0" r="5715" b="0"/>
             <wp:docPr id="21" name="Picture 21"/>
             <wp:cNvGraphicFramePr>
               <a:graphicFrameLocks xmlns:a="http://schemas.openxmlformats.org/drawingml/2006/main" noChangeAspect="1"/>
@@ -7721,7 +7775,7 @@
                     <pic:cNvPicPr/>
                   </pic:nvPicPr>
                   <pic:blipFill>
-                    <a:blip r:embed="rId28">
+                    <a:blip r:embed="rId27">
                       <a:extLst>
                         <a:ext uri="{28A0092B-C50C-407E-A947-70E740481C1C}">
                           <a14:useLocalDpi xmlns:a14="http://schemas.microsoft.com/office/drawing/2010/main" val="0"/>
@@ -7735,7 +7789,7 @@
                   <pic:spPr>
                     <a:xfrm>
                       <a:off x="0" y="0"/>
-                      <a:ext cx="5957570" cy="5487655"/>
+                      <a:ext cx="5957415" cy="5487655"/>
                     </a:xfrm>
                     <a:prstGeom prst="rect">
                       <a:avLst/>
@@ -7747,6 +7801,8 @@
           </wp:inline>
         </w:drawing>
       </w:r>
+      <w:bookmarkStart w:id="67" w:name="_GoBack"/>
+      <w:bookmarkEnd w:id="67"/>
     </w:p>
     <w:p>
       <w:pPr>
@@ -7821,7 +7877,7 @@
 </file>
 
 <file path=word/endnotes.xml><?xml version="1.0" encoding="utf-8"?>
-<w:endnotes xmlns:wpc="http://schemas.microsoft.com/office/word/2010/wordprocessingCanvas" xmlns:mo="http://schemas.microsoft.com/office/mac/office/2008/main" xmlns:mc="http://schemas.openxmlformats.org/markup-compatibility/2006" xmlns:mv="urn:schemas-microsoft-com:mac:vml" xmlns:o="urn:schemas-microsoft-com:office:office" xmlns:r="http://schemas.openxmlformats.org/officeDocument/2006/relationships" xmlns:m="http://schemas.openxmlformats.org/officeDocument/2006/math" xmlns:v="urn:schemas-microsoft-com:vml" xmlns:wp14="http://schemas.microsoft.com/office/word/2010/wordprocessingDrawing" xmlns:wp="http://schemas.openxmlformats.org/drawingml/2006/wordprocessingDrawing" xmlns:w10="urn:schemas-microsoft-com:office:word" xmlns:w="http://schemas.openxmlformats.org/wordprocessingml/2006/main" xmlns:w14="http://schemas.microsoft.com/office/word/2010/wordml" xmlns:wpg="http://schemas.microsoft.com/office/word/2010/wordprocessingGroup" xmlns:wpi="http://schemas.microsoft.com/office/word/2010/wordprocessingInk" xmlns:wne="http://schemas.microsoft.com/office/word/2006/wordml" xmlns:wps="http://schemas.microsoft.com/office/word/2010/wordprocessingShape" mc:Ignorable="w14 wp14">
+<w:endnotes xmlns:wpc="http://schemas.microsoft.com/office/word/2010/wordprocessingCanvas" xmlns:mc="http://schemas.openxmlformats.org/markup-compatibility/2006" xmlns:o="urn:schemas-microsoft-com:office:office" xmlns:r="http://schemas.openxmlformats.org/officeDocument/2006/relationships" xmlns:m="http://schemas.openxmlformats.org/officeDocument/2006/math" xmlns:v="urn:schemas-microsoft-com:vml" xmlns:wp14="http://schemas.microsoft.com/office/word/2010/wordprocessingDrawing" xmlns:wp="http://schemas.openxmlformats.org/drawingml/2006/wordprocessingDrawing" xmlns:w10="urn:schemas-microsoft-com:office:word" xmlns:w="http://schemas.openxmlformats.org/wordprocessingml/2006/main" xmlns:w14="http://schemas.microsoft.com/office/word/2010/wordml" xmlns:w15="http://schemas.microsoft.com/office/word/2012/wordml" xmlns:wpg="http://schemas.microsoft.com/office/word/2010/wordprocessingGroup" xmlns:wpi="http://schemas.microsoft.com/office/word/2010/wordprocessingInk" xmlns:wne="http://schemas.microsoft.com/office/word/2006/wordml" xmlns:wps="http://schemas.microsoft.com/office/word/2010/wordprocessingShape" mc:Ignorable="w14 w15 wp14">
   <w:endnote w:type="separator" w:id="-1">
     <w:p>
       <w:r>
@@ -7840,7 +7896,7 @@
 </file>
 
 <file path=word/footnotes.xml><?xml version="1.0" encoding="utf-8"?>
-<w:footnotes xmlns:wpc="http://schemas.microsoft.com/office/word/2010/wordprocessingCanvas" xmlns:mo="http://schemas.microsoft.com/office/mac/office/2008/main" xmlns:mc="http://schemas.openxmlformats.org/markup-compatibility/2006" xmlns:mv="urn:schemas-microsoft-com:mac:vml" xmlns:o="urn:schemas-microsoft-com:office:office" xmlns:r="http://schemas.openxmlformats.org/officeDocument/2006/relationships" xmlns:m="http://schemas.openxmlformats.org/officeDocument/2006/math" xmlns:v="urn:schemas-microsoft-com:vml" xmlns:wp14="http://schemas.microsoft.com/office/word/2010/wordprocessingDrawing" xmlns:wp="http://schemas.openxmlformats.org/drawingml/2006/wordprocessingDrawing" xmlns:w10="urn:schemas-microsoft-com:office:word" xmlns:w="http://schemas.openxmlformats.org/wordprocessingml/2006/main" xmlns:w14="http://schemas.microsoft.com/office/word/2010/wordml" xmlns:wpg="http://schemas.microsoft.com/office/word/2010/wordprocessingGroup" xmlns:wpi="http://schemas.microsoft.com/office/word/2010/wordprocessingInk" xmlns:wne="http://schemas.microsoft.com/office/word/2006/wordml" xmlns:wps="http://schemas.microsoft.com/office/word/2010/wordprocessingShape" mc:Ignorable="w14 wp14">
+<w:footnotes xmlns:wpc="http://schemas.microsoft.com/office/word/2010/wordprocessingCanvas" xmlns:mc="http://schemas.openxmlformats.org/markup-compatibility/2006" xmlns:o="urn:schemas-microsoft-com:office:office" xmlns:r="http://schemas.openxmlformats.org/officeDocument/2006/relationships" xmlns:m="http://schemas.openxmlformats.org/officeDocument/2006/math" xmlns:v="urn:schemas-microsoft-com:vml" xmlns:wp14="http://schemas.microsoft.com/office/word/2010/wordprocessingDrawing" xmlns:wp="http://schemas.openxmlformats.org/drawingml/2006/wordprocessingDrawing" xmlns:w10="urn:schemas-microsoft-com:office:word" xmlns:w="http://schemas.openxmlformats.org/wordprocessingml/2006/main" xmlns:w14="http://schemas.microsoft.com/office/word/2010/wordml" xmlns:w15="http://schemas.microsoft.com/office/word/2012/wordml" xmlns:wpg="http://schemas.microsoft.com/office/word/2010/wordprocessingGroup" xmlns:wpi="http://schemas.microsoft.com/office/word/2010/wordprocessingInk" xmlns:wne="http://schemas.microsoft.com/office/word/2006/wordml" xmlns:wps="http://schemas.microsoft.com/office/word/2010/wordprocessingShape" mc:Ignorable="w14 w15 wp14">
   <w:footnote w:type="separator" w:id="-1">
     <w:p>
       <w:r>
@@ -7859,7 +7915,7 @@
 </file>
 
 <file path=word/numbering.xml><?xml version="1.0" encoding="utf-8"?>
-<w:numbering xmlns:wpc="http://schemas.microsoft.com/office/word/2010/wordprocessingCanvas" xmlns:mo="http://schemas.microsoft.com/office/mac/office/2008/main" xmlns:mc="http://schemas.openxmlformats.org/markup-compatibility/2006" xmlns:mv="urn:schemas-microsoft-com:mac:vml" xmlns:o="urn:schemas-microsoft-com:office:office" xmlns:r="http://schemas.openxmlformats.org/officeDocument/2006/relationships" xmlns:m="http://schemas.openxmlformats.org/officeDocument/2006/math" xmlns:v="urn:schemas-microsoft-com:vml" xmlns:wp14="http://schemas.microsoft.com/office/word/2010/wordprocessingDrawing" xmlns:wp="http://schemas.openxmlformats.org/drawingml/2006/wordprocessingDrawing" xmlns:w10="urn:schemas-microsoft-com:office:word" xmlns:w="http://schemas.openxmlformats.org/wordprocessingml/2006/main" xmlns:w14="http://schemas.microsoft.com/office/word/2010/wordml" xmlns:wpg="http://schemas.microsoft.com/office/word/2010/wordprocessingGroup" xmlns:wpi="http://schemas.microsoft.com/office/word/2010/wordprocessingInk" xmlns:wne="http://schemas.microsoft.com/office/word/2006/wordml" xmlns:wps="http://schemas.microsoft.com/office/word/2010/wordprocessingShape" mc:Ignorable="w14 wp14">
+<w:numbering xmlns:wpc="http://schemas.microsoft.com/office/word/2010/wordprocessingCanvas" xmlns:mc="http://schemas.openxmlformats.org/markup-compatibility/2006" xmlns:o="urn:schemas-microsoft-com:office:office" xmlns:r="http://schemas.openxmlformats.org/officeDocument/2006/relationships" xmlns:m="http://schemas.openxmlformats.org/officeDocument/2006/math" xmlns:v="urn:schemas-microsoft-com:vml" xmlns:wp14="http://schemas.microsoft.com/office/word/2010/wordprocessingDrawing" xmlns:wp="http://schemas.openxmlformats.org/drawingml/2006/wordprocessingDrawing" xmlns:w10="urn:schemas-microsoft-com:office:word" xmlns:w="http://schemas.openxmlformats.org/wordprocessingml/2006/main" xmlns:w14="http://schemas.microsoft.com/office/word/2010/wordml" xmlns:w15="http://schemas.microsoft.com/office/word/2012/wordml" xmlns:wpg="http://schemas.microsoft.com/office/word/2010/wordprocessingGroup" xmlns:wpi="http://schemas.microsoft.com/office/word/2010/wordprocessingInk" xmlns:wne="http://schemas.microsoft.com/office/word/2006/wordml" xmlns:wps="http://schemas.microsoft.com/office/word/2010/wordprocessingShape" mc:Ignorable="w14 w15 wp14">
   <w:abstractNum w:abstractNumId="0">
     <w:nsid w:val="22747359"/>
     <w:multiLevelType w:val="hybridMultilevel"/>
@@ -8277,7 +8333,7 @@
 </file>
 
 <file path=word/styles.xml><?xml version="1.0" encoding="utf-8"?>
-<w:styles xmlns:mc="http://schemas.openxmlformats.org/markup-compatibility/2006" xmlns:r="http://schemas.openxmlformats.org/officeDocument/2006/relationships" xmlns:w="http://schemas.openxmlformats.org/wordprocessingml/2006/main" xmlns:w14="http://schemas.microsoft.com/office/word/2010/wordml" mc:Ignorable="w14">
+<w:styles xmlns:mc="http://schemas.openxmlformats.org/markup-compatibility/2006" xmlns:r="http://schemas.openxmlformats.org/officeDocument/2006/relationships" xmlns:w="http://schemas.openxmlformats.org/wordprocessingml/2006/main" xmlns:w14="http://schemas.microsoft.com/office/word/2010/wordml" xmlns:w15="http://schemas.microsoft.com/office/word/2012/wordml" mc:Ignorable="w14 w15">
   <w:docDefaults>
     <w:rPrDefault>
       <w:rPr>
@@ -8289,144 +8345,369 @@
     </w:rPrDefault>
     <w:pPrDefault/>
   </w:docDefaults>
-  <w:latentStyles w:defLockedState="0" w:defUIPriority="99" w:defSemiHidden="1" w:defUnhideWhenUsed="1" w:defQFormat="0" w:count="276">
-    <w:lsdException w:name="Normal" w:semiHidden="0" w:uiPriority="0" w:unhideWhenUsed="0" w:qFormat="1"/>
-    <w:lsdException w:name="heading 1" w:semiHidden="0" w:uiPriority="9" w:unhideWhenUsed="0" w:qFormat="1"/>
-    <w:lsdException w:name="heading 2" w:uiPriority="9" w:qFormat="1"/>
-    <w:lsdException w:name="heading 3" w:uiPriority="9" w:qFormat="1"/>
-    <w:lsdException w:name="heading 4" w:uiPriority="9" w:qFormat="1"/>
-    <w:lsdException w:name="heading 5" w:uiPriority="9" w:qFormat="1"/>
-    <w:lsdException w:name="heading 6" w:uiPriority="9" w:qFormat="1"/>
-    <w:lsdException w:name="heading 7" w:uiPriority="9" w:qFormat="1"/>
-    <w:lsdException w:name="heading 8" w:uiPriority="9" w:qFormat="1"/>
-    <w:lsdException w:name="heading 9" w:uiPriority="9" w:qFormat="1"/>
-    <w:lsdException w:name="toc 1" w:uiPriority="39"/>
-    <w:lsdException w:name="toc 2" w:uiPriority="39"/>
-    <w:lsdException w:name="toc 3" w:uiPriority="39"/>
-    <w:lsdException w:name="toc 4" w:uiPriority="39"/>
-    <w:lsdException w:name="toc 5" w:uiPriority="39"/>
-    <w:lsdException w:name="toc 6" w:uiPriority="39"/>
-    <w:lsdException w:name="toc 7" w:uiPriority="39"/>
-    <w:lsdException w:name="toc 8" w:uiPriority="39"/>
-    <w:lsdException w:name="toc 9" w:uiPriority="39"/>
-    <w:lsdException w:name="caption" w:uiPriority="35" w:qFormat="1"/>
-    <w:lsdException w:name="Title" w:semiHidden="0" w:uiPriority="10" w:unhideWhenUsed="0" w:qFormat="1"/>
-    <w:lsdException w:name="Default Paragraph Font" w:uiPriority="1"/>
-    <w:lsdException w:name="Subtitle" w:semiHidden="0" w:uiPriority="11" w:unhideWhenUsed="0" w:qFormat="1"/>
-    <w:lsdException w:name="Strong" w:semiHidden="0" w:uiPriority="22" w:unhideWhenUsed="0" w:qFormat="1"/>
-    <w:lsdException w:name="Emphasis" w:semiHidden="0" w:uiPriority="20" w:unhideWhenUsed="0" w:qFormat="1"/>
-    <w:lsdException w:name="Table Grid" w:semiHidden="0" w:uiPriority="59" w:unhideWhenUsed="0"/>
-    <w:lsdException w:name="Placeholder Text" w:unhideWhenUsed="0"/>
-    <w:lsdException w:name="No Spacing" w:semiHidden="0" w:uiPriority="1" w:unhideWhenUsed="0" w:qFormat="1"/>
-    <w:lsdException w:name="Light Shading" w:semiHidden="0" w:uiPriority="60" w:unhideWhenUsed="0"/>
-    <w:lsdException w:name="Light List" w:semiHidden="0" w:uiPriority="61" w:unhideWhenUsed="0"/>
-    <w:lsdException w:name="Light Grid" w:semiHidden="0" w:uiPriority="62" w:unhideWhenUsed="0"/>
-    <w:lsdException w:name="Medium Shading 1" w:semiHidden="0" w:uiPriority="63" w:unhideWhenUsed="0"/>
-    <w:lsdException w:name="Medium Shading 2" w:semiHidden="0" w:uiPriority="64" w:unhideWhenUsed="0"/>
-    <w:lsdException w:name="Medium List 1" w:semiHidden="0" w:uiPriority="65" w:unhideWhenUsed="0"/>
-    <w:lsdException w:name="Medium List 2" w:semiHidden="0" w:uiPriority="66" w:unhideWhenUsed="0"/>
-    <w:lsdException w:name="Medium Grid 1" w:semiHidden="0" w:uiPriority="67" w:unhideWhenUsed="0"/>
-    <w:lsdException w:name="Medium Grid 2" w:semiHidden="0" w:uiPriority="68" w:unhideWhenUsed="0"/>
-    <w:lsdException w:name="Medium Grid 3" w:semiHidden="0" w:uiPriority="69" w:unhideWhenUsed="0"/>
-    <w:lsdException w:name="Dark List" w:semiHidden="0" w:uiPriority="70" w:unhideWhenUsed="0"/>
-    <w:lsdException w:name="Colorful Shading" w:semiHidden="0" w:uiPriority="71" w:unhideWhenUsed="0"/>
-    <w:lsdException w:name="Colorful List" w:semiHidden="0" w:uiPriority="72" w:unhideWhenUsed="0"/>
-    <w:lsdException w:name="Colorful Grid" w:semiHidden="0" w:uiPriority="73" w:unhideWhenUsed="0"/>
-    <w:lsdException w:name="Light Shading Accent 1" w:semiHidden="0" w:uiPriority="60" w:unhideWhenUsed="0"/>
-    <w:lsdException w:name="Light List Accent 1" w:semiHidden="0" w:uiPriority="61" w:unhideWhenUsed="0"/>
-    <w:lsdException w:name="Light Grid Accent 1" w:semiHidden="0" w:uiPriority="62" w:unhideWhenUsed="0"/>
-    <w:lsdException w:name="Medium Shading 1 Accent 1" w:semiHidden="0" w:uiPriority="63" w:unhideWhenUsed="0"/>
-    <w:lsdException w:name="Medium Shading 2 Accent 1" w:semiHidden="0" w:uiPriority="64" w:unhideWhenUsed="0"/>
-    <w:lsdException w:name="Medium List 1 Accent 1" w:semiHidden="0" w:uiPriority="65" w:unhideWhenUsed="0"/>
-    <w:lsdException w:name="Revision" w:unhideWhenUsed="0"/>
-    <w:lsdException w:name="List Paragraph" w:semiHidden="0" w:uiPriority="34" w:unhideWhenUsed="0" w:qFormat="1"/>
-    <w:lsdException w:name="Quote" w:semiHidden="0" w:uiPriority="29" w:unhideWhenUsed="0" w:qFormat="1"/>
-    <w:lsdException w:name="Intense Quote" w:semiHidden="0" w:uiPriority="30" w:unhideWhenUsed="0" w:qFormat="1"/>
-    <w:lsdException w:name="Medium List 2 Accent 1" w:semiHidden="0" w:uiPriority="66" w:unhideWhenUsed="0"/>
-    <w:lsdException w:name="Medium Grid 1 Accent 1" w:semiHidden="0" w:uiPriority="67" w:unhideWhenUsed="0"/>
-    <w:lsdException w:name="Medium Grid 2 Accent 1" w:semiHidden="0" w:uiPriority="68" w:unhideWhenUsed="0"/>
-    <w:lsdException w:name="Medium Grid 3 Accent 1" w:semiHidden="0" w:uiPriority="69" w:unhideWhenUsed="0"/>
-    <w:lsdException w:name="Dark List Accent 1" w:semiHidden="0" w:uiPriority="70" w:unhideWhenUsed="0"/>
-    <w:lsdException w:name="Colorful Shading Accent 1" w:semiHidden="0" w:uiPriority="71" w:unhideWhenUsed="0"/>
-    <w:lsdException w:name="Colorful List Accent 1" w:semiHidden="0" w:uiPriority="72" w:unhideWhenUsed="0"/>
-    <w:lsdException w:name="Colorful Grid Accent 1" w:semiHidden="0" w:uiPriority="73" w:unhideWhenUsed="0"/>
-    <w:lsdException w:name="Light Shading Accent 2" w:semiHidden="0" w:uiPriority="60" w:unhideWhenUsed="0"/>
-    <w:lsdException w:name="Light List Accent 2" w:semiHidden="0" w:uiPriority="61" w:unhideWhenUsed="0"/>
-    <w:lsdException w:name="Light Grid Accent 2" w:semiHidden="0" w:uiPriority="62" w:unhideWhenUsed="0"/>
-    <w:lsdException w:name="Medium Shading 1 Accent 2" w:semiHidden="0" w:uiPriority="63" w:unhideWhenUsed="0"/>
-    <w:lsdException w:name="Medium Shading 2 Accent 2" w:semiHidden="0" w:uiPriority="64" w:unhideWhenUsed="0"/>
-    <w:lsdException w:name="Medium List 1 Accent 2" w:semiHidden="0" w:uiPriority="65" w:unhideWhenUsed="0"/>
-    <w:lsdException w:name="Medium List 2 Accent 2" w:semiHidden="0" w:uiPriority="66" w:unhideWhenUsed="0"/>
-    <w:lsdException w:name="Medium Grid 1 Accent 2" w:semiHidden="0" w:uiPriority="67" w:unhideWhenUsed="0"/>
-    <w:lsdException w:name="Medium Grid 2 Accent 2" w:semiHidden="0" w:uiPriority="68" w:unhideWhenUsed="0"/>
-    <w:lsdException w:name="Medium Grid 3 Accent 2" w:semiHidden="0" w:uiPriority="69" w:unhideWhenUsed="0"/>
-    <w:lsdException w:name="Dark List Accent 2" w:semiHidden="0" w:uiPriority="70" w:unhideWhenUsed="0"/>
-    <w:lsdException w:name="Colorful Shading Accent 2" w:semiHidden="0" w:uiPriority="71" w:unhideWhenUsed="0"/>
-    <w:lsdException w:name="Colorful List Accent 2" w:semiHidden="0" w:uiPriority="72" w:unhideWhenUsed="0"/>
-    <w:lsdException w:name="Colorful Grid Accent 2" w:semiHidden="0" w:uiPriority="73" w:unhideWhenUsed="0"/>
-    <w:lsdException w:name="Light Shading Accent 3" w:semiHidden="0" w:uiPriority="60" w:unhideWhenUsed="0"/>
-    <w:lsdException w:name="Light List Accent 3" w:semiHidden="0" w:uiPriority="61" w:unhideWhenUsed="0"/>
-    <w:lsdException w:name="Light Grid Accent 3" w:semiHidden="0" w:uiPriority="62" w:unhideWhenUsed="0"/>
-    <w:lsdException w:name="Medium Shading 1 Accent 3" w:semiHidden="0" w:uiPriority="63" w:unhideWhenUsed="0"/>
-    <w:lsdException w:name="Medium Shading 2 Accent 3" w:semiHidden="0" w:uiPriority="64" w:unhideWhenUsed="0"/>
-    <w:lsdException w:name="Medium List 1 Accent 3" w:semiHidden="0" w:uiPriority="65" w:unhideWhenUsed="0"/>
-    <w:lsdException w:name="Medium List 2 Accent 3" w:semiHidden="0" w:uiPriority="66" w:unhideWhenUsed="0"/>
-    <w:lsdException w:name="Medium Grid 1 Accent 3" w:semiHidden="0" w:uiPriority="67" w:unhideWhenUsed="0"/>
-    <w:lsdException w:name="Medium Grid 2 Accent 3" w:semiHidden="0" w:uiPriority="68" w:unhideWhenUsed="0"/>
-    <w:lsdException w:name="Medium Grid 3 Accent 3" w:semiHidden="0" w:uiPriority="69" w:unhideWhenUsed="0"/>
-    <w:lsdException w:name="Dark List Accent 3" w:semiHidden="0" w:uiPriority="70" w:unhideWhenUsed="0"/>
-    <w:lsdException w:name="Colorful Shading Accent 3" w:semiHidden="0" w:uiPriority="71" w:unhideWhenUsed="0"/>
-    <w:lsdException w:name="Colorful List Accent 3" w:semiHidden="0" w:uiPriority="72" w:unhideWhenUsed="0"/>
-    <w:lsdException w:name="Colorful Grid Accent 3" w:semiHidden="0" w:uiPriority="73" w:unhideWhenUsed="0"/>
-    <w:lsdException w:name="Light Shading Accent 4" w:semiHidden="0" w:uiPriority="60" w:unhideWhenUsed="0"/>
-    <w:lsdException w:name="Light List Accent 4" w:semiHidden="0" w:uiPriority="61" w:unhideWhenUsed="0"/>
-    <w:lsdException w:name="Light Grid Accent 4" w:semiHidden="0" w:uiPriority="62" w:unhideWhenUsed="0"/>
-    <w:lsdException w:name="Medium Shading 1 Accent 4" w:semiHidden="0" w:uiPriority="63" w:unhideWhenUsed="0"/>
-    <w:lsdException w:name="Medium Shading 2 Accent 4" w:semiHidden="0" w:uiPriority="64" w:unhideWhenUsed="0"/>
-    <w:lsdException w:name="Medium List 1 Accent 4" w:semiHidden="0" w:uiPriority="65" w:unhideWhenUsed="0"/>
-    <w:lsdException w:name="Medium List 2 Accent 4" w:semiHidden="0" w:uiPriority="66" w:unhideWhenUsed="0"/>
-    <w:lsdException w:name="Medium Grid 1 Accent 4" w:semiHidden="0" w:uiPriority="67" w:unhideWhenUsed="0"/>
-    <w:lsdException w:name="Medium Grid 2 Accent 4" w:semiHidden="0" w:uiPriority="68" w:unhideWhenUsed="0"/>
-    <w:lsdException w:name="Medium Grid 3 Accent 4" w:semiHidden="0" w:uiPriority="69" w:unhideWhenUsed="0"/>
-    <w:lsdException w:name="Dark List Accent 4" w:semiHidden="0" w:uiPriority="70" w:unhideWhenUsed="0"/>
-    <w:lsdException w:name="Colorful Shading Accent 4" w:semiHidden="0" w:uiPriority="71" w:unhideWhenUsed="0"/>
-    <w:lsdException w:name="Colorful List Accent 4" w:semiHidden="0" w:uiPriority="72" w:unhideWhenUsed="0"/>
-    <w:lsdException w:name="Colorful Grid Accent 4" w:semiHidden="0" w:uiPriority="73" w:unhideWhenUsed="0"/>
-    <w:lsdException w:name="Light Shading Accent 5" w:semiHidden="0" w:uiPriority="60" w:unhideWhenUsed="0"/>
-    <w:lsdException w:name="Light List Accent 5" w:semiHidden="0" w:uiPriority="61" w:unhideWhenUsed="0"/>
-    <w:lsdException w:name="Light Grid Accent 5" w:semiHidden="0" w:uiPriority="62" w:unhideWhenUsed="0"/>
-    <w:lsdException w:name="Medium Shading 1 Accent 5" w:semiHidden="0" w:uiPriority="63" w:unhideWhenUsed="0"/>
-    <w:lsdException w:name="Medium Shading 2 Accent 5" w:semiHidden="0" w:uiPriority="64" w:unhideWhenUsed="0"/>
-    <w:lsdException w:name="Medium List 1 Accent 5" w:semiHidden="0" w:uiPriority="65" w:unhideWhenUsed="0"/>
-    <w:lsdException w:name="Medium List 2 Accent 5" w:semiHidden="0" w:uiPriority="66" w:unhideWhenUsed="0"/>
-    <w:lsdException w:name="Medium Grid 1 Accent 5" w:semiHidden="0" w:uiPriority="67" w:unhideWhenUsed="0"/>
-    <w:lsdException w:name="Medium Grid 2 Accent 5" w:semiHidden="0" w:uiPriority="68" w:unhideWhenUsed="0"/>
-    <w:lsdException w:name="Medium Grid 3 Accent 5" w:semiHidden="0" w:uiPriority="69" w:unhideWhenUsed="0"/>
-    <w:lsdException w:name="Dark List Accent 5" w:semiHidden="0" w:uiPriority="70" w:unhideWhenUsed="0"/>
-    <w:lsdException w:name="Colorful Shading Accent 5" w:semiHidden="0" w:uiPriority="71" w:unhideWhenUsed="0"/>
-    <w:lsdException w:name="Colorful List Accent 5" w:semiHidden="0" w:uiPriority="72" w:unhideWhenUsed="0"/>
-    <w:lsdException w:name="Colorful Grid Accent 5" w:semiHidden="0" w:uiPriority="73" w:unhideWhenUsed="0"/>
-    <w:lsdException w:name="Light Shading Accent 6" w:semiHidden="0" w:uiPriority="60" w:unhideWhenUsed="0"/>
-    <w:lsdException w:name="Light List Accent 6" w:semiHidden="0" w:uiPriority="61" w:unhideWhenUsed="0"/>
-    <w:lsdException w:name="Light Grid Accent 6" w:semiHidden="0" w:uiPriority="62" w:unhideWhenUsed="0"/>
-    <w:lsdException w:name="Medium Shading 1 Accent 6" w:semiHidden="0" w:uiPriority="63" w:unhideWhenUsed="0"/>
-    <w:lsdException w:name="Medium Shading 2 Accent 6" w:semiHidden="0" w:uiPriority="64" w:unhideWhenUsed="0"/>
-    <w:lsdException w:name="Medium List 1 Accent 6" w:semiHidden="0" w:uiPriority="65" w:unhideWhenUsed="0"/>
-    <w:lsdException w:name="Medium List 2 Accent 6" w:semiHidden="0" w:uiPriority="66" w:unhideWhenUsed="0"/>
-    <w:lsdException w:name="Medium Grid 1 Accent 6" w:semiHidden="0" w:uiPriority="67" w:unhideWhenUsed="0"/>
-    <w:lsdException w:name="Medium Grid 2 Accent 6" w:semiHidden="0" w:uiPriority="68" w:unhideWhenUsed="0"/>
-    <w:lsdException w:name="Medium Grid 3 Accent 6" w:semiHidden="0" w:uiPriority="69" w:unhideWhenUsed="0"/>
-    <w:lsdException w:name="Dark List Accent 6" w:semiHidden="0" w:uiPriority="70" w:unhideWhenUsed="0"/>
-    <w:lsdException w:name="Colorful Shading Accent 6" w:semiHidden="0" w:uiPriority="71" w:unhideWhenUsed="0"/>
-    <w:lsdException w:name="Colorful List Accent 6" w:semiHidden="0" w:uiPriority="72" w:unhideWhenUsed="0"/>
-    <w:lsdException w:name="Colorful Grid Accent 6" w:semiHidden="0" w:uiPriority="73" w:unhideWhenUsed="0"/>
-    <w:lsdException w:name="Subtle Emphasis" w:semiHidden="0" w:uiPriority="19" w:unhideWhenUsed="0" w:qFormat="1"/>
-    <w:lsdException w:name="Intense Emphasis" w:semiHidden="0" w:uiPriority="21" w:unhideWhenUsed="0" w:qFormat="1"/>
-    <w:lsdException w:name="Subtle Reference" w:semiHidden="0" w:uiPriority="31" w:unhideWhenUsed="0" w:qFormat="1"/>
-    <w:lsdException w:name="Intense Reference" w:semiHidden="0" w:uiPriority="32" w:unhideWhenUsed="0" w:qFormat="1"/>
-    <w:lsdException w:name="Book Title" w:semiHidden="0" w:uiPriority="33" w:unhideWhenUsed="0" w:qFormat="1"/>
-    <w:lsdException w:name="Bibliography" w:uiPriority="37"/>
-    <w:lsdException w:name="TOC Heading" w:uiPriority="39" w:qFormat="1"/>
+  <w:latentStyles w:defLockedState="0" w:defUIPriority="99" w:defSemiHidden="0" w:defUnhideWhenUsed="0" w:defQFormat="0" w:count="371">
+    <w:lsdException w:name="Normal" w:uiPriority="0" w:qFormat="1"/>
+    <w:lsdException w:name="heading 1" w:uiPriority="9" w:qFormat="1"/>
+    <w:lsdException w:name="heading 2" w:semiHidden="1" w:uiPriority="9" w:unhideWhenUsed="1" w:qFormat="1"/>
+    <w:lsdException w:name="heading 3" w:semiHidden="1" w:uiPriority="9" w:unhideWhenUsed="1" w:qFormat="1"/>
+    <w:lsdException w:name="heading 4" w:semiHidden="1" w:uiPriority="9" w:unhideWhenUsed="1" w:qFormat="1"/>
+    <w:lsdException w:name="heading 5" w:semiHidden="1" w:uiPriority="9" w:unhideWhenUsed="1" w:qFormat="1"/>
+    <w:lsdException w:name="heading 6" w:semiHidden="1" w:uiPriority="9" w:unhideWhenUsed="1" w:qFormat="1"/>
+    <w:lsdException w:name="heading 7" w:semiHidden="1" w:uiPriority="9" w:unhideWhenUsed="1" w:qFormat="1"/>
+    <w:lsdException w:name="heading 8" w:semiHidden="1" w:uiPriority="9" w:unhideWhenUsed="1" w:qFormat="1"/>
+    <w:lsdException w:name="heading 9" w:semiHidden="1" w:uiPriority="9" w:unhideWhenUsed="1" w:qFormat="1"/>
+    <w:lsdException w:name="index 1" w:semiHidden="1" w:unhideWhenUsed="1"/>
+    <w:lsdException w:name="index 2" w:semiHidden="1" w:unhideWhenUsed="1"/>
+    <w:lsdException w:name="index 3" w:semiHidden="1" w:unhideWhenUsed="1"/>
+    <w:lsdException w:name="index 4" w:semiHidden="1" w:unhideWhenUsed="1"/>
+    <w:lsdException w:name="index 5" w:semiHidden="1" w:unhideWhenUsed="1"/>
+    <w:lsdException w:name="index 6" w:semiHidden="1" w:unhideWhenUsed="1"/>
+    <w:lsdException w:name="index 7" w:semiHidden="1" w:unhideWhenUsed="1"/>
+    <w:lsdException w:name="index 8" w:semiHidden="1" w:unhideWhenUsed="1"/>
+    <w:lsdException w:name="index 9" w:semiHidden="1" w:unhideWhenUsed="1"/>
+    <w:lsdException w:name="toc 1" w:semiHidden="1" w:uiPriority="39" w:unhideWhenUsed="1"/>
+    <w:lsdException w:name="toc 2" w:semiHidden="1" w:uiPriority="39" w:unhideWhenUsed="1"/>
+    <w:lsdException w:name="toc 3" w:semiHidden="1" w:uiPriority="39" w:unhideWhenUsed="1"/>
+    <w:lsdException w:name="toc 4" w:semiHidden="1" w:uiPriority="39" w:unhideWhenUsed="1"/>
+    <w:lsdException w:name="toc 5" w:semiHidden="1" w:uiPriority="39" w:unhideWhenUsed="1"/>
+    <w:lsdException w:name="toc 6" w:semiHidden="1" w:uiPriority="39" w:unhideWhenUsed="1"/>
+    <w:lsdException w:name="toc 7" w:semiHidden="1" w:uiPriority="39" w:unhideWhenUsed="1"/>
+    <w:lsdException w:name="toc 8" w:semiHidden="1" w:uiPriority="39" w:unhideWhenUsed="1"/>
+    <w:lsdException w:name="toc 9" w:semiHidden="1" w:uiPriority="39" w:unhideWhenUsed="1"/>
+    <w:lsdException w:name="Normal Indent" w:semiHidden="1" w:unhideWhenUsed="1"/>
+    <w:lsdException w:name="footnote text" w:semiHidden="1" w:unhideWhenUsed="1"/>
+    <w:lsdException w:name="annotation text" w:semiHidden="1" w:unhideWhenUsed="1"/>
+    <w:lsdException w:name="header" w:semiHidden="1" w:unhideWhenUsed="1"/>
+    <w:lsdException w:name="footer" w:semiHidden="1" w:unhideWhenUsed="1"/>
+    <w:lsdException w:name="index heading" w:semiHidden="1" w:unhideWhenUsed="1"/>
+    <w:lsdException w:name="caption" w:semiHidden="1" w:uiPriority="35" w:unhideWhenUsed="1" w:qFormat="1"/>
+    <w:lsdException w:name="table of figures" w:semiHidden="1" w:unhideWhenUsed="1"/>
+    <w:lsdException w:name="envelope address" w:semiHidden="1" w:unhideWhenUsed="1"/>
+    <w:lsdException w:name="envelope return" w:semiHidden="1" w:unhideWhenUsed="1"/>
+    <w:lsdException w:name="footnote reference" w:semiHidden="1" w:unhideWhenUsed="1"/>
+    <w:lsdException w:name="annotation reference" w:semiHidden="1" w:unhideWhenUsed="1"/>
+    <w:lsdException w:name="line number" w:semiHidden="1" w:unhideWhenUsed="1"/>
+    <w:lsdException w:name="page number" w:semiHidden="1" w:unhideWhenUsed="1"/>
+    <w:lsdException w:name="endnote reference" w:semiHidden="1" w:unhideWhenUsed="1"/>
+    <w:lsdException w:name="endnote text" w:semiHidden="1" w:unhideWhenUsed="1"/>
+    <w:lsdException w:name="table of authorities" w:semiHidden="1" w:unhideWhenUsed="1"/>
+    <w:lsdException w:name="macro" w:semiHidden="1" w:unhideWhenUsed="1"/>
+    <w:lsdException w:name="toa heading" w:semiHidden="1" w:unhideWhenUsed="1"/>
+    <w:lsdException w:name="List" w:semiHidden="1" w:unhideWhenUsed="1"/>
+    <w:lsdException w:name="List Bullet" w:semiHidden="1" w:unhideWhenUsed="1"/>
+    <w:lsdException w:name="List Number" w:semiHidden="1" w:unhideWhenUsed="1"/>
+    <w:lsdException w:name="List 2" w:semiHidden="1" w:unhideWhenUsed="1"/>
+    <w:lsdException w:name="List 3" w:semiHidden="1" w:unhideWhenUsed="1"/>
+    <w:lsdException w:name="List 4" w:semiHidden="1" w:unhideWhenUsed="1"/>
+    <w:lsdException w:name="List 5" w:semiHidden="1" w:unhideWhenUsed="1"/>
+    <w:lsdException w:name="List Bullet 2" w:semiHidden="1" w:unhideWhenUsed="1"/>
+    <w:lsdException w:name="List Bullet 3" w:semiHidden="1" w:unhideWhenUsed="1"/>
+    <w:lsdException w:name="List Bullet 4" w:semiHidden="1" w:unhideWhenUsed="1"/>
+    <w:lsdException w:name="List Bullet 5" w:semiHidden="1" w:unhideWhenUsed="1"/>
+    <w:lsdException w:name="List Number 2" w:semiHidden="1" w:unhideWhenUsed="1"/>
+    <w:lsdException w:name="List Number 3" w:semiHidden="1" w:unhideWhenUsed="1"/>
+    <w:lsdException w:name="List Number 4" w:semiHidden="1" w:unhideWhenUsed="1"/>
+    <w:lsdException w:name="List Number 5" w:semiHidden="1" w:unhideWhenUsed="1"/>
+    <w:lsdException w:name="Title" w:uiPriority="10" w:qFormat="1"/>
+    <w:lsdException w:name="Closing" w:semiHidden="1" w:unhideWhenUsed="1"/>
+    <w:lsdException w:name="Signature" w:semiHidden="1" w:unhideWhenUsed="1"/>
+    <w:lsdException w:name="Default Paragraph Font" w:semiHidden="1" w:uiPriority="1" w:unhideWhenUsed="1"/>
+    <w:lsdException w:name="Body Text" w:semiHidden="1" w:unhideWhenUsed="1"/>
+    <w:lsdException w:name="Body Text Indent" w:semiHidden="1" w:unhideWhenUsed="1"/>
+    <w:lsdException w:name="List Continue" w:semiHidden="1" w:unhideWhenUsed="1"/>
+    <w:lsdException w:name="List Continue 2" w:semiHidden="1" w:unhideWhenUsed="1"/>
+    <w:lsdException w:name="List Continue 3" w:semiHidden="1" w:unhideWhenUsed="1"/>
+    <w:lsdException w:name="List Continue 4" w:semiHidden="1" w:unhideWhenUsed="1"/>
+    <w:lsdException w:name="List Continue 5" w:semiHidden="1" w:unhideWhenUsed="1"/>
+    <w:lsdException w:name="Message Header" w:semiHidden="1" w:unhideWhenUsed="1"/>
+    <w:lsdException w:name="Subtitle" w:uiPriority="11" w:qFormat="1"/>
+    <w:lsdException w:name="Salutation" w:semiHidden="1" w:unhideWhenUsed="1"/>
+    <w:lsdException w:name="Date" w:semiHidden="1" w:unhideWhenUsed="1"/>
+    <w:lsdException w:name="Body Text First Indent" w:semiHidden="1" w:unhideWhenUsed="1"/>
+    <w:lsdException w:name="Body Text First Indent 2" w:semiHidden="1" w:unhideWhenUsed="1"/>
+    <w:lsdException w:name="Note Heading" w:semiHidden="1" w:unhideWhenUsed="1"/>
+    <w:lsdException w:name="Body Text 2" w:semiHidden="1" w:unhideWhenUsed="1"/>
+    <w:lsdException w:name="Body Text 3" w:semiHidden="1" w:unhideWhenUsed="1"/>
+    <w:lsdException w:name="Body Text Indent 2" w:semiHidden="1" w:unhideWhenUsed="1"/>
+    <w:lsdException w:name="Body Text Indent 3" w:semiHidden="1" w:unhideWhenUsed="1"/>
+    <w:lsdException w:name="Block Text" w:semiHidden="1" w:unhideWhenUsed="1"/>
+    <w:lsdException w:name="Hyperlink" w:semiHidden="1" w:unhideWhenUsed="1"/>
+    <w:lsdException w:name="FollowedHyperlink" w:semiHidden="1" w:unhideWhenUsed="1"/>
+    <w:lsdException w:name="Strong" w:uiPriority="22" w:qFormat="1"/>
+    <w:lsdException w:name="Emphasis" w:uiPriority="20" w:qFormat="1"/>
+    <w:lsdException w:name="Document Map" w:semiHidden="1" w:unhideWhenUsed="1"/>
+    <w:lsdException w:name="Plain Text" w:semiHidden="1" w:unhideWhenUsed="1"/>
+    <w:lsdException w:name="E-mail Signature" w:semiHidden="1" w:unhideWhenUsed="1"/>
+    <w:lsdException w:name="HTML Top of Form" w:semiHidden="1" w:unhideWhenUsed="1"/>
+    <w:lsdException w:name="HTML Bottom of Form" w:semiHidden="1" w:unhideWhenUsed="1"/>
+    <w:lsdException w:name="Normal (Web)" w:semiHidden="1" w:unhideWhenUsed="1"/>
+    <w:lsdException w:name="HTML Acronym" w:semiHidden="1" w:unhideWhenUsed="1"/>
+    <w:lsdException w:name="HTML Address" w:semiHidden="1" w:unhideWhenUsed="1"/>
+    <w:lsdException w:name="HTML Cite" w:semiHidden="1" w:unhideWhenUsed="1"/>
+    <w:lsdException w:name="HTML Code" w:semiHidden="1" w:unhideWhenUsed="1"/>
+    <w:lsdException w:name="HTML Definition" w:semiHidden="1" w:unhideWhenUsed="1"/>
+    <w:lsdException w:name="HTML Keyboard" w:semiHidden="1" w:unhideWhenUsed="1"/>
+    <w:lsdException w:name="HTML Preformatted" w:semiHidden="1" w:unhideWhenUsed="1"/>
+    <w:lsdException w:name="HTML Sample" w:semiHidden="1" w:unhideWhenUsed="1"/>
+    <w:lsdException w:name="HTML Typewriter" w:semiHidden="1" w:unhideWhenUsed="1"/>
+    <w:lsdException w:name="HTML Variable" w:semiHidden="1" w:unhideWhenUsed="1"/>
+    <w:lsdException w:name="Normal Table" w:semiHidden="1" w:unhideWhenUsed="1"/>
+    <w:lsdException w:name="annotation subject" w:semiHidden="1" w:unhideWhenUsed="1"/>
+    <w:lsdException w:name="No List" w:semiHidden="1" w:unhideWhenUsed="1"/>
+    <w:lsdException w:name="Outline List 1" w:semiHidden="1" w:unhideWhenUsed="1"/>
+    <w:lsdException w:name="Outline List 2" w:semiHidden="1" w:unhideWhenUsed="1"/>
+    <w:lsdException w:name="Outline List 3" w:semiHidden="1" w:unhideWhenUsed="1"/>
+    <w:lsdException w:name="Table Simple 1" w:semiHidden="1" w:unhideWhenUsed="1"/>
+    <w:lsdException w:name="Table Simple 2" w:semiHidden="1" w:unhideWhenUsed="1"/>
+    <w:lsdException w:name="Table Simple 3" w:semiHidden="1" w:unhideWhenUsed="1"/>
+    <w:lsdException w:name="Table Classic 1" w:semiHidden="1" w:unhideWhenUsed="1"/>
+    <w:lsdException w:name="Table Classic 2" w:semiHidden="1" w:unhideWhenUsed="1"/>
+    <w:lsdException w:name="Table Classic 3" w:semiHidden="1" w:unhideWhenUsed="1"/>
+    <w:lsdException w:name="Table Classic 4" w:semiHidden="1" w:unhideWhenUsed="1"/>
+    <w:lsdException w:name="Table Colorful 1" w:semiHidden="1" w:unhideWhenUsed="1"/>
+    <w:lsdException w:name="Table Colorful 2" w:semiHidden="1" w:unhideWhenUsed="1"/>
+    <w:lsdException w:name="Table Colorful 3" w:semiHidden="1" w:unhideWhenUsed="1"/>
+    <w:lsdException w:name="Table Columns 1" w:semiHidden="1" w:unhideWhenUsed="1"/>
+    <w:lsdException w:name="Table Columns 2" w:semiHidden="1" w:unhideWhenUsed="1"/>
+    <w:lsdException w:name="Table Columns 3" w:semiHidden="1" w:unhideWhenUsed="1"/>
+    <w:lsdException w:name="Table Columns 4" w:semiHidden="1" w:unhideWhenUsed="1"/>
+    <w:lsdException w:name="Table Columns 5" w:semiHidden="1" w:unhideWhenUsed="1"/>
+    <w:lsdException w:name="Table Grid 1" w:semiHidden="1" w:unhideWhenUsed="1"/>
+    <w:lsdException w:name="Table Grid 2" w:semiHidden="1" w:unhideWhenUsed="1"/>
+    <w:lsdException w:name="Table Grid 3" w:semiHidden="1" w:unhideWhenUsed="1"/>
+    <w:lsdException w:name="Table Grid 4" w:semiHidden="1" w:unhideWhenUsed="1"/>
+    <w:lsdException w:name="Table Grid 5" w:semiHidden="1" w:unhideWhenUsed="1"/>
+    <w:lsdException w:name="Table Grid 6" w:semiHidden="1" w:unhideWhenUsed="1"/>
+    <w:lsdException w:name="Table Grid 7" w:semiHidden="1" w:unhideWhenUsed="1"/>
+    <w:lsdException w:name="Table Grid 8" w:semiHidden="1" w:unhideWhenUsed="1"/>
+    <w:lsdException w:name="Table List 1" w:semiHidden="1" w:unhideWhenUsed="1"/>
+    <w:lsdException w:name="Table List 2" w:semiHidden="1" w:unhideWhenUsed="1"/>
+    <w:lsdException w:name="Table List 3" w:semiHidden="1" w:unhideWhenUsed="1"/>
+    <w:lsdException w:name="Table List 4" w:semiHidden="1" w:unhideWhenUsed="1"/>
+    <w:lsdException w:name="Table List 5" w:semiHidden="1" w:unhideWhenUsed="1"/>
+    <w:lsdException w:name="Table List 6" w:semiHidden="1" w:unhideWhenUsed="1"/>
+    <w:lsdException w:name="Table List 7" w:semiHidden="1" w:unhideWhenUsed="1"/>
+    <w:lsdException w:name="Table List 8" w:semiHidden="1" w:unhideWhenUsed="1"/>
+    <w:lsdException w:name="Table 3D effects 1" w:semiHidden="1" w:unhideWhenUsed="1"/>
+    <w:lsdException w:name="Table 3D effects 2" w:semiHidden="1" w:unhideWhenUsed="1"/>
+    <w:lsdException w:name="Table 3D effects 3" w:semiHidden="1" w:unhideWhenUsed="1"/>
+    <w:lsdException w:name="Table Contemporary" w:semiHidden="1" w:unhideWhenUsed="1"/>
+    <w:lsdException w:name="Table Elegant" w:semiHidden="1" w:unhideWhenUsed="1"/>
+    <w:lsdException w:name="Table Professional" w:semiHidden="1" w:unhideWhenUsed="1"/>
+    <w:lsdException w:name="Table Subtle 1" w:semiHidden="1" w:unhideWhenUsed="1"/>
+    <w:lsdException w:name="Table Subtle 2" w:semiHidden="1" w:unhideWhenUsed="1"/>
+    <w:lsdException w:name="Table Web 1" w:semiHidden="1" w:unhideWhenUsed="1"/>
+    <w:lsdException w:name="Table Web 2" w:semiHidden="1" w:unhideWhenUsed="1"/>
+    <w:lsdException w:name="Table Web 3" w:semiHidden="1" w:unhideWhenUsed="1"/>
+    <w:lsdException w:name="Balloon Text" w:semiHidden="1" w:unhideWhenUsed="1"/>
+    <w:lsdException w:name="Table Grid" w:uiPriority="59"/>
+    <w:lsdException w:name="Table Theme" w:semiHidden="1" w:unhideWhenUsed="1"/>
+    <w:lsdException w:name="Placeholder Text" w:semiHidden="1"/>
+    <w:lsdException w:name="No Spacing" w:uiPriority="1" w:qFormat="1"/>
+    <w:lsdException w:name="Light Shading" w:uiPriority="60"/>
+    <w:lsdException w:name="Light List" w:uiPriority="61"/>
+    <w:lsdException w:name="Light Grid" w:uiPriority="62"/>
+    <w:lsdException w:name="Medium Shading 1" w:uiPriority="63"/>
+    <w:lsdException w:name="Medium Shading 2" w:uiPriority="64"/>
+    <w:lsdException w:name="Medium List 1" w:uiPriority="65"/>
+    <w:lsdException w:name="Medium List 2" w:uiPriority="66"/>
+    <w:lsdException w:name="Medium Grid 1" w:uiPriority="67"/>
+    <w:lsdException w:name="Medium Grid 2" w:uiPriority="68"/>
+    <w:lsdException w:name="Medium Grid 3" w:uiPriority="69"/>
+    <w:lsdException w:name="Dark List" w:uiPriority="70"/>
+    <w:lsdException w:name="Colorful Shading" w:uiPriority="71"/>
+    <w:lsdException w:name="Colorful List" w:uiPriority="72"/>
+    <w:lsdException w:name="Colorful Grid" w:uiPriority="73"/>
+    <w:lsdException w:name="Light Shading Accent 1" w:uiPriority="60"/>
+    <w:lsdException w:name="Light List Accent 1" w:uiPriority="61"/>
+    <w:lsdException w:name="Light Grid Accent 1" w:uiPriority="62"/>
+    <w:lsdException w:name="Medium Shading 1 Accent 1" w:uiPriority="63"/>
+    <w:lsdException w:name="Medium Shading 2 Accent 1" w:uiPriority="64"/>
+    <w:lsdException w:name="Medium List 1 Accent 1" w:uiPriority="65"/>
+    <w:lsdException w:name="Revision" w:semiHidden="1"/>
+    <w:lsdException w:name="List Paragraph" w:uiPriority="34" w:qFormat="1"/>
+    <w:lsdException w:name="Quote" w:uiPriority="29" w:qFormat="1"/>
+    <w:lsdException w:name="Intense Quote" w:uiPriority="30" w:qFormat="1"/>
+    <w:lsdException w:name="Medium List 2 Accent 1" w:uiPriority="66"/>
+    <w:lsdException w:name="Medium Grid 1 Accent 1" w:uiPriority="67"/>
+    <w:lsdException w:name="Medium Grid 2 Accent 1" w:uiPriority="68"/>
+    <w:lsdException w:name="Medium Grid 3 Accent 1" w:uiPriority="69"/>
+    <w:lsdException w:name="Dark List Accent 1" w:uiPriority="70"/>
+    <w:lsdException w:name="Colorful Shading Accent 1" w:uiPriority="71"/>
+    <w:lsdException w:name="Colorful List Accent 1" w:uiPriority="72"/>
+    <w:lsdException w:name="Colorful Grid Accent 1" w:uiPriority="73"/>
+    <w:lsdException w:name="Light Shading Accent 2" w:uiPriority="60"/>
+    <w:lsdException w:name="Light List Accent 2" w:uiPriority="61"/>
+    <w:lsdException w:name="Light Grid Accent 2" w:uiPriority="62"/>
+    <w:lsdException w:name="Medium Shading 1 Accent 2" w:uiPriority="63"/>
+    <w:lsdException w:name="Medium Shading 2 Accent 2" w:uiPriority="64"/>
+    <w:lsdException w:name="Medium List 1 Accent 2" w:uiPriority="65"/>
+    <w:lsdException w:name="Medium List 2 Accent 2" w:uiPriority="66"/>
+    <w:lsdException w:name="Medium Grid 1 Accent 2" w:uiPriority="67"/>
+    <w:lsdException w:name="Medium Grid 2 Accent 2" w:uiPriority="68"/>
+    <w:lsdException w:name="Medium Grid 3 Accent 2" w:uiPriority="69"/>
+    <w:lsdException w:name="Dark List Accent 2" w:uiPriority="70"/>
+    <w:lsdException w:name="Colorful Shading Accent 2" w:uiPriority="71"/>
+    <w:lsdException w:name="Colorful List Accent 2" w:uiPriority="72"/>
+    <w:lsdException w:name="Colorful Grid Accent 2" w:uiPriority="73"/>
+    <w:lsdException w:name="Light Shading Accent 3" w:uiPriority="60"/>
+    <w:lsdException w:name="Light List Accent 3" w:uiPriority="61"/>
+    <w:lsdException w:name="Light Grid Accent 3" w:uiPriority="62"/>
+    <w:lsdException w:name="Medium Shading 1 Accent 3" w:uiPriority="63"/>
+    <w:lsdException w:name="Medium Shading 2 Accent 3" w:uiPriority="64"/>
+    <w:lsdException w:name="Medium List 1 Accent 3" w:uiPriority="65"/>
+    <w:lsdException w:name="Medium List 2 Accent 3" w:uiPriority="66"/>
+    <w:lsdException w:name="Medium Grid 1 Accent 3" w:uiPriority="67"/>
+    <w:lsdException w:name="Medium Grid 2 Accent 3" w:uiPriority="68"/>
+    <w:lsdException w:name="Medium Grid 3 Accent 3" w:uiPriority="69"/>
+    <w:lsdException w:name="Dark List Accent 3" w:uiPriority="70"/>
+    <w:lsdException w:name="Colorful Shading Accent 3" w:uiPriority="71"/>
+    <w:lsdException w:name="Colorful List Accent 3" w:uiPriority="72"/>
+    <w:lsdException w:name="Colorful Grid Accent 3" w:uiPriority="73"/>
+    <w:lsdException w:name="Light Shading Accent 4" w:uiPriority="60"/>
+    <w:lsdException w:name="Light List Accent 4" w:uiPriority="61"/>
+    <w:lsdException w:name="Light Grid Accent 4" w:uiPriority="62"/>
+    <w:lsdException w:name="Medium Shading 1 Accent 4" w:uiPriority="63"/>
+    <w:lsdException w:name="Medium Shading 2 Accent 4" w:uiPriority="64"/>
+    <w:lsdException w:name="Medium List 1 Accent 4" w:uiPriority="65"/>
+    <w:lsdException w:name="Medium List 2 Accent 4" w:uiPriority="66"/>
+    <w:lsdException w:name="Medium Grid 1 Accent 4" w:uiPriority="67"/>
+    <w:lsdException w:name="Medium Grid 2 Accent 4" w:uiPriority="68"/>
+    <w:lsdException w:name="Medium Grid 3 Accent 4" w:uiPriority="69"/>
+    <w:lsdException w:name="Dark List Accent 4" w:uiPriority="70"/>
+    <w:lsdException w:name="Colorful Shading Accent 4" w:uiPriority="71"/>
+    <w:lsdException w:name="Colorful List Accent 4" w:uiPriority="72"/>
+    <w:lsdException w:name="Colorful Grid Accent 4" w:uiPriority="73"/>
+    <w:lsdException w:name="Light Shading Accent 5" w:uiPriority="60"/>
+    <w:lsdException w:name="Light List Accent 5" w:uiPriority="61"/>
+    <w:lsdException w:name="Light Grid Accent 5" w:uiPriority="62"/>
+    <w:lsdException w:name="Medium Shading 1 Accent 5" w:uiPriority="63"/>
+    <w:lsdException w:name="Medium Shading 2 Accent 5" w:uiPriority="64"/>
+    <w:lsdException w:name="Medium List 1 Accent 5" w:uiPriority="65"/>
+    <w:lsdException w:name="Medium List 2 Accent 5" w:uiPriority="66"/>
+    <w:lsdException w:name="Medium Grid 1 Accent 5" w:uiPriority="67"/>
+    <w:lsdException w:name="Medium Grid 2 Accent 5" w:uiPriority="68"/>
+    <w:lsdException w:name="Medium Grid 3 Accent 5" w:uiPriority="69"/>
+    <w:lsdException w:name="Dark List Accent 5" w:uiPriority="70"/>
+    <w:lsdException w:name="Colorful Shading Accent 5" w:uiPriority="71"/>
+    <w:lsdException w:name="Colorful List Accent 5" w:uiPriority="72"/>
+    <w:lsdException w:name="Colorful Grid Accent 5" w:uiPriority="73"/>
+    <w:lsdException w:name="Light Shading Accent 6" w:uiPriority="60"/>
+    <w:lsdException w:name="Light List Accent 6" w:uiPriority="61"/>
+    <w:lsdException w:name="Light Grid Accent 6" w:uiPriority="62"/>
+    <w:lsdException w:name="Medium Shading 1 Accent 6" w:uiPriority="63"/>
+    <w:lsdException w:name="Medium Shading 2 Accent 6" w:uiPriority="64"/>
+    <w:lsdException w:name="Medium List 1 Accent 6" w:uiPriority="65"/>
+    <w:lsdException w:name="Medium List 2 Accent 6" w:uiPriority="66"/>
+    <w:lsdException w:name="Medium Grid 1 Accent 6" w:uiPriority="67"/>
+    <w:lsdException w:name="Medium Grid 2 Accent 6" w:uiPriority="68"/>
+    <w:lsdException w:name="Medium Grid 3 Accent 6" w:uiPriority="69"/>
+    <w:lsdException w:name="Dark List Accent 6" w:uiPriority="70"/>
+    <w:lsdException w:name="Colorful Shading Accent 6" w:uiPriority="71"/>
+    <w:lsdException w:name="Colorful List Accent 6" w:uiPriority="72"/>
+    <w:lsdException w:name="Colorful Grid Accent 6" w:uiPriority="73"/>
+    <w:lsdException w:name="Subtle Emphasis" w:uiPriority="19" w:qFormat="1"/>
+    <w:lsdException w:name="Intense Emphasis" w:uiPriority="21" w:qFormat="1"/>
+    <w:lsdException w:name="Subtle Reference" w:uiPriority="31" w:qFormat="1"/>
+    <w:lsdException w:name="Intense Reference" w:uiPriority="32" w:qFormat="1"/>
+    <w:lsdException w:name="Book Title" w:uiPriority="33" w:qFormat="1"/>
+    <w:lsdException w:name="Bibliography" w:semiHidden="1" w:uiPriority="37" w:unhideWhenUsed="1"/>
+    <w:lsdException w:name="TOC Heading" w:semiHidden="1" w:uiPriority="39" w:unhideWhenUsed="1" w:qFormat="1"/>
+    <w:lsdException w:name="Grid Table 4" w:uiPriority="49"/>
+    <w:lsdException w:name="Grid Table 5 Dark" w:uiPriority="50"/>
+    <w:lsdException w:name="Grid Table 6 Colorful" w:uiPriority="51"/>
+    <w:lsdException w:name="Grid Table 7 Colorful" w:uiPriority="52"/>
+    <w:lsdException w:name="Grid Table 1 Light Accent 1" w:uiPriority="46"/>
+    <w:lsdException w:name="Grid Table 2 Accent 1" w:uiPriority="47"/>
+    <w:lsdException w:name="Grid Table 3 Accent 1" w:uiPriority="48"/>
+    <w:lsdException w:name="Grid Table 4 Accent 1" w:uiPriority="49"/>
+    <w:lsdException w:name="Grid Table 5 Dark Accent 1" w:uiPriority="50"/>
+    <w:lsdException w:name="Grid Table 6 Colorful Accent 1" w:uiPriority="51"/>
+    <w:lsdException w:name="Grid Table 7 Colorful Accent 1" w:uiPriority="52"/>
+    <w:lsdException w:name="Grid Table 1 Light Accent 2" w:uiPriority="46"/>
+    <w:lsdException w:name="Grid Table 2 Accent 2" w:uiPriority="47"/>
+    <w:lsdException w:name="Grid Table 3 Accent 2" w:uiPriority="48"/>
+    <w:lsdException w:name="Grid Table 4 Accent 2" w:uiPriority="49"/>
+    <w:lsdException w:name="Grid Table 5 Dark Accent 2" w:uiPriority="50"/>
+    <w:lsdException w:name="Grid Table 6 Colorful Accent 2" w:uiPriority="51"/>
+    <w:lsdException w:name="Grid Table 7 Colorful Accent 2" w:uiPriority="52"/>
+    <w:lsdException w:name="Grid Table 1 Light Accent 3" w:uiPriority="46"/>
+    <w:lsdException w:name="Grid Table 2 Accent 3" w:uiPriority="47"/>
+    <w:lsdException w:name="Grid Table 3 Accent 3" w:uiPriority="48"/>
+    <w:lsdException w:name="Grid Table 4 Accent 3" w:uiPriority="49"/>
+    <w:lsdException w:name="Grid Table 5 Dark Accent 3" w:uiPriority="50"/>
+    <w:lsdException w:name="Grid Table 6 Colorful Accent 3" w:uiPriority="51"/>
+    <w:lsdException w:name="Grid Table 7 Colorful Accent 3" w:uiPriority="52"/>
+    <w:lsdException w:name="Grid Table 1 Light Accent 4" w:uiPriority="46"/>
+    <w:lsdException w:name="Grid Table 2 Accent 4" w:uiPriority="47"/>
+    <w:lsdException w:name="Grid Table 3 Accent 4" w:uiPriority="48"/>
+    <w:lsdException w:name="Grid Table 4 Accent 4" w:uiPriority="49"/>
+    <w:lsdException w:name="Grid Table 5 Dark Accent 4" w:uiPriority="50"/>
+    <w:lsdException w:name="Grid Table 6 Colorful Accent 4" w:uiPriority="51"/>
+    <w:lsdException w:name="Grid Table 7 Colorful Accent 4" w:uiPriority="52"/>
+    <w:lsdException w:name="Grid Table 1 Light Accent 5" w:uiPriority="46"/>
+    <w:lsdException w:name="Grid Table 2 Accent 5" w:uiPriority="47"/>
+    <w:lsdException w:name="Grid Table 3 Accent 5" w:uiPriority="48"/>
+    <w:lsdException w:name="Grid Table 4 Accent 5" w:uiPriority="49"/>
+    <w:lsdException w:name="Grid Table 5 Dark Accent 5" w:uiPriority="50"/>
+    <w:lsdException w:name="Grid Table 6 Colorful Accent 5" w:uiPriority="51"/>
+    <w:lsdException w:name="Grid Table 7 Colorful Accent 5" w:uiPriority="52"/>
+    <w:lsdException w:name="Grid Table 1 Light Accent 6" w:uiPriority="46"/>
+    <w:lsdException w:name="Grid Table 2 Accent 6" w:uiPriority="47"/>
+    <w:lsdException w:name="Grid Table 3 Accent 6" w:uiPriority="48"/>
+    <w:lsdException w:name="Grid Table 4 Accent 6" w:uiPriority="49"/>
+    <w:lsdException w:name="Grid Table 5 Dark Accent 6" w:uiPriority="50"/>
+    <w:lsdException w:name="Grid Table 6 Colorful Accent 6" w:uiPriority="51"/>
+    <w:lsdException w:name="Grid Table 7 Colorful Accent 6" w:uiPriority="52"/>
+    <w:lsdException w:name="List Table 1 Light" w:uiPriority="46"/>
+    <w:lsdException w:name="List Table 2" w:uiPriority="47"/>
+    <w:lsdException w:name="List Table 3" w:uiPriority="48"/>
+    <w:lsdException w:name="List Table 4" w:uiPriority="49"/>
+    <w:lsdException w:name="List Table 5 Dark" w:uiPriority="50"/>
+    <w:lsdException w:name="List Table 6 Colorful" w:uiPriority="51"/>
+    <w:lsdException w:name="List Table 7 Colorful" w:uiPriority="52"/>
+    <w:lsdException w:name="List Table 1 Light Accent 1" w:uiPriority="46"/>
+    <w:lsdException w:name="List Table 2 Accent 1" w:uiPriority="47"/>
+    <w:lsdException w:name="List Table 3 Accent 1" w:uiPriority="48"/>
+    <w:lsdException w:name="List Table 4 Accent 1" w:uiPriority="49"/>
+    <w:lsdException w:name="List Table 5 Dark Accent 1" w:uiPriority="50"/>
+    <w:lsdException w:name="List Table 6 Colorful Accent 1" w:uiPriority="51"/>
+    <w:lsdException w:name="List Table 7 Colorful Accent 1" w:uiPriority="52"/>
+    <w:lsdException w:name="List Table 1 Light Accent 2" w:uiPriority="46"/>
+    <w:lsdException w:name="List Table 2 Accent 2" w:uiPriority="47"/>
+    <w:lsdException w:name="List Table 3 Accent 2" w:uiPriority="48"/>
+    <w:lsdException w:name="List Table 4 Accent 2" w:uiPriority="49"/>
+    <w:lsdException w:name="List Table 5 Dark Accent 2" w:uiPriority="50"/>
+    <w:lsdException w:name="List Table 6 Colorful Accent 2" w:uiPriority="51"/>
+    <w:lsdException w:name="List Table 7 Colorful Accent 2" w:uiPriority="52"/>
+    <w:lsdException w:name="List Table 1 Light Accent 3" w:uiPriority="46"/>
+    <w:lsdException w:name="List Table 2 Accent 3" w:uiPriority="47"/>
+    <w:lsdException w:name="List Table 3 Accent 3" w:uiPriority="48"/>
+    <w:lsdException w:name="List Table 4 Accent 3" w:uiPriority="49"/>
+    <w:lsdException w:name="List Table 5 Dark Accent 3" w:uiPriority="50"/>
+    <w:lsdException w:name="List Table 6 Colorful Accent 3" w:uiPriority="51"/>
+    <w:lsdException w:name="List Table 7 Colorful Accent 3" w:uiPriority="52"/>
+    <w:lsdException w:name="List Table 1 Light Accent 4" w:uiPriority="46"/>
+    <w:lsdException w:name="List Table 2 Accent 4" w:uiPriority="47"/>
+    <w:lsdException w:name="List Table 3 Accent 4" w:uiPriority="48"/>
+    <w:lsdException w:name="List Table 4 Accent 4" w:uiPriority="49"/>
+    <w:lsdException w:name="List Table 5 Dark Accent 4" w:uiPriority="50"/>
+    <w:lsdException w:name="List Table 6 Colorful Accent 4" w:uiPriority="51"/>
+    <w:lsdException w:name="List Table 7 Colorful Accent 4" w:uiPriority="52"/>
+    <w:lsdException w:name="List Table 1 Light Accent 5" w:uiPriority="46"/>
+    <w:lsdException w:name="List Table 2 Accent 5" w:uiPriority="47"/>
+    <w:lsdException w:name="List Table 3 Accent 5" w:uiPriority="48"/>
+    <w:lsdException w:name="List Table 4 Accent 5" w:uiPriority="49"/>
+    <w:lsdException w:name="List Table 5 Dark Accent 5" w:uiPriority="50"/>
+    <w:lsdException w:name="List Table 6 Colorful Accent 5" w:uiPriority="51"/>
+    <w:lsdException w:name="List Table 7 Colorful Accent 5" w:uiPriority="52"/>
+    <w:lsdException w:name="List Table 1 Light Accent 6" w:uiPriority="46"/>
+    <w:lsdException w:name="List Table 2 Accent 6" w:uiPriority="47"/>
+    <w:lsdException w:name="List Table 3 Accent 6" w:uiPriority="48"/>
+    <w:lsdException w:name="List Table 4 Accent 6" w:uiPriority="49"/>
+    <w:lsdException w:name="List Table 5 Dark Accent 6" w:uiPriority="50"/>
+    <w:lsdException w:name="List Table 6 Colorful Accent 6" w:uiPriority="51"/>
+    <w:lsdException w:name="List Table 7 Colorful Accent 6" w:uiPriority="52"/>
   </w:latentStyles>
   <w:style w:type="paragraph" w:default="1" w:styleId="Normal">
     <w:name w:val="Normal"/>
@@ -8534,7 +8815,6 @@
     <w:uiPriority w:val="59"/>
     <w:rsid w:val="006B5CDA"/>
     <w:tblPr>
-      <w:tblInd w:w="0" w:type="dxa"/>
       <w:tblBorders>
         <w:top w:val="single" w:sz="4" w:space="0" w:color="auto"/>
         <w:left w:val="single" w:sz="4" w:space="0" w:color="auto"/>
@@ -8543,12 +8823,6 @@
         <w:insideH w:val="single" w:sz="4" w:space="0" w:color="auto"/>
         <w:insideV w:val="single" w:sz="4" w:space="0" w:color="auto"/>
       </w:tblBorders>
-      <w:tblCellMar>
-        <w:top w:w="0" w:type="dxa"/>
-        <w:left w:w="108" w:type="dxa"/>
-        <w:bottom w:w="0" w:type="dxa"/>
-        <w:right w:w="108" w:type="dxa"/>
-      </w:tblCellMar>
     </w:tblPr>
   </w:style>
   <w:style w:type="paragraph" w:styleId="BalloonText">
@@ -8899,735 +9173,18 @@
       <w:color w:val="4F81BD" w:themeColor="accent1"/>
     </w:rPr>
   </w:style>
-  <w:style w:type="table" w:customStyle="1" w:styleId="PlainTable2">
-    <w:name w:val="Plain Table 2"/>
+  <w:style w:type="table" w:customStyle="1" w:styleId="PlainTable21">
+    <w:name w:val="Plain Table 21"/>
     <w:basedOn w:val="TableNormal"/>
     <w:uiPriority w:val="99"/>
     <w:rsid w:val="00857CC4"/>
     <w:tblPr>
       <w:tblStyleRowBandSize w:val="1"/>
       <w:tblStyleColBandSize w:val="1"/>
-      <w:tblInd w:w="0" w:type="dxa"/>
       <w:tblBorders>
         <w:top w:val="single" w:sz="4" w:space="0" w:color="7F7F7F" w:themeColor="text1" w:themeTint="80"/>
         <w:bottom w:val="single" w:sz="4" w:space="0" w:color="7F7F7F" w:themeColor="text1" w:themeTint="80"/>
       </w:tblBorders>
-      <w:tblCellMar>
-        <w:top w:w="0" w:type="dxa"/>
-        <w:left w:w="108" w:type="dxa"/>
-        <w:bottom w:w="0" w:type="dxa"/>
-        <w:right w:w="108" w:type="dxa"/>
-      </w:tblCellMar>
-    </w:tblPr>
-    <w:tblStylePr w:type="firstRow">
-      <w:rPr>
-        <w:b/>
-        <w:bCs/>
-      </w:rPr>
-      <w:tblPr/>
-      <w:tcPr>
-        <w:tcBorders>
-          <w:bottom w:val="single" w:sz="4" w:space="0" w:color="7F7F7F" w:themeColor="text1" w:themeTint="80"/>
-        </w:tcBorders>
-      </w:tcPr>
-    </w:tblStylePr>
-    <w:tblStylePr w:type="lastRow">
-      <w:rPr>
-        <w:b/>
-        <w:bCs/>
-      </w:rPr>
-      <w:tblPr/>
-      <w:tcPr>
-        <w:tcBorders>
-          <w:top w:val="single" w:sz="4" w:space="0" w:color="7F7F7F" w:themeColor="text1" w:themeTint="80"/>
-        </w:tcBorders>
-      </w:tcPr>
-    </w:tblStylePr>
-    <w:tblStylePr w:type="firstCol">
-      <w:rPr>
-        <w:b/>
-        <w:bCs/>
-      </w:rPr>
-    </w:tblStylePr>
-    <w:tblStylePr w:type="lastCol">
-      <w:rPr>
-        <w:b/>
-        <w:bCs/>
-      </w:rPr>
-    </w:tblStylePr>
-    <w:tblStylePr w:type="band1Vert">
-      <w:tblPr/>
-      <w:tcPr>
-        <w:tcBorders>
-          <w:left w:val="single" w:sz="4" w:space="0" w:color="7F7F7F" w:themeColor="text1" w:themeTint="80"/>
-          <w:right w:val="single" w:sz="4" w:space="0" w:color="7F7F7F" w:themeColor="text1" w:themeTint="80"/>
-        </w:tcBorders>
-      </w:tcPr>
-    </w:tblStylePr>
-    <w:tblStylePr w:type="band2Vert">
-      <w:tblPr/>
-      <w:tcPr>
-        <w:tcBorders>
-          <w:left w:val="single" w:sz="4" w:space="0" w:color="7F7F7F" w:themeColor="text1" w:themeTint="80"/>
-          <w:right w:val="single" w:sz="4" w:space="0" w:color="7F7F7F" w:themeColor="text1" w:themeTint="80"/>
-        </w:tcBorders>
-      </w:tcPr>
-    </w:tblStylePr>
-    <w:tblStylePr w:type="band1Horz">
-      <w:tblPr/>
-      <w:tcPr>
-        <w:tcBorders>
-          <w:top w:val="single" w:sz="4" w:space="0" w:color="7F7F7F" w:themeColor="text1" w:themeTint="80"/>
-          <w:bottom w:val="single" w:sz="4" w:space="0" w:color="7F7F7F" w:themeColor="text1" w:themeTint="80"/>
-        </w:tcBorders>
-      </w:tcPr>
-    </w:tblStylePr>
-  </w:style>
-</w:styles>
-</file>
-
-<file path=word/stylesWithEffects.xml><?xml version="1.0" encoding="utf-8"?>
-<w:styles xmlns:wpc="http://schemas.microsoft.com/office/word/2010/wordprocessingCanvas" xmlns:mo="http://schemas.microsoft.com/office/mac/office/2008/main" xmlns:mc="http://schemas.openxmlformats.org/markup-compatibility/2006" xmlns:mv="urn:schemas-microsoft-com:mac:vml" xmlns:o="urn:schemas-microsoft-com:office:office" xmlns:r="http://schemas.openxmlformats.org/officeDocument/2006/relationships" xmlns:m="http://schemas.openxmlformats.org/officeDocument/2006/math" xmlns:v="urn:schemas-microsoft-com:vml" xmlns:wp14="http://schemas.microsoft.com/office/word/2010/wordprocessingDrawing" xmlns:wp="http://schemas.openxmlformats.org/drawingml/2006/wordprocessingDrawing" xmlns:w10="urn:schemas-microsoft-com:office:word" xmlns:w="http://schemas.openxmlformats.org/wordprocessingml/2006/main" xmlns:w14="http://schemas.microsoft.com/office/word/2010/wordml" xmlns:wpg="http://schemas.microsoft.com/office/word/2010/wordprocessingGroup" xmlns:wpi="http://schemas.microsoft.com/office/word/2010/wordprocessingInk" xmlns:wne="http://schemas.microsoft.com/office/word/2006/wordml" xmlns:wps="http://schemas.microsoft.com/office/word/2010/wordprocessingShape" mc:Ignorable="w14 wp14">
-  <w:docDefaults>
-    <w:rPrDefault>
-      <w:rPr>
-        <w:rFonts w:asciiTheme="minorHAnsi" w:eastAsiaTheme="minorEastAsia" w:hAnsiTheme="minorHAnsi" w:cstheme="minorBidi"/>
-        <w:sz w:val="24"/>
-        <w:szCs w:val="24"/>
-        <w:lang w:val="en-US" w:eastAsia="en-US" w:bidi="ar-SA"/>
-      </w:rPr>
-    </w:rPrDefault>
-    <w:pPrDefault/>
-  </w:docDefaults>
-  <w:latentStyles w:defLockedState="0" w:defUIPriority="99" w:defSemiHidden="1" w:defUnhideWhenUsed="1" w:defQFormat="0" w:count="276">
-    <w:lsdException w:name="Normal" w:semiHidden="0" w:uiPriority="0" w:unhideWhenUsed="0" w:qFormat="1"/>
-    <w:lsdException w:name="heading 1" w:semiHidden="0" w:uiPriority="9" w:unhideWhenUsed="0" w:qFormat="1"/>
-    <w:lsdException w:name="heading 2" w:uiPriority="9" w:qFormat="1"/>
-    <w:lsdException w:name="heading 3" w:uiPriority="9" w:qFormat="1"/>
-    <w:lsdException w:name="heading 4" w:uiPriority="9" w:qFormat="1"/>
-    <w:lsdException w:name="heading 5" w:uiPriority="9" w:qFormat="1"/>
-    <w:lsdException w:name="heading 6" w:uiPriority="9" w:qFormat="1"/>
-    <w:lsdException w:name="heading 7" w:uiPriority="9" w:qFormat="1"/>
-    <w:lsdException w:name="heading 8" w:uiPriority="9" w:qFormat="1"/>
-    <w:lsdException w:name="heading 9" w:uiPriority="9" w:qFormat="1"/>
-    <w:lsdException w:name="toc 1" w:uiPriority="39"/>
-    <w:lsdException w:name="toc 2" w:uiPriority="39"/>
-    <w:lsdException w:name="toc 3" w:uiPriority="39"/>
-    <w:lsdException w:name="toc 4" w:uiPriority="39"/>
-    <w:lsdException w:name="toc 5" w:uiPriority="39"/>
-    <w:lsdException w:name="toc 6" w:uiPriority="39"/>
-    <w:lsdException w:name="toc 7" w:uiPriority="39"/>
-    <w:lsdException w:name="toc 8" w:uiPriority="39"/>
-    <w:lsdException w:name="toc 9" w:uiPriority="39"/>
-    <w:lsdException w:name="caption" w:uiPriority="35" w:qFormat="1"/>
-    <w:lsdException w:name="Title" w:semiHidden="0" w:uiPriority="10" w:unhideWhenUsed="0" w:qFormat="1"/>
-    <w:lsdException w:name="Default Paragraph Font" w:uiPriority="1"/>
-    <w:lsdException w:name="Subtitle" w:semiHidden="0" w:uiPriority="11" w:unhideWhenUsed="0" w:qFormat="1"/>
-    <w:lsdException w:name="Strong" w:semiHidden="0" w:uiPriority="22" w:unhideWhenUsed="0" w:qFormat="1"/>
-    <w:lsdException w:name="Emphasis" w:semiHidden="0" w:uiPriority="20" w:unhideWhenUsed="0" w:qFormat="1"/>
-    <w:lsdException w:name="Table Grid" w:semiHidden="0" w:uiPriority="59" w:unhideWhenUsed="0"/>
-    <w:lsdException w:name="Placeholder Text" w:unhideWhenUsed="0"/>
-    <w:lsdException w:name="No Spacing" w:semiHidden="0" w:uiPriority="1" w:unhideWhenUsed="0" w:qFormat="1"/>
-    <w:lsdException w:name="Light Shading" w:semiHidden="0" w:uiPriority="60" w:unhideWhenUsed="0"/>
-    <w:lsdException w:name="Light List" w:semiHidden="0" w:uiPriority="61" w:unhideWhenUsed="0"/>
-    <w:lsdException w:name="Light Grid" w:semiHidden="0" w:uiPriority="62" w:unhideWhenUsed="0"/>
-    <w:lsdException w:name="Medium Shading 1" w:semiHidden="0" w:uiPriority="63" w:unhideWhenUsed="0"/>
-    <w:lsdException w:name="Medium Shading 2" w:semiHidden="0" w:uiPriority="64" w:unhideWhenUsed="0"/>
-    <w:lsdException w:name="Medium List 1" w:semiHidden="0" w:uiPriority="65" w:unhideWhenUsed="0"/>
-    <w:lsdException w:name="Medium List 2" w:semiHidden="0" w:uiPriority="66" w:unhideWhenUsed="0"/>
-    <w:lsdException w:name="Medium Grid 1" w:semiHidden="0" w:uiPriority="67" w:unhideWhenUsed="0"/>
-    <w:lsdException w:name="Medium Grid 2" w:semiHidden="0" w:uiPriority="68" w:unhideWhenUsed="0"/>
-    <w:lsdException w:name="Medium Grid 3" w:semiHidden="0" w:uiPriority="69" w:unhideWhenUsed="0"/>
-    <w:lsdException w:name="Dark List" w:semiHidden="0" w:uiPriority="70" w:unhideWhenUsed="0"/>
-    <w:lsdException w:name="Colorful Shading" w:semiHidden="0" w:uiPriority="71" w:unhideWhenUsed="0"/>
-    <w:lsdException w:name="Colorful List" w:semiHidden="0" w:uiPriority="72" w:unhideWhenUsed="0"/>
-    <w:lsdException w:name="Colorful Grid" w:semiHidden="0" w:uiPriority="73" w:unhideWhenUsed="0"/>
-    <w:lsdException w:name="Light Shading Accent 1" w:semiHidden="0" w:uiPriority="60" w:unhideWhenUsed="0"/>
-    <w:lsdException w:name="Light List Accent 1" w:semiHidden="0" w:uiPriority="61" w:unhideWhenUsed="0"/>
-    <w:lsdException w:name="Light Grid Accent 1" w:semiHidden="0" w:uiPriority="62" w:unhideWhenUsed="0"/>
-    <w:lsdException w:name="Medium Shading 1 Accent 1" w:semiHidden="0" w:uiPriority="63" w:unhideWhenUsed="0"/>
-    <w:lsdException w:name="Medium Shading 2 Accent 1" w:semiHidden="0" w:uiPriority="64" w:unhideWhenUsed="0"/>
-    <w:lsdException w:name="Medium List 1 Accent 1" w:semiHidden="0" w:uiPriority="65" w:unhideWhenUsed="0"/>
-    <w:lsdException w:name="Revision" w:unhideWhenUsed="0"/>
-    <w:lsdException w:name="List Paragraph" w:semiHidden="0" w:uiPriority="34" w:unhideWhenUsed="0" w:qFormat="1"/>
-    <w:lsdException w:name="Quote" w:semiHidden="0" w:uiPriority="29" w:unhideWhenUsed="0" w:qFormat="1"/>
-    <w:lsdException w:name="Intense Quote" w:semiHidden="0" w:uiPriority="30" w:unhideWhenUsed="0" w:qFormat="1"/>
-    <w:lsdException w:name="Medium List 2 Accent 1" w:semiHidden="0" w:uiPriority="66" w:unhideWhenUsed="0"/>
-    <w:lsdException w:name="Medium Grid 1 Accent 1" w:semiHidden="0" w:uiPriority="67" w:unhideWhenUsed="0"/>
-    <w:lsdException w:name="Medium Grid 2 Accent 1" w:semiHidden="0" w:uiPriority="68" w:unhideWhenUsed="0"/>
-    <w:lsdException w:name="Medium Grid 3 Accent 1" w:semiHidden="0" w:uiPriority="69" w:unhideWhenUsed="0"/>
-    <w:lsdException w:name="Dark List Accent 1" w:semiHidden="0" w:uiPriority="70" w:unhideWhenUsed="0"/>
-    <w:lsdException w:name="Colorful Shading Accent 1" w:semiHidden="0" w:uiPriority="71" w:unhideWhenUsed="0"/>
-    <w:lsdException w:name="Colorful List Accent 1" w:semiHidden="0" w:uiPriority="72" w:unhideWhenUsed="0"/>
-    <w:lsdException w:name="Colorful Grid Accent 1" w:semiHidden="0" w:uiPriority="73" w:unhideWhenUsed="0"/>
-    <w:lsdException w:name="Light Shading Accent 2" w:semiHidden="0" w:uiPriority="60" w:unhideWhenUsed="0"/>
-    <w:lsdException w:name="Light List Accent 2" w:semiHidden="0" w:uiPriority="61" w:unhideWhenUsed="0"/>
-    <w:lsdException w:name="Light Grid Accent 2" w:semiHidden="0" w:uiPriority="62" w:unhideWhenUsed="0"/>
-    <w:lsdException w:name="Medium Shading 1 Accent 2" w:semiHidden="0" w:uiPriority="63" w:unhideWhenUsed="0"/>
-    <w:lsdException w:name="Medium Shading 2 Accent 2" w:semiHidden="0" w:uiPriority="64" w:unhideWhenUsed="0"/>
-    <w:lsdException w:name="Medium List 1 Accent 2" w:semiHidden="0" w:uiPriority="65" w:unhideWhenUsed="0"/>
-    <w:lsdException w:name="Medium List 2 Accent 2" w:semiHidden="0" w:uiPriority="66" w:unhideWhenUsed="0"/>
-    <w:lsdException w:name="Medium Grid 1 Accent 2" w:semiHidden="0" w:uiPriority="67" w:unhideWhenUsed="0"/>
-    <w:lsdException w:name="Medium Grid 2 Accent 2" w:semiHidden="0" w:uiPriority="68" w:unhideWhenUsed="0"/>
-    <w:lsdException w:name="Medium Grid 3 Accent 2" w:semiHidden="0" w:uiPriority="69" w:unhideWhenUsed="0"/>
-    <w:lsdException w:name="Dark List Accent 2" w:semiHidden="0" w:uiPriority="70" w:unhideWhenUsed="0"/>
-    <w:lsdException w:name="Colorful Shading Accent 2" w:semiHidden="0" w:uiPriority="71" w:unhideWhenUsed="0"/>
-    <w:lsdException w:name="Colorful List Accent 2" w:semiHidden="0" w:uiPriority="72" w:unhideWhenUsed="0"/>
-    <w:lsdException w:name="Colorful Grid Accent 2" w:semiHidden="0" w:uiPriority="73" w:unhideWhenUsed="0"/>
-    <w:lsdException w:name="Light Shading Accent 3" w:semiHidden="0" w:uiPriority="60" w:unhideWhenUsed="0"/>
-    <w:lsdException w:name="Light List Accent 3" w:semiHidden="0" w:uiPriority="61" w:unhideWhenUsed="0"/>
-    <w:lsdException w:name="Light Grid Accent 3" w:semiHidden="0" w:uiPriority="62" w:unhideWhenUsed="0"/>
-    <w:lsdException w:name="Medium Shading 1 Accent 3" w:semiHidden="0" w:uiPriority="63" w:unhideWhenUsed="0"/>
-    <w:lsdException w:name="Medium Shading 2 Accent 3" w:semiHidden="0" w:uiPriority="64" w:unhideWhenUsed="0"/>
-    <w:lsdException w:name="Medium List 1 Accent 3" w:semiHidden="0" w:uiPriority="65" w:unhideWhenUsed="0"/>
-    <w:lsdException w:name="Medium List 2 Accent 3" w:semiHidden="0" w:uiPriority="66" w:unhideWhenUsed="0"/>
-    <w:lsdException w:name="Medium Grid 1 Accent 3" w:semiHidden="0" w:uiPriority="67" w:unhideWhenUsed="0"/>
-    <w:lsdException w:name="Medium Grid 2 Accent 3" w:semiHidden="0" w:uiPriority="68" w:unhideWhenUsed="0"/>
-    <w:lsdException w:name="Medium Grid 3 Accent 3" w:semiHidden="0" w:uiPriority="69" w:unhideWhenUsed="0"/>
-    <w:lsdException w:name="Dark List Accent 3" w:semiHidden="0" w:uiPriority="70" w:unhideWhenUsed="0"/>
-    <w:lsdException w:name="Colorful Shading Accent 3" w:semiHidden="0" w:uiPriority="71" w:unhideWhenUsed="0"/>
-    <w:lsdException w:name="Colorful List Accent 3" w:semiHidden="0" w:uiPriority="72" w:unhideWhenUsed="0"/>
-    <w:lsdException w:name="Colorful Grid Accent 3" w:semiHidden="0" w:uiPriority="73" w:unhideWhenUsed="0"/>
-    <w:lsdException w:name="Light Shading Accent 4" w:semiHidden="0" w:uiPriority="60" w:unhideWhenUsed="0"/>
-    <w:lsdException w:name="Light List Accent 4" w:semiHidden="0" w:uiPriority="61" w:unhideWhenUsed="0"/>
-    <w:lsdException w:name="Light Grid Accent 4" w:semiHidden="0" w:uiPriority="62" w:unhideWhenUsed="0"/>
-    <w:lsdException w:name="Medium Shading 1 Accent 4" w:semiHidden="0" w:uiPriority="63" w:unhideWhenUsed="0"/>
-    <w:lsdException w:name="Medium Shading 2 Accent 4" w:semiHidden="0" w:uiPriority="64" w:unhideWhenUsed="0"/>
-    <w:lsdException w:name="Medium List 1 Accent 4" w:semiHidden="0" w:uiPriority="65" w:unhideWhenUsed="0"/>
-    <w:lsdException w:name="Medium List 2 Accent 4" w:semiHidden="0" w:uiPriority="66" w:unhideWhenUsed="0"/>
-    <w:lsdException w:name="Medium Grid 1 Accent 4" w:semiHidden="0" w:uiPriority="67" w:unhideWhenUsed="0"/>
-    <w:lsdException w:name="Medium Grid 2 Accent 4" w:semiHidden="0" w:uiPriority="68" w:unhideWhenUsed="0"/>
-    <w:lsdException w:name="Medium Grid 3 Accent 4" w:semiHidden="0" w:uiPriority="69" w:unhideWhenUsed="0"/>
-    <w:lsdException w:name="Dark List Accent 4" w:semiHidden="0" w:uiPriority="70" w:unhideWhenUsed="0"/>
-    <w:lsdException w:name="Colorful Shading Accent 4" w:semiHidden="0" w:uiPriority="71" w:unhideWhenUsed="0"/>
-    <w:lsdException w:name="Colorful List Accent 4" w:semiHidden="0" w:uiPriority="72" w:unhideWhenUsed="0"/>
-    <w:lsdException w:name="Colorful Grid Accent 4" w:semiHidden="0" w:uiPriority="73" w:unhideWhenUsed="0"/>
-    <w:lsdException w:name="Light Shading Accent 5" w:semiHidden="0" w:uiPriority="60" w:unhideWhenUsed="0"/>
-    <w:lsdException w:name="Light List Accent 5" w:semiHidden="0" w:uiPriority="61" w:unhideWhenUsed="0"/>
-    <w:lsdException w:name="Light Grid Accent 5" w:semiHidden="0" w:uiPriority="62" w:unhideWhenUsed="0"/>
-    <w:lsdException w:name="Medium Shading 1 Accent 5" w:semiHidden="0" w:uiPriority="63" w:unhideWhenUsed="0"/>
-    <w:lsdException w:name="Medium Shading 2 Accent 5" w:semiHidden="0" w:uiPriority="64" w:unhideWhenUsed="0"/>
-    <w:lsdException w:name="Medium List 1 Accent 5" w:semiHidden="0" w:uiPriority="65" w:unhideWhenUsed="0"/>
-    <w:lsdException w:name="Medium List 2 Accent 5" w:semiHidden="0" w:uiPriority="66" w:unhideWhenUsed="0"/>
-    <w:lsdException w:name="Medium Grid 1 Accent 5" w:semiHidden="0" w:uiPriority="67" w:unhideWhenUsed="0"/>
-    <w:lsdException w:name="Medium Grid 2 Accent 5" w:semiHidden="0" w:uiPriority="68" w:unhideWhenUsed="0"/>
-    <w:lsdException w:name="Medium Grid 3 Accent 5" w:semiHidden="0" w:uiPriority="69" w:unhideWhenUsed="0"/>
-    <w:lsdException w:name="Dark List Accent 5" w:semiHidden="0" w:uiPriority="70" w:unhideWhenUsed="0"/>
-    <w:lsdException w:name="Colorful Shading Accent 5" w:semiHidden="0" w:uiPriority="71" w:unhideWhenUsed="0"/>
-    <w:lsdException w:name="Colorful List Accent 5" w:semiHidden="0" w:uiPriority="72" w:unhideWhenUsed="0"/>
-    <w:lsdException w:name="Colorful Grid Accent 5" w:semiHidden="0" w:uiPriority="73" w:unhideWhenUsed="0"/>
-    <w:lsdException w:name="Light Shading Accent 6" w:semiHidden="0" w:uiPriority="60" w:unhideWhenUsed="0"/>
-    <w:lsdException w:name="Light List Accent 6" w:semiHidden="0" w:uiPriority="61" w:unhideWhenUsed="0"/>
-    <w:lsdException w:name="Light Grid Accent 6" w:semiHidden="0" w:uiPriority="62" w:unhideWhenUsed="0"/>
-    <w:lsdException w:name="Medium Shading 1 Accent 6" w:semiHidden="0" w:uiPriority="63" w:unhideWhenUsed="0"/>
-    <w:lsdException w:name="Medium Shading 2 Accent 6" w:semiHidden="0" w:uiPriority="64" w:unhideWhenUsed="0"/>
-    <w:lsdException w:name="Medium List 1 Accent 6" w:semiHidden="0" w:uiPriority="65" w:unhideWhenUsed="0"/>
-    <w:lsdException w:name="Medium List 2 Accent 6" w:semiHidden="0" w:uiPriority="66" w:unhideWhenUsed="0"/>
-    <w:lsdException w:name="Medium Grid 1 Accent 6" w:semiHidden="0" w:uiPriority="67" w:unhideWhenUsed="0"/>
-    <w:lsdException w:name="Medium Grid 2 Accent 6" w:semiHidden="0" w:uiPriority="68" w:unhideWhenUsed="0"/>
-    <w:lsdException w:name="Medium Grid 3 Accent 6" w:semiHidden="0" w:uiPriority="69" w:unhideWhenUsed="0"/>
-    <w:lsdException w:name="Dark List Accent 6" w:semiHidden="0" w:uiPriority="70" w:unhideWhenUsed="0"/>
-    <w:lsdException w:name="Colorful Shading Accent 6" w:semiHidden="0" w:uiPriority="71" w:unhideWhenUsed="0"/>
-    <w:lsdException w:name="Colorful List Accent 6" w:semiHidden="0" w:uiPriority="72" w:unhideWhenUsed="0"/>
-    <w:lsdException w:name="Colorful Grid Accent 6" w:semiHidden="0" w:uiPriority="73" w:unhideWhenUsed="0"/>
-    <w:lsdException w:name="Subtle Emphasis" w:semiHidden="0" w:uiPriority="19" w:unhideWhenUsed="0" w:qFormat="1"/>
-    <w:lsdException w:name="Intense Emphasis" w:semiHidden="0" w:uiPriority="21" w:unhideWhenUsed="0" w:qFormat="1"/>
-    <w:lsdException w:name="Subtle Reference" w:semiHidden="0" w:uiPriority="31" w:unhideWhenUsed="0" w:qFormat="1"/>
-    <w:lsdException w:name="Intense Reference" w:semiHidden="0" w:uiPriority="32" w:unhideWhenUsed="0" w:qFormat="1"/>
-    <w:lsdException w:name="Book Title" w:semiHidden="0" w:uiPriority="33" w:unhideWhenUsed="0" w:qFormat="1"/>
-    <w:lsdException w:name="Bibliography" w:uiPriority="37"/>
-    <w:lsdException w:name="TOC Heading" w:uiPriority="39" w:qFormat="1"/>
-  </w:latentStyles>
-  <w:style w:type="paragraph" w:default="1" w:styleId="Normal">
-    <w:name w:val="Normal"/>
-    <w:qFormat/>
-  </w:style>
-  <w:style w:type="paragraph" w:styleId="Heading1">
-    <w:name w:val="heading 1"/>
-    <w:basedOn w:val="Normal"/>
-    <w:next w:val="Normal"/>
-    <w:link w:val="Heading1Char"/>
-    <w:uiPriority w:val="9"/>
-    <w:qFormat/>
-    <w:rsid w:val="00982447"/>
-    <w:pPr>
-      <w:keepNext/>
-      <w:keepLines/>
-      <w:spacing w:before="480"/>
-      <w:outlineLvl w:val="0"/>
-    </w:pPr>
-    <w:rPr>
-      <w:rFonts w:asciiTheme="majorHAnsi" w:eastAsiaTheme="majorEastAsia" w:hAnsiTheme="majorHAnsi" w:cstheme="majorBidi"/>
-      <w:b/>
-      <w:bCs/>
-      <w:color w:val="345A8A" w:themeColor="accent1" w:themeShade="B5"/>
-      <w:sz w:val="32"/>
-      <w:szCs w:val="32"/>
-    </w:rPr>
-  </w:style>
-  <w:style w:type="paragraph" w:styleId="Heading2">
-    <w:name w:val="heading 2"/>
-    <w:basedOn w:val="Normal"/>
-    <w:next w:val="Normal"/>
-    <w:link w:val="Heading2Char"/>
-    <w:uiPriority w:val="9"/>
-    <w:unhideWhenUsed/>
-    <w:qFormat/>
-    <w:rsid w:val="00982447"/>
-    <w:pPr>
-      <w:keepNext/>
-      <w:keepLines/>
-      <w:spacing w:before="200"/>
-      <w:outlineLvl w:val="1"/>
-    </w:pPr>
-    <w:rPr>
-      <w:rFonts w:asciiTheme="majorHAnsi" w:eastAsiaTheme="majorEastAsia" w:hAnsiTheme="majorHAnsi" w:cstheme="majorBidi"/>
-      <w:b/>
-      <w:bCs/>
-      <w:color w:val="4F81BD" w:themeColor="accent1"/>
-      <w:sz w:val="26"/>
-      <w:szCs w:val="26"/>
-    </w:rPr>
-  </w:style>
-  <w:style w:type="paragraph" w:styleId="Heading3">
-    <w:name w:val="heading 3"/>
-    <w:basedOn w:val="Normal"/>
-    <w:next w:val="Normal"/>
-    <w:link w:val="Heading3Char"/>
-    <w:uiPriority w:val="9"/>
-    <w:unhideWhenUsed/>
-    <w:qFormat/>
-    <w:rsid w:val="00E64ECD"/>
-    <w:pPr>
-      <w:keepNext/>
-      <w:keepLines/>
-      <w:spacing w:before="200"/>
-      <w:outlineLvl w:val="2"/>
-    </w:pPr>
-    <w:rPr>
-      <w:rFonts w:asciiTheme="majorHAnsi" w:eastAsiaTheme="majorEastAsia" w:hAnsiTheme="majorHAnsi" w:cstheme="majorBidi"/>
-      <w:b/>
-      <w:bCs/>
-      <w:color w:val="4F81BD" w:themeColor="accent1"/>
-    </w:rPr>
-  </w:style>
-  <w:style w:type="character" w:default="1" w:styleId="DefaultParagraphFont">
-    <w:name w:val="Default Paragraph Font"/>
-    <w:uiPriority w:val="1"/>
-    <w:semiHidden/>
-    <w:unhideWhenUsed/>
-  </w:style>
-  <w:style w:type="table" w:default="1" w:styleId="TableNormal">
-    <w:name w:val="Normal Table"/>
-    <w:uiPriority w:val="99"/>
-    <w:semiHidden/>
-    <w:unhideWhenUsed/>
-    <w:tblPr>
-      <w:tblInd w:w="0" w:type="dxa"/>
-      <w:tblCellMar>
-        <w:top w:w="0" w:type="dxa"/>
-        <w:left w:w="108" w:type="dxa"/>
-        <w:bottom w:w="0" w:type="dxa"/>
-        <w:right w:w="108" w:type="dxa"/>
-      </w:tblCellMar>
-    </w:tblPr>
-  </w:style>
-  <w:style w:type="numbering" w:default="1" w:styleId="NoList">
-    <w:name w:val="No List"/>
-    <w:uiPriority w:val="99"/>
-    <w:semiHidden/>
-    <w:unhideWhenUsed/>
-  </w:style>
-  <w:style w:type="table" w:styleId="TableGrid">
-    <w:name w:val="Table Grid"/>
-    <w:basedOn w:val="TableNormal"/>
-    <w:uiPriority w:val="59"/>
-    <w:rsid w:val="006B5CDA"/>
-    <w:tblPr>
-      <w:tblInd w:w="0" w:type="dxa"/>
-      <w:tblBorders>
-        <w:top w:val="single" w:sz="4" w:space="0" w:color="auto"/>
-        <w:left w:val="single" w:sz="4" w:space="0" w:color="auto"/>
-        <w:bottom w:val="single" w:sz="4" w:space="0" w:color="auto"/>
-        <w:right w:val="single" w:sz="4" w:space="0" w:color="auto"/>
-        <w:insideH w:val="single" w:sz="4" w:space="0" w:color="auto"/>
-        <w:insideV w:val="single" w:sz="4" w:space="0" w:color="auto"/>
-      </w:tblBorders>
-      <w:tblCellMar>
-        <w:top w:w="0" w:type="dxa"/>
-        <w:left w:w="108" w:type="dxa"/>
-        <w:bottom w:w="0" w:type="dxa"/>
-        <w:right w:w="108" w:type="dxa"/>
-      </w:tblCellMar>
-    </w:tblPr>
-  </w:style>
-  <w:style w:type="paragraph" w:styleId="BalloonText">
-    <w:name w:val="Balloon Text"/>
-    <w:basedOn w:val="Normal"/>
-    <w:link w:val="BalloonTextChar"/>
-    <w:uiPriority w:val="99"/>
-    <w:semiHidden/>
-    <w:unhideWhenUsed/>
-    <w:rsid w:val="004C1F9F"/>
-    <w:rPr>
-      <w:rFonts w:ascii="Lucida Grande" w:hAnsi="Lucida Grande" w:cs="Lucida Grande"/>
-      <w:sz w:val="18"/>
-      <w:szCs w:val="18"/>
-    </w:rPr>
-  </w:style>
-  <w:style w:type="character" w:customStyle="1" w:styleId="BalloonTextChar">
-    <w:name w:val="Balloon Text Char"/>
-    <w:basedOn w:val="DefaultParagraphFont"/>
-    <w:link w:val="BalloonText"/>
-    <w:uiPriority w:val="99"/>
-    <w:semiHidden/>
-    <w:rsid w:val="004C1F9F"/>
-    <w:rPr>
-      <w:rFonts w:ascii="Lucida Grande" w:hAnsi="Lucida Grande" w:cs="Lucida Grande"/>
-      <w:sz w:val="18"/>
-      <w:szCs w:val="18"/>
-    </w:rPr>
-  </w:style>
-  <w:style w:type="paragraph" w:styleId="Header">
-    <w:name w:val="header"/>
-    <w:basedOn w:val="Normal"/>
-    <w:link w:val="HeaderChar"/>
-    <w:uiPriority w:val="99"/>
-    <w:unhideWhenUsed/>
-    <w:rsid w:val="00782D02"/>
-    <w:pPr>
-      <w:tabs>
-        <w:tab w:val="center" w:pos="4320"/>
-        <w:tab w:val="right" w:pos="8640"/>
-      </w:tabs>
-    </w:pPr>
-  </w:style>
-  <w:style w:type="character" w:customStyle="1" w:styleId="HeaderChar">
-    <w:name w:val="Header Char"/>
-    <w:basedOn w:val="DefaultParagraphFont"/>
-    <w:link w:val="Header"/>
-    <w:uiPriority w:val="99"/>
-    <w:rsid w:val="00782D02"/>
-  </w:style>
-  <w:style w:type="paragraph" w:styleId="Footer">
-    <w:name w:val="footer"/>
-    <w:basedOn w:val="Normal"/>
-    <w:link w:val="FooterChar"/>
-    <w:uiPriority w:val="99"/>
-    <w:unhideWhenUsed/>
-    <w:rsid w:val="00782D02"/>
-    <w:pPr>
-      <w:tabs>
-        <w:tab w:val="center" w:pos="4320"/>
-        <w:tab w:val="right" w:pos="8640"/>
-      </w:tabs>
-    </w:pPr>
-  </w:style>
-  <w:style w:type="character" w:customStyle="1" w:styleId="FooterChar">
-    <w:name w:val="Footer Char"/>
-    <w:basedOn w:val="DefaultParagraphFont"/>
-    <w:link w:val="Footer"/>
-    <w:uiPriority w:val="99"/>
-    <w:rsid w:val="00782D02"/>
-  </w:style>
-  <w:style w:type="paragraph" w:styleId="ListParagraph">
-    <w:name w:val="List Paragraph"/>
-    <w:basedOn w:val="Normal"/>
-    <w:uiPriority w:val="34"/>
-    <w:qFormat/>
-    <w:rsid w:val="00983CD4"/>
-    <w:pPr>
-      <w:ind w:left="720"/>
-      <w:contextualSpacing/>
-    </w:pPr>
-  </w:style>
-  <w:style w:type="character" w:styleId="CommentReference">
-    <w:name w:val="annotation reference"/>
-    <w:basedOn w:val="DefaultParagraphFont"/>
-    <w:uiPriority w:val="99"/>
-    <w:semiHidden/>
-    <w:unhideWhenUsed/>
-    <w:rsid w:val="00786AC4"/>
-    <w:rPr>
-      <w:sz w:val="16"/>
-      <w:szCs w:val="16"/>
-    </w:rPr>
-  </w:style>
-  <w:style w:type="paragraph" w:styleId="CommentText">
-    <w:name w:val="annotation text"/>
-    <w:basedOn w:val="Normal"/>
-    <w:link w:val="CommentTextChar"/>
-    <w:uiPriority w:val="99"/>
-    <w:semiHidden/>
-    <w:unhideWhenUsed/>
-    <w:rsid w:val="00786AC4"/>
-    <w:pPr>
-      <w:spacing w:after="160"/>
-    </w:pPr>
-    <w:rPr>
-      <w:rFonts w:eastAsiaTheme="minorHAnsi"/>
-      <w:sz w:val="20"/>
-      <w:szCs w:val="20"/>
-      <w:lang w:val="en-CA"/>
-    </w:rPr>
-  </w:style>
-  <w:style w:type="character" w:customStyle="1" w:styleId="CommentTextChar">
-    <w:name w:val="Comment Text Char"/>
-    <w:basedOn w:val="DefaultParagraphFont"/>
-    <w:link w:val="CommentText"/>
-    <w:uiPriority w:val="99"/>
-    <w:semiHidden/>
-    <w:rsid w:val="00786AC4"/>
-    <w:rPr>
-      <w:rFonts w:eastAsiaTheme="minorHAnsi"/>
-      <w:sz w:val="20"/>
-      <w:szCs w:val="20"/>
-      <w:lang w:val="en-CA"/>
-    </w:rPr>
-  </w:style>
-  <w:style w:type="paragraph" w:styleId="Caption">
-    <w:name w:val="caption"/>
-    <w:basedOn w:val="Normal"/>
-    <w:next w:val="Normal"/>
-    <w:uiPriority w:val="35"/>
-    <w:unhideWhenUsed/>
-    <w:qFormat/>
-    <w:rsid w:val="00D46AB8"/>
-    <w:pPr>
-      <w:spacing w:after="200"/>
-    </w:pPr>
-    <w:rPr>
-      <w:b/>
-      <w:bCs/>
-      <w:color w:val="4F81BD" w:themeColor="accent1"/>
-      <w:sz w:val="18"/>
-      <w:szCs w:val="18"/>
-    </w:rPr>
-  </w:style>
-  <w:style w:type="character" w:customStyle="1" w:styleId="Heading1Char">
-    <w:name w:val="Heading 1 Char"/>
-    <w:basedOn w:val="DefaultParagraphFont"/>
-    <w:link w:val="Heading1"/>
-    <w:uiPriority w:val="9"/>
-    <w:rsid w:val="00982447"/>
-    <w:rPr>
-      <w:rFonts w:asciiTheme="majorHAnsi" w:eastAsiaTheme="majorEastAsia" w:hAnsiTheme="majorHAnsi" w:cstheme="majorBidi"/>
-      <w:b/>
-      <w:bCs/>
-      <w:color w:val="345A8A" w:themeColor="accent1" w:themeShade="B5"/>
-      <w:sz w:val="32"/>
-      <w:szCs w:val="32"/>
-    </w:rPr>
-  </w:style>
-  <w:style w:type="character" w:customStyle="1" w:styleId="Heading2Char">
-    <w:name w:val="Heading 2 Char"/>
-    <w:basedOn w:val="DefaultParagraphFont"/>
-    <w:link w:val="Heading2"/>
-    <w:uiPriority w:val="9"/>
-    <w:rsid w:val="00982447"/>
-    <w:rPr>
-      <w:rFonts w:asciiTheme="majorHAnsi" w:eastAsiaTheme="majorEastAsia" w:hAnsiTheme="majorHAnsi" w:cstheme="majorBidi"/>
-      <w:b/>
-      <w:bCs/>
-      <w:color w:val="4F81BD" w:themeColor="accent1"/>
-      <w:sz w:val="26"/>
-      <w:szCs w:val="26"/>
-    </w:rPr>
-  </w:style>
-  <w:style w:type="paragraph" w:styleId="TOCHeading">
-    <w:name w:val="TOC Heading"/>
-    <w:basedOn w:val="Heading1"/>
-    <w:next w:val="Normal"/>
-    <w:uiPriority w:val="39"/>
-    <w:unhideWhenUsed/>
-    <w:qFormat/>
-    <w:rsid w:val="004C7153"/>
-    <w:pPr>
-      <w:spacing w:line="276" w:lineRule="auto"/>
-      <w:outlineLvl w:val="9"/>
-    </w:pPr>
-    <w:rPr>
-      <w:color w:val="365F91" w:themeColor="accent1" w:themeShade="BF"/>
-      <w:sz w:val="28"/>
-      <w:szCs w:val="28"/>
-    </w:rPr>
-  </w:style>
-  <w:style w:type="paragraph" w:styleId="TOC1">
-    <w:name w:val="toc 1"/>
-    <w:basedOn w:val="Normal"/>
-    <w:next w:val="Normal"/>
-    <w:autoRedefine/>
-    <w:uiPriority w:val="39"/>
-    <w:unhideWhenUsed/>
-    <w:rsid w:val="004C7153"/>
-    <w:pPr>
-      <w:spacing w:before="120"/>
-    </w:pPr>
-    <w:rPr>
-      <w:b/>
-    </w:rPr>
-  </w:style>
-  <w:style w:type="paragraph" w:styleId="TOC2">
-    <w:name w:val="toc 2"/>
-    <w:basedOn w:val="Normal"/>
-    <w:next w:val="Normal"/>
-    <w:autoRedefine/>
-    <w:uiPriority w:val="39"/>
-    <w:unhideWhenUsed/>
-    <w:rsid w:val="004C7153"/>
-    <w:pPr>
-      <w:ind w:left="240"/>
-    </w:pPr>
-    <w:rPr>
-      <w:b/>
-      <w:sz w:val="22"/>
-      <w:szCs w:val="22"/>
-    </w:rPr>
-  </w:style>
-  <w:style w:type="paragraph" w:styleId="TOC3">
-    <w:name w:val="toc 3"/>
-    <w:basedOn w:val="Normal"/>
-    <w:next w:val="Normal"/>
-    <w:autoRedefine/>
-    <w:uiPriority w:val="39"/>
-    <w:unhideWhenUsed/>
-    <w:rsid w:val="004C7153"/>
-    <w:pPr>
-      <w:ind w:left="480"/>
-    </w:pPr>
-    <w:rPr>
-      <w:sz w:val="22"/>
-      <w:szCs w:val="22"/>
-    </w:rPr>
-  </w:style>
-  <w:style w:type="paragraph" w:styleId="TOC4">
-    <w:name w:val="toc 4"/>
-    <w:basedOn w:val="Normal"/>
-    <w:next w:val="Normal"/>
-    <w:autoRedefine/>
-    <w:uiPriority w:val="39"/>
-    <w:unhideWhenUsed/>
-    <w:rsid w:val="004C7153"/>
-    <w:pPr>
-      <w:ind w:left="720"/>
-    </w:pPr>
-    <w:rPr>
-      <w:sz w:val="20"/>
-      <w:szCs w:val="20"/>
-    </w:rPr>
-  </w:style>
-  <w:style w:type="paragraph" w:styleId="TOC5">
-    <w:name w:val="toc 5"/>
-    <w:basedOn w:val="Normal"/>
-    <w:next w:val="Normal"/>
-    <w:autoRedefine/>
-    <w:uiPriority w:val="39"/>
-    <w:unhideWhenUsed/>
-    <w:rsid w:val="004C7153"/>
-    <w:pPr>
-      <w:ind w:left="960"/>
-    </w:pPr>
-    <w:rPr>
-      <w:sz w:val="20"/>
-      <w:szCs w:val="20"/>
-    </w:rPr>
-  </w:style>
-  <w:style w:type="paragraph" w:styleId="TOC6">
-    <w:name w:val="toc 6"/>
-    <w:basedOn w:val="Normal"/>
-    <w:next w:val="Normal"/>
-    <w:autoRedefine/>
-    <w:uiPriority w:val="39"/>
-    <w:unhideWhenUsed/>
-    <w:rsid w:val="004C7153"/>
-    <w:pPr>
-      <w:ind w:left="1200"/>
-    </w:pPr>
-    <w:rPr>
-      <w:sz w:val="20"/>
-      <w:szCs w:val="20"/>
-    </w:rPr>
-  </w:style>
-  <w:style w:type="paragraph" w:styleId="TOC7">
-    <w:name w:val="toc 7"/>
-    <w:basedOn w:val="Normal"/>
-    <w:next w:val="Normal"/>
-    <w:autoRedefine/>
-    <w:uiPriority w:val="39"/>
-    <w:unhideWhenUsed/>
-    <w:rsid w:val="004C7153"/>
-    <w:pPr>
-      <w:ind w:left="1440"/>
-    </w:pPr>
-    <w:rPr>
-      <w:sz w:val="20"/>
-      <w:szCs w:val="20"/>
-    </w:rPr>
-  </w:style>
-  <w:style w:type="paragraph" w:styleId="TOC8">
-    <w:name w:val="toc 8"/>
-    <w:basedOn w:val="Normal"/>
-    <w:next w:val="Normal"/>
-    <w:autoRedefine/>
-    <w:uiPriority w:val="39"/>
-    <w:unhideWhenUsed/>
-    <w:rsid w:val="004C7153"/>
-    <w:pPr>
-      <w:ind w:left="1680"/>
-    </w:pPr>
-    <w:rPr>
-      <w:sz w:val="20"/>
-      <w:szCs w:val="20"/>
-    </w:rPr>
-  </w:style>
-  <w:style w:type="paragraph" w:styleId="TOC9">
-    <w:name w:val="toc 9"/>
-    <w:basedOn w:val="Normal"/>
-    <w:next w:val="Normal"/>
-    <w:autoRedefine/>
-    <w:uiPriority w:val="39"/>
-    <w:unhideWhenUsed/>
-    <w:rsid w:val="004C7153"/>
-    <w:pPr>
-      <w:ind w:left="1920"/>
-    </w:pPr>
-    <w:rPr>
-      <w:sz w:val="20"/>
-      <w:szCs w:val="20"/>
-    </w:rPr>
-  </w:style>
-  <w:style w:type="character" w:customStyle="1" w:styleId="Heading3Char">
-    <w:name w:val="Heading 3 Char"/>
-    <w:basedOn w:val="DefaultParagraphFont"/>
-    <w:link w:val="Heading3"/>
-    <w:uiPriority w:val="9"/>
-    <w:rsid w:val="00E64ECD"/>
-    <w:rPr>
-      <w:rFonts w:asciiTheme="majorHAnsi" w:eastAsiaTheme="majorEastAsia" w:hAnsiTheme="majorHAnsi" w:cstheme="majorBidi"/>
-      <w:b/>
-      <w:bCs/>
-      <w:color w:val="4F81BD" w:themeColor="accent1"/>
-    </w:rPr>
-  </w:style>
-  <w:style w:type="table" w:customStyle="1" w:styleId="PlainTable2">
-    <w:name w:val="Plain Table 2"/>
-    <w:basedOn w:val="TableNormal"/>
-    <w:uiPriority w:val="99"/>
-    <w:rsid w:val="00857CC4"/>
-    <w:tblPr>
-      <w:tblStyleRowBandSize w:val="1"/>
-      <w:tblStyleColBandSize w:val="1"/>
-      <w:tblInd w:w="0" w:type="dxa"/>
-      <w:tblBorders>
-        <w:top w:val="single" w:sz="4" w:space="0" w:color="7F7F7F" w:themeColor="text1" w:themeTint="80"/>
-        <w:bottom w:val="single" w:sz="4" w:space="0" w:color="7F7F7F" w:themeColor="text1" w:themeTint="80"/>
-      </w:tblBorders>
-      <w:tblCellMar>
-        <w:top w:w="0" w:type="dxa"/>
-        <w:left w:w="108" w:type="dxa"/>
-        <w:bottom w:w="0" w:type="dxa"/>
-        <w:right w:w="108" w:type="dxa"/>
-      </w:tblCellMar>
     </w:tblPr>
     <w:tblStylePr w:type="firstRow">
       <w:rPr>
@@ -10021,7 +9578,7 @@
 </file>
 
 <file path=customXml/itemProps1.xml><?xml version="1.0" encoding="utf-8"?>
-<ds:datastoreItem xmlns:ds="http://schemas.openxmlformats.org/officeDocument/2006/customXml" ds:itemID="{510338C2-ACE2-C449-98F0-1902FBE64DE2}">
+<ds:datastoreItem xmlns:ds="http://schemas.openxmlformats.org/officeDocument/2006/customXml" ds:itemID="{0E8B1F55-E5FF-44FE-B5B2-1559377685A5}">
   <ds:schemaRefs>
     <ds:schemaRef ds:uri="http://schemas.openxmlformats.org/officeDocument/2006/bibliography"/>
   </ds:schemaRefs>

</xml_diff>

<commit_message>
Doc changed a bit, still editing
</commit_message>
<xml_diff>
--- a/Architecture and Design/Architecture and Design.docx
+++ b/Architecture and Design/Architecture and Design.docx
@@ -3074,7 +3074,7 @@
               <w:spacing w:line="360" w:lineRule="auto"/>
             </w:pPr>
             <w:r>
-              <w:t>Figure 15 - Sequence Diagram New Map</w:t>
+              <w:t>Figure 15 – Sequence Diagram Play Game</w:t>
             </w:r>
           </w:p>
         </w:tc>
@@ -3106,7 +3106,10 @@
               <w:spacing w:line="360" w:lineRule="auto"/>
             </w:pPr>
             <w:r>
-              <w:t>Figure 16 - Sequence Diagram Start Wave</w:t>
+              <w:t>Figure 16</w:t>
+            </w:r>
+            <w:r>
+              <w:t xml:space="preserve"> - Sequence Diagram New Map</w:t>
             </w:r>
           </w:p>
         </w:tc>
@@ -3138,7 +3141,10 @@
               <w:spacing w:line="360" w:lineRule="auto"/>
             </w:pPr>
             <w:r>
-              <w:t>Figure 17 - Sequence Diagram Prepare</w:t>
+              <w:t>Figure 17</w:t>
+            </w:r>
+            <w:r>
+              <w:t xml:space="preserve"> - Sequence Diagram Start Wave</w:t>
             </w:r>
           </w:p>
         </w:tc>
@@ -3170,7 +3176,10 @@
               <w:spacing w:line="360" w:lineRule="auto"/>
             </w:pPr>
             <w:r>
-              <w:t>Figure 18 - Sequence Diagram Play Game</w:t>
+              <w:t>Figure 18</w:t>
+            </w:r>
+            <w:r>
+              <w:t xml:space="preserve"> - Sequence Diagram Prepare</w:t>
             </w:r>
           </w:p>
         </w:tc>
@@ -3186,6 +3195,31 @@
             <w:r>
               <w:t>24</w:t>
             </w:r>
+          </w:p>
+        </w:tc>
+      </w:tr>
+      <w:tr>
+        <w:trPr>
+          <w:trHeight w:val="390"/>
+        </w:trPr>
+        <w:tc>
+          <w:tcPr>
+            <w:tcW w:w="9118" w:type="dxa"/>
+          </w:tcPr>
+          <w:p>
+            <w:pPr>
+              <w:spacing w:line="360" w:lineRule="auto"/>
+            </w:pPr>
+          </w:p>
+        </w:tc>
+        <w:tc>
+          <w:tcPr>
+            <w:tcW w:w="706" w:type="dxa"/>
+          </w:tcPr>
+          <w:p>
+            <w:pPr>
+              <w:spacing w:line="360" w:lineRule="auto"/>
+            </w:pPr>
           </w:p>
         </w:tc>
       </w:tr>
@@ -3692,7 +3726,7 @@
                     </a:ln>
                     <a:extLst>
                       <a:ext uri="{53640926-AAD7-44d8-BBD7-CCE9431645EC}">
-                        <a14:shadowObscured xmlns:a14="http://schemas.microsoft.com/office/drawing/2010/main" xmlns:w="http://schemas.openxmlformats.org/wordprocessingml/2006/main" xmlns:w10="urn:schemas-microsoft-com:office:word" xmlns:v="urn:schemas-microsoft-com:vml" xmlns:o="urn:schemas-microsoft-com:office:office" xmlns:mv="urn:schemas-microsoft-com:mac:vml" xmlns:mo="http://schemas.microsoft.com/office/mac/office/2008/main" xmlns=""/>
+                        <a14:shadowObscured xmlns="" xmlns:mo="http://schemas.microsoft.com/office/mac/office/2008/main" xmlns:mv="urn:schemas-microsoft-com:mac:vml" xmlns:o="urn:schemas-microsoft-com:office:office" xmlns:v="urn:schemas-microsoft-com:vml" xmlns:w10="urn:schemas-microsoft-com:office:word" xmlns:w="http://schemas.openxmlformats.org/wordprocessingml/2006/main" xmlns:a14="http://schemas.microsoft.com/office/drawing/2010/main"/>
                       </a:ext>
                     </a:extLst>
                   </pic:spPr>
@@ -5638,7 +5672,7 @@
                     </a:ln>
                     <a:extLst>
                       <a:ext uri="{53640926-AAD7-44d8-BBD7-CCE9431645EC}">
-                        <a14:shadowObscured xmlns:a14="http://schemas.microsoft.com/office/drawing/2010/main" xmlns:w="http://schemas.openxmlformats.org/wordprocessingml/2006/main" xmlns:w10="urn:schemas-microsoft-com:office:word" xmlns:v="urn:schemas-microsoft-com:vml" xmlns:o="urn:schemas-microsoft-com:office:office" xmlns:mv="urn:schemas-microsoft-com:mac:vml" xmlns:mo="http://schemas.microsoft.com/office/mac/office/2008/main" xmlns=""/>
+                        <a14:shadowObscured xmlns="" xmlns:mo="http://schemas.microsoft.com/office/mac/office/2008/main" xmlns:mv="urn:schemas-microsoft-com:mac:vml" xmlns:o="urn:schemas-microsoft-com:office:office" xmlns:v="urn:schemas-microsoft-com:vml" xmlns:w10="urn:schemas-microsoft-com:office:word" xmlns:w="http://schemas.openxmlformats.org/wordprocessingml/2006/main" xmlns:a14="http://schemas.microsoft.com/office/drawing/2010/main"/>
                       </a:ext>
                     </a:extLst>
                   </pic:spPr>
@@ -6237,7 +6271,7 @@
                     </a:ln>
                     <a:extLst>
                       <a:ext uri="{53640926-AAD7-44d8-BBD7-CCE9431645EC}">
-                        <a14:shadowObscured xmlns:a14="http://schemas.microsoft.com/office/drawing/2010/main" xmlns:w="http://schemas.openxmlformats.org/wordprocessingml/2006/main" xmlns:w10="urn:schemas-microsoft-com:office:word" xmlns:v="urn:schemas-microsoft-com:vml" xmlns:o="urn:schemas-microsoft-com:office:office" xmlns:mv="urn:schemas-microsoft-com:mac:vml" xmlns:mo="http://schemas.microsoft.com/office/mac/office/2008/main" xmlns=""/>
+                        <a14:shadowObscured xmlns="" xmlns:mo="http://schemas.microsoft.com/office/mac/office/2008/main" xmlns:mv="urn:schemas-microsoft-com:mac:vml" xmlns:o="urn:schemas-microsoft-com:office:office" xmlns:v="urn:schemas-microsoft-com:vml" xmlns:w10="urn:schemas-microsoft-com:office:word" xmlns:w="http://schemas.openxmlformats.org/wordprocessingml/2006/main" xmlns:a14="http://schemas.microsoft.com/office/drawing/2010/main"/>
                       </a:ext>
                     </a:extLst>
                   </pic:spPr>
@@ -7268,7 +7302,10 @@
         </w:numPr>
       </w:pPr>
       <w:r>
-        <w:t>Creating a new game map</w:t>
+        <w:t>Playing the Game</w:t>
+      </w:r>
+      <w:r>
+        <w:t>, which would encompass all the other use cases, as the ulterior motive for the user.</w:t>
       </w:r>
     </w:p>
     <w:p>
@@ -7280,7 +7317,13 @@
         </w:numPr>
       </w:pPr>
       <w:r>
-        <w:t>Preparing for a wave</w:t>
+        <w:t>Creating a new Game M</w:t>
+      </w:r>
+      <w:r>
+        <w:t>ap</w:t>
+      </w:r>
+      <w:r>
+        <w:t>,</w:t>
       </w:r>
     </w:p>
     <w:p>
@@ -7292,7 +7335,13 @@
         </w:numPr>
       </w:pPr>
       <w:r>
-        <w:t>Starting a wave</w:t>
+        <w:t>Preparing for a W</w:t>
+      </w:r>
+      <w:r>
+        <w:t>ave</w:t>
+      </w:r>
+      <w:r>
+        <w:t>,</w:t>
       </w:r>
     </w:p>
     <w:p>
@@ -7304,7 +7353,13 @@
         </w:numPr>
       </w:pPr>
       <w:r>
-        <w:t xml:space="preserve">Playing the game </w:t>
+        <w:t>Playing a W</w:t>
+      </w:r>
+      <w:r>
+        <w:t>ave</w:t>
+      </w:r>
+      <w:r>
+        <w:t>.</w:t>
       </w:r>
     </w:p>
     <w:p>
@@ -7319,6 +7374,10 @@
       </w:r>
     </w:p>
     <w:p>
+      <w:bookmarkStart w:id="57" w:name="_GoBack"/>
+      <w:bookmarkEnd w:id="57"/>
+    </w:p>
+    <w:p>
       <w:pPr>
         <w:pStyle w:val="Heading2"/>
         <w:rPr>
@@ -7326,7 +7385,7 @@
           <w:color w:val="auto"/>
         </w:rPr>
       </w:pPr>
-      <w:bookmarkStart w:id="57" w:name="_Toc289954177"/>
+      <w:bookmarkStart w:id="58" w:name="_Toc289954177"/>
       <w:r>
         <w:rPr>
           <w:b w:val="0"/>
@@ -7339,9 +7398,156 @@
           <w:b w:val="0"/>
           <w:color w:val="auto"/>
         </w:rPr>
-        <w:t>. Creating a new game map</w:t>
-      </w:r>
-      <w:bookmarkEnd w:id="57"/>
+        <w:t xml:space="preserve">. </w:t>
+      </w:r>
+      <w:bookmarkStart w:id="59" w:name="_Toc289954180"/>
+      <w:r>
+        <w:rPr>
+          <w:b w:val="0"/>
+          <w:color w:val="auto"/>
+        </w:rPr>
+        <w:t>Playing the game</w:t>
+      </w:r>
+      <w:bookmarkEnd w:id="59"/>
+    </w:p>
+    <w:p>
+      <w:pPr>
+        <w:keepNext/>
+        <w:spacing w:line="360" w:lineRule="auto"/>
+      </w:pPr>
+      <w:r>
+        <w:rPr>
+          <w:noProof/>
+          <w:lang w:val="en-CA" w:eastAsia="en-CA" w:bidi="hi-IN"/>
+        </w:rPr>
+        <w:drawing>
+          <wp:inline distT="0" distB="0" distL="0" distR="0" wp14:anchorId="39826ECD" wp14:editId="5BE17D98">
+            <wp:extent cx="5957415" cy="5487655"/>
+            <wp:effectExtent l="0" t="0" r="5715" b="0"/>
+            <wp:docPr id="21" name="Picture 21"/>
+            <wp:cNvGraphicFramePr>
+              <a:graphicFrameLocks xmlns:a="http://schemas.openxmlformats.org/drawingml/2006/main" noChangeAspect="1"/>
+            </wp:cNvGraphicFramePr>
+            <a:graphic xmlns:a="http://schemas.openxmlformats.org/drawingml/2006/main">
+              <a:graphicData uri="http://schemas.openxmlformats.org/drawingml/2006/picture">
+                <pic:pic xmlns:pic="http://schemas.openxmlformats.org/drawingml/2006/picture">
+                  <pic:nvPicPr>
+                    <pic:cNvPr id="0" name="Sequence Diagram3.jpg"/>
+                    <pic:cNvPicPr/>
+                  </pic:nvPicPr>
+                  <pic:blipFill>
+                    <a:blip r:embed="rId24">
+                      <a:extLst>
+                        <a:ext uri="{28A0092B-C50C-407E-A947-70E740481C1C}">
+                          <a14:useLocalDpi xmlns:a14="http://schemas.microsoft.com/office/drawing/2010/main" val="0"/>
+                        </a:ext>
+                      </a:extLst>
+                    </a:blip>
+                    <a:stretch>
+                      <a:fillRect/>
+                    </a:stretch>
+                  </pic:blipFill>
+                  <pic:spPr>
+                    <a:xfrm>
+                      <a:off x="0" y="0"/>
+                      <a:ext cx="5957415" cy="5487655"/>
+                    </a:xfrm>
+                    <a:prstGeom prst="rect">
+                      <a:avLst/>
+                    </a:prstGeom>
+                  </pic:spPr>
+                </pic:pic>
+              </a:graphicData>
+            </a:graphic>
+          </wp:inline>
+        </w:drawing>
+      </w:r>
+    </w:p>
+    <w:p>
+      <w:pPr>
+        <w:pStyle w:val="Caption"/>
+        <w:jc w:val="center"/>
+        <w:rPr>
+          <w:color w:val="auto"/>
+        </w:rPr>
+      </w:pPr>
+      <w:bookmarkStart w:id="60" w:name="OLE_LINK43"/>
+      <w:bookmarkStart w:id="61" w:name="OLE_LINK44"/>
+      <w:r>
+        <w:rPr>
+          <w:color w:val="auto"/>
+        </w:rPr>
+        <w:t xml:space="preserve">Figure </w:t>
+      </w:r>
+      <w:r>
+        <w:rPr>
+          <w:color w:val="auto"/>
+        </w:rPr>
+        <w:fldChar w:fldCharType="begin"/>
+      </w:r>
+      <w:r>
+        <w:rPr>
+          <w:color w:val="auto"/>
+        </w:rPr>
+        <w:instrText xml:space="preserve"> SEQ Figure \* ARABIC </w:instrText>
+      </w:r>
+      <w:r>
+        <w:rPr>
+          <w:color w:val="auto"/>
+        </w:rPr>
+        <w:fldChar w:fldCharType="separate"/>
+      </w:r>
+      <w:r>
+        <w:rPr>
+          <w:noProof/>
+          <w:color w:val="auto"/>
+        </w:rPr>
+        <w:t>18</w:t>
+      </w:r>
+      <w:r>
+        <w:rPr>
+          <w:color w:val="auto"/>
+        </w:rPr>
+        <w:fldChar w:fldCharType="end"/>
+      </w:r>
+      <w:r>
+        <w:rPr>
+          <w:color w:val="auto"/>
+        </w:rPr>
+        <w:t xml:space="preserve"> - Sequence Diagram Play Game</w:t>
+      </w:r>
+    </w:p>
+    <w:bookmarkEnd w:id="60"/>
+    <w:bookmarkEnd w:id="61"/>
+    <w:p>
+      <w:pPr>
+        <w:spacing w:line="360" w:lineRule="auto"/>
+      </w:pPr>
+    </w:p>
+    <w:p>
+      <w:pPr>
+        <w:pStyle w:val="Heading2"/>
+        <w:rPr>
+          <w:b w:val="0"/>
+          <w:color w:val="auto"/>
+        </w:rPr>
+      </w:pPr>
+      <w:r>
+        <w:rPr>
+          <w:b w:val="0"/>
+          <w:color w:val="auto"/>
+        </w:rPr>
+        <w:lastRenderedPageBreak/>
+        <w:t xml:space="preserve">2. </w:t>
+      </w:r>
+      <w:r>
+        <w:rPr>
+          <w:b w:val="0"/>
+          <w:color w:val="auto"/>
+        </w:rPr>
+        <w:t>Creating a new game map</w:t>
+      </w:r>
+      <w:bookmarkEnd w:id="58"/>
     </w:p>
     <w:p>
       <w:pPr>
@@ -7370,7 +7576,7 @@
                     <pic:cNvPicPr/>
                   </pic:nvPicPr>
                   <pic:blipFill>
-                    <a:blip r:embed="rId24">
+                    <a:blip r:embed="rId25">
                       <a:extLst>
                         <a:ext uri="{28A0092B-C50C-407E-A947-70E740481C1C}">
                           <a14:useLocalDpi xmlns:a14="http://schemas.microsoft.com/office/drawing/2010/main" val="0"/>
@@ -7405,8 +7611,8 @@
           <w:color w:val="auto"/>
         </w:rPr>
       </w:pPr>
-      <w:bookmarkStart w:id="58" w:name="OLE_LINK37"/>
-      <w:bookmarkStart w:id="59" w:name="OLE_LINK38"/>
+      <w:bookmarkStart w:id="62" w:name="OLE_LINK37"/>
+      <w:bookmarkStart w:id="63" w:name="OLE_LINK38"/>
       <w:r>
         <w:rPr>
           <w:color w:val="auto"/>
@@ -7417,32 +7623,7 @@
         <w:rPr>
           <w:color w:val="auto"/>
         </w:rPr>
-        <w:fldChar w:fldCharType="begin"/>
-      </w:r>
-      <w:r>
-        <w:rPr>
-          <w:color w:val="auto"/>
-        </w:rPr>
-        <w:instrText xml:space="preserve"> SEQ Figure \* ARABIC </w:instrText>
-      </w:r>
-      <w:r>
-        <w:rPr>
-          <w:color w:val="auto"/>
-        </w:rPr>
-        <w:fldChar w:fldCharType="separate"/>
-      </w:r>
-      <w:r>
-        <w:rPr>
-          <w:noProof/>
-          <w:color w:val="auto"/>
-        </w:rPr>
-        <w:t>15</w:t>
-      </w:r>
-      <w:r>
-        <w:rPr>
-          <w:color w:val="auto"/>
-        </w:rPr>
-        <w:fldChar w:fldCharType="end"/>
+        <w:t>16</w:t>
       </w:r>
       <w:r>
         <w:rPr>
@@ -7459,16 +7640,15 @@
           <w:color w:val="auto"/>
         </w:rPr>
       </w:pPr>
-      <w:bookmarkStart w:id="60" w:name="_Toc289954178"/>
-      <w:bookmarkEnd w:id="58"/>
-      <w:bookmarkEnd w:id="59"/>
+      <w:bookmarkStart w:id="64" w:name="_Toc289954178"/>
+      <w:bookmarkEnd w:id="62"/>
+      <w:bookmarkEnd w:id="63"/>
       <w:r>
         <w:rPr>
           <w:b w:val="0"/>
           <w:color w:val="auto"/>
         </w:rPr>
-        <w:lastRenderedPageBreak/>
-        <w:t>2</w:t>
+        <w:t>3</w:t>
       </w:r>
       <w:r>
         <w:rPr>
@@ -7477,7 +7657,7 @@
         </w:rPr>
         <w:t>. Starting a wave</w:t>
       </w:r>
-      <w:bookmarkEnd w:id="60"/>
+      <w:bookmarkEnd w:id="64"/>
     </w:p>
     <w:p>
       <w:pPr>
@@ -7506,7 +7686,7 @@
                     <pic:cNvPicPr/>
                   </pic:nvPicPr>
                   <pic:blipFill>
-                    <a:blip r:embed="rId25">
+                    <a:blip r:embed="rId26">
                       <a:extLst>
                         <a:ext uri="{28A0092B-C50C-407E-A947-70E740481C1C}">
                           <a14:useLocalDpi xmlns:a14="http://schemas.microsoft.com/office/drawing/2010/main" val="0"/>
@@ -7541,8 +7721,8 @@
           <w:color w:val="auto"/>
         </w:rPr>
       </w:pPr>
-      <w:bookmarkStart w:id="61" w:name="OLE_LINK39"/>
-      <w:bookmarkStart w:id="62" w:name="OLE_LINK40"/>
+      <w:bookmarkStart w:id="65" w:name="OLE_LINK39"/>
+      <w:bookmarkStart w:id="66" w:name="OLE_LINK40"/>
       <w:r>
         <w:rPr>
           <w:color w:val="auto"/>
@@ -7553,32 +7733,7 @@
         <w:rPr>
           <w:color w:val="auto"/>
         </w:rPr>
-        <w:fldChar w:fldCharType="begin"/>
-      </w:r>
-      <w:r>
-        <w:rPr>
-          <w:color w:val="auto"/>
-        </w:rPr>
-        <w:instrText xml:space="preserve"> SEQ Figure \* ARABIC </w:instrText>
-      </w:r>
-      <w:r>
-        <w:rPr>
-          <w:color w:val="auto"/>
-        </w:rPr>
-        <w:fldChar w:fldCharType="separate"/>
-      </w:r>
-      <w:r>
-        <w:rPr>
-          <w:noProof/>
-          <w:color w:val="auto"/>
-        </w:rPr>
-        <w:t>16</w:t>
-      </w:r>
-      <w:r>
-        <w:rPr>
-          <w:color w:val="auto"/>
-        </w:rPr>
-        <w:fldChar w:fldCharType="end"/>
+        <w:t>17</w:t>
       </w:r>
       <w:r>
         <w:rPr>
@@ -7587,8 +7742,8 @@
         <w:t xml:space="preserve"> - Sequence Diagram Start Wave</w:t>
       </w:r>
     </w:p>
-    <w:bookmarkEnd w:id="61"/>
-    <w:bookmarkEnd w:id="62"/>
+    <w:bookmarkEnd w:id="65"/>
+    <w:bookmarkEnd w:id="66"/>
     <w:p>
       <w:pPr>
         <w:spacing w:line="360" w:lineRule="auto"/>
@@ -7602,14 +7757,14 @@
           <w:color w:val="auto"/>
         </w:rPr>
       </w:pPr>
-      <w:bookmarkStart w:id="63" w:name="_Toc289954179"/>
+      <w:bookmarkStart w:id="67" w:name="_Toc289954179"/>
       <w:r>
         <w:rPr>
           <w:b w:val="0"/>
           <w:color w:val="auto"/>
         </w:rPr>
         <w:lastRenderedPageBreak/>
-        <w:t>3</w:t>
+        <w:t>4</w:t>
       </w:r>
       <w:r>
         <w:rPr>
@@ -7618,7 +7773,7 @@
         </w:rPr>
         <w:t>. Preparing for the wave</w:t>
       </w:r>
-      <w:bookmarkEnd w:id="63"/>
+      <w:bookmarkEnd w:id="67"/>
     </w:p>
     <w:p>
       <w:pPr>
@@ -7647,7 +7802,7 @@
                     <pic:cNvPicPr/>
                   </pic:nvPicPr>
                   <pic:blipFill>
-                    <a:blip r:embed="rId26">
+                    <a:blip r:embed="rId27">
                       <a:extLst>
                         <a:ext uri="{28A0092B-C50C-407E-A947-70E740481C1C}">
                           <a14:useLocalDpi xmlns:a14="http://schemas.microsoft.com/office/drawing/2010/main" val="0"/>
@@ -7682,8 +7837,8 @@
           <w:color w:val="auto"/>
         </w:rPr>
       </w:pPr>
-      <w:bookmarkStart w:id="64" w:name="OLE_LINK41"/>
-      <w:bookmarkStart w:id="65" w:name="OLE_LINK42"/>
+      <w:bookmarkStart w:id="68" w:name="OLE_LINK41"/>
+      <w:bookmarkStart w:id="69" w:name="OLE_LINK42"/>
       <w:r>
         <w:rPr>
           <w:color w:val="auto"/>
@@ -7694,177 +7849,17 @@
         <w:rPr>
           <w:color w:val="auto"/>
         </w:rPr>
-        <w:fldChar w:fldCharType="begin"/>
-      </w:r>
-      <w:r>
-        <w:rPr>
-          <w:color w:val="auto"/>
-        </w:rPr>
-        <w:instrText xml:space="preserve"> SEQ Figure \* ARABIC </w:instrText>
-      </w:r>
-      <w:r>
-        <w:rPr>
-          <w:color w:val="auto"/>
-        </w:rPr>
-        <w:fldChar w:fldCharType="separate"/>
-      </w:r>
-      <w:r>
-        <w:rPr>
-          <w:noProof/>
-          <w:color w:val="auto"/>
-        </w:rPr>
-        <w:t>17</w:t>
-      </w:r>
-      <w:r>
-        <w:rPr>
-          <w:color w:val="auto"/>
-        </w:rPr>
-        <w:fldChar w:fldCharType="end"/>
+        <w:t>18</w:t>
       </w:r>
       <w:r>
         <w:rPr>
           <w:color w:val="auto"/>
         </w:rPr>
         <w:t xml:space="preserve"> - Sequence Diagram Prepare</w:t>
-      </w:r>
-    </w:p>
-    <w:p>
-      <w:pPr>
-        <w:pStyle w:val="Heading2"/>
-        <w:rPr>
-          <w:b w:val="0"/>
-          <w:color w:val="auto"/>
-        </w:rPr>
-      </w:pPr>
-      <w:bookmarkStart w:id="66" w:name="_Toc289954180"/>
-      <w:bookmarkEnd w:id="64"/>
-      <w:bookmarkEnd w:id="65"/>
-      <w:r>
-        <w:rPr>
-          <w:b w:val="0"/>
-          <w:color w:val="auto"/>
-        </w:rPr>
-        <w:lastRenderedPageBreak/>
-        <w:t>4. Playing the game</w:t>
-      </w:r>
-      <w:bookmarkEnd w:id="66"/>
-    </w:p>
-    <w:p>
-      <w:pPr>
-        <w:keepNext/>
-        <w:spacing w:line="360" w:lineRule="auto"/>
-      </w:pPr>
-      <w:r>
-        <w:rPr>
-          <w:noProof/>
-          <w:lang w:val="en-CA" w:eastAsia="en-CA" w:bidi="hi-IN"/>
-        </w:rPr>
-        <w:drawing>
-          <wp:inline distT="0" distB="0" distL="0" distR="0" wp14:anchorId="68C0CF5F" wp14:editId="3E2C7248">
-            <wp:extent cx="5957415" cy="5487655"/>
-            <wp:effectExtent l="0" t="0" r="5715" b="0"/>
-            <wp:docPr id="21" name="Picture 21"/>
-            <wp:cNvGraphicFramePr>
-              <a:graphicFrameLocks xmlns:a="http://schemas.openxmlformats.org/drawingml/2006/main" noChangeAspect="1"/>
-            </wp:cNvGraphicFramePr>
-            <a:graphic xmlns:a="http://schemas.openxmlformats.org/drawingml/2006/main">
-              <a:graphicData uri="http://schemas.openxmlformats.org/drawingml/2006/picture">
-                <pic:pic xmlns:pic="http://schemas.openxmlformats.org/drawingml/2006/picture">
-                  <pic:nvPicPr>
-                    <pic:cNvPr id="0" name="Sequence Diagram3.jpg"/>
-                    <pic:cNvPicPr/>
-                  </pic:nvPicPr>
-                  <pic:blipFill>
-                    <a:blip r:embed="rId27">
-                      <a:extLst>
-                        <a:ext uri="{28A0092B-C50C-407E-A947-70E740481C1C}">
-                          <a14:useLocalDpi xmlns:a14="http://schemas.microsoft.com/office/drawing/2010/main" val="0"/>
-                        </a:ext>
-                      </a:extLst>
-                    </a:blip>
-                    <a:stretch>
-                      <a:fillRect/>
-                    </a:stretch>
-                  </pic:blipFill>
-                  <pic:spPr>
-                    <a:xfrm>
-                      <a:off x="0" y="0"/>
-                      <a:ext cx="5957415" cy="5487655"/>
-                    </a:xfrm>
-                    <a:prstGeom prst="rect">
-                      <a:avLst/>
-                    </a:prstGeom>
-                  </pic:spPr>
-                </pic:pic>
-              </a:graphicData>
-            </a:graphic>
-          </wp:inline>
-        </w:drawing>
-      </w:r>
-      <w:bookmarkStart w:id="67" w:name="_GoBack"/>
-      <w:bookmarkEnd w:id="67"/>
-    </w:p>
-    <w:p>
-      <w:pPr>
-        <w:pStyle w:val="Caption"/>
-        <w:jc w:val="center"/>
-        <w:rPr>
-          <w:color w:val="auto"/>
-        </w:rPr>
-      </w:pPr>
-      <w:bookmarkStart w:id="68" w:name="OLE_LINK43"/>
-      <w:bookmarkStart w:id="69" w:name="OLE_LINK44"/>
-      <w:r>
-        <w:rPr>
-          <w:color w:val="auto"/>
-        </w:rPr>
-        <w:t xml:space="preserve">Figure </w:t>
-      </w:r>
-      <w:r>
-        <w:rPr>
-          <w:color w:val="auto"/>
-        </w:rPr>
-        <w:fldChar w:fldCharType="begin"/>
-      </w:r>
-      <w:r>
-        <w:rPr>
-          <w:color w:val="auto"/>
-        </w:rPr>
-        <w:instrText xml:space="preserve"> SEQ Figure \* ARABIC </w:instrText>
-      </w:r>
-      <w:r>
-        <w:rPr>
-          <w:color w:val="auto"/>
-        </w:rPr>
-        <w:fldChar w:fldCharType="separate"/>
-      </w:r>
-      <w:r>
-        <w:rPr>
-          <w:noProof/>
-          <w:color w:val="auto"/>
-        </w:rPr>
-        <w:t>18</w:t>
-      </w:r>
-      <w:r>
-        <w:rPr>
-          <w:color w:val="auto"/>
-        </w:rPr>
-        <w:fldChar w:fldCharType="end"/>
-      </w:r>
-      <w:r>
-        <w:rPr>
-          <w:color w:val="auto"/>
-        </w:rPr>
-        <w:t xml:space="preserve"> - Sequence Diagram Play Game</w:t>
       </w:r>
     </w:p>
     <w:bookmarkEnd w:id="68"/>
     <w:bookmarkEnd w:id="69"/>
-    <w:p>
-      <w:pPr>
-        <w:spacing w:line="360" w:lineRule="auto"/>
-      </w:pPr>
-    </w:p>
     <w:p/>
     <w:sectPr>
       <w:pgSz w:w="12240" w:h="15840"/>
@@ -9578,7 +9573,7 @@
 </file>
 
 <file path=customXml/itemProps1.xml><?xml version="1.0" encoding="utf-8"?>
-<ds:datastoreItem xmlns:ds="http://schemas.openxmlformats.org/officeDocument/2006/customXml" ds:itemID="{0E8B1F55-E5FF-44FE-B5B2-1559377685A5}">
+<ds:datastoreItem xmlns:ds="http://schemas.openxmlformats.org/officeDocument/2006/customXml" ds:itemID="{FA5F8457-50B2-48F9-B3E0-B5D262B70AFB}">
   <ds:schemaRefs>
     <ds:schemaRef ds:uri="http://schemas.openxmlformats.org/officeDocument/2006/bibliography"/>
   </ds:schemaRefs>

</xml_diff>

<commit_message>
Seq pristine ! :)
</commit_message>
<xml_diff>
--- a/Architecture and Design/Architecture and Design.docx
+++ b/Architecture and Design/Architecture and Design.docx
@@ -3726,7 +3726,7 @@
                     </a:ln>
                     <a:extLst>
                       <a:ext uri="{53640926-AAD7-44d8-BBD7-CCE9431645EC}">
-                        <a14:shadowObscured xmlns="" xmlns:mo="http://schemas.microsoft.com/office/mac/office/2008/main" xmlns:mv="urn:schemas-microsoft-com:mac:vml" xmlns:o="urn:schemas-microsoft-com:office:office" xmlns:v="urn:schemas-microsoft-com:vml" xmlns:w10="urn:schemas-microsoft-com:office:word" xmlns:w="http://schemas.openxmlformats.org/wordprocessingml/2006/main" xmlns:a14="http://schemas.microsoft.com/office/drawing/2010/main"/>
+                        <a14:shadowObscured xmlns:a14="http://schemas.microsoft.com/office/drawing/2010/main" xmlns:w="http://schemas.openxmlformats.org/wordprocessingml/2006/main" xmlns:w10="urn:schemas-microsoft-com:office:word" xmlns:v="urn:schemas-microsoft-com:vml" xmlns:o="urn:schemas-microsoft-com:office:office" xmlns:mv="urn:schemas-microsoft-com:mac:vml" xmlns:mo="http://schemas.microsoft.com/office/mac/office/2008/main" xmlns=""/>
                       </a:ext>
                     </a:extLst>
                   </pic:spPr>
@@ -5672,7 +5672,7 @@
                     </a:ln>
                     <a:extLst>
                       <a:ext uri="{53640926-AAD7-44d8-BBD7-CCE9431645EC}">
-                        <a14:shadowObscured xmlns="" xmlns:mo="http://schemas.microsoft.com/office/mac/office/2008/main" xmlns:mv="urn:schemas-microsoft-com:mac:vml" xmlns:o="urn:schemas-microsoft-com:office:office" xmlns:v="urn:schemas-microsoft-com:vml" xmlns:w10="urn:schemas-microsoft-com:office:word" xmlns:w="http://schemas.openxmlformats.org/wordprocessingml/2006/main" xmlns:a14="http://schemas.microsoft.com/office/drawing/2010/main"/>
+                        <a14:shadowObscured xmlns:a14="http://schemas.microsoft.com/office/drawing/2010/main" xmlns:w="http://schemas.openxmlformats.org/wordprocessingml/2006/main" xmlns:w10="urn:schemas-microsoft-com:office:word" xmlns:v="urn:schemas-microsoft-com:vml" xmlns:o="urn:schemas-microsoft-com:office:office" xmlns:mv="urn:schemas-microsoft-com:mac:vml" xmlns:mo="http://schemas.microsoft.com/office/mac/office/2008/main" xmlns=""/>
                       </a:ext>
                     </a:extLst>
                   </pic:spPr>
@@ -6271,7 +6271,7 @@
                     </a:ln>
                     <a:extLst>
                       <a:ext uri="{53640926-AAD7-44d8-BBD7-CCE9431645EC}">
-                        <a14:shadowObscured xmlns="" xmlns:mo="http://schemas.microsoft.com/office/mac/office/2008/main" xmlns:mv="urn:schemas-microsoft-com:mac:vml" xmlns:o="urn:schemas-microsoft-com:office:office" xmlns:v="urn:schemas-microsoft-com:vml" xmlns:w10="urn:schemas-microsoft-com:office:word" xmlns:w="http://schemas.openxmlformats.org/wordprocessingml/2006/main" xmlns:a14="http://schemas.microsoft.com/office/drawing/2010/main"/>
+                        <a14:shadowObscured xmlns:a14="http://schemas.microsoft.com/office/drawing/2010/main" xmlns:w="http://schemas.openxmlformats.org/wordprocessingml/2006/main" xmlns:w10="urn:schemas-microsoft-com:office:word" xmlns:v="urn:schemas-microsoft-com:vml" xmlns:o="urn:schemas-microsoft-com:office:office" xmlns:mv="urn:schemas-microsoft-com:mac:vml" xmlns:mo="http://schemas.microsoft.com/office/mac/office/2008/main" xmlns=""/>
                       </a:ext>
                     </a:extLst>
                   </pic:spPr>
@@ -7302,10 +7302,7 @@
         </w:numPr>
       </w:pPr>
       <w:r>
-        <w:t>Playing the Game</w:t>
-      </w:r>
-      <w:r>
-        <w:t>, which would encompass all the other use cases, as the ulterior motive for the user.</w:t>
+        <w:t>Playing the Game, which would encompass all the other use cases, as the ulterior motive for the user.</w:t>
       </w:r>
     </w:p>
     <w:p>
@@ -7373,10 +7370,7 @@
         <w:t xml:space="preserve"> will interact with the system in order to achieve a goal.</w:t>
       </w:r>
     </w:p>
-    <w:p>
-      <w:bookmarkStart w:id="57" w:name="_GoBack"/>
-      <w:bookmarkEnd w:id="57"/>
-    </w:p>
+    <w:p/>
     <w:p>
       <w:pPr>
         <w:pStyle w:val="Heading2"/>
@@ -7385,7 +7379,7 @@
           <w:color w:val="auto"/>
         </w:rPr>
       </w:pPr>
-      <w:bookmarkStart w:id="58" w:name="_Toc289954177"/>
+      <w:bookmarkStart w:id="57" w:name="_Toc289954177"/>
       <w:r>
         <w:rPr>
           <w:b w:val="0"/>
@@ -7400,7 +7394,7 @@
         </w:rPr>
         <w:t xml:space="preserve">. </w:t>
       </w:r>
-      <w:bookmarkStart w:id="59" w:name="_Toc289954180"/>
+      <w:bookmarkStart w:id="58" w:name="_Toc289954180"/>
       <w:r>
         <w:rPr>
           <w:b w:val="0"/>
@@ -7408,7 +7402,7 @@
         </w:rPr>
         <w:t>Playing the game</w:t>
       </w:r>
-      <w:bookmarkEnd w:id="59"/>
+      <w:bookmarkEnd w:id="58"/>
     </w:p>
     <w:p>
       <w:pPr>
@@ -7421,8 +7415,8 @@
           <w:lang w:val="en-CA" w:eastAsia="en-CA" w:bidi="hi-IN"/>
         </w:rPr>
         <w:drawing>
-          <wp:inline distT="0" distB="0" distL="0" distR="0" wp14:anchorId="39826ECD" wp14:editId="5BE17D98">
-            <wp:extent cx="5957415" cy="5487655"/>
+          <wp:inline distT="0" distB="0" distL="0" distR="0" wp14:anchorId="39826ECD" wp14:editId="067D3F71">
+            <wp:extent cx="5957415" cy="5487654"/>
             <wp:effectExtent l="0" t="0" r="5715" b="0"/>
             <wp:docPr id="21" name="Picture 21"/>
             <wp:cNvGraphicFramePr>
@@ -7450,7 +7444,7 @@
                   <pic:spPr>
                     <a:xfrm>
                       <a:off x="0" y="0"/>
-                      <a:ext cx="5957415" cy="5487655"/>
+                      <a:ext cx="5957415" cy="5487654"/>
                     </a:xfrm>
                     <a:prstGeom prst="rect">
                       <a:avLst/>
@@ -7462,6 +7456,8 @@
           </wp:inline>
         </w:drawing>
       </w:r>
+      <w:bookmarkStart w:id="59" w:name="_GoBack"/>
+      <w:bookmarkEnd w:id="59"/>
     </w:p>
     <w:p>
       <w:pPr>
@@ -7483,32 +7479,7 @@
         <w:rPr>
           <w:color w:val="auto"/>
         </w:rPr>
-        <w:fldChar w:fldCharType="begin"/>
-      </w:r>
-      <w:r>
-        <w:rPr>
-          <w:color w:val="auto"/>
-        </w:rPr>
-        <w:instrText xml:space="preserve"> SEQ Figure \* ARABIC </w:instrText>
-      </w:r>
-      <w:r>
-        <w:rPr>
-          <w:color w:val="auto"/>
-        </w:rPr>
-        <w:fldChar w:fldCharType="separate"/>
-      </w:r>
-      <w:r>
-        <w:rPr>
-          <w:noProof/>
-          <w:color w:val="auto"/>
-        </w:rPr>
-        <w:t>18</w:t>
-      </w:r>
-      <w:r>
-        <w:rPr>
-          <w:color w:val="auto"/>
-        </w:rPr>
-        <w:fldChar w:fldCharType="end"/>
+        <w:t>15</w:t>
       </w:r>
       <w:r>
         <w:rPr>
@@ -7547,7 +7518,7 @@
         </w:rPr>
         <w:t>Creating a new game map</w:t>
       </w:r>
-      <w:bookmarkEnd w:id="58"/>
+      <w:bookmarkEnd w:id="57"/>
     </w:p>
     <w:p>
       <w:pPr>
@@ -9573,7 +9544,7 @@
 </file>
 
 <file path=customXml/itemProps1.xml><?xml version="1.0" encoding="utf-8"?>
-<ds:datastoreItem xmlns:ds="http://schemas.openxmlformats.org/officeDocument/2006/customXml" ds:itemID="{FA5F8457-50B2-48F9-B3E0-B5D262B70AFB}">
+<ds:datastoreItem xmlns:ds="http://schemas.openxmlformats.org/officeDocument/2006/customXml" ds:itemID="{2CEDEC91-A986-48D4-A007-B5852589154A}">
   <ds:schemaRefs>
     <ds:schemaRef ds:uri="http://schemas.openxmlformats.org/officeDocument/2006/bibliography"/>
   </ds:schemaRefs>

</xml_diff>

<commit_message>
Edited my part of the seq diagrams
</commit_message>
<xml_diff>
--- a/Architecture and Design/Architecture and Design.docx
+++ b/Architecture and Design/Architecture and Design.docx
@@ -72,7 +72,23 @@
         <w:jc w:val="center"/>
       </w:pPr>
       <w:r>
-        <w:t>Team 6: Amlekar R, Aydede E, Gupta Y, Wright A</w:t>
+        <w:t xml:space="preserve">Team 6: </w:t>
+      </w:r>
+      <w:proofErr w:type="spellStart"/>
+      <w:r>
+        <w:t>Amlekar</w:t>
+      </w:r>
+      <w:proofErr w:type="spellEnd"/>
+      <w:r>
+        <w:t xml:space="preserve"> R, </w:t>
+      </w:r>
+      <w:proofErr w:type="spellStart"/>
+      <w:r>
+        <w:t>Aydede</w:t>
+      </w:r>
+      <w:proofErr w:type="spellEnd"/>
+      <w:r>
+        <w:t xml:space="preserve"> E, Gupta Y, Wright A</w:t>
       </w:r>
     </w:p>
     <w:p>
@@ -170,7 +186,15 @@
         <w:jc w:val="center"/>
       </w:pPr>
       <w:r>
-        <w:t>ECSE 321:Introduction to Software Engineering</w:t>
+        <w:t>ECSE 321</w:t>
+      </w:r>
+      <w:proofErr w:type="gramStart"/>
+      <w:r>
+        <w:t>:Introduction</w:t>
+      </w:r>
+      <w:proofErr w:type="gramEnd"/>
+      <w:r>
+        <w:t xml:space="preserve"> to Software Engineering</w:t>
       </w:r>
     </w:p>
     <w:p>
@@ -227,7 +251,7 @@
           <w:color w:val="auto"/>
         </w:rPr>
       </w:pPr>
-      <w:bookmarkStart w:id="0" w:name="_Toc289954149"/>
+      <w:bookmarkStart w:id="0" w:name="_Toc416100891"/>
       <w:r>
         <w:rPr>
           <w:color w:val="auto"/>
@@ -422,7 +446,10 @@
               <w:jc w:val="center"/>
             </w:pPr>
             <w:r>
-              <w:t>Heavy editing and submission of images</w:t>
+              <w:t xml:space="preserve">Heavy </w:t>
+            </w:r>
+            <w:r>
+              <w:t>editing and addition of UML diagrams</w:t>
             </w:r>
           </w:p>
         </w:tc>
@@ -515,7 +542,9 @@
             <w:rPr>
               <w:b w:val="0"/>
               <w:noProof/>
-              <w:lang w:eastAsia="ja-JP"/>
+              <w:sz w:val="22"/>
+              <w:szCs w:val="20"/>
+              <w:lang w:val="en-CA" w:eastAsia="en-CA" w:bidi="hi-IN"/>
             </w:rPr>
           </w:pPr>
           <w:r>
@@ -549,7 +578,7 @@
             <w:rPr>
               <w:noProof/>
             </w:rPr>
-            <w:instrText xml:space="preserve"> PAGEREF _Toc289954149 \h </w:instrText>
+            <w:instrText xml:space="preserve"> PAGEREF _Toc416100891 \h </w:instrText>
           </w:r>
           <w:r>
             <w:rPr>
@@ -584,7 +613,9 @@
             <w:rPr>
               <w:b w:val="0"/>
               <w:noProof/>
-              <w:lang w:eastAsia="ja-JP"/>
+              <w:sz w:val="22"/>
+              <w:szCs w:val="20"/>
+              <w:lang w:val="en-CA" w:eastAsia="en-CA" w:bidi="hi-IN"/>
             </w:rPr>
           </w:pPr>
           <w:r>
@@ -609,7 +640,7 @@
             <w:rPr>
               <w:noProof/>
             </w:rPr>
-            <w:instrText xml:space="preserve"> PAGEREF _Toc289954150 \h </w:instrText>
+            <w:instrText xml:space="preserve"> PAGEREF _Toc416100892 \h </w:instrText>
           </w:r>
           <w:r>
             <w:rPr>
@@ -644,7 +675,9 @@
             <w:rPr>
               <w:b w:val="0"/>
               <w:noProof/>
-              <w:lang w:eastAsia="ja-JP"/>
+              <w:sz w:val="22"/>
+              <w:szCs w:val="20"/>
+              <w:lang w:val="en-CA" w:eastAsia="en-CA" w:bidi="hi-IN"/>
             </w:rPr>
           </w:pPr>
           <w:r>
@@ -669,7 +702,7 @@
             <w:rPr>
               <w:noProof/>
             </w:rPr>
-            <w:instrText xml:space="preserve"> PAGEREF _Toc289954151 \h </w:instrText>
+            <w:instrText xml:space="preserve"> PAGEREF _Toc416100893 \h </w:instrText>
           </w:r>
           <w:r>
             <w:rPr>
@@ -704,9 +737,8 @@
             <w:rPr>
               <w:b w:val="0"/>
               <w:noProof/>
-              <w:sz w:val="24"/>
-              <w:szCs w:val="24"/>
-              <w:lang w:eastAsia="ja-JP"/>
+              <w:szCs w:val="20"/>
+              <w:lang w:val="en-CA" w:eastAsia="en-CA" w:bidi="hi-IN"/>
             </w:rPr>
           </w:pPr>
           <w:r>
@@ -731,7 +763,7 @@
             <w:rPr>
               <w:noProof/>
             </w:rPr>
-            <w:instrText xml:space="preserve"> PAGEREF _Toc289954152 \h </w:instrText>
+            <w:instrText xml:space="preserve"> PAGEREF _Toc416100894 \h </w:instrText>
           </w:r>
           <w:r>
             <w:rPr>
@@ -766,9 +798,8 @@
             <w:rPr>
               <w:b w:val="0"/>
               <w:noProof/>
-              <w:sz w:val="24"/>
-              <w:szCs w:val="24"/>
-              <w:lang w:eastAsia="ja-JP"/>
+              <w:szCs w:val="20"/>
+              <w:lang w:val="en-CA" w:eastAsia="en-CA" w:bidi="hi-IN"/>
             </w:rPr>
           </w:pPr>
           <w:r>
@@ -793,7 +824,7 @@
             <w:rPr>
               <w:noProof/>
             </w:rPr>
-            <w:instrText xml:space="preserve"> PAGEREF _Toc289954153 \h </w:instrText>
+            <w:instrText xml:space="preserve"> PAGEREF _Toc416100895 \h </w:instrText>
           </w:r>
           <w:r>
             <w:rPr>
@@ -827,9 +858,8 @@
             </w:tabs>
             <w:rPr>
               <w:noProof/>
-              <w:sz w:val="24"/>
-              <w:szCs w:val="24"/>
-              <w:lang w:eastAsia="ja-JP"/>
+              <w:szCs w:val="20"/>
+              <w:lang w:val="en-CA" w:eastAsia="en-CA" w:bidi="hi-IN"/>
             </w:rPr>
           </w:pPr>
           <w:r>
@@ -854,7 +884,7 @@
             <w:rPr>
               <w:noProof/>
             </w:rPr>
-            <w:instrText xml:space="preserve"> PAGEREF _Toc289954154 \h </w:instrText>
+            <w:instrText xml:space="preserve"> PAGEREF _Toc416100896 \h </w:instrText>
           </w:r>
           <w:r>
             <w:rPr>
@@ -888,9 +918,8 @@
             </w:tabs>
             <w:rPr>
               <w:noProof/>
-              <w:sz w:val="24"/>
-              <w:szCs w:val="24"/>
-              <w:lang w:eastAsia="ja-JP"/>
+              <w:szCs w:val="20"/>
+              <w:lang w:val="en-CA" w:eastAsia="en-CA" w:bidi="hi-IN"/>
             </w:rPr>
           </w:pPr>
           <w:r>
@@ -915,7 +944,7 @@
             <w:rPr>
               <w:noProof/>
             </w:rPr>
-            <w:instrText xml:space="preserve"> PAGEREF _Toc289954155 \h </w:instrText>
+            <w:instrText xml:space="preserve"> PAGEREF _Toc416100897 \h </w:instrText>
           </w:r>
           <w:r>
             <w:rPr>
@@ -950,9 +979,8 @@
             <w:rPr>
               <w:b w:val="0"/>
               <w:noProof/>
-              <w:sz w:val="24"/>
-              <w:szCs w:val="24"/>
-              <w:lang w:eastAsia="ja-JP"/>
+              <w:szCs w:val="20"/>
+              <w:lang w:val="en-CA" w:eastAsia="en-CA" w:bidi="hi-IN"/>
             </w:rPr>
           </w:pPr>
           <w:r>
@@ -977,7 +1005,7 @@
             <w:rPr>
               <w:noProof/>
             </w:rPr>
-            <w:instrText xml:space="preserve"> PAGEREF _Toc289954156 \h </w:instrText>
+            <w:instrText xml:space="preserve"> PAGEREF _Toc416100898 \h </w:instrText>
           </w:r>
           <w:r>
             <w:rPr>
@@ -1012,7 +1040,9 @@
             <w:rPr>
               <w:b w:val="0"/>
               <w:noProof/>
-              <w:lang w:eastAsia="ja-JP"/>
+              <w:sz w:val="22"/>
+              <w:szCs w:val="20"/>
+              <w:lang w:val="en-CA" w:eastAsia="en-CA" w:bidi="hi-IN"/>
             </w:rPr>
           </w:pPr>
           <w:r>
@@ -1037,7 +1067,7 @@
             <w:rPr>
               <w:noProof/>
             </w:rPr>
-            <w:instrText xml:space="preserve"> PAGEREF _Toc289954157 \h </w:instrText>
+            <w:instrText xml:space="preserve"> PAGEREF _Toc416100899 \h </w:instrText>
           </w:r>
           <w:r>
             <w:rPr>
@@ -1072,9 +1102,8 @@
             <w:rPr>
               <w:b w:val="0"/>
               <w:noProof/>
-              <w:sz w:val="24"/>
-              <w:szCs w:val="24"/>
-              <w:lang w:eastAsia="ja-JP"/>
+              <w:szCs w:val="20"/>
+              <w:lang w:val="en-CA" w:eastAsia="en-CA" w:bidi="hi-IN"/>
             </w:rPr>
           </w:pPr>
           <w:r>
@@ -1099,7 +1128,7 @@
             <w:rPr>
               <w:noProof/>
             </w:rPr>
-            <w:instrText xml:space="preserve"> PAGEREF _Toc289954158 \h </w:instrText>
+            <w:instrText xml:space="preserve"> PAGEREF _Toc416100900 \h </w:instrText>
           </w:r>
           <w:r>
             <w:rPr>
@@ -1134,9 +1163,8 @@
             <w:rPr>
               <w:b w:val="0"/>
               <w:noProof/>
-              <w:sz w:val="24"/>
-              <w:szCs w:val="24"/>
-              <w:lang w:eastAsia="ja-JP"/>
+              <w:szCs w:val="20"/>
+              <w:lang w:val="en-CA" w:eastAsia="en-CA" w:bidi="hi-IN"/>
             </w:rPr>
           </w:pPr>
           <w:r>
@@ -1161,7 +1189,7 @@
             <w:rPr>
               <w:noProof/>
             </w:rPr>
-            <w:instrText xml:space="preserve"> PAGEREF _Toc289954159 \h </w:instrText>
+            <w:instrText xml:space="preserve"> PAGEREF _Toc416100901 \h </w:instrText>
           </w:r>
           <w:r>
             <w:rPr>
@@ -1196,9 +1224,8 @@
             <w:rPr>
               <w:b w:val="0"/>
               <w:noProof/>
-              <w:sz w:val="24"/>
-              <w:szCs w:val="24"/>
-              <w:lang w:eastAsia="ja-JP"/>
+              <w:szCs w:val="20"/>
+              <w:lang w:val="en-CA" w:eastAsia="en-CA" w:bidi="hi-IN"/>
             </w:rPr>
           </w:pPr>
           <w:r>
@@ -1223,7 +1250,7 @@
             <w:rPr>
               <w:noProof/>
             </w:rPr>
-            <w:instrText xml:space="preserve"> PAGEREF _Toc289954160 \h </w:instrText>
+            <w:instrText xml:space="preserve"> PAGEREF _Toc416100902 \h </w:instrText>
           </w:r>
           <w:r>
             <w:rPr>
@@ -1257,9 +1284,8 @@
             </w:tabs>
             <w:rPr>
               <w:noProof/>
-              <w:sz w:val="24"/>
-              <w:szCs w:val="24"/>
-              <w:lang w:eastAsia="ja-JP"/>
+              <w:szCs w:val="20"/>
+              <w:lang w:val="en-CA" w:eastAsia="en-CA" w:bidi="hi-IN"/>
             </w:rPr>
           </w:pPr>
           <w:r>
@@ -1284,7 +1310,7 @@
             <w:rPr>
               <w:noProof/>
             </w:rPr>
-            <w:instrText xml:space="preserve"> PAGEREF _Toc289954161 \h </w:instrText>
+            <w:instrText xml:space="preserve"> PAGEREF _Toc416100903 \h </w:instrText>
           </w:r>
           <w:r>
             <w:rPr>
@@ -1318,9 +1344,8 @@
             </w:tabs>
             <w:rPr>
               <w:noProof/>
-              <w:sz w:val="24"/>
-              <w:szCs w:val="24"/>
-              <w:lang w:eastAsia="ja-JP"/>
+              <w:szCs w:val="20"/>
+              <w:lang w:val="en-CA" w:eastAsia="en-CA" w:bidi="hi-IN"/>
             </w:rPr>
           </w:pPr>
           <w:r>
@@ -1345,7 +1370,7 @@
             <w:rPr>
               <w:noProof/>
             </w:rPr>
-            <w:instrText xml:space="preserve"> PAGEREF _Toc289954162 \h </w:instrText>
+            <w:instrText xml:space="preserve"> PAGEREF _Toc416100904 \h </w:instrText>
           </w:r>
           <w:r>
             <w:rPr>
@@ -1379,9 +1404,8 @@
             </w:tabs>
             <w:rPr>
               <w:noProof/>
-              <w:sz w:val="24"/>
-              <w:szCs w:val="24"/>
-              <w:lang w:eastAsia="ja-JP"/>
+              <w:szCs w:val="20"/>
+              <w:lang w:val="en-CA" w:eastAsia="en-CA" w:bidi="hi-IN"/>
             </w:rPr>
           </w:pPr>
           <w:r>
@@ -1406,7 +1430,7 @@
             <w:rPr>
               <w:noProof/>
             </w:rPr>
-            <w:instrText xml:space="preserve"> PAGEREF _Toc289954163 \h </w:instrText>
+            <w:instrText xml:space="preserve"> PAGEREF _Toc416100905 \h </w:instrText>
           </w:r>
           <w:r>
             <w:rPr>
@@ -1441,7 +1465,9 @@
             <w:rPr>
               <w:b w:val="0"/>
               <w:noProof/>
-              <w:lang w:eastAsia="ja-JP"/>
+              <w:sz w:val="22"/>
+              <w:szCs w:val="20"/>
+              <w:lang w:val="en-CA" w:eastAsia="en-CA" w:bidi="hi-IN"/>
             </w:rPr>
           </w:pPr>
           <w:r>
@@ -1466,7 +1492,7 @@
             <w:rPr>
               <w:noProof/>
             </w:rPr>
-            <w:instrText xml:space="preserve"> PAGEREF _Toc289954164 \h </w:instrText>
+            <w:instrText xml:space="preserve"> PAGEREF _Toc416100906 \h </w:instrText>
           </w:r>
           <w:r>
             <w:rPr>
@@ -1501,9 +1527,8 @@
             <w:rPr>
               <w:b w:val="0"/>
               <w:noProof/>
-              <w:sz w:val="24"/>
-              <w:szCs w:val="24"/>
-              <w:lang w:eastAsia="ja-JP"/>
+              <w:szCs w:val="20"/>
+              <w:lang w:val="en-CA" w:eastAsia="en-CA" w:bidi="hi-IN"/>
             </w:rPr>
           </w:pPr>
           <w:r>
@@ -1528,7 +1553,7 @@
             <w:rPr>
               <w:noProof/>
             </w:rPr>
-            <w:instrText xml:space="preserve"> PAGEREF _Toc289954165 \h </w:instrText>
+            <w:instrText xml:space="preserve"> PAGEREF _Toc416100907 \h </w:instrText>
           </w:r>
           <w:r>
             <w:rPr>
@@ -1562,9 +1587,8 @@
             </w:tabs>
             <w:rPr>
               <w:noProof/>
-              <w:sz w:val="24"/>
-              <w:szCs w:val="24"/>
-              <w:lang w:eastAsia="ja-JP"/>
+              <w:szCs w:val="20"/>
+              <w:lang w:val="en-CA" w:eastAsia="en-CA" w:bidi="hi-IN"/>
             </w:rPr>
           </w:pPr>
           <w:r>
@@ -1589,7 +1613,7 @@
             <w:rPr>
               <w:noProof/>
             </w:rPr>
-            <w:instrText xml:space="preserve"> PAGEREF _Toc289954166 \h </w:instrText>
+            <w:instrText xml:space="preserve"> PAGEREF _Toc416100908 \h </w:instrText>
           </w:r>
           <w:r>
             <w:rPr>
@@ -1623,9 +1647,8 @@
             </w:tabs>
             <w:rPr>
               <w:noProof/>
-              <w:sz w:val="24"/>
-              <w:szCs w:val="24"/>
-              <w:lang w:eastAsia="ja-JP"/>
+              <w:szCs w:val="20"/>
+              <w:lang w:val="en-CA" w:eastAsia="en-CA" w:bidi="hi-IN"/>
             </w:rPr>
           </w:pPr>
           <w:r>
@@ -1650,7 +1673,7 @@
             <w:rPr>
               <w:noProof/>
             </w:rPr>
-            <w:instrText xml:space="preserve"> PAGEREF _Toc289954167 \h </w:instrText>
+            <w:instrText xml:space="preserve"> PAGEREF _Toc416100909 \h </w:instrText>
           </w:r>
           <w:r>
             <w:rPr>
@@ -1684,9 +1707,8 @@
             </w:tabs>
             <w:rPr>
               <w:noProof/>
-              <w:sz w:val="24"/>
-              <w:szCs w:val="24"/>
-              <w:lang w:eastAsia="ja-JP"/>
+              <w:szCs w:val="20"/>
+              <w:lang w:val="en-CA" w:eastAsia="en-CA" w:bidi="hi-IN"/>
             </w:rPr>
           </w:pPr>
           <w:r>
@@ -1711,7 +1733,7 @@
             <w:rPr>
               <w:noProof/>
             </w:rPr>
-            <w:instrText xml:space="preserve"> PAGEREF _Toc289954168 \h </w:instrText>
+            <w:instrText xml:space="preserve"> PAGEREF _Toc416100910 \h </w:instrText>
           </w:r>
           <w:r>
             <w:rPr>
@@ -1745,9 +1767,8 @@
             </w:tabs>
             <w:rPr>
               <w:noProof/>
-              <w:sz w:val="24"/>
-              <w:szCs w:val="24"/>
-              <w:lang w:eastAsia="ja-JP"/>
+              <w:szCs w:val="20"/>
+              <w:lang w:val="en-CA" w:eastAsia="en-CA" w:bidi="hi-IN"/>
             </w:rPr>
           </w:pPr>
           <w:r>
@@ -1772,7 +1793,7 @@
             <w:rPr>
               <w:noProof/>
             </w:rPr>
-            <w:instrText xml:space="preserve"> PAGEREF _Toc289954169 \h </w:instrText>
+            <w:instrText xml:space="preserve"> PAGEREF _Toc416100911 \h </w:instrText>
           </w:r>
           <w:r>
             <w:rPr>
@@ -1806,9 +1827,8 @@
             </w:tabs>
             <w:rPr>
               <w:noProof/>
-              <w:sz w:val="24"/>
-              <w:szCs w:val="24"/>
-              <w:lang w:eastAsia="ja-JP"/>
+              <w:szCs w:val="20"/>
+              <w:lang w:val="en-CA" w:eastAsia="en-CA" w:bidi="hi-IN"/>
             </w:rPr>
           </w:pPr>
           <w:r>
@@ -1833,7 +1853,7 @@
             <w:rPr>
               <w:noProof/>
             </w:rPr>
-            <w:instrText xml:space="preserve"> PAGEREF _Toc289954170 \h </w:instrText>
+            <w:instrText xml:space="preserve"> PAGEREF _Toc416100912 \h </w:instrText>
           </w:r>
           <w:r>
             <w:rPr>
@@ -1850,7 +1870,7 @@
             <w:rPr>
               <w:noProof/>
             </w:rPr>
-            <w:t>16</w:t>
+            <w:t>15</w:t>
           </w:r>
           <w:r>
             <w:rPr>
@@ -1867,9 +1887,8 @@
             </w:tabs>
             <w:rPr>
               <w:noProof/>
-              <w:sz w:val="24"/>
-              <w:szCs w:val="24"/>
-              <w:lang w:eastAsia="ja-JP"/>
+              <w:szCs w:val="20"/>
+              <w:lang w:val="en-CA" w:eastAsia="en-CA" w:bidi="hi-IN"/>
             </w:rPr>
           </w:pPr>
           <w:r>
@@ -1894,7 +1913,7 @@
             <w:rPr>
               <w:noProof/>
             </w:rPr>
-            <w:instrText xml:space="preserve"> PAGEREF _Toc289954171 \h </w:instrText>
+            <w:instrText xml:space="preserve"> PAGEREF _Toc416100913 \h </w:instrText>
           </w:r>
           <w:r>
             <w:rPr>
@@ -1929,9 +1948,8 @@
             <w:rPr>
               <w:b w:val="0"/>
               <w:noProof/>
-              <w:sz w:val="24"/>
-              <w:szCs w:val="24"/>
-              <w:lang w:eastAsia="ja-JP"/>
+              <w:szCs w:val="20"/>
+              <w:lang w:val="en-CA" w:eastAsia="en-CA" w:bidi="hi-IN"/>
             </w:rPr>
           </w:pPr>
           <w:r>
@@ -1956,7 +1974,7 @@
             <w:rPr>
               <w:noProof/>
             </w:rPr>
-            <w:instrText xml:space="preserve"> PAGEREF _Toc289954172 \h </w:instrText>
+            <w:instrText xml:space="preserve"> PAGEREF _Toc416100914 \h </w:instrText>
           </w:r>
           <w:r>
             <w:rPr>
@@ -1990,9 +2008,8 @@
             </w:tabs>
             <w:rPr>
               <w:noProof/>
-              <w:sz w:val="24"/>
-              <w:szCs w:val="24"/>
-              <w:lang w:eastAsia="ja-JP"/>
+              <w:szCs w:val="20"/>
+              <w:lang w:val="en-CA" w:eastAsia="en-CA" w:bidi="hi-IN"/>
             </w:rPr>
           </w:pPr>
           <w:r>
@@ -2017,7 +2034,7 @@
             <w:rPr>
               <w:noProof/>
             </w:rPr>
-            <w:instrText xml:space="preserve"> PAGEREF _Toc289954173 \h </w:instrText>
+            <w:instrText xml:space="preserve"> PAGEREF _Toc416100915 \h </w:instrText>
           </w:r>
           <w:r>
             <w:rPr>
@@ -2051,9 +2068,8 @@
             </w:tabs>
             <w:rPr>
               <w:noProof/>
-              <w:sz w:val="24"/>
-              <w:szCs w:val="24"/>
-              <w:lang w:eastAsia="ja-JP"/>
+              <w:szCs w:val="20"/>
+              <w:lang w:val="en-CA" w:eastAsia="en-CA" w:bidi="hi-IN"/>
             </w:rPr>
           </w:pPr>
           <w:r>
@@ -2078,7 +2094,7 @@
             <w:rPr>
               <w:noProof/>
             </w:rPr>
-            <w:instrText xml:space="preserve"> PAGEREF _Toc289954174 \h </w:instrText>
+            <w:instrText xml:space="preserve"> PAGEREF _Toc416100916 \h </w:instrText>
           </w:r>
           <w:r>
             <w:rPr>
@@ -2112,9 +2128,8 @@
             </w:tabs>
             <w:rPr>
               <w:noProof/>
-              <w:sz w:val="24"/>
-              <w:szCs w:val="24"/>
-              <w:lang w:eastAsia="ja-JP"/>
+              <w:szCs w:val="20"/>
+              <w:lang w:val="en-CA" w:eastAsia="en-CA" w:bidi="hi-IN"/>
             </w:rPr>
           </w:pPr>
           <w:r>
@@ -2139,7 +2154,7 @@
             <w:rPr>
               <w:noProof/>
             </w:rPr>
-            <w:instrText xml:space="preserve"> PAGEREF _Toc289954175 \h </w:instrText>
+            <w:instrText xml:space="preserve"> PAGEREF _Toc416100917 \h </w:instrText>
           </w:r>
           <w:r>
             <w:rPr>
@@ -2174,7 +2189,9 @@
             <w:rPr>
               <w:b w:val="0"/>
               <w:noProof/>
-              <w:lang w:eastAsia="ja-JP"/>
+              <w:sz w:val="22"/>
+              <w:szCs w:val="20"/>
+              <w:lang w:val="en-CA" w:eastAsia="en-CA" w:bidi="hi-IN"/>
             </w:rPr>
           </w:pPr>
           <w:r>
@@ -2199,7 +2216,7 @@
             <w:rPr>
               <w:noProof/>
             </w:rPr>
-            <w:instrText xml:space="preserve"> PAGEREF _Toc289954176 \h </w:instrText>
+            <w:instrText xml:space="preserve"> PAGEREF _Toc416100918 \h </w:instrText>
           </w:r>
           <w:r>
             <w:rPr>
@@ -2234,9 +2251,8 @@
             <w:rPr>
               <w:b w:val="0"/>
               <w:noProof/>
-              <w:sz w:val="24"/>
-              <w:szCs w:val="24"/>
-              <w:lang w:eastAsia="ja-JP"/>
+              <w:szCs w:val="20"/>
+              <w:lang w:val="en-CA" w:eastAsia="en-CA" w:bidi="hi-IN"/>
             </w:rPr>
           </w:pPr>
           <w:r>
@@ -2244,7 +2260,7 @@
               <w:b w:val="0"/>
               <w:noProof/>
             </w:rPr>
-            <w:t>1. Creating a new game map</w:t>
+            <w:t>1. Playing the game</w:t>
           </w:r>
           <w:r>
             <w:rPr>
@@ -2262,7 +2278,7 @@
             <w:rPr>
               <w:noProof/>
             </w:rPr>
-            <w:instrText xml:space="preserve"> PAGEREF _Toc289954177 \h </w:instrText>
+            <w:instrText xml:space="preserve"> PAGEREF _Toc416100919 \h </w:instrText>
           </w:r>
           <w:r>
             <w:rPr>
@@ -2297,9 +2313,8 @@
             <w:rPr>
               <w:b w:val="0"/>
               <w:noProof/>
-              <w:sz w:val="24"/>
-              <w:szCs w:val="24"/>
-              <w:lang w:eastAsia="ja-JP"/>
+              <w:szCs w:val="20"/>
+              <w:lang w:val="en-CA" w:eastAsia="en-CA" w:bidi="hi-IN"/>
             </w:rPr>
           </w:pPr>
           <w:r>
@@ -2307,7 +2322,7 @@
               <w:b w:val="0"/>
               <w:noProof/>
             </w:rPr>
-            <w:t>2. Starting a wave</w:t>
+            <w:t>2. Creating a new game map</w:t>
           </w:r>
           <w:r>
             <w:rPr>
@@ -2325,7 +2340,7 @@
             <w:rPr>
               <w:noProof/>
             </w:rPr>
-            <w:instrText xml:space="preserve"> PAGEREF _Toc289954178 \h </w:instrText>
+            <w:instrText xml:space="preserve"> PAGEREF _Toc416100920 \h </w:instrText>
           </w:r>
           <w:r>
             <w:rPr>
@@ -2360,9 +2375,8 @@
             <w:rPr>
               <w:b w:val="0"/>
               <w:noProof/>
-              <w:sz w:val="24"/>
-              <w:szCs w:val="24"/>
-              <w:lang w:eastAsia="ja-JP"/>
+              <w:szCs w:val="20"/>
+              <w:lang w:val="en-CA" w:eastAsia="en-CA" w:bidi="hi-IN"/>
             </w:rPr>
           </w:pPr>
           <w:r>
@@ -2370,7 +2384,7 @@
               <w:b w:val="0"/>
               <w:noProof/>
             </w:rPr>
-            <w:t>3. Preparing for the wave</w:t>
+            <w:t>3. Starting a wave</w:t>
           </w:r>
           <w:r>
             <w:rPr>
@@ -2388,7 +2402,7 @@
             <w:rPr>
               <w:noProof/>
             </w:rPr>
-            <w:instrText xml:space="preserve"> PAGEREF _Toc289954179 \h </w:instrText>
+            <w:instrText xml:space="preserve"> PAGEREF _Toc416100921 \h </w:instrText>
           </w:r>
           <w:r>
             <w:rPr>
@@ -2405,7 +2419,7 @@
             <w:rPr>
               <w:noProof/>
             </w:rPr>
-            <w:t>23</w:t>
+            <w:t>22</w:t>
           </w:r>
           <w:r>
             <w:rPr>
@@ -2423,9 +2437,8 @@
             <w:rPr>
               <w:b w:val="0"/>
               <w:noProof/>
-              <w:sz w:val="24"/>
-              <w:szCs w:val="24"/>
-              <w:lang w:eastAsia="ja-JP"/>
+              <w:szCs w:val="20"/>
+              <w:lang w:val="en-CA" w:eastAsia="en-CA" w:bidi="hi-IN"/>
             </w:rPr>
           </w:pPr>
           <w:r>
@@ -2433,7 +2446,7 @@
               <w:b w:val="0"/>
               <w:noProof/>
             </w:rPr>
-            <w:t>4. Playing the game</w:t>
+            <w:t>4. Preparing for the wave</w:t>
           </w:r>
           <w:r>
             <w:rPr>
@@ -2451,7 +2464,7 @@
             <w:rPr>
               <w:noProof/>
             </w:rPr>
-            <w:instrText xml:space="preserve"> PAGEREF _Toc289954180 \h </w:instrText>
+            <w:instrText xml:space="preserve"> PAGEREF _Toc416100922 \h </w:instrText>
           </w:r>
           <w:r>
             <w:rPr>
@@ -2468,7 +2481,7 @@
             <w:rPr>
               <w:noProof/>
             </w:rPr>
-            <w:t>24</w:t>
+            <w:t>23</w:t>
           </w:r>
           <w:r>
             <w:rPr>
@@ -2499,7 +2512,7 @@
           <w:color w:val="auto"/>
         </w:rPr>
       </w:pPr>
-      <w:bookmarkStart w:id="1" w:name="_Toc289954150"/>
+      <w:bookmarkStart w:id="1" w:name="_Toc416100892"/>
       <w:r>
         <w:rPr>
           <w:color w:val="auto"/>
@@ -2716,7 +2729,15 @@
               <w:spacing w:line="360" w:lineRule="auto"/>
             </w:pPr>
             <w:r>
-              <w:t>Figure 4 - Drawable Entities</w:t>
+              <w:t xml:space="preserve">Figure 4 - </w:t>
+            </w:r>
+            <w:proofErr w:type="spellStart"/>
+            <w:r>
+              <w:t>Drawable</w:t>
+            </w:r>
+            <w:proofErr w:type="spellEnd"/>
+            <w:r>
+              <w:t xml:space="preserve"> Entities</w:t>
             </w:r>
           </w:p>
         </w:tc>
@@ -3239,7 +3260,6 @@
           <w:szCs w:val="32"/>
         </w:rPr>
       </w:pPr>
-      <w:bookmarkStart w:id="2" w:name="_Toc289954151"/>
       <w:r>
         <w:rPr>
           <w:sz w:val="36"/>
@@ -3256,6 +3276,7 @@
           <w:sz w:val="36"/>
         </w:rPr>
       </w:pPr>
+      <w:bookmarkStart w:id="2" w:name="_Toc416100893"/>
       <w:r>
         <w:rPr>
           <w:color w:val="auto"/>
@@ -3282,7 +3303,7 @@
           <w:sz w:val="28"/>
         </w:rPr>
       </w:pPr>
-      <w:bookmarkStart w:id="3" w:name="_Toc289954152"/>
+      <w:bookmarkStart w:id="3" w:name="_Toc416100894"/>
       <w:r>
         <w:rPr>
           <w:color w:val="auto"/>
@@ -3428,7 +3449,7 @@
           <w:sz w:val="28"/>
         </w:rPr>
       </w:pPr>
-      <w:bookmarkStart w:id="4" w:name="_Toc289954153"/>
+      <w:bookmarkStart w:id="4" w:name="_Toc416100895"/>
       <w:r>
         <w:rPr>
           <w:color w:val="auto"/>
@@ -3454,7 +3475,7 @@
           <w:sz w:val="22"/>
         </w:rPr>
       </w:pPr>
-      <w:bookmarkStart w:id="5" w:name="_Toc289954154"/>
+      <w:bookmarkStart w:id="5" w:name="_Toc416100896"/>
       <w:r>
         <w:rPr>
           <w:color w:val="auto"/>
@@ -3487,7 +3508,7 @@
           <w:sz w:val="22"/>
         </w:rPr>
       </w:pPr>
-      <w:bookmarkStart w:id="6" w:name="_Toc289954155"/>
+      <w:bookmarkStart w:id="6" w:name="_Toc416100897"/>
       <w:r>
         <w:rPr>
           <w:color w:val="auto"/>
@@ -3521,7 +3542,7 @@
           <w:sz w:val="28"/>
         </w:rPr>
       </w:pPr>
-      <w:bookmarkStart w:id="7" w:name="_Toc289954156"/>
+      <w:bookmarkStart w:id="7" w:name="_Toc416100898"/>
       <w:r>
         <w:rPr>
           <w:color w:val="auto"/>
@@ -3562,7 +3583,21 @@
         <w:rPr>
           <w:lang w:val="fr-CA"/>
         </w:rPr>
-        <w:t>Standard Java documentation: Javadoc/index.html</w:t>
+        <w:t xml:space="preserve">Standard Java documentation: </w:t>
+      </w:r>
+      <w:proofErr w:type="spellStart"/>
+      <w:r>
+        <w:rPr>
+          <w:lang w:val="fr-CA"/>
+        </w:rPr>
+        <w:t>Javadoc</w:t>
+      </w:r>
+      <w:proofErr w:type="spellEnd"/>
+      <w:r>
+        <w:rPr>
+          <w:lang w:val="fr-CA"/>
+        </w:rPr>
+        <w:t>/index.html</w:t>
       </w:r>
     </w:p>
     <w:p>
@@ -3573,7 +3608,7 @@
           <w:color w:val="auto"/>
         </w:rPr>
       </w:pPr>
-      <w:bookmarkStart w:id="8" w:name="_Toc289954157"/>
+      <w:bookmarkStart w:id="8" w:name="_Toc416100899"/>
       <w:r>
         <w:rPr>
           <w:color w:val="auto"/>
@@ -3619,7 +3654,15 @@
         <w:t>that</w:t>
       </w:r>
       <w:r>
-        <w:t xml:space="preserve"> the game implements is the Model-View-Controller set-up. Although this was only briefly mentioned in class, the teaching assistant Shabbir </w:t>
+        <w:t xml:space="preserve"> the game implements is the Model-View-Controller set-up. Although this was only briefly mentioned in class, the teaching assistant </w:t>
+      </w:r>
+      <w:proofErr w:type="spellStart"/>
+      <w:r>
+        <w:t>Shabbir</w:t>
+      </w:r>
+      <w:proofErr w:type="spellEnd"/>
+      <w:r>
+        <w:t xml:space="preserve"> </w:t>
       </w:r>
       <w:r>
         <w:t>demonstrated</w:t>
@@ -3671,7 +3714,15 @@
         <w:spacing w:line="360" w:lineRule="auto"/>
       </w:pPr>
       <w:r>
-        <w:t>One can see this representation below, with the modified diagram from Shabbir’s tutorial.</w:t>
+        <w:t xml:space="preserve">One can see this representation below, with the modified diagram from </w:t>
+      </w:r>
+      <w:proofErr w:type="spellStart"/>
+      <w:r>
+        <w:t>Shabbir’s</w:t>
+      </w:r>
+      <w:proofErr w:type="spellEnd"/>
+      <w:r>
+        <w:t xml:space="preserve"> tutorial.</w:t>
       </w:r>
     </w:p>
     <w:p>
@@ -3685,6 +3736,7 @@
           <w:noProof/>
           <w:lang w:val="en-CA" w:eastAsia="en-CA" w:bidi="hi-IN"/>
         </w:rPr>
+        <w:lastRenderedPageBreak/>
         <w:drawing>
           <wp:inline distT="0" distB="0" distL="0" distR="0" wp14:anchorId="2D8CDD85" wp14:editId="6C051B14">
             <wp:extent cx="2818964" cy="2015702"/>
@@ -3788,7 +3840,21 @@
         <w:rPr>
           <w:color w:val="auto"/>
         </w:rPr>
-        <w:t xml:space="preserve"> - Model View Controller Helper diagram (Shabbir)</w:t>
+        <w:t xml:space="preserve"> - Model View Controller Helper diagram (</w:t>
+      </w:r>
+      <w:proofErr w:type="spellStart"/>
+      <w:r>
+        <w:rPr>
+          <w:color w:val="auto"/>
+        </w:rPr>
+        <w:t>Shabbir</w:t>
+      </w:r>
+      <w:proofErr w:type="spellEnd"/>
+      <w:r>
+        <w:rPr>
+          <w:color w:val="auto"/>
+        </w:rPr>
+        <w:t>)</w:t>
       </w:r>
     </w:p>
     <w:p>
@@ -3799,14 +3865,13 @@
           <w:color w:val="auto"/>
         </w:rPr>
       </w:pPr>
-      <w:bookmarkStart w:id="11" w:name="_Toc289954158"/>
+      <w:bookmarkStart w:id="11" w:name="_Toc416100900"/>
       <w:bookmarkEnd w:id="9"/>
       <w:bookmarkEnd w:id="10"/>
       <w:r>
         <w:rPr>
           <w:color w:val="auto"/>
         </w:rPr>
-        <w:lastRenderedPageBreak/>
         <w:t xml:space="preserve">Complete </w:t>
       </w:r>
       <w:r>
@@ -3841,6 +3906,7 @@
           <w:noProof/>
           <w:lang w:val="en-CA" w:eastAsia="en-CA" w:bidi="hi-IN"/>
         </w:rPr>
+        <w:lastRenderedPageBreak/>
         <w:drawing>
           <wp:inline distT="0" distB="0" distL="0" distR="0" wp14:anchorId="170E757B" wp14:editId="58B7F658">
             <wp:extent cx="7508240" cy="6604203"/>
@@ -3991,20 +4057,52 @@
         <w:t xml:space="preserve">can be </w:t>
       </w:r>
       <w:r>
-        <w:t xml:space="preserve">easily understood. For example, there is a connection between the GameController and </w:t>
+        <w:t xml:space="preserve">easily understood. For example, there is a connection between the </w:t>
+      </w:r>
+      <w:proofErr w:type="spellStart"/>
+      <w:r>
+        <w:t>GameController</w:t>
+      </w:r>
+      <w:proofErr w:type="spellEnd"/>
+      <w:r>
+        <w:t xml:space="preserve"> and </w:t>
+      </w:r>
+      <w:proofErr w:type="spellStart"/>
+      <w:r>
+        <w:t>DrawableEntity</w:t>
+      </w:r>
+      <w:proofErr w:type="spellEnd"/>
+      <w:r>
+        <w:t>. This interface is implemented by the Map, Tower, and Critter. Critters and To</w:t>
+      </w:r>
+      <w:r>
+        <w:t xml:space="preserve">wers have their own subclasses. These classes inherit from the </w:t>
+      </w:r>
+      <w:proofErr w:type="spellStart"/>
+      <w:r>
+        <w:t>superclasses</w:t>
+      </w:r>
+      <w:proofErr w:type="spellEnd"/>
+      <w:r>
+        <w:t xml:space="preserve">. </w:t>
+      </w:r>
+      <w:r>
+        <w:t xml:space="preserve">This is </w:t>
       </w:r>
       <w:r>
         <w:lastRenderedPageBreak/>
-        <w:t>DrawableEntity. This interface is implemented by the Map, Tower, and Critter. Critters and To</w:t>
-      </w:r>
-      <w:r>
-        <w:t xml:space="preserve">wers have their own subclasses. These classes inherit from the superclasses. </w:t>
-      </w:r>
-      <w:r>
-        <w:t>This is much cleaner than having all of these subclasses connect</w:t>
-      </w:r>
-      <w:r>
-        <w:t xml:space="preserve"> directly to the GameController (and is a direct result of the indirection principle).</w:t>
+        <w:t>much cleaner than having all of these subclasses connect</w:t>
+      </w:r>
+      <w:r>
+        <w:t xml:space="preserve"> directly to the </w:t>
+      </w:r>
+      <w:proofErr w:type="spellStart"/>
+      <w:r>
+        <w:t>GameController</w:t>
+      </w:r>
+      <w:proofErr w:type="spellEnd"/>
+      <w:r>
+        <w:t xml:space="preserve"> (and is a direct result of the indirection principle).</w:t>
       </w:r>
     </w:p>
     <w:p>
@@ -4014,7 +4112,7 @@
           <w:color w:val="auto"/>
         </w:rPr>
       </w:pPr>
-      <w:bookmarkStart w:id="14" w:name="_Toc289954159"/>
+      <w:bookmarkStart w:id="14" w:name="_Toc416100901"/>
       <w:r>
         <w:rPr>
           <w:color w:val="auto"/>
@@ -4146,13 +4244,53 @@
         <w:t>Above is the presentation layer with all of t</w:t>
       </w:r>
       <w:r>
-        <w:t xml:space="preserve">he methods and attributes shown. </w:t>
+        <w:t xml:space="preserve">he methods and attributes </w:t>
+      </w:r>
+      <w:proofErr w:type="gramStart"/>
+      <w:r>
+        <w:t>shown.</w:t>
+      </w:r>
+      <w:proofErr w:type="gramEnd"/>
+      <w:r>
+        <w:t xml:space="preserve"> </w:t>
       </w:r>
       <w:r>
         <w:t>Java Swing was used to create the GUI that actually displayed all of the models</w:t>
       </w:r>
       <w:r>
-        <w:t xml:space="preserve">. As such, the presentation layer (or the view in model-view-controller) extends heavily from Javax.Swing. The control panels for the game and for the map editor are both JPanels, the three application frames are JFrames, and all of the buttons or labels or comboboxes are from Swing as well. </w:t>
+        <w:t xml:space="preserve">. As such, the presentation layer (or the view in model-view-controller) extends heavily from </w:t>
+      </w:r>
+      <w:proofErr w:type="spellStart"/>
+      <w:r>
+        <w:t>Javax.Swing</w:t>
+      </w:r>
+      <w:proofErr w:type="spellEnd"/>
+      <w:r>
+        <w:t xml:space="preserve">. The control panels for the game and for the map editor are both </w:t>
+      </w:r>
+      <w:proofErr w:type="spellStart"/>
+      <w:r>
+        <w:t>JPanels</w:t>
+      </w:r>
+      <w:proofErr w:type="spellEnd"/>
+      <w:r>
+        <w:t xml:space="preserve">, the three application frames are </w:t>
+      </w:r>
+      <w:proofErr w:type="spellStart"/>
+      <w:r>
+        <w:t>JFrames</w:t>
+      </w:r>
+      <w:proofErr w:type="spellEnd"/>
+      <w:r>
+        <w:t xml:space="preserve">, and all of the buttons or labels or </w:t>
+      </w:r>
+      <w:proofErr w:type="spellStart"/>
+      <w:r>
+        <w:t>comboboxes</w:t>
+      </w:r>
+      <w:proofErr w:type="spellEnd"/>
+      <w:r>
+        <w:t xml:space="preserve"> are from Swing as well. </w:t>
       </w:r>
     </w:p>
     <w:p>
@@ -4162,7 +4300,7 @@
           <w:color w:val="auto"/>
         </w:rPr>
       </w:pPr>
-      <w:bookmarkStart w:id="17" w:name="_Toc289954160"/>
+      <w:bookmarkStart w:id="17" w:name="_Toc416100902"/>
       <w:r>
         <w:rPr>
           <w:color w:val="auto"/>
@@ -4179,12 +4317,20 @@
           <w:color w:val="auto"/>
         </w:rPr>
       </w:pPr>
-      <w:bookmarkStart w:id="18" w:name="_Toc289954161"/>
-      <w:r>
-        <w:rPr>
-          <w:color w:val="auto"/>
-        </w:rPr>
-        <w:t>Drawable Entities</w:t>
+      <w:bookmarkStart w:id="18" w:name="_Toc416100903"/>
+      <w:proofErr w:type="spellStart"/>
+      <w:r>
+        <w:rPr>
+          <w:color w:val="auto"/>
+        </w:rPr>
+        <w:t>Drawable</w:t>
+      </w:r>
+      <w:proofErr w:type="spellEnd"/>
+      <w:r>
+        <w:rPr>
+          <w:color w:val="auto"/>
+        </w:rPr>
+        <w:t xml:space="preserve"> Entities</w:t>
       </w:r>
       <w:bookmarkEnd w:id="18"/>
     </w:p>
@@ -4262,6 +4408,7 @@
         <w:rPr>
           <w:color w:val="auto"/>
         </w:rPr>
+        <w:lastRenderedPageBreak/>
         <w:t xml:space="preserve">Figure </w:t>
       </w:r>
       <w:r>
@@ -4299,7 +4446,21 @@
         <w:rPr>
           <w:color w:val="auto"/>
         </w:rPr>
-        <w:t xml:space="preserve"> - Drawable Entities</w:t>
+        <w:t xml:space="preserve"> - </w:t>
+      </w:r>
+      <w:proofErr w:type="spellStart"/>
+      <w:r>
+        <w:rPr>
+          <w:color w:val="auto"/>
+        </w:rPr>
+        <w:t>Drawable</w:t>
+      </w:r>
+      <w:proofErr w:type="spellEnd"/>
+      <w:r>
+        <w:rPr>
+          <w:color w:val="auto"/>
+        </w:rPr>
+        <w:t xml:space="preserve"> Entities</w:t>
       </w:r>
     </w:p>
     <w:bookmarkEnd w:id="19"/>
@@ -4309,22 +4470,22 @@
         <w:spacing w:line="360" w:lineRule="auto"/>
       </w:pPr>
       <w:r>
+        <w:t>Note that the attributes of the Map, Tower, and Critter were not shown, as it created messy diagrams. In addition, it is redundant, considering that there are getter and setter methods that are shown.</w:t>
+      </w:r>
+    </w:p>
+    <w:p>
+      <w:pPr>
+        <w:pStyle w:val="Heading3"/>
+        <w:rPr>
+          <w:color w:val="auto"/>
+        </w:rPr>
+      </w:pPr>
+      <w:bookmarkStart w:id="21" w:name="_Toc416100904"/>
+      <w:r>
+        <w:rPr>
+          <w:color w:val="auto"/>
+        </w:rPr>
         <w:lastRenderedPageBreak/>
-        <w:t>Note that the attributes of the Map, Tower, and Critter were not shown, as it created messy diagrams. In addition, it is redundant, considering that there are getter and setter methods that are shown.</w:t>
-      </w:r>
-    </w:p>
-    <w:p>
-      <w:pPr>
-        <w:pStyle w:val="Heading3"/>
-        <w:rPr>
-          <w:color w:val="auto"/>
-        </w:rPr>
-      </w:pPr>
-      <w:bookmarkStart w:id="21" w:name="_Toc289954162"/>
-      <w:r>
-        <w:rPr>
-          <w:color w:val="auto"/>
-        </w:rPr>
         <w:t>Game Controllers and Helpers</w:t>
       </w:r>
       <w:bookmarkEnd w:id="21"/>
@@ -4451,7 +4612,7 @@
           <w:color w:val="auto"/>
         </w:rPr>
       </w:pPr>
-      <w:bookmarkStart w:id="24" w:name="_Toc289954163"/>
+      <w:bookmarkStart w:id="24" w:name="_Toc416100905"/>
       <w:bookmarkEnd w:id="22"/>
       <w:bookmarkEnd w:id="23"/>
       <w:r>
@@ -4617,7 +4778,7 @@
           <w:color w:val="auto"/>
         </w:rPr>
       </w:pPr>
-      <w:bookmarkStart w:id="27" w:name="_Toc289954164"/>
+      <w:bookmarkStart w:id="27" w:name="_Toc416100906"/>
       <w:r>
         <w:rPr>
           <w:color w:val="auto"/>
@@ -4827,14 +4988,35 @@
       <w:r>
         <w:t xml:space="preserve"> For example, our group initially decided to use the Light Weight Java Game Library (LWJGL) to display the game. Due to information expert and in a goal to create high cohesion, we had all of the methods for drawing in one class called </w:t>
       </w:r>
+      <w:proofErr w:type="spellStart"/>
       <w:r>
         <w:t>A</w:t>
       </w:r>
       <w:r>
-        <w:t>rtist_LWJGL. When we decided to switch to Swing, we changed the class to Artist_Swing, and implemented the drawing with Swing. As there was very little coupling between the</w:t>
-      </w:r>
-      <w:r>
-        <w:t xml:space="preserve"> Drawable E</w:t>
+        <w:t>rtist_LWJGL</w:t>
+      </w:r>
+      <w:proofErr w:type="spellEnd"/>
+      <w:r>
+        <w:t xml:space="preserve">. When we decided to switch to Swing, we changed the class to </w:t>
+      </w:r>
+      <w:proofErr w:type="spellStart"/>
+      <w:r>
+        <w:t>Artist_Swing</w:t>
+      </w:r>
+      <w:proofErr w:type="spellEnd"/>
+      <w:r>
+        <w:t>, and implemented the drawing with Swing. As there was very little coupling between the</w:t>
+      </w:r>
+      <w:r>
+        <w:t xml:space="preserve"> </w:t>
+      </w:r>
+      <w:proofErr w:type="spellStart"/>
+      <w:r>
+        <w:t>Drawable</w:t>
+      </w:r>
+      <w:proofErr w:type="spellEnd"/>
+      <w:r>
+        <w:t xml:space="preserve"> E</w:t>
       </w:r>
       <w:r>
         <w:t xml:space="preserve">ntities (critters, towers, maps) and the artist, this change was painless. </w:t>
@@ -4853,7 +5035,7 @@
           <w:color w:val="auto"/>
         </w:rPr>
       </w:pPr>
-      <w:bookmarkStart w:id="28" w:name="_Toc289954165"/>
+      <w:bookmarkStart w:id="28" w:name="_Toc416100907"/>
       <w:r>
         <w:rPr>
           <w:color w:val="auto"/>
@@ -4869,7 +5051,7 @@
           <w:color w:val="auto"/>
         </w:rPr>
       </w:pPr>
-      <w:bookmarkStart w:id="29" w:name="_Toc289954166"/>
+      <w:bookmarkStart w:id="29" w:name="_Toc416100908"/>
       <w:r>
         <w:rPr>
           <w:color w:val="auto"/>
@@ -4888,17 +5070,22 @@
         <w:spacing w:line="360" w:lineRule="auto"/>
       </w:pPr>
       <w:r>
+        <w:lastRenderedPageBreak/>
         <w:t xml:space="preserve">Applying the indirection principle results in low coupling. It involves creating a middle class that acts between </w:t>
       </w:r>
       <w:r>
         <w:t xml:space="preserve">two other classes. </w:t>
       </w:r>
       <w:r>
-        <w:t xml:space="preserve">We have applied the indirection principle </w:t>
-      </w:r>
-      <w:r>
-        <w:lastRenderedPageBreak/>
-        <w:t>throughout our code, and the helpers package contains classes that all are partially the result of the indirection principle. One example of the indirection principle is how we handle Critters being observed by the game controller.</w:t>
+        <w:t xml:space="preserve">We have applied the indirection principle throughout our code, and the </w:t>
+      </w:r>
+      <w:proofErr w:type="gramStart"/>
+      <w:r>
+        <w:t>helpers</w:t>
+      </w:r>
+      <w:proofErr w:type="gramEnd"/>
+      <w:r>
+        <w:t xml:space="preserve"> package contains classes that all are partially the result of the indirection principle. One example of the indirection principle is how we handle Critters being observed by the game controller.</w:t>
       </w:r>
     </w:p>
     <w:p>
@@ -4972,7 +5159,15 @@
         <w:t xml:space="preserve">t </w:t>
       </w:r>
       <w:r>
-        <w:t xml:space="preserve">includes the list of IObservers and </w:t>
+        <w:t xml:space="preserve">includes the list of </w:t>
+      </w:r>
+      <w:proofErr w:type="spellStart"/>
+      <w:r>
+        <w:t>IObservers</w:t>
+      </w:r>
+      <w:proofErr w:type="spellEnd"/>
+      <w:r>
+        <w:t xml:space="preserve"> and </w:t>
       </w:r>
       <w:r>
         <w:t>the methods for adding, removing, and notifying observers</w:t>
@@ -5119,7 +5314,7 @@
           <w:color w:val="auto"/>
         </w:rPr>
       </w:pPr>
-      <w:bookmarkStart w:id="32" w:name="_Toc289954167"/>
+      <w:bookmarkStart w:id="32" w:name="_Toc416100909"/>
       <w:r>
         <w:rPr>
           <w:color w:val="auto"/>
@@ -5241,7 +5436,7 @@
           <w:color w:val="auto"/>
         </w:rPr>
       </w:pPr>
-      <w:bookmarkStart w:id="33" w:name="_Toc289954168"/>
+      <w:bookmarkStart w:id="33" w:name="_Toc416100910"/>
       <w:r>
         <w:rPr>
           <w:color w:val="auto"/>
@@ -5334,6 +5529,7 @@
           <w:noProof/>
           <w:lang w:val="en-CA" w:eastAsia="en-CA" w:bidi="hi-IN"/>
         </w:rPr>
+        <w:lastRenderedPageBreak/>
         <w:drawing>
           <wp:inline distT="0" distB="0" distL="0" distR="0" wp14:anchorId="088E25B3" wp14:editId="41BC2A0C">
             <wp:extent cx="2161963" cy="2393809"/>
@@ -5443,7 +5639,15 @@
         <w:spacing w:line="360" w:lineRule="auto"/>
       </w:pPr>
       <w:r>
-        <w:t>One can see that all of the methods in Artist_Swing (apart from the setters) are related to drawing. This is a very highly cohesive class.</w:t>
+        <w:t xml:space="preserve">One can see that all of the methods in </w:t>
+      </w:r>
+      <w:proofErr w:type="spellStart"/>
+      <w:r>
+        <w:t>Artist_Swing</w:t>
+      </w:r>
+      <w:proofErr w:type="spellEnd"/>
+      <w:r>
+        <w:t xml:space="preserve"> (apart from the setters) are related to drawing. This is a very highly cohesive class.</w:t>
       </w:r>
     </w:p>
     <w:p>
@@ -5458,12 +5662,11 @@
           <w:color w:val="auto"/>
         </w:rPr>
       </w:pPr>
-      <w:bookmarkStart w:id="36" w:name="_Toc289954169"/>
-      <w:r>
-        <w:rPr>
-          <w:color w:val="auto"/>
-        </w:rPr>
-        <w:lastRenderedPageBreak/>
+      <w:bookmarkStart w:id="36" w:name="_Toc416100911"/>
+      <w:r>
+        <w:rPr>
+          <w:color w:val="auto"/>
+        </w:rPr>
         <w:t>4)</w:t>
       </w:r>
       <w:r>
@@ -5631,6 +5834,7 @@
           <w:noProof/>
           <w:lang w:val="en-CA" w:eastAsia="en-CA" w:bidi="hi-IN"/>
         </w:rPr>
+        <w:lastRenderedPageBreak/>
         <w:drawing>
           <wp:inline distT="0" distB="0" distL="0" distR="0" wp14:anchorId="6DDCCA9E" wp14:editId="17B87A1F">
             <wp:extent cx="5155877" cy="2608792"/>
@@ -5771,7 +5975,7 @@
           <w:color w:val="auto"/>
         </w:rPr>
       </w:pPr>
-      <w:bookmarkStart w:id="39" w:name="_Toc289954170"/>
+      <w:bookmarkStart w:id="39" w:name="_Toc416100912"/>
       <w:r>
         <w:rPr>
           <w:color w:val="auto"/>
@@ -5790,7 +5994,6 @@
         <w:spacing w:line="360" w:lineRule="auto"/>
       </w:pPr>
       <w:r>
-        <w:lastRenderedPageBreak/>
         <w:t>The Creator principle decides which classes are responsible for creating other classes. For instance, it would not be appropriate for the Tower class to be responsible for the creation of the Map, or even vice versa.</w:t>
       </w:r>
     </w:p>
@@ -5865,7 +6068,7 @@
           <w:color w:val="auto"/>
         </w:rPr>
       </w:pPr>
-      <w:bookmarkStart w:id="40" w:name="_Toc289954171"/>
+      <w:bookmarkStart w:id="40" w:name="_Toc416100913"/>
       <w:r>
         <w:rPr>
           <w:color w:val="auto"/>
@@ -5927,13 +6130,29 @@
         <w:t>Solution:</w:t>
       </w:r>
       <w:r>
-        <w:t xml:space="preserve"> There is a dedicated class for handling all mouse related input events named MouseAndKeyboardHandler. This class is used by </w:t>
-      </w:r>
-      <w:r>
-        <w:t>the G</w:t>
-      </w:r>
-      <w:r>
-        <w:t xml:space="preserve">ameController, in the business logic layer, and </w:t>
+        <w:t xml:space="preserve"> There is a dedicated class for handling all mouse related input events named </w:t>
+      </w:r>
+      <w:proofErr w:type="spellStart"/>
+      <w:r>
+        <w:t>MouseAndKeyboardHandler</w:t>
+      </w:r>
+      <w:proofErr w:type="spellEnd"/>
+      <w:r>
+        <w:t xml:space="preserve">. This class is used by </w:t>
+      </w:r>
+      <w:r>
+        <w:t xml:space="preserve">the </w:t>
+      </w:r>
+      <w:proofErr w:type="spellStart"/>
+      <w:r>
+        <w:t>G</w:t>
+      </w:r>
+      <w:r>
+        <w:t>ameController</w:t>
+      </w:r>
+      <w:proofErr w:type="spellEnd"/>
+      <w:r>
+        <w:t xml:space="preserve">, in the business logic layer, and </w:t>
       </w:r>
       <w:r>
         <w:t>thus</w:t>
@@ -5945,13 +6164,29 @@
         <w:t>handles input to the</w:t>
       </w:r>
       <w:r>
-        <w:t xml:space="preserve"> GameApplicationFrame and GameCont</w:t>
+        <w:t xml:space="preserve"> </w:t>
+      </w:r>
+      <w:proofErr w:type="spellStart"/>
+      <w:r>
+        <w:t>GameApplicationFrame</w:t>
+      </w:r>
+      <w:proofErr w:type="spellEnd"/>
+      <w:r>
+        <w:t xml:space="preserve"> and </w:t>
+      </w:r>
+      <w:proofErr w:type="spellStart"/>
+      <w:r>
+        <w:t>GameCont</w:t>
       </w:r>
       <w:r>
         <w:t>r</w:t>
       </w:r>
       <w:r>
-        <w:t>olPanel in the presentation layer. Allowing all input related events to be handled by a controller class has allowed the implementation of input related events in the presentation layer without any downward dependencies.</w:t>
+        <w:t>olPanel</w:t>
+      </w:r>
+      <w:proofErr w:type="spellEnd"/>
+      <w:r>
+        <w:t xml:space="preserve"> in the presentation layer. Allowing all input related events to be handled by a controller class has allowed the implementation of input related events in the presentation layer without any downward dependencies.</w:t>
       </w:r>
       <w:r>
         <w:t xml:space="preserve"> This is also an example of the </w:t>
@@ -5963,7 +6198,15 @@
         <w:t>indirection principle</w:t>
       </w:r>
       <w:r>
-        <w:t xml:space="preserve"> (having a separate class to handle these inputs over using the GameController directly).</w:t>
+        <w:t xml:space="preserve"> (having a separate class to handle these inputs over using the </w:t>
+      </w:r>
+      <w:proofErr w:type="spellStart"/>
+      <w:r>
+        <w:t>GameController</w:t>
+      </w:r>
+      <w:proofErr w:type="spellEnd"/>
+      <w:r>
+        <w:t xml:space="preserve"> directly).</w:t>
       </w:r>
     </w:p>
     <w:p>
@@ -5981,7 +6224,6 @@
           <w:noProof/>
           <w:lang w:val="en-CA" w:eastAsia="en-CA" w:bidi="hi-IN"/>
         </w:rPr>
-        <w:lastRenderedPageBreak/>
         <w:drawing>
           <wp:inline distT="0" distB="0" distL="0" distR="0" wp14:anchorId="5E1B1A4B" wp14:editId="5B415369">
             <wp:extent cx="5482378" cy="2912788"/>
@@ -6094,7 +6336,7 @@
           <w:color w:val="auto"/>
         </w:rPr>
       </w:pPr>
-      <w:bookmarkStart w:id="43" w:name="_Toc289954172"/>
+      <w:bookmarkStart w:id="43" w:name="_Toc416100914"/>
       <w:bookmarkEnd w:id="41"/>
       <w:bookmarkEnd w:id="42"/>
       <w:r>
@@ -6118,7 +6360,7 @@
           <w:color w:val="auto"/>
         </w:rPr>
       </w:pPr>
-      <w:bookmarkStart w:id="44" w:name="_Toc289954173"/>
+      <w:bookmarkStart w:id="44" w:name="_Toc416100915"/>
       <w:r>
         <w:rPr>
           <w:color w:val="auto"/>
@@ -6155,6 +6397,7 @@
         <w:rPr>
           <w:b/>
         </w:rPr>
+        <w:lastRenderedPageBreak/>
         <w:t xml:space="preserve">Sample </w:t>
       </w:r>
       <w:r>
@@ -6179,8 +6422,21 @@
         <w:t>instance of the</w:t>
       </w:r>
       <w:r>
-        <w:t xml:space="preserve"> Player, Artist_Swing, and GameClock</w:t>
-      </w:r>
+        <w:t xml:space="preserve"> Player, </w:t>
+      </w:r>
+      <w:proofErr w:type="spellStart"/>
+      <w:r>
+        <w:t>Artist_Swing</w:t>
+      </w:r>
+      <w:proofErr w:type="spellEnd"/>
+      <w:r>
+        <w:t xml:space="preserve">, and </w:t>
+      </w:r>
+      <w:proofErr w:type="spellStart"/>
+      <w:r>
+        <w:t>GameClock</w:t>
+      </w:r>
+      <w:proofErr w:type="spellEnd"/>
       <w:r>
         <w:t xml:space="preserve"> class while </w:t>
       </w:r>
@@ -6216,7 +6472,20 @@
         <w:t>We apply the Singleton pattern, which ensures that there is only ever one instance of these classes.</w:t>
       </w:r>
       <w:r>
-        <w:t xml:space="preserve"> This instance is created when the program starts (via a private constructor), and can only be accesses through the public getInstance() method.</w:t>
+        <w:t xml:space="preserve"> This instance is created when the program starts (via a private constructor), and can only be accesses through the public </w:t>
+      </w:r>
+      <w:proofErr w:type="spellStart"/>
+      <w:proofErr w:type="gramStart"/>
+      <w:r>
+        <w:t>getInstance</w:t>
+      </w:r>
+      <w:proofErr w:type="spellEnd"/>
+      <w:r>
+        <w:t>(</w:t>
+      </w:r>
+      <w:proofErr w:type="gramEnd"/>
+      <w:r>
+        <w:t>) method.</w:t>
       </w:r>
     </w:p>
     <w:p>
@@ -6446,17 +6715,33 @@
           <w:b/>
         </w:rPr>
       </w:pPr>
+      <w:proofErr w:type="spellStart"/>
       <w:r>
         <w:rPr>
           <w:b/>
         </w:rPr>
-        <w:t xml:space="preserve">i) </w:t>
-      </w:r>
+        <w:t>i</w:t>
+      </w:r>
+      <w:proofErr w:type="spellEnd"/>
       <w:r>
         <w:rPr>
           <w:b/>
         </w:rPr>
-        <w:t>Artist_Swing:</w:t>
+        <w:t xml:space="preserve">) </w:t>
+      </w:r>
+      <w:proofErr w:type="spellStart"/>
+      <w:r>
+        <w:rPr>
+          <w:b/>
+        </w:rPr>
+        <w:t>Artist_Swing</w:t>
+      </w:r>
+      <w:proofErr w:type="spellEnd"/>
+      <w:r>
+        <w:rPr>
+          <w:b/>
+        </w:rPr>
+        <w:t>:</w:t>
       </w:r>
     </w:p>
     <w:p>
@@ -6465,7 +6750,47 @@
         <w:ind w:firstLine="720"/>
       </w:pPr>
       <w:r>
-        <w:t>It is crucial that the Artist_Swing has only one instance of itself because we need to access it from any class that implements DrawableEntity (TDMap, Critter, and Tower). We do not want to create a different artist for each one, and have to pass in information about the map each time. Instead, we get the instance in our GameController, and pass in the information there. Following this, we can easily get that instance from any other class (TDMap, Critter, or Tower) and use its methods. This demonstrates the power of this pattern.</w:t>
+        <w:t xml:space="preserve">It is crucial that the </w:t>
+      </w:r>
+      <w:proofErr w:type="spellStart"/>
+      <w:r>
+        <w:t>Artist_Swing</w:t>
+      </w:r>
+      <w:proofErr w:type="spellEnd"/>
+      <w:r>
+        <w:t xml:space="preserve"> has only one instance of itself because we need to access it from any class that implements </w:t>
+      </w:r>
+      <w:proofErr w:type="spellStart"/>
+      <w:r>
+        <w:t>DrawableEntity</w:t>
+      </w:r>
+      <w:proofErr w:type="spellEnd"/>
+      <w:r>
+        <w:t xml:space="preserve"> (</w:t>
+      </w:r>
+      <w:proofErr w:type="spellStart"/>
+      <w:r>
+        <w:t>TDMap</w:t>
+      </w:r>
+      <w:proofErr w:type="spellEnd"/>
+      <w:r>
+        <w:t xml:space="preserve">, Critter, and Tower). We do not want to create a different artist for each one, and have to pass in information about the map each time. Instead, we get the instance in our </w:t>
+      </w:r>
+      <w:proofErr w:type="spellStart"/>
+      <w:r>
+        <w:t>GameController</w:t>
+      </w:r>
+      <w:proofErr w:type="spellEnd"/>
+      <w:r>
+        <w:t>, and pass in the information there. Following this, we can easily get that instance from any other class (</w:t>
+      </w:r>
+      <w:proofErr w:type="spellStart"/>
+      <w:r>
+        <w:t>TDMap</w:t>
+      </w:r>
+      <w:proofErr w:type="spellEnd"/>
+      <w:r>
+        <w:t>, Critter, or Tower) and use its methods. This demonstrates the power of this pattern.</w:t>
       </w:r>
     </w:p>
     <w:p>
@@ -6499,6 +6824,7 @@
         <w:ind w:firstLine="720"/>
       </w:pPr>
       <w:r>
+        <w:lastRenderedPageBreak/>
         <w:t>It</w:t>
       </w:r>
       <w:r>
@@ -6572,13 +6898,21 @@
         <w:t>Clock is another class that relies heavily on the Singleton patte</w:t>
       </w:r>
       <w:r>
-        <w:t>rn. It is similar to the Artist</w:t>
+        <w:t xml:space="preserve">rn. It is similar to the </w:t>
+      </w:r>
+      <w:proofErr w:type="spellStart"/>
+      <w:r>
+        <w:t>Artist</w:t>
       </w:r>
       <w:r>
         <w:t>_</w:t>
       </w:r>
       <w:r>
-        <w:t>Swing class, as it too needs to be called from any object that is time</w:t>
+        <w:t>Swing</w:t>
+      </w:r>
+      <w:proofErr w:type="spellEnd"/>
+      <w:r>
+        <w:t xml:space="preserve"> class, as it too needs to be called from any object that is time</w:t>
       </w:r>
       <w:r>
         <w:t xml:space="preserve">-dependent (Critter and Tower), but also from the controller. </w:t>
@@ -6599,13 +6933,29 @@
         <w:t xml:space="preserve"> </w:t>
       </w:r>
       <w:r>
-        <w:t>Clock instance’s pause()) method, and speeding up the wave (calling the Game</w:t>
+        <w:t xml:space="preserve">Clock instance’s </w:t>
+      </w:r>
+      <w:proofErr w:type="gramStart"/>
+      <w:r>
+        <w:t>pause(</w:t>
+      </w:r>
+      <w:proofErr w:type="gramEnd"/>
+      <w:r>
+        <w:t>)) method, and speeding up the wave (calling the Game</w:t>
       </w:r>
       <w:r>
         <w:t xml:space="preserve"> </w:t>
       </w:r>
       <w:r>
-        <w:t>Clock instance’s setDeltaTime()) method.</w:t>
+        <w:t xml:space="preserve">Clock instance’s </w:t>
+      </w:r>
+      <w:proofErr w:type="spellStart"/>
+      <w:r>
+        <w:t>setDeltaTime</w:t>
+      </w:r>
+      <w:proofErr w:type="spellEnd"/>
+      <w:r>
+        <w:t>()) method.</w:t>
       </w:r>
     </w:p>
     <w:p>
@@ -6722,7 +7072,13 @@
         <w:rPr>
           <w:color w:val="auto"/>
         </w:rPr>
-        <w:t xml:space="preserve"> - The UI for changing the speed of the program</w:t>
+        <w:t xml:space="preserve"> - The UI for c</w:t>
+      </w:r>
+      <w:r>
+        <w:rPr>
+          <w:color w:val="auto"/>
+        </w:rPr>
+        <w:t>hanging the speed of the Wave</w:t>
       </w:r>
     </w:p>
     <w:p>
@@ -6732,7 +7088,7 @@
           <w:color w:val="auto"/>
         </w:rPr>
       </w:pPr>
-      <w:bookmarkStart w:id="50" w:name="_Toc289954174"/>
+      <w:bookmarkStart w:id="50" w:name="_Toc416100916"/>
       <w:bookmarkEnd w:id="48"/>
       <w:bookmarkEnd w:id="49"/>
       <w:r>
@@ -6783,6 +7139,8 @@
       <w:r>
         <w:t>creating an upwards dependency.</w:t>
       </w:r>
+      <w:bookmarkStart w:id="51" w:name="_GoBack"/>
+      <w:bookmarkEnd w:id="51"/>
     </w:p>
     <w:p>
       <w:pPr>
@@ -6797,7 +7155,6 @@
         <w:rPr>
           <w:b/>
         </w:rPr>
-        <w:lastRenderedPageBreak/>
         <w:t xml:space="preserve">Sample </w:t>
       </w:r>
       <w:r>
@@ -6868,7 +7225,15 @@
         <w:t>Solution:</w:t>
       </w:r>
       <w:r>
-        <w:t xml:space="preserve"> The implementation of the IObserver interface </w:t>
+        <w:t xml:space="preserve"> The implementation of the </w:t>
+      </w:r>
+      <w:proofErr w:type="spellStart"/>
+      <w:r>
+        <w:t>IObserver</w:t>
+      </w:r>
+      <w:proofErr w:type="spellEnd"/>
+      <w:r>
+        <w:t xml:space="preserve"> interface </w:t>
       </w:r>
       <w:r>
         <w:t xml:space="preserve">by the game controller, </w:t>
@@ -6886,7 +7251,15 @@
         <w:t>by the Critter solve this problem. First, the</w:t>
       </w:r>
       <w:r>
-        <w:t xml:space="preserve"> gameController </w:t>
+        <w:t xml:space="preserve"> </w:t>
+      </w:r>
+      <w:proofErr w:type="spellStart"/>
+      <w:r>
+        <w:t>gameController</w:t>
+      </w:r>
+      <w:proofErr w:type="spellEnd"/>
+      <w:r>
+        <w:t xml:space="preserve"> </w:t>
       </w:r>
       <w:r>
         <w:t xml:space="preserve">is made </w:t>
@@ -6904,7 +7277,15 @@
         <w:t>s all of its observers.</w:t>
       </w:r>
       <w:r>
-        <w:t xml:space="preserve"> The method UpdateObservers is called in the game controller, and it is able to check if something changed with the critter</w:t>
+        <w:t xml:space="preserve"> The method </w:t>
+      </w:r>
+      <w:proofErr w:type="spellStart"/>
+      <w:r>
+        <w:t>UpdateObservers</w:t>
+      </w:r>
+      <w:proofErr w:type="spellEnd"/>
+      <w:r>
+        <w:t xml:space="preserve"> is called in the game controller, and it is able to check if something changed with the critter</w:t>
       </w:r>
       <w:r>
         <w:t>.</w:t>
@@ -6923,6 +7304,7 @@
           <w:noProof/>
           <w:lang w:val="en-CA" w:eastAsia="en-CA" w:bidi="hi-IN"/>
         </w:rPr>
+        <w:lastRenderedPageBreak/>
         <w:drawing>
           <wp:inline distT="0" distB="0" distL="0" distR="0" wp14:anchorId="57BF7987" wp14:editId="4D4C2FC0">
             <wp:extent cx="2910685" cy="3386032"/>
@@ -6983,8 +7365,8 @@
           <w:color w:val="auto"/>
         </w:rPr>
       </w:pPr>
-      <w:bookmarkStart w:id="51" w:name="OLE_LINK33"/>
-      <w:bookmarkStart w:id="52" w:name="OLE_LINK34"/>
+      <w:bookmarkStart w:id="52" w:name="OLE_LINK33"/>
+      <w:bookmarkStart w:id="53" w:name="OLE_LINK34"/>
       <w:r>
         <w:rPr>
           <w:color w:val="auto"/>
@@ -7036,9 +7418,9 @@
           <w:color w:val="auto"/>
         </w:rPr>
       </w:pPr>
-      <w:bookmarkStart w:id="53" w:name="_Toc289954175"/>
-      <w:bookmarkEnd w:id="51"/>
+      <w:bookmarkStart w:id="54" w:name="_Toc416100917"/>
       <w:bookmarkEnd w:id="52"/>
+      <w:bookmarkEnd w:id="53"/>
       <w:r>
         <w:rPr>
           <w:color w:val="auto"/>
@@ -7057,7 +7439,7 @@
         </w:rPr>
         <w:t>Pattern name: Strategy</w:t>
       </w:r>
-      <w:bookmarkEnd w:id="53"/>
+      <w:bookmarkEnd w:id="54"/>
     </w:p>
     <w:p>
       <w:pPr>
@@ -7126,11 +7508,23 @@
         <w:t xml:space="preserve">Solution: </w:t>
       </w:r>
       <w:r>
-        <w:t xml:space="preserve">Rather than hard-coding in all of these ways, one interface (IStrategy) is created, and all of the different ways of doing it (strategies) implement this interface. The Tower class then has an IStrategy object, which could be any of the strategies. Each of these has </w:t>
-      </w:r>
-      <w:r>
-        <w:lastRenderedPageBreak/>
-        <w:t xml:space="preserve">the method that selects the target critter, and the Tower calls this method to select the critter it wants to target, without knowing explicitly how to choose a target. </w:t>
+        <w:t>Rather than hard-coding in all of these ways, one interface (</w:t>
+      </w:r>
+      <w:proofErr w:type="spellStart"/>
+      <w:r>
+        <w:t>IStrategy</w:t>
+      </w:r>
+      <w:proofErr w:type="spellEnd"/>
+      <w:r>
+        <w:t xml:space="preserve">) is created, and all of the different ways of doing it (strategies) implement this interface. The Tower class then has an </w:t>
+      </w:r>
+      <w:proofErr w:type="spellStart"/>
+      <w:r>
+        <w:t>IStrategy</w:t>
+      </w:r>
+      <w:proofErr w:type="spellEnd"/>
+      <w:r>
+        <w:t xml:space="preserve"> object, which could be any of the strategies. Each of these has the method that selects the target critter, and the Tower calls this method to select the critter it wants to target, without knowing explicitly how to choose a target. </w:t>
       </w:r>
     </w:p>
     <w:p>
@@ -7148,6 +7542,7 @@
           <w:noProof/>
           <w:lang w:val="en-CA" w:eastAsia="en-CA" w:bidi="hi-IN"/>
         </w:rPr>
+        <w:lastRenderedPageBreak/>
         <w:drawing>
           <wp:inline distT="0" distB="0" distL="0" distR="0" wp14:anchorId="68ECD69D" wp14:editId="7A90D6FA">
             <wp:extent cx="4311097" cy="2740025"/>
@@ -7208,8 +7603,8 @@
           <w:color w:val="auto"/>
         </w:rPr>
       </w:pPr>
-      <w:bookmarkStart w:id="54" w:name="OLE_LINK35"/>
-      <w:bookmarkStart w:id="55" w:name="OLE_LINK36"/>
+      <w:bookmarkStart w:id="55" w:name="OLE_LINK35"/>
+      <w:bookmarkStart w:id="56" w:name="OLE_LINK36"/>
       <w:r>
         <w:rPr>
           <w:color w:val="auto"/>
@@ -7254,8 +7649,8 @@
         <w:t xml:space="preserve"> - Strategy Pattern</w:t>
       </w:r>
     </w:p>
-    <w:bookmarkEnd w:id="54"/>
     <w:bookmarkEnd w:id="55"/>
+    <w:bookmarkEnd w:id="56"/>
     <w:p>
       <w:pPr>
         <w:rPr>
@@ -7278,7 +7673,7 @@
           <w:color w:val="auto"/>
         </w:rPr>
       </w:pPr>
-      <w:bookmarkStart w:id="56" w:name="_Toc289954176"/>
+      <w:bookmarkStart w:id="57" w:name="_Toc416100918"/>
       <w:r>
         <w:rPr>
           <w:color w:val="auto"/>
@@ -7286,11 +7681,20 @@
         <w:lastRenderedPageBreak/>
         <w:t>Sequence Diagrams</w:t>
       </w:r>
-      <w:bookmarkEnd w:id="56"/>
-    </w:p>
-    <w:p>
-      <w:r>
-        <w:t>Sequence diagrams have been created for four architecturally significant use cases. These use cases are:</w:t>
+      <w:bookmarkEnd w:id="57"/>
+    </w:p>
+    <w:p>
+      <w:r>
+        <w:t>Sequence diagrams have been created for</w:t>
+      </w:r>
+      <w:r>
+        <w:t xml:space="preserve"> the</w:t>
+      </w:r>
+      <w:r>
+        <w:t xml:space="preserve"> four architecturally significant use cases</w:t>
+      </w:r>
+      <w:r>
+        <w:t>:</w:t>
       </w:r>
     </w:p>
     <w:p>
@@ -7358,19 +7762,10 @@
       <w:r>
         <w:t>.</w:t>
       </w:r>
-    </w:p>
-    <w:p>
-      <w:r>
-        <w:t>The purpose of these sequence diagrams is to demonstrate how the</w:t>
-      </w:r>
-      <w:r>
-        <w:t xml:space="preserve"> user (actor)</w:t>
-      </w:r>
-      <w:r>
-        <w:t xml:space="preserve"> will interact with the system in order to achieve a goal.</w:t>
-      </w:r>
-    </w:p>
-    <w:p/>
+      <w:r>
+        <w:t xml:space="preserve"> </w:t>
+      </w:r>
+    </w:p>
     <w:p>
       <w:pPr>
         <w:pStyle w:val="Heading2"/>
@@ -7379,7 +7774,7 @@
           <w:color w:val="auto"/>
         </w:rPr>
       </w:pPr>
-      <w:bookmarkStart w:id="57" w:name="_Toc289954177"/>
+      <w:bookmarkStart w:id="58" w:name="_Toc416100919"/>
       <w:r>
         <w:rPr>
           <w:b w:val="0"/>
@@ -7394,7 +7789,6 @@
         </w:rPr>
         <w:t xml:space="preserve">. </w:t>
       </w:r>
-      <w:bookmarkStart w:id="58" w:name="_Toc289954180"/>
       <w:r>
         <w:rPr>
           <w:b w:val="0"/>
@@ -7415,7 +7809,7 @@
           <w:lang w:val="en-CA" w:eastAsia="en-CA" w:bidi="hi-IN"/>
         </w:rPr>
         <w:drawing>
-          <wp:inline distT="0" distB="0" distL="0" distR="0" wp14:anchorId="39826ECD" wp14:editId="067D3F71">
+          <wp:inline distT="0" distB="0" distL="0" distR="0" wp14:anchorId="39826ECD" wp14:editId="5D4EA377">
             <wp:extent cx="5957415" cy="5487654"/>
             <wp:effectExtent l="0" t="0" r="5715" b="0"/>
             <wp:docPr id="21" name="Picture 21"/>
@@ -7456,8 +7850,6 @@
           </wp:inline>
         </w:drawing>
       </w:r>
-      <w:bookmarkStart w:id="59" w:name="_GoBack"/>
-      <w:bookmarkEnd w:id="59"/>
     </w:p>
     <w:p>
       <w:pPr>
@@ -7467,8 +7859,8 @@
           <w:color w:val="auto"/>
         </w:rPr>
       </w:pPr>
-      <w:bookmarkStart w:id="60" w:name="OLE_LINK43"/>
-      <w:bookmarkStart w:id="61" w:name="OLE_LINK44"/>
+      <w:bookmarkStart w:id="59" w:name="OLE_LINK43"/>
+      <w:bookmarkStart w:id="60" w:name="OLE_LINK44"/>
       <w:r>
         <w:rPr>
           <w:color w:val="auto"/>
@@ -7488,12 +7880,15 @@
         <w:t xml:space="preserve"> - Sequence Diagram Play Game</w:t>
       </w:r>
     </w:p>
+    <w:bookmarkEnd w:id="59"/>
     <w:bookmarkEnd w:id="60"/>
-    <w:bookmarkEnd w:id="61"/>
-    <w:p>
-      <w:pPr>
-        <w:spacing w:line="360" w:lineRule="auto"/>
-      </w:pPr>
+    <w:p>
+      <w:pPr>
+        <w:spacing w:line="360" w:lineRule="auto"/>
+      </w:pPr>
+      <w:r>
+        <w:t>This use case displays the architectural implementation of how the different layers of the system interact with each other and the user to achieve user’s goals.</w:t>
+      </w:r>
     </w:p>
     <w:p>
       <w:pPr>
@@ -7503,6 +7898,7 @@
           <w:color w:val="auto"/>
         </w:rPr>
       </w:pPr>
+      <w:bookmarkStart w:id="61" w:name="_Toc416100920"/>
       <w:r>
         <w:rPr>
           <w:b w:val="0"/>
@@ -7518,7 +7914,7 @@
         </w:rPr>
         <w:t>Creating a new game map</w:t>
       </w:r>
-      <w:bookmarkEnd w:id="57"/>
+      <w:bookmarkEnd w:id="61"/>
     </w:p>
     <w:p>
       <w:pPr>
@@ -7532,9 +7928,9 @@
           <w:lang w:val="en-CA" w:eastAsia="en-CA" w:bidi="hi-IN"/>
         </w:rPr>
         <w:drawing>
-          <wp:inline distT="0" distB="0" distL="0" distR="0" wp14:anchorId="5D99329B" wp14:editId="012CCDB3">
-            <wp:extent cx="2864697" cy="4667362"/>
-            <wp:effectExtent l="0" t="0" r="5715" b="6350"/>
+          <wp:inline distT="0" distB="0" distL="0" distR="0" wp14:anchorId="5D99329B" wp14:editId="645E8E5E">
+            <wp:extent cx="4848740" cy="7899894"/>
+            <wp:effectExtent l="0" t="0" r="9525" b="6350"/>
             <wp:docPr id="19" name="Picture 19"/>
             <wp:cNvGraphicFramePr>
               <a:graphicFrameLocks xmlns:a="http://schemas.openxmlformats.org/drawingml/2006/main" noChangeAspect="1"/>
@@ -7561,7 +7957,7 @@
                   <pic:spPr>
                     <a:xfrm>
                       <a:off x="0" y="0"/>
-                      <a:ext cx="2866328" cy="4670019"/>
+                      <a:ext cx="4867015" cy="7929669"/>
                     </a:xfrm>
                     <a:prstGeom prst="rect">
                       <a:avLst/>
@@ -7611,7 +8007,7 @@
           <w:color w:val="auto"/>
         </w:rPr>
       </w:pPr>
-      <w:bookmarkStart w:id="64" w:name="_Toc289954178"/>
+      <w:bookmarkStart w:id="64" w:name="_Toc416100921"/>
       <w:bookmarkEnd w:id="62"/>
       <w:bookmarkEnd w:id="63"/>
       <w:r>
@@ -7619,6 +8015,7 @@
           <w:b w:val="0"/>
           <w:color w:val="auto"/>
         </w:rPr>
+        <w:lastRenderedPageBreak/>
         <w:t>3</w:t>
       </w:r>
       <w:r>
@@ -7642,9 +8039,9 @@
           <w:lang w:val="en-CA" w:eastAsia="en-CA" w:bidi="hi-IN"/>
         </w:rPr>
         <w:drawing>
-          <wp:inline distT="0" distB="0" distL="0" distR="0" wp14:anchorId="7161CAF0" wp14:editId="1A63CBEE">
-            <wp:extent cx="4135640" cy="2803525"/>
-            <wp:effectExtent l="0" t="0" r="5080" b="0"/>
+          <wp:inline distT="0" distB="0" distL="0" distR="0" wp14:anchorId="7161CAF0" wp14:editId="67A1B27A">
+            <wp:extent cx="6013732" cy="4076672"/>
+            <wp:effectExtent l="0" t="0" r="6350" b="635"/>
             <wp:docPr id="20" name="Picture 20"/>
             <wp:cNvGraphicFramePr>
               <a:graphicFrameLocks xmlns:a="http://schemas.openxmlformats.org/drawingml/2006/main" noChangeAspect="1"/>
@@ -7671,7 +8068,7 @@
                   <pic:spPr>
                     <a:xfrm>
                       <a:off x="0" y="0"/>
-                      <a:ext cx="4137157" cy="2804553"/>
+                      <a:ext cx="6068963" cy="4114113"/>
                     </a:xfrm>
                     <a:prstGeom prst="rect">
                       <a:avLst/>
@@ -7712,14 +8109,28 @@
         </w:rPr>
         <w:t xml:space="preserve"> - Sequence Diagram Start Wave</w:t>
       </w:r>
-    </w:p>
-    <w:bookmarkEnd w:id="65"/>
-    <w:bookmarkEnd w:id="66"/>
-    <w:p>
-      <w:pPr>
-        <w:spacing w:line="360" w:lineRule="auto"/>
-      </w:pPr>
-    </w:p>
+      <w:bookmarkEnd w:id="65"/>
+      <w:bookmarkEnd w:id="66"/>
+    </w:p>
+    <w:p>
+      <w:pPr>
+        <w:pStyle w:val="Caption"/>
+        <w:jc w:val="both"/>
+        <w:rPr>
+          <w:color w:val="auto"/>
+        </w:rPr>
+      </w:pPr>
+    </w:p>
+    <w:p>
+      <w:pPr>
+        <w:spacing w:line="360" w:lineRule="auto"/>
+        <w:jc w:val="both"/>
+      </w:pPr>
+      <w:r>
+        <w:t>The architectural sequence diagrams, Figures 16, 17 and 18, show in greater detail, the user specific use cases that make up the ulterior use case of playing the game. The choice of choosing the use case of making a new Game Map is that the user would like to make his own maps that would moderate the difficulty of the game, according to the user’s preferences. The user-level use-cases of Preparing for a Wave and Starting a Wave are fundamental to the Tower Defense Game in particular.</w:t>
+      </w:r>
+    </w:p>
+    <w:p/>
     <w:p>
       <w:pPr>
         <w:pStyle w:val="Heading2"/>
@@ -7728,7 +8139,7 @@
           <w:color w:val="auto"/>
         </w:rPr>
       </w:pPr>
-      <w:bookmarkStart w:id="67" w:name="_Toc289954179"/>
+      <w:bookmarkStart w:id="67" w:name="_Toc416100922"/>
       <w:r>
         <w:rPr>
           <w:b w:val="0"/>
@@ -7758,9 +8169,9 @@
           <w:lang w:val="en-CA" w:eastAsia="en-CA" w:bidi="hi-IN"/>
         </w:rPr>
         <w:drawing>
-          <wp:inline distT="0" distB="0" distL="0" distR="0" wp14:anchorId="121DAC4B" wp14:editId="35C2BF57">
-            <wp:extent cx="4117763" cy="6247655"/>
-            <wp:effectExtent l="0" t="0" r="0" b="1270"/>
+          <wp:inline distT="0" distB="0" distL="0" distR="0" wp14:anchorId="121DAC4B" wp14:editId="12F94940">
+            <wp:extent cx="5145412" cy="7806852"/>
+            <wp:effectExtent l="0" t="0" r="0" b="3810"/>
             <wp:docPr id="22" name="Picture 22"/>
             <wp:cNvGraphicFramePr>
               <a:graphicFrameLocks xmlns:a="http://schemas.openxmlformats.org/drawingml/2006/main" noChangeAspect="1"/>
@@ -7787,7 +8198,7 @@
                   <pic:spPr>
                     <a:xfrm>
                       <a:off x="0" y="0"/>
-                      <a:ext cx="4118862" cy="6249323"/>
+                      <a:ext cx="5151322" cy="7815818"/>
                     </a:xfrm>
                     <a:prstGeom prst="rect">
                       <a:avLst/>
@@ -7828,14 +8239,29 @@
         </w:rPr>
         <w:t xml:space="preserve"> - Sequence Diagram Prepare</w:t>
       </w:r>
-    </w:p>
-    <w:bookmarkEnd w:id="68"/>
-    <w:bookmarkEnd w:id="69"/>
+      <w:bookmarkEnd w:id="68"/>
+      <w:bookmarkEnd w:id="69"/>
+    </w:p>
+    <w:p>
+      <w:pPr>
+        <w:rPr>
+          <w:b/>
+          <w:bCs/>
+          <w:sz w:val="18"/>
+          <w:szCs w:val="18"/>
+        </w:rPr>
+      </w:pPr>
+      <w:r>
+        <w:br w:type="page"/>
+      </w:r>
+    </w:p>
     <w:p/>
     <w:sectPr>
+      <w:footerReference w:type="default" r:id="rId28"/>
       <w:pgSz w:w="12240" w:h="15840"/>
       <w:pgMar w:top="1135" w:right="1440" w:bottom="426" w:left="1418" w:header="709" w:footer="709" w:gutter="0"/>
       <w:cols w:space="708"/>
+      <w:titlePg/>
       <w:docGrid w:linePitch="360"/>
     </w:sectPr>
   </w:body>
@@ -7859,6 +8285,122 @@
     </w:p>
   </w:endnote>
 </w:endnotes>
+</file>
+
+<file path=word/footer1.xml><?xml version="1.0" encoding="utf-8"?>
+<w:ftr xmlns:wpc="http://schemas.microsoft.com/office/word/2010/wordprocessingCanvas" xmlns:mc="http://schemas.openxmlformats.org/markup-compatibility/2006" xmlns:o="urn:schemas-microsoft-com:office:office" xmlns:r="http://schemas.openxmlformats.org/officeDocument/2006/relationships" xmlns:m="http://schemas.openxmlformats.org/officeDocument/2006/math" xmlns:v="urn:schemas-microsoft-com:vml" xmlns:wp14="http://schemas.microsoft.com/office/word/2010/wordprocessingDrawing" xmlns:wp="http://schemas.openxmlformats.org/drawingml/2006/wordprocessingDrawing" xmlns:w10="urn:schemas-microsoft-com:office:word" xmlns:w="http://schemas.openxmlformats.org/wordprocessingml/2006/main" xmlns:w14="http://schemas.microsoft.com/office/word/2010/wordml" xmlns:w15="http://schemas.microsoft.com/office/word/2012/wordml" xmlns:wpg="http://schemas.microsoft.com/office/word/2010/wordprocessingGroup" xmlns:wpi="http://schemas.microsoft.com/office/word/2010/wordprocessingInk" xmlns:wne="http://schemas.microsoft.com/office/word/2006/wordml" xmlns:wps="http://schemas.microsoft.com/office/word/2010/wordprocessingShape" mc:Ignorable="w14 w15 wp14">
+  <w:sdt>
+    <w:sdtPr>
+      <w:id w:val="1015267778"/>
+      <w:docPartObj>
+        <w:docPartGallery w:val="Page Numbers (Bottom of Page)"/>
+        <w:docPartUnique/>
+      </w:docPartObj>
+    </w:sdtPr>
+    <w:sdtContent>
+      <w:sdt>
+        <w:sdtPr>
+          <w:id w:val="-1769616900"/>
+          <w:docPartObj>
+            <w:docPartGallery w:val="Page Numbers (Top of Page)"/>
+            <w:docPartUnique/>
+          </w:docPartObj>
+        </w:sdtPr>
+        <w:sdtContent>
+          <w:p>
+            <w:pPr>
+              <w:pStyle w:val="Footer"/>
+              <w:jc w:val="right"/>
+            </w:pPr>
+            <w:r>
+              <w:t xml:space="preserve">Page </w:t>
+            </w:r>
+            <w:r>
+              <w:rPr>
+                <w:b/>
+                <w:bCs/>
+              </w:rPr>
+              <w:fldChar w:fldCharType="begin"/>
+            </w:r>
+            <w:r>
+              <w:rPr>
+                <w:b/>
+                <w:bCs/>
+              </w:rPr>
+              <w:instrText xml:space="preserve"> PAGE </w:instrText>
+            </w:r>
+            <w:r>
+              <w:rPr>
+                <w:b/>
+                <w:bCs/>
+              </w:rPr>
+              <w:fldChar w:fldCharType="separate"/>
+            </w:r>
+            <w:r>
+              <w:rPr>
+                <w:b/>
+                <w:bCs/>
+                <w:noProof/>
+              </w:rPr>
+              <w:t>22</w:t>
+            </w:r>
+            <w:r>
+              <w:rPr>
+                <w:b/>
+                <w:bCs/>
+              </w:rPr>
+              <w:fldChar w:fldCharType="end"/>
+            </w:r>
+            <w:r>
+              <w:t xml:space="preserve"> of </w:t>
+            </w:r>
+            <w:r>
+              <w:rPr>
+                <w:b/>
+                <w:bCs/>
+              </w:rPr>
+              <w:fldChar w:fldCharType="begin"/>
+            </w:r>
+            <w:r>
+              <w:rPr>
+                <w:b/>
+                <w:bCs/>
+              </w:rPr>
+              <w:instrText xml:space="preserve"> NUMPAGES  </w:instrText>
+            </w:r>
+            <w:r>
+              <w:rPr>
+                <w:b/>
+                <w:bCs/>
+              </w:rPr>
+              <w:fldChar w:fldCharType="separate"/>
+            </w:r>
+            <w:r>
+              <w:rPr>
+                <w:b/>
+                <w:bCs/>
+                <w:noProof/>
+              </w:rPr>
+              <w:t>28</w:t>
+            </w:r>
+            <w:r>
+              <w:rPr>
+                <w:b/>
+                <w:bCs/>
+              </w:rPr>
+              <w:fldChar w:fldCharType="end"/>
+            </w:r>
+          </w:p>
+        </w:sdtContent>
+      </w:sdt>
+    </w:sdtContent>
+  </w:sdt>
+  <w:p>
+    <w:pPr>
+      <w:pStyle w:val="Footer"/>
+    </w:pPr>
+  </w:p>
+</w:ftr>
 </file>
 
 <file path=word/footnotes.xml><?xml version="1.0" encoding="utf-8"?>
@@ -9544,7 +10086,7 @@
 </file>
 
 <file path=customXml/itemProps1.xml><?xml version="1.0" encoding="utf-8"?>
-<ds:datastoreItem xmlns:ds="http://schemas.openxmlformats.org/officeDocument/2006/customXml" ds:itemID="{2CEDEC91-A986-48D4-A007-B5852589154A}">
+<ds:datastoreItem xmlns:ds="http://schemas.openxmlformats.org/officeDocument/2006/customXml" ds:itemID="{38973499-C27E-4435-B7EA-F91045978644}">
   <ds:schemaRefs>
     <ds:schemaRef ds:uri="http://schemas.openxmlformats.org/officeDocument/2006/bibliography"/>
   </ds:schemaRefs>

</xml_diff>

<commit_message>
Made a PDF of the arch specification for submission
</commit_message>
<xml_diff>
--- a/Architecture and Design/Architecture and Design.docx
+++ b/Architecture and Design/Architecture and Design.docx
@@ -21,6 +21,8 @@
       <w:pPr>
         <w:spacing w:line="360" w:lineRule="auto"/>
       </w:pPr>
+      <w:bookmarkStart w:id="0" w:name="_GoBack"/>
+      <w:bookmarkEnd w:id="0"/>
     </w:p>
     <w:p>
       <w:pPr>
@@ -251,7 +253,7 @@
           <w:color w:val="auto"/>
         </w:rPr>
       </w:pPr>
-      <w:bookmarkStart w:id="0" w:name="_Toc416100891"/>
+      <w:bookmarkStart w:id="1" w:name="_Toc416102323"/>
       <w:r>
         <w:rPr>
           <w:color w:val="auto"/>
@@ -259,7 +261,7 @@
         <w:lastRenderedPageBreak/>
         <w:t>Revision History:</w:t>
       </w:r>
-      <w:bookmarkEnd w:id="0"/>
+      <w:bookmarkEnd w:id="1"/>
     </w:p>
     <w:p>
       <w:pPr>
@@ -578,7 +580,7 @@
             <w:rPr>
               <w:noProof/>
             </w:rPr>
-            <w:instrText xml:space="preserve"> PAGEREF _Toc416100891 \h </w:instrText>
+            <w:instrText xml:space="preserve"> PAGEREF _Toc416102323 \h </w:instrText>
           </w:r>
           <w:r>
             <w:rPr>
@@ -640,7 +642,7 @@
             <w:rPr>
               <w:noProof/>
             </w:rPr>
-            <w:instrText xml:space="preserve"> PAGEREF _Toc416100892 \h </w:instrText>
+            <w:instrText xml:space="preserve"> PAGEREF _Toc416102324 \h </w:instrText>
           </w:r>
           <w:r>
             <w:rPr>
@@ -702,7 +704,7 @@
             <w:rPr>
               <w:noProof/>
             </w:rPr>
-            <w:instrText xml:space="preserve"> PAGEREF _Toc416100893 \h </w:instrText>
+            <w:instrText xml:space="preserve"> PAGEREF _Toc416102325 \h </w:instrText>
           </w:r>
           <w:r>
             <w:rPr>
@@ -763,7 +765,7 @@
             <w:rPr>
               <w:noProof/>
             </w:rPr>
-            <w:instrText xml:space="preserve"> PAGEREF _Toc416100894 \h </w:instrText>
+            <w:instrText xml:space="preserve"> PAGEREF _Toc416102326 \h </w:instrText>
           </w:r>
           <w:r>
             <w:rPr>
@@ -824,7 +826,7 @@
             <w:rPr>
               <w:noProof/>
             </w:rPr>
-            <w:instrText xml:space="preserve"> PAGEREF _Toc416100895 \h </w:instrText>
+            <w:instrText xml:space="preserve"> PAGEREF _Toc416102327 \h </w:instrText>
           </w:r>
           <w:r>
             <w:rPr>
@@ -884,7 +886,7 @@
             <w:rPr>
               <w:noProof/>
             </w:rPr>
-            <w:instrText xml:space="preserve"> PAGEREF _Toc416100896 \h </w:instrText>
+            <w:instrText xml:space="preserve"> PAGEREF _Toc416102328 \h </w:instrText>
           </w:r>
           <w:r>
             <w:rPr>
@@ -944,7 +946,7 @@
             <w:rPr>
               <w:noProof/>
             </w:rPr>
-            <w:instrText xml:space="preserve"> PAGEREF _Toc416100897 \h </w:instrText>
+            <w:instrText xml:space="preserve"> PAGEREF _Toc416102329 \h </w:instrText>
           </w:r>
           <w:r>
             <w:rPr>
@@ -1005,7 +1007,7 @@
             <w:rPr>
               <w:noProof/>
             </w:rPr>
-            <w:instrText xml:space="preserve"> PAGEREF _Toc416100898 \h </w:instrText>
+            <w:instrText xml:space="preserve"> PAGEREF _Toc416102330 \h </w:instrText>
           </w:r>
           <w:r>
             <w:rPr>
@@ -1067,7 +1069,7 @@
             <w:rPr>
               <w:noProof/>
             </w:rPr>
-            <w:instrText xml:space="preserve"> PAGEREF _Toc416100899 \h </w:instrText>
+            <w:instrText xml:space="preserve"> PAGEREF _Toc416102331 \h </w:instrText>
           </w:r>
           <w:r>
             <w:rPr>
@@ -1128,7 +1130,7 @@
             <w:rPr>
               <w:noProof/>
             </w:rPr>
-            <w:instrText xml:space="preserve"> PAGEREF _Toc416100900 \h </w:instrText>
+            <w:instrText xml:space="preserve"> PAGEREF _Toc416102332 \h </w:instrText>
           </w:r>
           <w:r>
             <w:rPr>
@@ -1189,7 +1191,7 @@
             <w:rPr>
               <w:noProof/>
             </w:rPr>
-            <w:instrText xml:space="preserve"> PAGEREF _Toc416100901 \h </w:instrText>
+            <w:instrText xml:space="preserve"> PAGEREF _Toc416102333 \h </w:instrText>
           </w:r>
           <w:r>
             <w:rPr>
@@ -1206,7 +1208,7 @@
             <w:rPr>
               <w:noProof/>
             </w:rPr>
-            <w:t>8</w:t>
+            <w:t>9</w:t>
           </w:r>
           <w:r>
             <w:rPr>
@@ -1250,7 +1252,7 @@
             <w:rPr>
               <w:noProof/>
             </w:rPr>
-            <w:instrText xml:space="preserve"> PAGEREF _Toc416100902 \h </w:instrText>
+            <w:instrText xml:space="preserve"> PAGEREF _Toc416102334 \h </w:instrText>
           </w:r>
           <w:r>
             <w:rPr>
@@ -1267,7 +1269,7 @@
             <w:rPr>
               <w:noProof/>
             </w:rPr>
-            <w:t>9</w:t>
+            <w:t>10</w:t>
           </w:r>
           <w:r>
             <w:rPr>
@@ -1310,7 +1312,7 @@
             <w:rPr>
               <w:noProof/>
             </w:rPr>
-            <w:instrText xml:space="preserve"> PAGEREF _Toc416100903 \h </w:instrText>
+            <w:instrText xml:space="preserve"> PAGEREF _Toc416102335 \h </w:instrText>
           </w:r>
           <w:r>
             <w:rPr>
@@ -1327,7 +1329,7 @@
             <w:rPr>
               <w:noProof/>
             </w:rPr>
-            <w:t>9</w:t>
+            <w:t>10</w:t>
           </w:r>
           <w:r>
             <w:rPr>
@@ -1370,7 +1372,7 @@
             <w:rPr>
               <w:noProof/>
             </w:rPr>
-            <w:instrText xml:space="preserve"> PAGEREF _Toc416100904 \h </w:instrText>
+            <w:instrText xml:space="preserve"> PAGEREF _Toc416102336 \h </w:instrText>
           </w:r>
           <w:r>
             <w:rPr>
@@ -1387,7 +1389,7 @@
             <w:rPr>
               <w:noProof/>
             </w:rPr>
-            <w:t>10</w:t>
+            <w:t>12</w:t>
           </w:r>
           <w:r>
             <w:rPr>
@@ -1430,7 +1432,7 @@
             <w:rPr>
               <w:noProof/>
             </w:rPr>
-            <w:instrText xml:space="preserve"> PAGEREF _Toc416100905 \h </w:instrText>
+            <w:instrText xml:space="preserve"> PAGEREF _Toc416102337 \h </w:instrText>
           </w:r>
           <w:r>
             <w:rPr>
@@ -1447,7 +1449,7 @@
             <w:rPr>
               <w:noProof/>
             </w:rPr>
-            <w:t>11</w:t>
+            <w:t>13</w:t>
           </w:r>
           <w:r>
             <w:rPr>
@@ -1492,7 +1494,7 @@
             <w:rPr>
               <w:noProof/>
             </w:rPr>
-            <w:instrText xml:space="preserve"> PAGEREF _Toc416100906 \h </w:instrText>
+            <w:instrText xml:space="preserve"> PAGEREF _Toc416102338 \h </w:instrText>
           </w:r>
           <w:r>
             <w:rPr>
@@ -1509,7 +1511,7 @@
             <w:rPr>
               <w:noProof/>
             </w:rPr>
-            <w:t>12</w:t>
+            <w:t>14</w:t>
           </w:r>
           <w:r>
             <w:rPr>
@@ -1553,7 +1555,7 @@
             <w:rPr>
               <w:noProof/>
             </w:rPr>
-            <w:instrText xml:space="preserve"> PAGEREF _Toc416100907 \h </w:instrText>
+            <w:instrText xml:space="preserve"> PAGEREF _Toc416102339 \h </w:instrText>
           </w:r>
           <w:r>
             <w:rPr>
@@ -1570,7 +1572,7 @@
             <w:rPr>
               <w:noProof/>
             </w:rPr>
-            <w:t>12</w:t>
+            <w:t>14</w:t>
           </w:r>
           <w:r>
             <w:rPr>
@@ -1613,7 +1615,7 @@
             <w:rPr>
               <w:noProof/>
             </w:rPr>
-            <w:instrText xml:space="preserve"> PAGEREF _Toc416100908 \h </w:instrText>
+            <w:instrText xml:space="preserve"> PAGEREF _Toc416102340 \h </w:instrText>
           </w:r>
           <w:r>
             <w:rPr>
@@ -1630,7 +1632,7 @@
             <w:rPr>
               <w:noProof/>
             </w:rPr>
-            <w:t>12</w:t>
+            <w:t>14</w:t>
           </w:r>
           <w:r>
             <w:rPr>
@@ -1673,7 +1675,7 @@
             <w:rPr>
               <w:noProof/>
             </w:rPr>
-            <w:instrText xml:space="preserve"> PAGEREF _Toc416100909 \h </w:instrText>
+            <w:instrText xml:space="preserve"> PAGEREF _Toc416102341 \h </w:instrText>
           </w:r>
           <w:r>
             <w:rPr>
@@ -1690,7 +1692,7 @@
             <w:rPr>
               <w:noProof/>
             </w:rPr>
-            <w:t>13</w:t>
+            <w:t>15</w:t>
           </w:r>
           <w:r>
             <w:rPr>
@@ -1733,7 +1735,7 @@
             <w:rPr>
               <w:noProof/>
             </w:rPr>
-            <w:instrText xml:space="preserve"> PAGEREF _Toc416100910 \h </w:instrText>
+            <w:instrText xml:space="preserve"> PAGEREF _Toc416102342 \h </w:instrText>
           </w:r>
           <w:r>
             <w:rPr>
@@ -1750,7 +1752,7 @@
             <w:rPr>
               <w:noProof/>
             </w:rPr>
-            <w:t>14</w:t>
+            <w:t>16</w:t>
           </w:r>
           <w:r>
             <w:rPr>
@@ -1793,7 +1795,7 @@
             <w:rPr>
               <w:noProof/>
             </w:rPr>
-            <w:instrText xml:space="preserve"> PAGEREF _Toc416100911 \h </w:instrText>
+            <w:instrText xml:space="preserve"> PAGEREF _Toc416102343 \h </w:instrText>
           </w:r>
           <w:r>
             <w:rPr>
@@ -1810,7 +1812,7 @@
             <w:rPr>
               <w:noProof/>
             </w:rPr>
-            <w:t>15</w:t>
+            <w:t>17</w:t>
           </w:r>
           <w:r>
             <w:rPr>
@@ -1853,7 +1855,7 @@
             <w:rPr>
               <w:noProof/>
             </w:rPr>
-            <w:instrText xml:space="preserve"> PAGEREF _Toc416100912 \h </w:instrText>
+            <w:instrText xml:space="preserve"> PAGEREF _Toc416102344 \h </w:instrText>
           </w:r>
           <w:r>
             <w:rPr>
@@ -1870,7 +1872,7 @@
             <w:rPr>
               <w:noProof/>
             </w:rPr>
-            <w:t>15</w:t>
+            <w:t>18</w:t>
           </w:r>
           <w:r>
             <w:rPr>
@@ -1913,7 +1915,7 @@
             <w:rPr>
               <w:noProof/>
             </w:rPr>
-            <w:instrText xml:space="preserve"> PAGEREF _Toc416100913 \h </w:instrText>
+            <w:instrText xml:space="preserve"> PAGEREF _Toc416102345 \h </w:instrText>
           </w:r>
           <w:r>
             <w:rPr>
@@ -1930,7 +1932,7 @@
             <w:rPr>
               <w:noProof/>
             </w:rPr>
-            <w:t>16</w:t>
+            <w:t>19</w:t>
           </w:r>
           <w:r>
             <w:rPr>
@@ -1974,7 +1976,7 @@
             <w:rPr>
               <w:noProof/>
             </w:rPr>
-            <w:instrText xml:space="preserve"> PAGEREF _Toc416100914 \h </w:instrText>
+            <w:instrText xml:space="preserve"> PAGEREF _Toc416102346 \h </w:instrText>
           </w:r>
           <w:r>
             <w:rPr>
@@ -1991,7 +1993,7 @@
             <w:rPr>
               <w:noProof/>
             </w:rPr>
-            <w:t>17</w:t>
+            <w:t>19</w:t>
           </w:r>
           <w:r>
             <w:rPr>
@@ -2034,7 +2036,7 @@
             <w:rPr>
               <w:noProof/>
             </w:rPr>
-            <w:instrText xml:space="preserve"> PAGEREF _Toc416100915 \h </w:instrText>
+            <w:instrText xml:space="preserve"> PAGEREF _Toc416102347 \h </w:instrText>
           </w:r>
           <w:r>
             <w:rPr>
@@ -2051,7 +2053,7 @@
             <w:rPr>
               <w:noProof/>
             </w:rPr>
-            <w:t>17</w:t>
+            <w:t>19</w:t>
           </w:r>
           <w:r>
             <w:rPr>
@@ -2094,7 +2096,7 @@
             <w:rPr>
               <w:noProof/>
             </w:rPr>
-            <w:instrText xml:space="preserve"> PAGEREF _Toc416100916 \h </w:instrText>
+            <w:instrText xml:space="preserve"> PAGEREF _Toc416102348 \h </w:instrText>
           </w:r>
           <w:r>
             <w:rPr>
@@ -2111,7 +2113,7 @@
             <w:rPr>
               <w:noProof/>
             </w:rPr>
-            <w:t>18</w:t>
+            <w:t>21</w:t>
           </w:r>
           <w:r>
             <w:rPr>
@@ -2154,7 +2156,7 @@
             <w:rPr>
               <w:noProof/>
             </w:rPr>
-            <w:instrText xml:space="preserve"> PAGEREF _Toc416100917 \h </w:instrText>
+            <w:instrText xml:space="preserve"> PAGEREF _Toc416102349 \h </w:instrText>
           </w:r>
           <w:r>
             <w:rPr>
@@ -2171,7 +2173,7 @@
             <w:rPr>
               <w:noProof/>
             </w:rPr>
-            <w:t>19</w:t>
+            <w:t>22</w:t>
           </w:r>
           <w:r>
             <w:rPr>
@@ -2216,7 +2218,7 @@
             <w:rPr>
               <w:noProof/>
             </w:rPr>
-            <w:instrText xml:space="preserve"> PAGEREF _Toc416100918 \h </w:instrText>
+            <w:instrText xml:space="preserve"> PAGEREF _Toc416102350 \h </w:instrText>
           </w:r>
           <w:r>
             <w:rPr>
@@ -2233,7 +2235,7 @@
             <w:rPr>
               <w:noProof/>
             </w:rPr>
-            <w:t>21</w:t>
+            <w:t>24</w:t>
           </w:r>
           <w:r>
             <w:rPr>
@@ -2278,7 +2280,7 @@
             <w:rPr>
               <w:noProof/>
             </w:rPr>
-            <w:instrText xml:space="preserve"> PAGEREF _Toc416100919 \h </w:instrText>
+            <w:instrText xml:space="preserve"> PAGEREF _Toc416102351 \h </w:instrText>
           </w:r>
           <w:r>
             <w:rPr>
@@ -2295,7 +2297,7 @@
             <w:rPr>
               <w:noProof/>
             </w:rPr>
-            <w:t>21</w:t>
+            <w:t>24</w:t>
           </w:r>
           <w:r>
             <w:rPr>
@@ -2340,7 +2342,7 @@
             <w:rPr>
               <w:noProof/>
             </w:rPr>
-            <w:instrText xml:space="preserve"> PAGEREF _Toc416100920 \h </w:instrText>
+            <w:instrText xml:space="preserve"> PAGEREF _Toc416102352 \h </w:instrText>
           </w:r>
           <w:r>
             <w:rPr>
@@ -2357,7 +2359,7 @@
             <w:rPr>
               <w:noProof/>
             </w:rPr>
-            <w:t>22</w:t>
+            <w:t>25</w:t>
           </w:r>
           <w:r>
             <w:rPr>
@@ -2402,7 +2404,7 @@
             <w:rPr>
               <w:noProof/>
             </w:rPr>
-            <w:instrText xml:space="preserve"> PAGEREF _Toc416100921 \h </w:instrText>
+            <w:instrText xml:space="preserve"> PAGEREF _Toc416102353 \h </w:instrText>
           </w:r>
           <w:r>
             <w:rPr>
@@ -2419,7 +2421,7 @@
             <w:rPr>
               <w:noProof/>
             </w:rPr>
-            <w:t>22</w:t>
+            <w:t>26</w:t>
           </w:r>
           <w:r>
             <w:rPr>
@@ -2464,7 +2466,7 @@
             <w:rPr>
               <w:noProof/>
             </w:rPr>
-            <w:instrText xml:space="preserve"> PAGEREF _Toc416100922 \h </w:instrText>
+            <w:instrText xml:space="preserve"> PAGEREF _Toc416102354 \h </w:instrText>
           </w:r>
           <w:r>
             <w:rPr>
@@ -2481,7 +2483,7 @@
             <w:rPr>
               <w:noProof/>
             </w:rPr>
-            <w:t>23</w:t>
+            <w:t>27</w:t>
           </w:r>
           <w:r>
             <w:rPr>
@@ -2512,7 +2514,7 @@
           <w:color w:val="auto"/>
         </w:rPr>
       </w:pPr>
-      <w:bookmarkStart w:id="1" w:name="_Toc416100892"/>
+      <w:bookmarkStart w:id="2" w:name="_Toc416102324"/>
       <w:r>
         <w:rPr>
           <w:color w:val="auto"/>
@@ -2520,7 +2522,7 @@
         <w:lastRenderedPageBreak/>
         <w:t>List of Illustrations</w:t>
       </w:r>
-      <w:bookmarkEnd w:id="1"/>
+      <w:bookmarkEnd w:id="2"/>
     </w:p>
     <w:p>
       <w:pPr>
@@ -2551,7 +2553,7 @@
         </w:trPr>
         <w:tc>
           <w:tcPr>
-            <w:tcW w:w="9118" w:type="dxa"/>
+            <w:tcW w:w="9080" w:type="dxa"/>
           </w:tcPr>
           <w:p>
             <w:pPr>
@@ -2570,7 +2572,7 @@
         </w:tc>
         <w:tc>
           <w:tcPr>
-            <w:tcW w:w="706" w:type="dxa"/>
+            <w:tcW w:w="744" w:type="dxa"/>
           </w:tcPr>
           <w:p>
             <w:pPr>
@@ -2602,38 +2604,6 @@
             </w:pPr>
             <w:r>
               <w:t>Figure 1 - Model View Controller Helper diagram</w:t>
-            </w:r>
-          </w:p>
-        </w:tc>
-        <w:tc>
-          <w:tcPr>
-            <w:tcW w:w="706" w:type="dxa"/>
-          </w:tcPr>
-          <w:p>
-            <w:pPr>
-              <w:spacing w:line="360" w:lineRule="auto"/>
-              <w:jc w:val="center"/>
-            </w:pPr>
-            <w:r>
-              <w:t>6</w:t>
-            </w:r>
-          </w:p>
-        </w:tc>
-      </w:tr>
-      <w:tr>
-        <w:trPr>
-          <w:trHeight w:val="390"/>
-        </w:trPr>
-        <w:tc>
-          <w:tcPr>
-            <w:tcW w:w="9118" w:type="dxa"/>
-          </w:tcPr>
-          <w:p>
-            <w:pPr>
-              <w:spacing w:line="360" w:lineRule="auto"/>
-            </w:pPr>
-            <w:r>
-              <w:t>Figure 2 - Complete Architecture Diagram</w:t>
             </w:r>
           </w:p>
         </w:tc>
@@ -2697,7 +2667,10 @@
               <w:spacing w:line="360" w:lineRule="auto"/>
             </w:pPr>
             <w:r>
-              <w:t>Figure 3 - Presentation Layer Diagram</w:t>
+              <w:t>Figure 3</w:t>
+            </w:r>
+            <w:r>
+              <w:t xml:space="preserve"> - Presentation Layer Diagram</w:t>
             </w:r>
           </w:p>
         </w:tc>
@@ -2722,14 +2695,17 @@
         </w:trPr>
         <w:tc>
           <w:tcPr>
-            <w:tcW w:w="9118" w:type="dxa"/>
+            <w:tcW w:w="9080" w:type="dxa"/>
           </w:tcPr>
           <w:p>
             <w:pPr>
               <w:spacing w:line="360" w:lineRule="auto"/>
             </w:pPr>
             <w:r>
-              <w:t xml:space="preserve">Figure 4 - </w:t>
+              <w:t>Figure 4</w:t>
+            </w:r>
+            <w:r>
+              <w:t xml:space="preserve"> - </w:t>
             </w:r>
             <w:proofErr w:type="spellStart"/>
             <w:r>
@@ -2743,7 +2719,7 @@
         </w:tc>
         <w:tc>
           <w:tcPr>
-            <w:tcW w:w="706" w:type="dxa"/>
+            <w:tcW w:w="744" w:type="dxa"/>
           </w:tcPr>
           <w:p>
             <w:pPr>
@@ -2762,20 +2738,23 @@
         </w:trPr>
         <w:tc>
           <w:tcPr>
-            <w:tcW w:w="9118" w:type="dxa"/>
+            <w:tcW w:w="9080" w:type="dxa"/>
           </w:tcPr>
           <w:p>
             <w:pPr>
               <w:spacing w:line="360" w:lineRule="auto"/>
             </w:pPr>
             <w:r>
-              <w:t>Figure 5 - Game Controllers and Helpers</w:t>
+              <w:t>Figure 5</w:t>
+            </w:r>
+            <w:r>
+              <w:t xml:space="preserve"> - Game Controllers and Helpers</w:t>
             </w:r>
           </w:p>
         </w:tc>
         <w:tc>
           <w:tcPr>
-            <w:tcW w:w="706" w:type="dxa"/>
+            <w:tcW w:w="744" w:type="dxa"/>
           </w:tcPr>
           <w:p>
             <w:pPr>
@@ -2783,7 +2762,7 @@
               <w:jc w:val="center"/>
             </w:pPr>
             <w:r>
-              <w:t>11</w:t>
+              <w:t>12</w:t>
             </w:r>
           </w:p>
         </w:tc>
@@ -2794,20 +2773,23 @@
         </w:trPr>
         <w:tc>
           <w:tcPr>
-            <w:tcW w:w="9118" w:type="dxa"/>
+            <w:tcW w:w="9080" w:type="dxa"/>
           </w:tcPr>
           <w:p>
             <w:pPr>
               <w:spacing w:line="360" w:lineRule="auto"/>
             </w:pPr>
             <w:r>
-              <w:t>Figure 6 – Strategies Diagram</w:t>
+              <w:t>Figure 6</w:t>
+            </w:r>
+            <w:r>
+              <w:t xml:space="preserve"> – Strategies Diagram</w:t>
             </w:r>
           </w:p>
         </w:tc>
         <w:tc>
           <w:tcPr>
-            <w:tcW w:w="706" w:type="dxa"/>
+            <w:tcW w:w="744" w:type="dxa"/>
           </w:tcPr>
           <w:p>
             <w:pPr>
@@ -2826,52 +2808,23 @@
         </w:trPr>
         <w:tc>
           <w:tcPr>
-            <w:tcW w:w="9118" w:type="dxa"/>
+            <w:tcW w:w="9080" w:type="dxa"/>
           </w:tcPr>
           <w:p>
             <w:pPr>
               <w:spacing w:line="360" w:lineRule="auto"/>
             </w:pPr>
             <w:r>
-              <w:t>Figure 7 - Indirection of Subject</w:t>
+              <w:t>Figure 7</w:t>
+            </w:r>
+            <w:r>
+              <w:t xml:space="preserve"> - Indirection of Subject</w:t>
             </w:r>
           </w:p>
         </w:tc>
         <w:tc>
           <w:tcPr>
-            <w:tcW w:w="706" w:type="dxa"/>
-          </w:tcPr>
-          <w:p>
-            <w:pPr>
-              <w:spacing w:line="360" w:lineRule="auto"/>
-              <w:jc w:val="center"/>
-            </w:pPr>
-            <w:r>
-              <w:t>14</w:t>
-            </w:r>
-          </w:p>
-        </w:tc>
-      </w:tr>
-      <w:tr>
-        <w:trPr>
-          <w:trHeight w:val="390"/>
-        </w:trPr>
-        <w:tc>
-          <w:tcPr>
-            <w:tcW w:w="9118" w:type="dxa"/>
-          </w:tcPr>
-          <w:p>
-            <w:pPr>
-              <w:spacing w:line="360" w:lineRule="auto"/>
-            </w:pPr>
-            <w:r>
-              <w:t>Figure 8 - Artist High Cohesion</w:t>
-            </w:r>
-          </w:p>
-        </w:tc>
-        <w:tc>
-          <w:tcPr>
-            <w:tcW w:w="706" w:type="dxa"/>
+            <w:tcW w:w="744" w:type="dxa"/>
           </w:tcPr>
           <w:p>
             <w:pPr>
@@ -2890,58 +2843,23 @@
         </w:trPr>
         <w:tc>
           <w:tcPr>
-            <w:tcW w:w="9118" w:type="dxa"/>
-          </w:tcPr>
-          <w:p>
-            <w:pPr>
-              <w:tabs>
-                <w:tab w:val="center" w:pos="4432"/>
-              </w:tabs>
-              <w:spacing w:line="360" w:lineRule="auto"/>
-            </w:pPr>
-            <w:r>
-              <w:t>Figure 9 - Tower Polymorphism</w:t>
-            </w:r>
-            <w:r>
-              <w:tab/>
-            </w:r>
-          </w:p>
-        </w:tc>
-        <w:tc>
-          <w:tcPr>
-            <w:tcW w:w="706" w:type="dxa"/>
-          </w:tcPr>
-          <w:p>
-            <w:pPr>
-              <w:spacing w:line="360" w:lineRule="auto"/>
-              <w:jc w:val="center"/>
-            </w:pPr>
-            <w:r>
-              <w:t>16</w:t>
-            </w:r>
-          </w:p>
-        </w:tc>
-      </w:tr>
-      <w:tr>
-        <w:trPr>
-          <w:trHeight w:val="390"/>
-        </w:trPr>
-        <w:tc>
-          <w:tcPr>
-            <w:tcW w:w="9118" w:type="dxa"/>
+            <w:tcW w:w="9080" w:type="dxa"/>
           </w:tcPr>
           <w:p>
             <w:pPr>
               <w:spacing w:line="360" w:lineRule="auto"/>
             </w:pPr>
             <w:r>
-              <w:t>Figure 10 - Controller</w:t>
+              <w:t>Figure 8</w:t>
+            </w:r>
+            <w:r>
+              <w:t xml:space="preserve"> - Artist High Cohesion</w:t>
             </w:r>
           </w:p>
         </w:tc>
         <w:tc>
           <w:tcPr>
-            <w:tcW w:w="706" w:type="dxa"/>
+            <w:tcW w:w="744" w:type="dxa"/>
           </w:tcPr>
           <w:p>
             <w:pPr>
@@ -2960,52 +2878,29 @@
         </w:trPr>
         <w:tc>
           <w:tcPr>
-            <w:tcW w:w="9118" w:type="dxa"/>
+            <w:tcW w:w="9080" w:type="dxa"/>
           </w:tcPr>
           <w:p>
             <w:pPr>
+              <w:tabs>
+                <w:tab w:val="center" w:pos="4432"/>
+              </w:tabs>
               <w:spacing w:line="360" w:lineRule="auto"/>
             </w:pPr>
             <w:r>
-              <w:t>Figure 11 - Singleton Classes</w:t>
+              <w:t>Figure 9</w:t>
+            </w:r>
+            <w:r>
+              <w:t xml:space="preserve"> - Tower Polymorphism</w:t>
+            </w:r>
+            <w:r>
+              <w:tab/>
             </w:r>
           </w:p>
         </w:tc>
         <w:tc>
           <w:tcPr>
-            <w:tcW w:w="706" w:type="dxa"/>
-          </w:tcPr>
-          <w:p>
-            <w:pPr>
-              <w:spacing w:line="360" w:lineRule="auto"/>
-              <w:jc w:val="center"/>
-            </w:pPr>
-            <w:r>
-              <w:t>17</w:t>
-            </w:r>
-          </w:p>
-        </w:tc>
-      </w:tr>
-      <w:tr>
-        <w:trPr>
-          <w:trHeight w:val="390"/>
-        </w:trPr>
-        <w:tc>
-          <w:tcPr>
-            <w:tcW w:w="9118" w:type="dxa"/>
-          </w:tcPr>
-          <w:p>
-            <w:pPr>
-              <w:spacing w:line="360" w:lineRule="auto"/>
-            </w:pPr>
-            <w:r>
-              <w:t>Figure 12 - The UI for changing the speed of the program</w:t>
-            </w:r>
-          </w:p>
-        </w:tc>
-        <w:tc>
-          <w:tcPr>
-            <w:tcW w:w="706" w:type="dxa"/>
+            <w:tcW w:w="744" w:type="dxa"/>
           </w:tcPr>
           <w:p>
             <w:pPr>
@@ -3024,20 +2919,23 @@
         </w:trPr>
         <w:tc>
           <w:tcPr>
-            <w:tcW w:w="9118" w:type="dxa"/>
+            <w:tcW w:w="9080" w:type="dxa"/>
           </w:tcPr>
           <w:p>
             <w:pPr>
               <w:spacing w:line="360" w:lineRule="auto"/>
             </w:pPr>
             <w:r>
-              <w:t>Figure 13 - Observer Pattern</w:t>
+              <w:t>Figure 10</w:t>
+            </w:r>
+            <w:r>
+              <w:t xml:space="preserve"> - Controller</w:t>
             </w:r>
           </w:p>
         </w:tc>
         <w:tc>
           <w:tcPr>
-            <w:tcW w:w="706" w:type="dxa"/>
+            <w:tcW w:w="744" w:type="dxa"/>
           </w:tcPr>
           <w:p>
             <w:pPr>
@@ -3056,20 +2954,23 @@
         </w:trPr>
         <w:tc>
           <w:tcPr>
-            <w:tcW w:w="9118" w:type="dxa"/>
+            <w:tcW w:w="9080" w:type="dxa"/>
           </w:tcPr>
           <w:p>
             <w:pPr>
               <w:spacing w:line="360" w:lineRule="auto"/>
             </w:pPr>
             <w:r>
-              <w:t>Figure 14 - Strategy Pattern</w:t>
+              <w:t>Figure 11</w:t>
+            </w:r>
+            <w:r>
+              <w:t xml:space="preserve"> - Singleton Classes</w:t>
             </w:r>
           </w:p>
         </w:tc>
         <w:tc>
           <w:tcPr>
-            <w:tcW w:w="706" w:type="dxa"/>
+            <w:tcW w:w="744" w:type="dxa"/>
           </w:tcPr>
           <w:p>
             <w:pPr>
@@ -3088,20 +2989,23 @@
         </w:trPr>
         <w:tc>
           <w:tcPr>
-            <w:tcW w:w="9118" w:type="dxa"/>
+            <w:tcW w:w="9080" w:type="dxa"/>
           </w:tcPr>
           <w:p>
             <w:pPr>
               <w:spacing w:line="360" w:lineRule="auto"/>
             </w:pPr>
             <w:r>
-              <w:t>Figure 15 – Sequence Diagram Play Game</w:t>
+              <w:t>Figure 12</w:t>
+            </w:r>
+            <w:r>
+              <w:t xml:space="preserve"> - The UI for changing the speed of the program</w:t>
             </w:r>
           </w:p>
         </w:tc>
         <w:tc>
           <w:tcPr>
-            <w:tcW w:w="706" w:type="dxa"/>
+            <w:tcW w:w="744" w:type="dxa"/>
           </w:tcPr>
           <w:p>
             <w:pPr>
@@ -3120,23 +3024,23 @@
         </w:trPr>
         <w:tc>
           <w:tcPr>
-            <w:tcW w:w="9118" w:type="dxa"/>
+            <w:tcW w:w="9080" w:type="dxa"/>
           </w:tcPr>
           <w:p>
             <w:pPr>
               <w:spacing w:line="360" w:lineRule="auto"/>
             </w:pPr>
             <w:r>
-              <w:t>Figure 16</w:t>
+              <w:t>Figure 13</w:t>
             </w:r>
             <w:r>
-              <w:t xml:space="preserve"> - Sequence Diagram New Map</w:t>
+              <w:t xml:space="preserve"> - Observer Pattern</w:t>
             </w:r>
           </w:p>
         </w:tc>
         <w:tc>
           <w:tcPr>
-            <w:tcW w:w="706" w:type="dxa"/>
+            <w:tcW w:w="744" w:type="dxa"/>
           </w:tcPr>
           <w:p>
             <w:pPr>
@@ -3155,23 +3059,23 @@
         </w:trPr>
         <w:tc>
           <w:tcPr>
-            <w:tcW w:w="9118" w:type="dxa"/>
+            <w:tcW w:w="9080" w:type="dxa"/>
           </w:tcPr>
           <w:p>
             <w:pPr>
               <w:spacing w:line="360" w:lineRule="auto"/>
             </w:pPr>
             <w:r>
-              <w:t>Figure 17</w:t>
+              <w:t>Figure 14</w:t>
             </w:r>
             <w:r>
-              <w:t xml:space="preserve"> - Sequence Diagram Start Wave</w:t>
+              <w:t xml:space="preserve"> - Strategy Pattern</w:t>
             </w:r>
           </w:p>
         </w:tc>
         <w:tc>
           <w:tcPr>
-            <w:tcW w:w="706" w:type="dxa"/>
+            <w:tcW w:w="744" w:type="dxa"/>
           </w:tcPr>
           <w:p>
             <w:pPr>
@@ -3190,23 +3094,23 @@
         </w:trPr>
         <w:tc>
           <w:tcPr>
-            <w:tcW w:w="9118" w:type="dxa"/>
+            <w:tcW w:w="9080" w:type="dxa"/>
           </w:tcPr>
           <w:p>
             <w:pPr>
               <w:spacing w:line="360" w:lineRule="auto"/>
             </w:pPr>
             <w:r>
-              <w:t>Figure 18</w:t>
+              <w:t>Figure 15</w:t>
             </w:r>
             <w:r>
-              <w:t xml:space="preserve"> - Sequence Diagram Prepare</w:t>
+              <w:t xml:space="preserve"> – Sequence Diagram Play Game</w:t>
             </w:r>
           </w:p>
         </w:tc>
         <w:tc>
           <w:tcPr>
-            <w:tcW w:w="706" w:type="dxa"/>
+            <w:tcW w:w="744" w:type="dxa"/>
           </w:tcPr>
           <w:p>
             <w:pPr>
@@ -3225,7 +3129,112 @@
         </w:trPr>
         <w:tc>
           <w:tcPr>
-            <w:tcW w:w="9118" w:type="dxa"/>
+            <w:tcW w:w="9080" w:type="dxa"/>
+          </w:tcPr>
+          <w:p>
+            <w:pPr>
+              <w:spacing w:line="360" w:lineRule="auto"/>
+            </w:pPr>
+            <w:r>
+              <w:t>Figure 16</w:t>
+            </w:r>
+            <w:r>
+              <w:t xml:space="preserve"> - Sequence Diagram New Map</w:t>
+            </w:r>
+          </w:p>
+        </w:tc>
+        <w:tc>
+          <w:tcPr>
+            <w:tcW w:w="744" w:type="dxa"/>
+          </w:tcPr>
+          <w:p>
+            <w:pPr>
+              <w:spacing w:line="360" w:lineRule="auto"/>
+              <w:jc w:val="center"/>
+            </w:pPr>
+            <w:r>
+              <w:t>25</w:t>
+            </w:r>
+          </w:p>
+        </w:tc>
+      </w:tr>
+      <w:tr>
+        <w:trPr>
+          <w:trHeight w:val="390"/>
+        </w:trPr>
+        <w:tc>
+          <w:tcPr>
+            <w:tcW w:w="9080" w:type="dxa"/>
+          </w:tcPr>
+          <w:p>
+            <w:pPr>
+              <w:spacing w:line="360" w:lineRule="auto"/>
+            </w:pPr>
+            <w:r>
+              <w:t>Figure 17</w:t>
+            </w:r>
+            <w:r>
+              <w:t xml:space="preserve"> - Sequence Diagram Start Wave</w:t>
+            </w:r>
+          </w:p>
+        </w:tc>
+        <w:tc>
+          <w:tcPr>
+            <w:tcW w:w="744" w:type="dxa"/>
+          </w:tcPr>
+          <w:p>
+            <w:pPr>
+              <w:spacing w:line="360" w:lineRule="auto"/>
+              <w:jc w:val="center"/>
+            </w:pPr>
+            <w:r>
+              <w:t>26</w:t>
+            </w:r>
+          </w:p>
+        </w:tc>
+      </w:tr>
+      <w:tr>
+        <w:trPr>
+          <w:trHeight w:val="390"/>
+        </w:trPr>
+        <w:tc>
+          <w:tcPr>
+            <w:tcW w:w="9080" w:type="dxa"/>
+          </w:tcPr>
+          <w:p>
+            <w:pPr>
+              <w:spacing w:line="360" w:lineRule="auto"/>
+            </w:pPr>
+            <w:r>
+              <w:t>Figure 18</w:t>
+            </w:r>
+            <w:r>
+              <w:t xml:space="preserve"> - Sequence Diagram Prepare</w:t>
+            </w:r>
+          </w:p>
+        </w:tc>
+        <w:tc>
+          <w:tcPr>
+            <w:tcW w:w="744" w:type="dxa"/>
+          </w:tcPr>
+          <w:p>
+            <w:pPr>
+              <w:spacing w:line="360" w:lineRule="auto"/>
+              <w:jc w:val="center"/>
+            </w:pPr>
+            <w:r>
+              <w:t>27</w:t>
+            </w:r>
+          </w:p>
+        </w:tc>
+      </w:tr>
+      <w:tr>
+        <w:trPr>
+          <w:trHeight w:val="390"/>
+        </w:trPr>
+        <w:tc>
+          <w:tcPr>
+            <w:tcW w:w="9080" w:type="dxa"/>
           </w:tcPr>
           <w:p>
             <w:pPr>
@@ -3235,7 +3244,7 @@
         </w:tc>
         <w:tc>
           <w:tcPr>
-            <w:tcW w:w="706" w:type="dxa"/>
+            <w:tcW w:w="744" w:type="dxa"/>
           </w:tcPr>
           <w:p>
             <w:pPr>
@@ -3276,7 +3285,7 @@
           <w:sz w:val="36"/>
         </w:rPr>
       </w:pPr>
-      <w:bookmarkStart w:id="2" w:name="_Toc416100893"/>
+      <w:bookmarkStart w:id="3" w:name="_Toc416102325"/>
       <w:r>
         <w:rPr>
           <w:color w:val="auto"/>
@@ -3285,7 +3294,7 @@
         <w:lastRenderedPageBreak/>
         <w:t>Introduction</w:t>
       </w:r>
-      <w:bookmarkEnd w:id="2"/>
+      <w:bookmarkEnd w:id="3"/>
     </w:p>
     <w:p>
       <w:pPr>
@@ -3303,7 +3312,7 @@
           <w:sz w:val="28"/>
         </w:rPr>
       </w:pPr>
-      <w:bookmarkStart w:id="3" w:name="_Toc416100894"/>
+      <w:bookmarkStart w:id="4" w:name="_Toc416102326"/>
       <w:r>
         <w:rPr>
           <w:color w:val="auto"/>
@@ -3311,7 +3320,7 @@
         </w:rPr>
         <w:t>Audience</w:t>
       </w:r>
-      <w:bookmarkEnd w:id="3"/>
+      <w:bookmarkEnd w:id="4"/>
     </w:p>
     <w:p>
       <w:pPr>
@@ -3449,7 +3458,7 @@
           <w:sz w:val="28"/>
         </w:rPr>
       </w:pPr>
-      <w:bookmarkStart w:id="4" w:name="_Toc416100895"/>
+      <w:bookmarkStart w:id="5" w:name="_Toc416102327"/>
       <w:r>
         <w:rPr>
           <w:color w:val="auto"/>
@@ -3457,7 +3466,7 @@
         </w:rPr>
         <w:t>Scope</w:t>
       </w:r>
-      <w:bookmarkEnd w:id="4"/>
+      <w:bookmarkEnd w:id="5"/>
     </w:p>
     <w:p>
       <w:pPr>
@@ -3475,7 +3484,7 @@
           <w:sz w:val="22"/>
         </w:rPr>
       </w:pPr>
-      <w:bookmarkStart w:id="5" w:name="_Toc416100896"/>
+      <w:bookmarkStart w:id="6" w:name="_Toc416102328"/>
       <w:r>
         <w:rPr>
           <w:color w:val="auto"/>
@@ -3483,7 +3492,7 @@
         </w:rPr>
         <w:t>Multiplayer feature:</w:t>
       </w:r>
-      <w:bookmarkEnd w:id="5"/>
+      <w:bookmarkEnd w:id="6"/>
       <w:r>
         <w:rPr>
           <w:color w:val="auto"/>
@@ -3508,7 +3517,7 @@
           <w:sz w:val="22"/>
         </w:rPr>
       </w:pPr>
-      <w:bookmarkStart w:id="6" w:name="_Toc416100897"/>
+      <w:bookmarkStart w:id="7" w:name="_Toc416102329"/>
       <w:r>
         <w:rPr>
           <w:color w:val="auto"/>
@@ -3516,7 +3525,7 @@
         </w:rPr>
         <w:t>3D graphics:</w:t>
       </w:r>
-      <w:bookmarkEnd w:id="6"/>
+      <w:bookmarkEnd w:id="7"/>
       <w:r>
         <w:rPr>
           <w:color w:val="auto"/>
@@ -3542,7 +3551,7 @@
           <w:sz w:val="28"/>
         </w:rPr>
       </w:pPr>
-      <w:bookmarkStart w:id="7" w:name="_Toc416100898"/>
+      <w:bookmarkStart w:id="8" w:name="_Toc416102330"/>
       <w:r>
         <w:rPr>
           <w:color w:val="auto"/>
@@ -3550,7 +3559,7 @@
         </w:rPr>
         <w:t>Related Documents</w:t>
       </w:r>
-      <w:bookmarkEnd w:id="7"/>
+      <w:bookmarkEnd w:id="8"/>
       <w:r>
         <w:rPr>
           <w:color w:val="auto"/>
@@ -3608,7 +3617,7 @@
           <w:color w:val="auto"/>
         </w:rPr>
       </w:pPr>
-      <w:bookmarkStart w:id="8" w:name="_Toc416100899"/>
+      <w:bookmarkStart w:id="9" w:name="_Toc416102331"/>
       <w:r>
         <w:rPr>
           <w:color w:val="auto"/>
@@ -3616,7 +3625,7 @@
         <w:lastRenderedPageBreak/>
         <w:t>System Architecture</w:t>
       </w:r>
-      <w:bookmarkEnd w:id="8"/>
+      <w:bookmarkEnd w:id="9"/>
     </w:p>
     <w:p>
       <w:pPr>
@@ -3778,7 +3787,7 @@
                     </a:ln>
                     <a:extLst>
                       <a:ext uri="{53640926-AAD7-44d8-BBD7-CCE9431645EC}">
-                        <a14:shadowObscured xmlns:a14="http://schemas.microsoft.com/office/drawing/2010/main" xmlns:w="http://schemas.openxmlformats.org/wordprocessingml/2006/main" xmlns:w10="urn:schemas-microsoft-com:office:word" xmlns:v="urn:schemas-microsoft-com:vml" xmlns:o="urn:schemas-microsoft-com:office:office" xmlns:mv="urn:schemas-microsoft-com:mac:vml" xmlns:mo="http://schemas.microsoft.com/office/mac/office/2008/main" xmlns=""/>
+                        <a14:shadowObscured xmlns="" xmlns:mo="http://schemas.microsoft.com/office/mac/office/2008/main" xmlns:mv="urn:schemas-microsoft-com:mac:vml" xmlns:o="urn:schemas-microsoft-com:office:office" xmlns:v="urn:schemas-microsoft-com:vml" xmlns:w10="urn:schemas-microsoft-com:office:word" xmlns:w="http://schemas.openxmlformats.org/wordprocessingml/2006/main" xmlns:a14="http://schemas.microsoft.com/office/drawing/2010/main"/>
                       </a:ext>
                     </a:extLst>
                   </pic:spPr>
@@ -3797,8 +3806,8 @@
           <w:color w:val="auto"/>
         </w:rPr>
       </w:pPr>
-      <w:bookmarkStart w:id="9" w:name="OLE_LINK9"/>
-      <w:bookmarkStart w:id="10" w:name="OLE_LINK10"/>
+      <w:bookmarkStart w:id="10" w:name="OLE_LINK9"/>
+      <w:bookmarkStart w:id="11" w:name="OLE_LINK10"/>
       <w:r>
         <w:rPr>
           <w:color w:val="auto"/>
@@ -3865,9 +3874,9 @@
           <w:color w:val="auto"/>
         </w:rPr>
       </w:pPr>
-      <w:bookmarkStart w:id="11" w:name="_Toc416100900"/>
-      <w:bookmarkEnd w:id="9"/>
+      <w:bookmarkStart w:id="12" w:name="_Toc416102332"/>
       <w:bookmarkEnd w:id="10"/>
+      <w:bookmarkEnd w:id="11"/>
       <w:r>
         <w:rPr>
           <w:color w:val="auto"/>
@@ -3880,7 +3889,7 @@
         </w:rPr>
         <w:t>Architecture Diagram</w:t>
       </w:r>
-      <w:bookmarkEnd w:id="11"/>
+      <w:bookmarkEnd w:id="12"/>
     </w:p>
     <w:p>
       <w:pPr>
@@ -3964,8 +3973,8 @@
           <w:color w:val="auto"/>
         </w:rPr>
       </w:pPr>
-      <w:bookmarkStart w:id="12" w:name="OLE_LINK11"/>
-      <w:bookmarkStart w:id="13" w:name="OLE_LINK12"/>
+      <w:bookmarkStart w:id="13" w:name="OLE_LINK11"/>
+      <w:bookmarkStart w:id="14" w:name="OLE_LINK12"/>
       <w:r>
         <w:rPr>
           <w:color w:val="auto"/>
@@ -4010,8 +4019,8 @@
         <w:t xml:space="preserve"> - Complete Architecture Diagram</w:t>
       </w:r>
     </w:p>
-    <w:bookmarkEnd w:id="12"/>
     <w:bookmarkEnd w:id="13"/>
+    <w:bookmarkEnd w:id="14"/>
     <w:p/>
     <w:p>
       <w:pPr>
@@ -4112,14 +4121,14 @@
           <w:color w:val="auto"/>
         </w:rPr>
       </w:pPr>
-      <w:bookmarkStart w:id="14" w:name="_Toc416100901"/>
+      <w:bookmarkStart w:id="15" w:name="_Toc416102333"/>
       <w:r>
         <w:rPr>
           <w:color w:val="auto"/>
         </w:rPr>
         <w:t>Presentation Layer:</w:t>
       </w:r>
-      <w:bookmarkEnd w:id="14"/>
+      <w:bookmarkEnd w:id="15"/>
     </w:p>
     <w:p>
       <w:pPr>
@@ -4188,8 +4197,8 @@
           <w:color w:val="auto"/>
         </w:rPr>
       </w:pPr>
-      <w:bookmarkStart w:id="15" w:name="OLE_LINK13"/>
-      <w:bookmarkStart w:id="16" w:name="OLE_LINK14"/>
+      <w:bookmarkStart w:id="16" w:name="OLE_LINK13"/>
+      <w:bookmarkStart w:id="17" w:name="OLE_LINK14"/>
       <w:r>
         <w:rPr>
           <w:color w:val="auto"/>
@@ -4234,8 +4243,8 @@
         <w:t xml:space="preserve"> - Presentation Layer Diagram</w:t>
       </w:r>
     </w:p>
-    <w:bookmarkEnd w:id="15"/>
     <w:bookmarkEnd w:id="16"/>
+    <w:bookmarkEnd w:id="17"/>
     <w:p>
       <w:pPr>
         <w:spacing w:line="360" w:lineRule="auto"/>
@@ -4300,7 +4309,7 @@
           <w:color w:val="auto"/>
         </w:rPr>
       </w:pPr>
-      <w:bookmarkStart w:id="17" w:name="_Toc416100902"/>
+      <w:bookmarkStart w:id="18" w:name="_Toc416102334"/>
       <w:r>
         <w:rPr>
           <w:color w:val="auto"/>
@@ -4308,7 +4317,7 @@
         <w:lastRenderedPageBreak/>
         <w:t>Domain Logic Layer</w:t>
       </w:r>
-      <w:bookmarkEnd w:id="17"/>
+      <w:bookmarkEnd w:id="18"/>
     </w:p>
     <w:p>
       <w:pPr>
@@ -4317,7 +4326,7 @@
           <w:color w:val="auto"/>
         </w:rPr>
       </w:pPr>
-      <w:bookmarkStart w:id="18" w:name="_Toc416100903"/>
+      <w:bookmarkStart w:id="19" w:name="_Toc416102335"/>
       <w:proofErr w:type="spellStart"/>
       <w:r>
         <w:rPr>
@@ -4332,7 +4341,7 @@
         </w:rPr>
         <w:t xml:space="preserve"> Entities</w:t>
       </w:r>
-      <w:bookmarkEnd w:id="18"/>
+      <w:bookmarkEnd w:id="19"/>
     </w:p>
     <w:p>
       <w:pPr>
@@ -4402,8 +4411,8 @@
           <w:color w:val="auto"/>
         </w:rPr>
       </w:pPr>
-      <w:bookmarkStart w:id="19" w:name="OLE_LINK15"/>
-      <w:bookmarkStart w:id="20" w:name="OLE_LINK16"/>
+      <w:bookmarkStart w:id="20" w:name="OLE_LINK15"/>
+      <w:bookmarkStart w:id="21" w:name="OLE_LINK16"/>
       <w:r>
         <w:rPr>
           <w:color w:val="auto"/>
@@ -4463,8 +4472,8 @@
         <w:t xml:space="preserve"> Entities</w:t>
       </w:r>
     </w:p>
-    <w:bookmarkEnd w:id="19"/>
     <w:bookmarkEnd w:id="20"/>
+    <w:bookmarkEnd w:id="21"/>
     <w:p>
       <w:pPr>
         <w:spacing w:line="360" w:lineRule="auto"/>
@@ -4480,7 +4489,7 @@
           <w:color w:val="auto"/>
         </w:rPr>
       </w:pPr>
-      <w:bookmarkStart w:id="21" w:name="_Toc416100904"/>
+      <w:bookmarkStart w:id="22" w:name="_Toc416102336"/>
       <w:r>
         <w:rPr>
           <w:color w:val="auto"/>
@@ -4488,7 +4497,7 @@
         <w:lastRenderedPageBreak/>
         <w:t>Game Controllers and Helpers</w:t>
       </w:r>
-      <w:bookmarkEnd w:id="21"/>
+      <w:bookmarkEnd w:id="22"/>
     </w:p>
     <w:p>
       <w:pPr>
@@ -4559,8 +4568,8 @@
           <w:color w:val="auto"/>
         </w:rPr>
       </w:pPr>
-      <w:bookmarkStart w:id="22" w:name="OLE_LINK17"/>
-      <w:bookmarkStart w:id="23" w:name="OLE_LINK18"/>
+      <w:bookmarkStart w:id="23" w:name="OLE_LINK17"/>
+      <w:bookmarkStart w:id="24" w:name="OLE_LINK18"/>
       <w:r>
         <w:rPr>
           <w:color w:val="auto"/>
@@ -4612,9 +4621,9 @@
           <w:color w:val="auto"/>
         </w:rPr>
       </w:pPr>
-      <w:bookmarkStart w:id="24" w:name="_Toc416100905"/>
-      <w:bookmarkEnd w:id="22"/>
+      <w:bookmarkStart w:id="25" w:name="_Toc416102337"/>
       <w:bookmarkEnd w:id="23"/>
+      <w:bookmarkEnd w:id="24"/>
       <w:r>
         <w:rPr>
           <w:color w:val="auto"/>
@@ -4622,7 +4631,7 @@
         <w:lastRenderedPageBreak/>
         <w:t>Strategies</w:t>
       </w:r>
-      <w:bookmarkEnd w:id="24"/>
+      <w:bookmarkEnd w:id="25"/>
     </w:p>
     <w:p>
       <w:pPr>
@@ -4694,8 +4703,8 @@
           <w:color w:val="auto"/>
         </w:rPr>
       </w:pPr>
-      <w:bookmarkStart w:id="25" w:name="OLE_LINK19"/>
-      <w:bookmarkStart w:id="26" w:name="OLE_LINK20"/>
+      <w:bookmarkStart w:id="26" w:name="OLE_LINK19"/>
+      <w:bookmarkStart w:id="27" w:name="OLE_LINK20"/>
       <w:r>
         <w:rPr>
           <w:color w:val="auto"/>
@@ -4740,8 +4749,8 @@
         <w:t xml:space="preserve"> – Strategies Diagram</w:t>
       </w:r>
     </w:p>
-    <w:bookmarkEnd w:id="25"/>
     <w:bookmarkEnd w:id="26"/>
+    <w:bookmarkEnd w:id="27"/>
     <w:p>
       <w:pPr>
         <w:spacing w:line="360" w:lineRule="auto"/>
@@ -4778,7 +4787,7 @@
           <w:color w:val="auto"/>
         </w:rPr>
       </w:pPr>
-      <w:bookmarkStart w:id="27" w:name="_Toc416100906"/>
+      <w:bookmarkStart w:id="28" w:name="_Toc416102338"/>
       <w:r>
         <w:rPr>
           <w:color w:val="auto"/>
@@ -4786,7 +4795,7 @@
         <w:lastRenderedPageBreak/>
         <w:t>GRASP and Design Patterns:</w:t>
       </w:r>
-      <w:bookmarkEnd w:id="27"/>
+      <w:bookmarkEnd w:id="28"/>
     </w:p>
     <w:p>
       <w:pPr>
@@ -5035,14 +5044,14 @@
           <w:color w:val="auto"/>
         </w:rPr>
       </w:pPr>
-      <w:bookmarkStart w:id="28" w:name="_Toc416100907"/>
+      <w:bookmarkStart w:id="29" w:name="_Toc416102339"/>
       <w:r>
         <w:rPr>
           <w:color w:val="auto"/>
         </w:rPr>
         <w:t>Principles</w:t>
       </w:r>
-      <w:bookmarkEnd w:id="28"/>
+      <w:bookmarkEnd w:id="29"/>
     </w:p>
     <w:p>
       <w:pPr>
@@ -5051,14 +5060,14 @@
           <w:color w:val="auto"/>
         </w:rPr>
       </w:pPr>
-      <w:bookmarkStart w:id="29" w:name="_Toc416100908"/>
+      <w:bookmarkStart w:id="30" w:name="_Toc416102340"/>
       <w:r>
         <w:rPr>
           <w:color w:val="auto"/>
         </w:rPr>
         <w:t>1) Principle Name: Indirection Principle</w:t>
       </w:r>
-      <w:bookmarkEnd w:id="29"/>
+      <w:bookmarkEnd w:id="30"/>
     </w:p>
     <w:p>
       <w:pPr>
@@ -5258,8 +5267,8 @@
           <w:color w:val="auto"/>
         </w:rPr>
       </w:pPr>
-      <w:bookmarkStart w:id="30" w:name="OLE_LINK21"/>
-      <w:bookmarkStart w:id="31" w:name="OLE_LINK22"/>
+      <w:bookmarkStart w:id="31" w:name="OLE_LINK21"/>
+      <w:bookmarkStart w:id="32" w:name="OLE_LINK22"/>
       <w:r>
         <w:rPr>
           <w:color w:val="auto"/>
@@ -5304,8 +5313,8 @@
         <w:t xml:space="preserve"> - Indirection of Subject</w:t>
       </w:r>
     </w:p>
-    <w:bookmarkEnd w:id="30"/>
     <w:bookmarkEnd w:id="31"/>
+    <w:bookmarkEnd w:id="32"/>
     <w:p/>
     <w:p>
       <w:pPr>
@@ -5314,7 +5323,7 @@
           <w:color w:val="auto"/>
         </w:rPr>
       </w:pPr>
-      <w:bookmarkStart w:id="32" w:name="_Toc416100909"/>
+      <w:bookmarkStart w:id="33" w:name="_Toc416102341"/>
       <w:r>
         <w:rPr>
           <w:color w:val="auto"/>
@@ -5333,7 +5342,7 @@
         </w:rPr>
         <w:t>Principle Name: Information Expert</w:t>
       </w:r>
-      <w:bookmarkEnd w:id="32"/>
+      <w:bookmarkEnd w:id="33"/>
     </w:p>
     <w:p>
       <w:pPr>
@@ -5436,7 +5445,7 @@
           <w:color w:val="auto"/>
         </w:rPr>
       </w:pPr>
-      <w:bookmarkStart w:id="33" w:name="_Toc416100910"/>
+      <w:bookmarkStart w:id="34" w:name="_Toc416102342"/>
       <w:r>
         <w:rPr>
           <w:color w:val="auto"/>
@@ -5455,7 +5464,7 @@
         </w:rPr>
         <w:t>Principle Name: High Cohesion</w:t>
       </w:r>
-      <w:bookmarkEnd w:id="33"/>
+      <w:bookmarkEnd w:id="34"/>
     </w:p>
     <w:p>
       <w:pPr>
@@ -5586,8 +5595,8 @@
           <w:color w:val="auto"/>
         </w:rPr>
       </w:pPr>
-      <w:bookmarkStart w:id="34" w:name="OLE_LINK23"/>
-      <w:bookmarkStart w:id="35" w:name="OLE_LINK24"/>
+      <w:bookmarkStart w:id="35" w:name="OLE_LINK23"/>
+      <w:bookmarkStart w:id="36" w:name="OLE_LINK24"/>
       <w:r>
         <w:rPr>
           <w:color w:val="auto"/>
@@ -5632,8 +5641,8 @@
         <w:t xml:space="preserve"> - Artist High Cohesion</w:t>
       </w:r>
     </w:p>
-    <w:bookmarkEnd w:id="34"/>
     <w:bookmarkEnd w:id="35"/>
+    <w:bookmarkEnd w:id="36"/>
     <w:p>
       <w:pPr>
         <w:spacing w:line="360" w:lineRule="auto"/>
@@ -5662,7 +5671,7 @@
           <w:color w:val="auto"/>
         </w:rPr>
       </w:pPr>
-      <w:bookmarkStart w:id="36" w:name="_Toc416100911"/>
+      <w:bookmarkStart w:id="37" w:name="_Toc416102343"/>
       <w:r>
         <w:rPr>
           <w:color w:val="auto"/>
@@ -5681,7 +5690,7 @@
         </w:rPr>
         <w:t>m</w:t>
       </w:r>
-      <w:bookmarkEnd w:id="36"/>
+      <w:bookmarkEnd w:id="37"/>
     </w:p>
     <w:p>
       <w:pPr>
@@ -5876,7 +5885,7 @@
                     </a:ln>
                     <a:extLst>
                       <a:ext uri="{53640926-AAD7-44d8-BBD7-CCE9431645EC}">
-                        <a14:shadowObscured xmlns:a14="http://schemas.microsoft.com/office/drawing/2010/main" xmlns:w="http://schemas.openxmlformats.org/wordprocessingml/2006/main" xmlns:w10="urn:schemas-microsoft-com:office:word" xmlns:v="urn:schemas-microsoft-com:vml" xmlns:o="urn:schemas-microsoft-com:office:office" xmlns:mv="urn:schemas-microsoft-com:mac:vml" xmlns:mo="http://schemas.microsoft.com/office/mac/office/2008/main" xmlns=""/>
+                        <a14:shadowObscured xmlns="" xmlns:mo="http://schemas.microsoft.com/office/mac/office/2008/main" xmlns:mv="urn:schemas-microsoft-com:mac:vml" xmlns:o="urn:schemas-microsoft-com:office:office" xmlns:v="urn:schemas-microsoft-com:vml" xmlns:w10="urn:schemas-microsoft-com:office:word" xmlns:w="http://schemas.openxmlformats.org/wordprocessingml/2006/main" xmlns:a14="http://schemas.microsoft.com/office/drawing/2010/main"/>
                       </a:ext>
                     </a:extLst>
                   </pic:spPr>
@@ -5895,8 +5904,8 @@
           <w:color w:val="auto"/>
         </w:rPr>
       </w:pPr>
-      <w:bookmarkStart w:id="37" w:name="OLE_LINK25"/>
-      <w:bookmarkStart w:id="38" w:name="OLE_LINK26"/>
+      <w:bookmarkStart w:id="38" w:name="OLE_LINK25"/>
+      <w:bookmarkStart w:id="39" w:name="OLE_LINK26"/>
       <w:r>
         <w:rPr>
           <w:color w:val="auto"/>
@@ -5941,8 +5950,8 @@
         <w:t xml:space="preserve"> - Tower Polymorphism</w:t>
       </w:r>
     </w:p>
-    <w:bookmarkEnd w:id="37"/>
     <w:bookmarkEnd w:id="38"/>
+    <w:bookmarkEnd w:id="39"/>
     <w:p>
       <w:pPr>
         <w:spacing w:line="360" w:lineRule="auto"/>
@@ -5975,14 +5984,14 @@
           <w:color w:val="auto"/>
         </w:rPr>
       </w:pPr>
-      <w:bookmarkStart w:id="39" w:name="_Toc416100912"/>
+      <w:bookmarkStart w:id="40" w:name="_Toc416102344"/>
       <w:r>
         <w:rPr>
           <w:color w:val="auto"/>
         </w:rPr>
         <w:t>5) Principle Name: Creator</w:t>
       </w:r>
-      <w:bookmarkEnd w:id="39"/>
+      <w:bookmarkEnd w:id="40"/>
     </w:p>
     <w:p>
       <w:pPr>
@@ -6068,7 +6077,7 @@
           <w:color w:val="auto"/>
         </w:rPr>
       </w:pPr>
-      <w:bookmarkStart w:id="40" w:name="_Toc416100913"/>
+      <w:bookmarkStart w:id="41" w:name="_Toc416102345"/>
       <w:r>
         <w:rPr>
           <w:color w:val="auto"/>
@@ -6087,7 +6096,7 @@
         </w:rPr>
         <w:t>Principle Name: Controller</w:t>
       </w:r>
-      <w:bookmarkEnd w:id="40"/>
+      <w:bookmarkEnd w:id="41"/>
     </w:p>
     <w:p>
       <w:pPr>
@@ -6282,8 +6291,8 @@
           <w:color w:val="auto"/>
         </w:rPr>
       </w:pPr>
-      <w:bookmarkStart w:id="41" w:name="OLE_LINK27"/>
-      <w:bookmarkStart w:id="42" w:name="OLE_LINK28"/>
+      <w:bookmarkStart w:id="42" w:name="OLE_LINK27"/>
+      <w:bookmarkStart w:id="43" w:name="OLE_LINK28"/>
       <w:r>
         <w:rPr>
           <w:color w:val="auto"/>
@@ -6336,9 +6345,9 @@
           <w:color w:val="auto"/>
         </w:rPr>
       </w:pPr>
-      <w:bookmarkStart w:id="43" w:name="_Toc416100914"/>
-      <w:bookmarkEnd w:id="41"/>
+      <w:bookmarkStart w:id="44" w:name="_Toc416102346"/>
       <w:bookmarkEnd w:id="42"/>
+      <w:bookmarkEnd w:id="43"/>
       <w:r>
         <w:rPr>
           <w:color w:val="auto"/>
@@ -6351,7 +6360,7 @@
         </w:rPr>
         <w:t>Patterns</w:t>
       </w:r>
-      <w:bookmarkEnd w:id="43"/>
+      <w:bookmarkEnd w:id="44"/>
     </w:p>
     <w:p>
       <w:pPr>
@@ -6360,7 +6369,7 @@
           <w:color w:val="auto"/>
         </w:rPr>
       </w:pPr>
-      <w:bookmarkStart w:id="44" w:name="_Toc416100915"/>
+      <w:bookmarkStart w:id="45" w:name="_Toc416102347"/>
       <w:r>
         <w:rPr>
           <w:color w:val="auto"/>
@@ -6379,7 +6388,7 @@
         </w:rPr>
         <w:t>on</w:t>
       </w:r>
-      <w:bookmarkEnd w:id="44"/>
+      <w:bookmarkEnd w:id="45"/>
     </w:p>
     <w:p>
       <w:pPr>
@@ -6540,7 +6549,7 @@
                     </a:ln>
                     <a:extLst>
                       <a:ext uri="{53640926-AAD7-44d8-BBD7-CCE9431645EC}">
-                        <a14:shadowObscured xmlns:a14="http://schemas.microsoft.com/office/drawing/2010/main" xmlns:w="http://schemas.openxmlformats.org/wordprocessingml/2006/main" xmlns:w10="urn:schemas-microsoft-com:office:word" xmlns:v="urn:schemas-microsoft-com:vml" xmlns:o="urn:schemas-microsoft-com:office:office" xmlns:mv="urn:schemas-microsoft-com:mac:vml" xmlns:mo="http://schemas.microsoft.com/office/mac/office/2008/main" xmlns=""/>
+                        <a14:shadowObscured xmlns="" xmlns:mo="http://schemas.microsoft.com/office/mac/office/2008/main" xmlns:mv="urn:schemas-microsoft-com:mac:vml" xmlns:o="urn:schemas-microsoft-com:office:office" xmlns:v="urn:schemas-microsoft-com:vml" xmlns:w10="urn:schemas-microsoft-com:office:word" xmlns:w="http://schemas.openxmlformats.org/wordprocessingml/2006/main" xmlns:a14="http://schemas.microsoft.com/office/drawing/2010/main"/>
                       </a:ext>
                     </a:extLst>
                   </pic:spPr>
@@ -6653,9 +6662,9 @@
           <w:color w:val="auto"/>
         </w:rPr>
       </w:pPr>
-      <w:bookmarkStart w:id="45" w:name="OLE_LINK29"/>
-      <w:bookmarkStart w:id="46" w:name="OLE_LINK30"/>
-      <w:bookmarkStart w:id="47" w:name="OLE_LINK45"/>
+      <w:bookmarkStart w:id="46" w:name="OLE_LINK29"/>
+      <w:bookmarkStart w:id="47" w:name="OLE_LINK30"/>
+      <w:bookmarkStart w:id="48" w:name="OLE_LINK45"/>
       <w:r>
         <w:rPr>
           <w:color w:val="auto"/>
@@ -6700,9 +6709,9 @@
         <w:t xml:space="preserve"> - Singleton Classes</w:t>
       </w:r>
     </w:p>
-    <w:bookmarkEnd w:id="45"/>
     <w:bookmarkEnd w:id="46"/>
     <w:bookmarkEnd w:id="47"/>
+    <w:bookmarkEnd w:id="48"/>
     <w:p>
       <w:pPr>
         <w:spacing w:line="360" w:lineRule="auto"/>
@@ -7029,8 +7038,8 @@
           <w:color w:val="auto"/>
         </w:rPr>
       </w:pPr>
-      <w:bookmarkStart w:id="48" w:name="OLE_LINK31"/>
-      <w:bookmarkStart w:id="49" w:name="OLE_LINK32"/>
+      <w:bookmarkStart w:id="49" w:name="OLE_LINK31"/>
+      <w:bookmarkStart w:id="50" w:name="OLE_LINK32"/>
       <w:r>
         <w:rPr>
           <w:color w:val="auto"/>
@@ -7088,9 +7097,9 @@
           <w:color w:val="auto"/>
         </w:rPr>
       </w:pPr>
-      <w:bookmarkStart w:id="50" w:name="_Toc416100916"/>
-      <w:bookmarkEnd w:id="48"/>
+      <w:bookmarkStart w:id="51" w:name="_Toc416102348"/>
       <w:bookmarkEnd w:id="49"/>
+      <w:bookmarkEnd w:id="50"/>
       <w:r>
         <w:rPr>
           <w:color w:val="auto"/>
@@ -7121,7 +7130,7 @@
         </w:rPr>
         <w:t xml:space="preserve"> Observer</w:t>
       </w:r>
-      <w:bookmarkEnd w:id="50"/>
+      <w:bookmarkEnd w:id="51"/>
     </w:p>
     <w:p>
       <w:pPr>
@@ -7139,8 +7148,6 @@
       <w:r>
         <w:t>creating an upwards dependency.</w:t>
       </w:r>
-      <w:bookmarkStart w:id="51" w:name="_GoBack"/>
-      <w:bookmarkEnd w:id="51"/>
     </w:p>
     <w:p>
       <w:pPr>
@@ -7418,7 +7425,7 @@
           <w:color w:val="auto"/>
         </w:rPr>
       </w:pPr>
-      <w:bookmarkStart w:id="54" w:name="_Toc416100917"/>
+      <w:bookmarkStart w:id="54" w:name="_Toc416102349"/>
       <w:bookmarkEnd w:id="52"/>
       <w:bookmarkEnd w:id="53"/>
       <w:r>
@@ -7673,7 +7680,7 @@
           <w:color w:val="auto"/>
         </w:rPr>
       </w:pPr>
-      <w:bookmarkStart w:id="57" w:name="_Toc416100918"/>
+      <w:bookmarkStart w:id="57" w:name="_Toc416102350"/>
       <w:r>
         <w:rPr>
           <w:color w:val="auto"/>
@@ -7774,7 +7781,7 @@
           <w:color w:val="auto"/>
         </w:rPr>
       </w:pPr>
-      <w:bookmarkStart w:id="58" w:name="_Toc416100919"/>
+      <w:bookmarkStart w:id="58" w:name="_Toc416102351"/>
       <w:r>
         <w:rPr>
           <w:b w:val="0"/>
@@ -7898,7 +7905,7 @@
           <w:color w:val="auto"/>
         </w:rPr>
       </w:pPr>
-      <w:bookmarkStart w:id="61" w:name="_Toc416100920"/>
+      <w:bookmarkStart w:id="61" w:name="_Toc416102352"/>
       <w:r>
         <w:rPr>
           <w:b w:val="0"/>
@@ -8007,7 +8014,7 @@
           <w:color w:val="auto"/>
         </w:rPr>
       </w:pPr>
-      <w:bookmarkStart w:id="64" w:name="_Toc416100921"/>
+      <w:bookmarkStart w:id="64" w:name="_Toc416102353"/>
       <w:bookmarkEnd w:id="62"/>
       <w:bookmarkEnd w:id="63"/>
       <w:r>
@@ -8139,7 +8146,7 @@
           <w:color w:val="auto"/>
         </w:rPr>
       </w:pPr>
-      <w:bookmarkStart w:id="67" w:name="_Toc416100922"/>
+      <w:bookmarkStart w:id="67" w:name="_Toc416102354"/>
       <w:r>
         <w:rPr>
           <w:b w:val="0"/>
@@ -8251,11 +8258,7 @@
           <w:szCs w:val="18"/>
         </w:rPr>
       </w:pPr>
-      <w:r>
-        <w:br w:type="page"/>
-      </w:r>
-    </w:p>
-    <w:p/>
+    </w:p>
     <w:sectPr>
       <w:footerReference w:type="default" r:id="rId28"/>
       <w:pgSz w:w="12240" w:h="15840"/>
@@ -8342,7 +8345,7 @@
                 <w:bCs/>
                 <w:noProof/>
               </w:rPr>
-              <w:t>22</w:t>
+              <w:t>21</w:t>
             </w:r>
             <w:r>
               <w:rPr>
@@ -8381,7 +8384,7 @@
                 <w:bCs/>
                 <w:noProof/>
               </w:rPr>
-              <w:t>28</w:t>
+              <w:t>27</w:t>
             </w:r>
             <w:r>
               <w:rPr>
@@ -10086,7 +10089,7 @@
 </file>
 
 <file path=customXml/itemProps1.xml><?xml version="1.0" encoding="utf-8"?>
-<ds:datastoreItem xmlns:ds="http://schemas.openxmlformats.org/officeDocument/2006/customXml" ds:itemID="{38973499-C27E-4435-B7EA-F91045978644}">
+<ds:datastoreItem xmlns:ds="http://schemas.openxmlformats.org/officeDocument/2006/customXml" ds:itemID="{83B7272C-365F-462C-86B1-9BB471B46AD4}">
   <ds:schemaRefs>
     <ds:schemaRef ds:uri="http://schemas.openxmlformats.org/officeDocument/2006/bibliography"/>
   </ds:schemaRefs>

</xml_diff>